<commit_message>
refactor few things : still missing use case diagram
</commit_message>
<xml_diff>
--- a/Rapport-de-Stage-PFE.docx
+++ b/Rapport-de-Stage-PFE.docx
@@ -1946,7 +1946,7 @@
                                     <pic:cNvPicPr/>
                                   </pic:nvPicPr>
                                   <pic:blipFill>
-                                    <a:blip r:embed="rId10">
+                                    <a:blip r:embed="rId9">
                                       <a:extLst>
                                         <a:ext uri="{28A0092B-C50C-407E-A947-70E740481C1C}">
                                           <a14:useLocalDpi xmlns:a14="http://schemas.microsoft.com/office/drawing/2010/main" val="0"/>
@@ -1994,14 +1994,14 @@
       <w:pPr>
         <w:jc w:val="center"/>
         <w:rPr>
-          <w:rFonts w:ascii="CMU Serif Bold Extended Roman" w:hAnsi="CMU Serif Bold Extended Roman" w:cstheme="majorBidi"/>
+          <w:rFonts w:ascii="Times New Roman" w:hAnsi="Times New Roman" w:cs="Times New Roman"/>
           <w:sz w:val="52"/>
           <w:szCs w:val="52"/>
         </w:rPr>
       </w:pPr>
       <w:r>
         <w:rPr>
-          <w:rFonts w:ascii="CMU Serif Bold Extended Roman" w:hAnsi="CMU Serif Bold Extended Roman" w:cstheme="majorBidi"/>
+          <w:rFonts w:ascii="Times New Roman" w:hAnsi="Times New Roman" w:cs="Times New Roman"/>
           <w:sz w:val="52"/>
           <w:szCs w:val="52"/>
         </w:rPr>
@@ -2013,7 +2013,7 @@
       <w:pPr>
         <w:spacing w:line="276" w:lineRule="auto"/>
         <w:rPr>
-          <w:rFonts w:ascii="CMU Serif Roman" w:hAnsi="CMU Serif Roman" w:cs="CMU Serif Roman"/>
+          <w:rFonts w:ascii="Times New Roman" w:hAnsi="Times New Roman" w:cs="Times New Roman"/>
           <w:color w:val="000000"/>
           <w:sz w:val="24"/>
           <w:szCs w:val="24"/>
@@ -2024,7 +2024,7 @@
       <w:pPr>
         <w:spacing w:line="276" w:lineRule="auto"/>
         <w:rPr>
-          <w:rFonts w:asciiTheme="majorBidi" w:hAnsiTheme="majorBidi" w:cstheme="majorBidi"/>
+          <w:rFonts w:ascii="Times New Roman" w:hAnsi="Times New Roman" w:cs="Times New Roman"/>
           <w:color w:val="000000"/>
           <w:sz w:val="24"/>
           <w:szCs w:val="24"/>
@@ -2035,7 +2035,7 @@
       <w:pPr>
         <w:spacing w:line="276" w:lineRule="auto"/>
         <w:rPr>
-          <w:rFonts w:ascii="CMU Serif Roman" w:hAnsi="CMU Serif Roman" w:cs="CMU Serif Roman"/>
+          <w:rFonts w:ascii="Times New Roman" w:hAnsi="Times New Roman" w:cs="Times New Roman"/>
           <w:color w:val="000000"/>
           <w:sz w:val="28"/>
           <w:szCs w:val="28"/>
@@ -2043,7 +2043,7 @@
       </w:pPr>
       <w:r>
         <w:rPr>
-          <w:rFonts w:ascii="CMU Serif Roman" w:hAnsi="CMU Serif Roman" w:cs="CMU Serif Roman"/>
+          <w:rFonts w:ascii="Times New Roman" w:hAnsi="Times New Roman" w:cs="Times New Roman"/>
           <w:color w:val="000000"/>
           <w:sz w:val="28"/>
           <w:szCs w:val="28"/>
@@ -2052,7 +2052,7 @@
       </w:r>
       <w:r>
         <w:rPr>
-          <w:rFonts w:ascii="CMU Serif Roman" w:hAnsi="CMU Serif Roman" w:cs="CMU Serif Roman"/>
+          <w:rFonts w:ascii="Times New Roman" w:hAnsi="Times New Roman" w:cs="Times New Roman"/>
           <w:b/>
           <w:bCs/>
           <w:color w:val="000000"/>
@@ -2063,7 +2063,7 @@
       </w:r>
       <w:r>
         <w:rPr>
-          <w:rFonts w:ascii="CMU Serif Roman" w:hAnsi="CMU Serif Roman" w:cs="CMU Serif Roman"/>
+          <w:rFonts w:ascii="Times New Roman" w:hAnsi="Times New Roman" w:cs="Times New Roman"/>
           <w:color w:val="000000"/>
           <w:sz w:val="28"/>
           <w:szCs w:val="28"/>
@@ -2075,7 +2075,7 @@
       <w:pPr>
         <w:spacing w:line="276" w:lineRule="auto"/>
         <w:rPr>
-          <w:rFonts w:ascii="CMU Serif Roman" w:hAnsi="CMU Serif Roman" w:cs="CMU Serif Roman"/>
+          <w:rFonts w:ascii="Times New Roman" w:hAnsi="Times New Roman" w:cs="Times New Roman"/>
           <w:color w:val="000000"/>
           <w:sz w:val="28"/>
           <w:szCs w:val="28"/>
@@ -2083,7 +2083,7 @@
       </w:pPr>
       <w:r>
         <w:rPr>
-          <w:rFonts w:ascii="CMU Serif Roman" w:hAnsi="CMU Serif Roman" w:cs="CMU Serif Roman"/>
+          <w:rFonts w:ascii="Times New Roman" w:hAnsi="Times New Roman" w:cs="Times New Roman"/>
           <w:color w:val="000000"/>
           <w:sz w:val="28"/>
           <w:szCs w:val="28"/>
@@ -2092,7 +2092,7 @@
       </w:r>
       <w:r>
         <w:rPr>
-          <w:rFonts w:ascii="CMU Serif Roman" w:hAnsi="CMU Serif Roman" w:cs="CMU Serif Roman"/>
+          <w:rFonts w:ascii="Times New Roman" w:hAnsi="Times New Roman" w:cs="Times New Roman"/>
           <w:b/>
           <w:bCs/>
           <w:color w:val="000000"/>
@@ -2103,7 +2103,7 @@
       </w:r>
       <w:r>
         <w:rPr>
-          <w:rFonts w:ascii="CMU Serif Roman" w:hAnsi="CMU Serif Roman" w:cs="CMU Serif Roman"/>
+          <w:rFonts w:ascii="Times New Roman" w:hAnsi="Times New Roman" w:cs="Times New Roman"/>
           <w:color w:val="000000"/>
           <w:sz w:val="28"/>
           <w:szCs w:val="28"/>
@@ -2113,7 +2113,7 @@
       <w:proofErr w:type="gramStart"/>
       <w:r>
         <w:rPr>
-          <w:rFonts w:ascii="CMU Serif Roman" w:hAnsi="CMU Serif Roman" w:cs="CMU Serif Roman"/>
+          <w:rFonts w:ascii="Times New Roman" w:hAnsi="Times New Roman" w:cs="Times New Roman"/>
           <w:color w:val="000000"/>
           <w:sz w:val="28"/>
           <w:szCs w:val="28"/>
@@ -2123,7 +2123,7 @@
       <w:proofErr w:type="gramEnd"/>
       <w:r>
         <w:rPr>
-          <w:rFonts w:ascii="CMU Serif Roman" w:hAnsi="CMU Serif Roman" w:cs="CMU Serif Roman"/>
+          <w:rFonts w:ascii="Times New Roman" w:hAnsi="Times New Roman" w:cs="Times New Roman"/>
           <w:color w:val="000000"/>
           <w:sz w:val="28"/>
           <w:szCs w:val="28"/>
@@ -2133,7 +2133,7 @@
       <w:proofErr w:type="spellStart"/>
       <w:r>
         <w:rPr>
-          <w:rFonts w:ascii="CMU Serif Roman" w:hAnsi="CMU Serif Roman" w:cs="CMU Serif Roman"/>
+          <w:rFonts w:ascii="Times New Roman" w:hAnsi="Times New Roman" w:cs="Times New Roman"/>
           <w:color w:val="000000"/>
           <w:sz w:val="28"/>
           <w:szCs w:val="28"/>
@@ -2143,7 +2143,7 @@
       <w:proofErr w:type="spellEnd"/>
       <w:r>
         <w:rPr>
-          <w:rFonts w:ascii="CMU Serif Roman" w:hAnsi="CMU Serif Roman" w:cs="CMU Serif Roman"/>
+          <w:rFonts w:ascii="Times New Roman" w:hAnsi="Times New Roman" w:cs="Times New Roman"/>
           <w:color w:val="000000"/>
           <w:sz w:val="28"/>
           <w:szCs w:val="28"/>
@@ -2155,7 +2155,7 @@
       <w:pPr>
         <w:spacing w:line="276" w:lineRule="auto"/>
         <w:rPr>
-          <w:rFonts w:ascii="CMU Serif Roman" w:hAnsi="CMU Serif Roman" w:cs="CMU Serif Roman"/>
+          <w:rFonts w:ascii="Times New Roman" w:hAnsi="Times New Roman" w:cs="Times New Roman"/>
           <w:color w:val="000000"/>
           <w:sz w:val="28"/>
           <w:szCs w:val="28"/>
@@ -2163,7 +2163,7 @@
       </w:pPr>
       <w:r>
         <w:rPr>
-          <w:rFonts w:ascii="CMU Serif Roman" w:hAnsi="CMU Serif Roman" w:cs="CMU Serif Roman"/>
+          <w:rFonts w:ascii="Times New Roman" w:hAnsi="Times New Roman" w:cs="Times New Roman"/>
           <w:color w:val="000000"/>
           <w:sz w:val="28"/>
           <w:szCs w:val="28"/>
@@ -2175,14 +2175,14 @@
       <w:pPr>
         <w:spacing w:line="276" w:lineRule="auto"/>
         <w:rPr>
-          <w:rFonts w:ascii="CMU Serif Roman" w:hAnsi="CMU Serif Roman" w:cs="CMU Serif Roman"/>
+          <w:rFonts w:ascii="Times New Roman" w:hAnsi="Times New Roman" w:cs="Times New Roman"/>
           <w:sz w:val="28"/>
           <w:szCs w:val="28"/>
         </w:rPr>
       </w:pPr>
       <w:r>
         <w:rPr>
-          <w:rFonts w:ascii="CMU Serif Roman" w:hAnsi="CMU Serif Roman" w:cs="CMU Serif Roman"/>
+          <w:rFonts w:ascii="Times New Roman" w:hAnsi="Times New Roman" w:cs="Times New Roman"/>
           <w:color w:val="000000"/>
           <w:sz w:val="28"/>
           <w:szCs w:val="28"/>
@@ -2191,7 +2191,7 @@
       </w:r>
       <w:r>
         <w:rPr>
-          <w:rFonts w:ascii="CMU Serif Roman" w:hAnsi="CMU Serif Roman" w:cs="CMU Serif Roman"/>
+          <w:rFonts w:ascii="Times New Roman" w:hAnsi="Times New Roman" w:cs="Times New Roman"/>
           <w:b/>
           <w:bCs/>
           <w:color w:val="000000"/>
@@ -2202,7 +2202,7 @@
       </w:r>
       <w:r>
         <w:rPr>
-          <w:rFonts w:ascii="CMU Serif Roman" w:hAnsi="CMU Serif Roman" w:cs="CMU Serif Roman"/>
+          <w:rFonts w:ascii="Times New Roman" w:hAnsi="Times New Roman" w:cs="Times New Roman"/>
           <w:color w:val="000000"/>
           <w:sz w:val="28"/>
           <w:szCs w:val="28"/>
@@ -2214,43 +2214,43 @@
       <w:pPr>
         <w:spacing w:line="276" w:lineRule="auto"/>
         <w:rPr>
-          <w:rFonts w:asciiTheme="majorBidi" w:hAnsiTheme="majorBidi" w:cstheme="majorBidi"/>
-          <w:sz w:val="24"/>
-          <w:szCs w:val="24"/>
-        </w:rPr>
-      </w:pPr>
-    </w:p>
-    <w:p>
-      <w:pPr>
-        <w:rPr>
-          <w:rFonts w:asciiTheme="majorBidi" w:hAnsiTheme="majorBidi" w:cstheme="majorBidi"/>
-          <w:sz w:val="24"/>
-          <w:szCs w:val="24"/>
-        </w:rPr>
-      </w:pPr>
-    </w:p>
-    <w:p>
-      <w:pPr>
-        <w:rPr>
-          <w:rFonts w:asciiTheme="majorBidi" w:hAnsiTheme="majorBidi" w:cstheme="majorBidi"/>
-          <w:sz w:val="24"/>
-          <w:szCs w:val="24"/>
-        </w:rPr>
-      </w:pPr>
-    </w:p>
-    <w:p>
-      <w:pPr>
-        <w:rPr>
-          <w:rFonts w:asciiTheme="majorBidi" w:hAnsiTheme="majorBidi" w:cstheme="majorBidi"/>
-          <w:sz w:val="24"/>
-          <w:szCs w:val="24"/>
-        </w:rPr>
-      </w:pPr>
-    </w:p>
-    <w:p>
-      <w:pPr>
-        <w:rPr>
-          <w:rFonts w:asciiTheme="majorBidi" w:hAnsiTheme="majorBidi" w:cstheme="majorBidi"/>
+          <w:rFonts w:ascii="Times New Roman" w:hAnsi="Times New Roman" w:cs="Times New Roman"/>
+          <w:sz w:val="24"/>
+          <w:szCs w:val="24"/>
+        </w:rPr>
+      </w:pPr>
+    </w:p>
+    <w:p>
+      <w:pPr>
+        <w:rPr>
+          <w:rFonts w:ascii="Times New Roman" w:hAnsi="Times New Roman" w:cs="Times New Roman"/>
+          <w:sz w:val="24"/>
+          <w:szCs w:val="24"/>
+        </w:rPr>
+      </w:pPr>
+    </w:p>
+    <w:p>
+      <w:pPr>
+        <w:rPr>
+          <w:rFonts w:ascii="Times New Roman" w:hAnsi="Times New Roman" w:cs="Times New Roman"/>
+          <w:sz w:val="24"/>
+          <w:szCs w:val="24"/>
+        </w:rPr>
+      </w:pPr>
+    </w:p>
+    <w:p>
+      <w:pPr>
+        <w:rPr>
+          <w:rFonts w:ascii="Times New Roman" w:hAnsi="Times New Roman" w:cs="Times New Roman"/>
+          <w:sz w:val="24"/>
+          <w:szCs w:val="24"/>
+        </w:rPr>
+      </w:pPr>
+    </w:p>
+    <w:p>
+      <w:pPr>
+        <w:rPr>
+          <w:rFonts w:ascii="Times New Roman" w:hAnsi="Times New Roman" w:cs="Times New Roman"/>
           <w:sz w:val="24"/>
           <w:szCs w:val="24"/>
         </w:rPr>
@@ -2260,7 +2260,7 @@
       <w:pPr>
         <w:jc w:val="center"/>
         <w:rPr>
-          <w:rFonts w:ascii="CMU Serif Bold Extended Roman" w:hAnsi="CMU Serif Bold Extended Roman" w:cstheme="majorBidi"/>
+          <w:rFonts w:ascii="Times New Roman" w:hAnsi="Times New Roman" w:cs="Times New Roman"/>
           <w:sz w:val="56"/>
           <w:szCs w:val="56"/>
         </w:rPr>
@@ -2270,7 +2270,7 @@
       <w:pPr>
         <w:jc w:val="center"/>
         <w:rPr>
-          <w:rFonts w:ascii="CMU Serif Bold Extended Roman" w:hAnsi="CMU Serif Bold Extended Roman" w:cstheme="majorBidi"/>
+          <w:rFonts w:ascii="Times New Roman" w:hAnsi="Times New Roman" w:cs="Times New Roman"/>
           <w:sz w:val="56"/>
           <w:szCs w:val="56"/>
         </w:rPr>
@@ -2280,7 +2280,7 @@
       <w:pPr>
         <w:jc w:val="center"/>
         <w:rPr>
-          <w:rFonts w:ascii="CMU Serif Bold Extended Roman" w:hAnsi="CMU Serif Bold Extended Roman" w:cstheme="majorBidi"/>
+          <w:rFonts w:ascii="Times New Roman" w:hAnsi="Times New Roman" w:cs="Times New Roman"/>
           <w:sz w:val="56"/>
           <w:szCs w:val="56"/>
         </w:rPr>
@@ -2290,14 +2290,14 @@
       <w:pPr>
         <w:jc w:val="center"/>
         <w:rPr>
-          <w:rFonts w:ascii="CMU Serif Bold Extended Roman" w:hAnsi="CMU Serif Bold Extended Roman" w:cstheme="majorBidi"/>
+          <w:rFonts w:ascii="Times New Roman" w:hAnsi="Times New Roman" w:cs="Times New Roman"/>
           <w:sz w:val="56"/>
           <w:szCs w:val="56"/>
         </w:rPr>
       </w:pPr>
       <w:r>
         <w:rPr>
-          <w:rFonts w:ascii="CMU Serif Bold Extended Roman" w:hAnsi="CMU Serif Bold Extended Roman" w:cstheme="majorBidi"/>
+          <w:rFonts w:ascii="Times New Roman" w:hAnsi="Times New Roman" w:cs="Times New Roman"/>
           <w:sz w:val="56"/>
           <w:szCs w:val="56"/>
         </w:rPr>
@@ -2309,7 +2309,7 @@
       <w:pPr>
         <w:jc w:val="center"/>
         <w:rPr>
-          <w:rFonts w:asciiTheme="majorBidi" w:hAnsiTheme="majorBidi" w:cstheme="majorBidi"/>
+          <w:rFonts w:ascii="Times New Roman" w:hAnsi="Times New Roman" w:cs="Times New Roman"/>
           <w:sz w:val="56"/>
           <w:szCs w:val="56"/>
         </w:rPr>
@@ -2319,7 +2319,7 @@
       <w:pPr>
         <w:jc w:val="center"/>
         <w:rPr>
-          <w:rFonts w:asciiTheme="majorBidi" w:hAnsiTheme="majorBidi" w:cstheme="majorBidi"/>
+          <w:rFonts w:ascii="Times New Roman" w:hAnsi="Times New Roman" w:cs="Times New Roman"/>
           <w:sz w:val="56"/>
           <w:szCs w:val="56"/>
         </w:rPr>
@@ -2329,7 +2329,7 @@
       <w:pPr>
         <w:jc w:val="center"/>
         <w:rPr>
-          <w:rFonts w:asciiTheme="majorBidi" w:hAnsiTheme="majorBidi" w:cstheme="majorBidi"/>
+          <w:rFonts w:ascii="Times New Roman" w:hAnsi="Times New Roman" w:cs="Times New Roman"/>
           <w:sz w:val="56"/>
           <w:szCs w:val="56"/>
         </w:rPr>
@@ -2339,7 +2339,7 @@
       <w:pPr>
         <w:jc w:val="center"/>
         <w:rPr>
-          <w:rFonts w:asciiTheme="majorBidi" w:hAnsiTheme="majorBidi" w:cstheme="majorBidi"/>
+          <w:rFonts w:ascii="Times New Roman" w:hAnsi="Times New Roman" w:cs="Times New Roman"/>
           <w:sz w:val="56"/>
           <w:szCs w:val="56"/>
         </w:rPr>
@@ -2349,14 +2349,14 @@
       <w:pPr>
         <w:spacing w:line="276" w:lineRule="auto"/>
         <w:rPr>
-          <w:rFonts w:ascii="CMU Serif Roman" w:hAnsi="CMU Serif Roman" w:cs="CMU Serif Roman"/>
-          <w:sz w:val="24"/>
-          <w:szCs w:val="24"/>
-        </w:rPr>
-      </w:pPr>
-      <w:r>
-        <w:rPr>
-          <w:rFonts w:ascii="CMU Serif Roman" w:hAnsi="CMU Serif Roman" w:cs="CMU Serif Roman"/>
+          <w:rFonts w:ascii="Times New Roman" w:hAnsi="Times New Roman" w:cs="Times New Roman"/>
+          <w:sz w:val="24"/>
+          <w:szCs w:val="24"/>
+        </w:rPr>
+      </w:pPr>
+      <w:r>
+        <w:rPr>
+          <w:rFonts w:ascii="Times New Roman" w:hAnsi="Times New Roman" w:cs="Times New Roman"/>
           <w:sz w:val="24"/>
           <w:szCs w:val="24"/>
         </w:rPr>
@@ -2367,14 +2367,14 @@
       <w:pPr>
         <w:spacing w:line="276" w:lineRule="auto"/>
         <w:rPr>
-          <w:rFonts w:ascii="CMU Serif Roman" w:hAnsi="CMU Serif Roman" w:cs="CMU Serif Roman"/>
-          <w:sz w:val="24"/>
-          <w:szCs w:val="24"/>
-        </w:rPr>
-      </w:pPr>
-      <w:r>
-        <w:rPr>
-          <w:rFonts w:ascii="CMU Serif Roman" w:hAnsi="CMU Serif Roman" w:cs="CMU Serif Roman"/>
+          <w:rFonts w:ascii="Times New Roman" w:hAnsi="Times New Roman" w:cs="Times New Roman"/>
+          <w:sz w:val="24"/>
+          <w:szCs w:val="24"/>
+        </w:rPr>
+      </w:pPr>
+      <w:r>
+        <w:rPr>
+          <w:rFonts w:ascii="Times New Roman" w:hAnsi="Times New Roman" w:cs="Times New Roman"/>
           <w:sz w:val="24"/>
           <w:szCs w:val="24"/>
         </w:rPr>
@@ -2382,7 +2382,7 @@
       </w:r>
       <w:r>
         <w:rPr>
-          <w:rFonts w:ascii="CMU Serif Roman" w:hAnsi="CMU Serif Roman" w:cs="CMU Serif Roman"/>
+          <w:rFonts w:ascii="Times New Roman" w:hAnsi="Times New Roman" w:cs="Times New Roman"/>
           <w:b/>
           <w:bCs/>
           <w:sz w:val="24"/>
@@ -2392,7 +2392,7 @@
       </w:r>
       <w:r>
         <w:rPr>
-          <w:rFonts w:ascii="CMU Serif Roman" w:hAnsi="CMU Serif Roman" w:cs="CMU Serif Roman"/>
+          <w:rFonts w:ascii="Times New Roman" w:hAnsi="Times New Roman" w:cs="Times New Roman"/>
           <w:sz w:val="24"/>
           <w:szCs w:val="24"/>
         </w:rPr>
@@ -2403,14 +2403,14 @@
       <w:pPr>
         <w:spacing w:line="276" w:lineRule="auto"/>
         <w:rPr>
-          <w:rFonts w:ascii="CMU Serif Roman" w:hAnsi="CMU Serif Roman" w:cs="CMU Serif Roman"/>
-          <w:sz w:val="24"/>
-          <w:szCs w:val="24"/>
-        </w:rPr>
-      </w:pPr>
-      <w:r>
-        <w:rPr>
-          <w:rFonts w:ascii="CMU Serif Roman" w:hAnsi="CMU Serif Roman" w:cs="CMU Serif Roman"/>
+          <w:rFonts w:ascii="Times New Roman" w:hAnsi="Times New Roman" w:cs="Times New Roman"/>
+          <w:sz w:val="24"/>
+          <w:szCs w:val="24"/>
+        </w:rPr>
+      </w:pPr>
+      <w:r>
+        <w:rPr>
+          <w:rFonts w:ascii="Times New Roman" w:hAnsi="Times New Roman" w:cs="Times New Roman"/>
           <w:sz w:val="24"/>
           <w:szCs w:val="24"/>
         </w:rPr>
@@ -2418,7 +2418,7 @@
       </w:r>
       <w:r>
         <w:rPr>
-          <w:rFonts w:ascii="CMU Serif Roman" w:hAnsi="CMU Serif Roman" w:cs="CMU Serif Roman"/>
+          <w:rFonts w:ascii="Times New Roman" w:hAnsi="Times New Roman" w:cs="Times New Roman"/>
           <w:b/>
           <w:bCs/>
           <w:i/>
@@ -2430,7 +2430,7 @@
       </w:r>
       <w:r>
         <w:rPr>
-          <w:rFonts w:ascii="CMU Serif Roman" w:hAnsi="CMU Serif Roman" w:cs="CMU Serif Roman"/>
+          <w:rFonts w:ascii="Times New Roman" w:hAnsi="Times New Roman" w:cs="Times New Roman"/>
           <w:sz w:val="24"/>
           <w:szCs w:val="24"/>
         </w:rPr>
@@ -2438,7 +2438,7 @@
       </w:r>
       <w:r>
         <w:rPr>
-          <w:rFonts w:ascii="CMU Serif Roman" w:hAnsi="CMU Serif Roman" w:cs="CMU Serif Roman"/>
+          <w:rFonts w:ascii="Times New Roman" w:hAnsi="Times New Roman" w:cs="Times New Roman"/>
           <w:b/>
           <w:bCs/>
           <w:i/>
@@ -2450,7 +2450,7 @@
       </w:r>
       <w:r>
         <w:rPr>
-          <w:rFonts w:ascii="CMU Serif Roman" w:hAnsi="CMU Serif Roman" w:cs="CMU Serif Roman"/>
+          <w:rFonts w:ascii="Times New Roman" w:hAnsi="Times New Roman" w:cs="Times New Roman"/>
           <w:sz w:val="24"/>
           <w:szCs w:val="24"/>
         </w:rPr>
@@ -2461,14 +2461,14 @@
       <w:pPr>
         <w:spacing w:line="276" w:lineRule="auto"/>
         <w:rPr>
-          <w:rFonts w:ascii="CMU Serif Roman" w:hAnsi="CMU Serif Roman" w:cs="CMU Serif Roman"/>
-          <w:sz w:val="24"/>
-          <w:szCs w:val="24"/>
-        </w:rPr>
-      </w:pPr>
-      <w:r>
-        <w:rPr>
-          <w:rFonts w:ascii="CMU Serif Roman" w:hAnsi="CMU Serif Roman" w:cs="CMU Serif Roman"/>
+          <w:rFonts w:ascii="Times New Roman" w:hAnsi="Times New Roman" w:cs="Times New Roman"/>
+          <w:sz w:val="24"/>
+          <w:szCs w:val="24"/>
+        </w:rPr>
+      </w:pPr>
+      <w:r>
+        <w:rPr>
+          <w:rFonts w:ascii="Times New Roman" w:hAnsi="Times New Roman" w:cs="Times New Roman"/>
           <w:sz w:val="24"/>
           <w:szCs w:val="24"/>
         </w:rPr>
@@ -2476,7 +2476,7 @@
       </w:r>
       <w:r>
         <w:rPr>
-          <w:rFonts w:ascii="CMU Serif Roman" w:hAnsi="CMU Serif Roman" w:cs="CMU Serif Roman"/>
+          <w:rFonts w:ascii="Times New Roman" w:hAnsi="Times New Roman" w:cs="Times New Roman"/>
           <w:b/>
           <w:bCs/>
           <w:sz w:val="24"/>
@@ -2486,7 +2486,7 @@
       </w:r>
       <w:r>
         <w:rPr>
-          <w:rFonts w:ascii="CMU Serif Roman" w:hAnsi="CMU Serif Roman" w:cs="CMU Serif Roman"/>
+          <w:rFonts w:ascii="Times New Roman" w:hAnsi="Times New Roman" w:cs="Times New Roman"/>
           <w:sz w:val="24"/>
           <w:szCs w:val="24"/>
         </w:rPr>
@@ -2497,14 +2497,14 @@
       <w:pPr>
         <w:spacing w:line="276" w:lineRule="auto"/>
         <w:rPr>
-          <w:rFonts w:ascii="CMU Serif Roman" w:hAnsi="CMU Serif Roman" w:cs="CMU Serif Roman"/>
-          <w:sz w:val="24"/>
-          <w:szCs w:val="24"/>
-        </w:rPr>
-      </w:pPr>
-      <w:r>
-        <w:rPr>
-          <w:rFonts w:ascii="CMU Serif Roman" w:hAnsi="CMU Serif Roman" w:cs="CMU Serif Roman"/>
+          <w:rFonts w:ascii="Times New Roman" w:hAnsi="Times New Roman" w:cs="Times New Roman"/>
+          <w:sz w:val="24"/>
+          <w:szCs w:val="24"/>
+        </w:rPr>
+      </w:pPr>
+      <w:r>
+        <w:rPr>
+          <w:rFonts w:ascii="Times New Roman" w:hAnsi="Times New Roman" w:cs="Times New Roman"/>
           <w:sz w:val="24"/>
           <w:szCs w:val="24"/>
         </w:rPr>
@@ -2515,7 +2515,7 @@
       <w:pPr>
         <w:spacing w:line="276" w:lineRule="auto"/>
         <w:rPr>
-          <w:rFonts w:asciiTheme="majorBidi" w:hAnsiTheme="majorBidi" w:cstheme="majorBidi"/>
+          <w:rFonts w:ascii="Times New Roman" w:hAnsi="Times New Roman" w:cs="Times New Roman"/>
           <w:sz w:val="24"/>
           <w:szCs w:val="24"/>
         </w:rPr>
@@ -2525,7 +2525,7 @@
       <w:pPr>
         <w:spacing w:line="276" w:lineRule="auto"/>
         <w:rPr>
-          <w:rFonts w:asciiTheme="majorBidi" w:hAnsiTheme="majorBidi" w:cstheme="majorBidi"/>
+          <w:rFonts w:ascii="Times New Roman" w:hAnsi="Times New Roman" w:cs="Times New Roman"/>
           <w:sz w:val="24"/>
           <w:szCs w:val="24"/>
         </w:rPr>
@@ -2535,7 +2535,7 @@
       <w:pPr>
         <w:spacing w:line="276" w:lineRule="auto"/>
         <w:rPr>
-          <w:rFonts w:asciiTheme="majorBidi" w:hAnsiTheme="majorBidi" w:cstheme="majorBidi"/>
+          <w:rFonts w:ascii="Times New Roman" w:hAnsi="Times New Roman" w:cs="Times New Roman"/>
           <w:sz w:val="24"/>
           <w:szCs w:val="24"/>
         </w:rPr>
@@ -2545,7 +2545,7 @@
       <w:pPr>
         <w:spacing w:line="276" w:lineRule="auto"/>
         <w:rPr>
-          <w:rFonts w:asciiTheme="majorBidi" w:hAnsiTheme="majorBidi" w:cstheme="majorBidi"/>
+          <w:rFonts w:ascii="Times New Roman" w:hAnsi="Times New Roman" w:cs="Times New Roman"/>
           <w:sz w:val="24"/>
           <w:szCs w:val="24"/>
         </w:rPr>
@@ -2555,7 +2555,7 @@
       <w:pPr>
         <w:spacing w:line="276" w:lineRule="auto"/>
         <w:rPr>
-          <w:rFonts w:asciiTheme="majorBidi" w:hAnsiTheme="majorBidi" w:cstheme="majorBidi"/>
+          <w:rFonts w:ascii="Times New Roman" w:hAnsi="Times New Roman" w:cs="Times New Roman"/>
           <w:sz w:val="24"/>
           <w:szCs w:val="24"/>
         </w:rPr>
@@ -2565,7 +2565,7 @@
       <w:pPr>
         <w:spacing w:line="276" w:lineRule="auto"/>
         <w:rPr>
-          <w:rFonts w:asciiTheme="majorBidi" w:hAnsiTheme="majorBidi" w:cstheme="majorBidi"/>
+          <w:rFonts w:ascii="Times New Roman" w:hAnsi="Times New Roman" w:cs="Times New Roman"/>
           <w:sz w:val="24"/>
           <w:szCs w:val="24"/>
         </w:rPr>
@@ -2575,7 +2575,7 @@
       <w:pPr>
         <w:jc w:val="center"/>
         <w:rPr>
-          <w:rFonts w:asciiTheme="majorBidi" w:hAnsiTheme="majorBidi" w:cstheme="majorBidi"/>
+          <w:rFonts w:ascii="Times New Roman" w:hAnsi="Times New Roman" w:cs="Times New Roman"/>
           <w:sz w:val="24"/>
           <w:szCs w:val="24"/>
         </w:rPr>
@@ -2585,7 +2585,7 @@
       <w:pPr>
         <w:jc w:val="center"/>
         <w:rPr>
-          <w:rFonts w:asciiTheme="majorBidi" w:hAnsiTheme="majorBidi" w:cstheme="majorBidi"/>
+          <w:rFonts w:ascii="Times New Roman" w:hAnsi="Times New Roman" w:cs="Times New Roman"/>
           <w:sz w:val="24"/>
           <w:szCs w:val="24"/>
         </w:rPr>
@@ -2595,14 +2595,14 @@
       <w:pPr>
         <w:jc w:val="center"/>
         <w:rPr>
-          <w:rFonts w:ascii="CMU Serif Bold Extended Roman" w:hAnsi="CMU Serif Bold Extended Roman" w:cstheme="majorBidi"/>
+          <w:rFonts w:ascii="Times New Roman" w:hAnsi="Times New Roman" w:cs="Times New Roman"/>
           <w:sz w:val="52"/>
           <w:szCs w:val="52"/>
         </w:rPr>
       </w:pPr>
       <w:r>
         <w:rPr>
-          <w:rFonts w:ascii="CMU Serif Bold Extended Roman" w:hAnsi="CMU Serif Bold Extended Roman" w:cstheme="majorBidi"/>
+          <w:rFonts w:ascii="Times New Roman" w:hAnsi="Times New Roman" w:cs="Times New Roman"/>
           <w:sz w:val="52"/>
           <w:szCs w:val="52"/>
         </w:rPr>
@@ -2614,81 +2614,81 @@
       <w:pPr>
         <w:spacing w:after="0" w:line="276" w:lineRule="auto"/>
         <w:rPr>
-          <w:rFonts w:asciiTheme="majorBidi" w:eastAsia="Times New Roman" w:hAnsiTheme="majorBidi" w:cstheme="majorBidi"/>
-          <w:color w:val="000000"/>
-          <w:kern w:val="0"/>
-          <w:sz w:val="24"/>
-          <w:szCs w:val="24"/>
-          <w14:ligatures w14:val="none"/>
-        </w:rPr>
-      </w:pPr>
-    </w:p>
-    <w:p>
-      <w:pPr>
-        <w:spacing w:after="0" w:line="276" w:lineRule="auto"/>
-        <w:rPr>
-          <w:rFonts w:asciiTheme="majorBidi" w:eastAsia="Times New Roman" w:hAnsiTheme="majorBidi" w:cstheme="majorBidi"/>
-          <w:color w:val="000000"/>
-          <w:kern w:val="0"/>
-          <w:sz w:val="24"/>
-          <w:szCs w:val="24"/>
-          <w14:ligatures w14:val="none"/>
-        </w:rPr>
-      </w:pPr>
-    </w:p>
-    <w:p>
-      <w:pPr>
-        <w:spacing w:after="0" w:line="276" w:lineRule="auto"/>
-        <w:rPr>
-          <w:rFonts w:asciiTheme="majorBidi" w:eastAsia="Times New Roman" w:hAnsiTheme="majorBidi" w:cstheme="majorBidi"/>
-          <w:color w:val="000000"/>
-          <w:kern w:val="0"/>
-          <w:sz w:val="24"/>
-          <w:szCs w:val="24"/>
-          <w14:ligatures w14:val="none"/>
-        </w:rPr>
-      </w:pPr>
-    </w:p>
-    <w:p>
-      <w:pPr>
-        <w:spacing w:after="0" w:line="276" w:lineRule="auto"/>
-        <w:rPr>
-          <w:rFonts w:asciiTheme="majorBidi" w:eastAsia="Times New Roman" w:hAnsiTheme="majorBidi" w:cstheme="majorBidi"/>
-          <w:color w:val="000000"/>
-          <w:kern w:val="0"/>
-          <w:sz w:val="24"/>
-          <w:szCs w:val="24"/>
-          <w14:ligatures w14:val="none"/>
-        </w:rPr>
-      </w:pPr>
-    </w:p>
-    <w:p>
-      <w:pPr>
-        <w:spacing w:after="0" w:line="276" w:lineRule="auto"/>
-        <w:rPr>
-          <w:rFonts w:asciiTheme="majorBidi" w:eastAsia="Times New Roman" w:hAnsiTheme="majorBidi" w:cstheme="majorBidi"/>
-          <w:color w:val="000000"/>
-          <w:kern w:val="0"/>
-          <w:sz w:val="24"/>
-          <w:szCs w:val="24"/>
-          <w14:ligatures w14:val="none"/>
-        </w:rPr>
-      </w:pPr>
-    </w:p>
-    <w:p>
-      <w:pPr>
-        <w:spacing w:after="0" w:line="276" w:lineRule="auto"/>
-        <w:rPr>
-          <w:rFonts w:ascii="CMU Serif Roman" w:eastAsia="Times New Roman" w:hAnsi="CMU Serif Roman" w:cs="CMU Serif Roman"/>
-          <w:kern w:val="0"/>
-          <w:sz w:val="24"/>
-          <w:szCs w:val="24"/>
-          <w14:ligatures w14:val="none"/>
-        </w:rPr>
-      </w:pPr>
-      <w:r>
-        <w:rPr>
-          <w:rFonts w:ascii="CMU Serif Roman" w:eastAsia="Times New Roman" w:hAnsi="CMU Serif Roman" w:cs="CMU Serif Roman"/>
+          <w:rFonts w:ascii="Times New Roman" w:eastAsia="Times New Roman" w:hAnsi="Times New Roman" w:cs="Times New Roman"/>
+          <w:color w:val="000000"/>
+          <w:kern w:val="0"/>
+          <w:sz w:val="24"/>
+          <w:szCs w:val="24"/>
+          <w14:ligatures w14:val="none"/>
+        </w:rPr>
+      </w:pPr>
+    </w:p>
+    <w:p>
+      <w:pPr>
+        <w:spacing w:after="0" w:line="276" w:lineRule="auto"/>
+        <w:rPr>
+          <w:rFonts w:ascii="Times New Roman" w:eastAsia="Times New Roman" w:hAnsi="Times New Roman" w:cs="Times New Roman"/>
+          <w:color w:val="000000"/>
+          <w:kern w:val="0"/>
+          <w:sz w:val="24"/>
+          <w:szCs w:val="24"/>
+          <w14:ligatures w14:val="none"/>
+        </w:rPr>
+      </w:pPr>
+    </w:p>
+    <w:p>
+      <w:pPr>
+        <w:spacing w:after="0" w:line="276" w:lineRule="auto"/>
+        <w:rPr>
+          <w:rFonts w:ascii="Times New Roman" w:eastAsia="Times New Roman" w:hAnsi="Times New Roman" w:cs="Times New Roman"/>
+          <w:color w:val="000000"/>
+          <w:kern w:val="0"/>
+          <w:sz w:val="24"/>
+          <w:szCs w:val="24"/>
+          <w14:ligatures w14:val="none"/>
+        </w:rPr>
+      </w:pPr>
+    </w:p>
+    <w:p>
+      <w:pPr>
+        <w:spacing w:after="0" w:line="276" w:lineRule="auto"/>
+        <w:rPr>
+          <w:rFonts w:ascii="Times New Roman" w:eastAsia="Times New Roman" w:hAnsi="Times New Roman" w:cs="Times New Roman"/>
+          <w:color w:val="000000"/>
+          <w:kern w:val="0"/>
+          <w:sz w:val="24"/>
+          <w:szCs w:val="24"/>
+          <w14:ligatures w14:val="none"/>
+        </w:rPr>
+      </w:pPr>
+    </w:p>
+    <w:p>
+      <w:pPr>
+        <w:spacing w:after="0" w:line="276" w:lineRule="auto"/>
+        <w:rPr>
+          <w:rFonts w:ascii="Times New Roman" w:eastAsia="Times New Roman" w:hAnsi="Times New Roman" w:cs="Times New Roman"/>
+          <w:color w:val="000000"/>
+          <w:kern w:val="0"/>
+          <w:sz w:val="24"/>
+          <w:szCs w:val="24"/>
+          <w14:ligatures w14:val="none"/>
+        </w:rPr>
+      </w:pPr>
+    </w:p>
+    <w:p>
+      <w:pPr>
+        <w:spacing w:after="0" w:line="276" w:lineRule="auto"/>
+        <w:rPr>
+          <w:rFonts w:ascii="Times New Roman" w:eastAsia="Times New Roman" w:hAnsi="Times New Roman" w:cs="Times New Roman"/>
+          <w:kern w:val="0"/>
+          <w:sz w:val="24"/>
+          <w:szCs w:val="24"/>
+          <w14:ligatures w14:val="none"/>
+        </w:rPr>
+      </w:pPr>
+      <w:r>
+        <w:rPr>
+          <w:rFonts w:ascii="Times New Roman" w:eastAsia="Times New Roman" w:hAnsi="Times New Roman" w:cs="Times New Roman"/>
           <w:color w:val="000000"/>
           <w:kern w:val="0"/>
           <w:sz w:val="24"/>
@@ -2702,28 +2702,28 @@
       <w:pPr>
         <w:spacing w:after="0" w:line="276" w:lineRule="auto"/>
         <w:rPr>
-          <w:rFonts w:ascii="CMU Serif Roman" w:eastAsia="Times New Roman" w:hAnsi="CMU Serif Roman" w:cs="CMU Serif Roman"/>
-          <w:kern w:val="0"/>
-          <w:sz w:val="24"/>
-          <w:szCs w:val="24"/>
-          <w14:ligatures w14:val="none"/>
-        </w:rPr>
-      </w:pPr>
-    </w:p>
-    <w:p>
-      <w:pPr>
-        <w:spacing w:after="0" w:line="276" w:lineRule="auto"/>
-        <w:rPr>
-          <w:rFonts w:ascii="CMU Serif Roman" w:eastAsia="Times New Roman" w:hAnsi="CMU Serif Roman" w:cs="CMU Serif Roman"/>
-          <w:kern w:val="0"/>
-          <w:sz w:val="24"/>
-          <w:szCs w:val="24"/>
-          <w14:ligatures w14:val="none"/>
-        </w:rPr>
-      </w:pPr>
-      <w:r>
-        <w:rPr>
-          <w:rFonts w:ascii="CMU Serif Roman" w:eastAsia="Times New Roman" w:hAnsi="CMU Serif Roman" w:cs="CMU Serif Roman"/>
+          <w:rFonts w:ascii="Times New Roman" w:eastAsia="Times New Roman" w:hAnsi="Times New Roman" w:cs="Times New Roman"/>
+          <w:kern w:val="0"/>
+          <w:sz w:val="24"/>
+          <w:szCs w:val="24"/>
+          <w14:ligatures w14:val="none"/>
+        </w:rPr>
+      </w:pPr>
+    </w:p>
+    <w:p>
+      <w:pPr>
+        <w:spacing w:after="0" w:line="276" w:lineRule="auto"/>
+        <w:rPr>
+          <w:rFonts w:ascii="Times New Roman" w:eastAsia="Times New Roman" w:hAnsi="Times New Roman" w:cs="Times New Roman"/>
+          <w:kern w:val="0"/>
+          <w:sz w:val="24"/>
+          <w:szCs w:val="24"/>
+          <w14:ligatures w14:val="none"/>
+        </w:rPr>
+      </w:pPr>
+      <w:r>
+        <w:rPr>
+          <w:rFonts w:ascii="Times New Roman" w:eastAsia="Times New Roman" w:hAnsi="Times New Roman" w:cs="Times New Roman"/>
           <w:color w:val="000000"/>
           <w:kern w:val="0"/>
           <w:sz w:val="24"/>
@@ -2734,7 +2734,7 @@
       </w:r>
       <w:r>
         <w:rPr>
-          <w:rFonts w:ascii="CMU Serif Roman" w:eastAsia="Times New Roman" w:hAnsi="CMU Serif Roman" w:cs="CMU Serif Roman"/>
+          <w:rFonts w:ascii="Times New Roman" w:eastAsia="Times New Roman" w:hAnsi="Times New Roman" w:cs="Times New Roman"/>
           <w:i/>
           <w:iCs/>
           <w:color w:val="000000"/>
@@ -2747,7 +2747,7 @@
       </w:r>
       <w:r>
         <w:rPr>
-          <w:rFonts w:ascii="CMU Serif Roman" w:eastAsia="Times New Roman" w:hAnsi="CMU Serif Roman" w:cs="CMU Serif Roman"/>
+          <w:rFonts w:ascii="Times New Roman" w:eastAsia="Times New Roman" w:hAnsi="Times New Roman" w:cs="Times New Roman"/>
           <w:color w:val="000000"/>
           <w:kern w:val="0"/>
           <w:sz w:val="24"/>
@@ -2759,7 +2759,7 @@
       <w:proofErr w:type="gramStart"/>
       <w:r>
         <w:rPr>
-          <w:rFonts w:ascii="CMU Serif Roman" w:eastAsia="Times New Roman" w:hAnsi="CMU Serif Roman" w:cs="CMU Serif Roman"/>
+          <w:rFonts w:ascii="Times New Roman" w:eastAsia="Times New Roman" w:hAnsi="Times New Roman" w:cs="Times New Roman"/>
           <w:color w:val="000000"/>
           <w:kern w:val="0"/>
           <w:sz w:val="24"/>
@@ -2771,7 +2771,7 @@
       <w:proofErr w:type="gramEnd"/>
       <w:r>
         <w:rPr>
-          <w:rFonts w:ascii="CMU Serif Roman" w:eastAsia="Times New Roman" w:hAnsi="CMU Serif Roman" w:cs="CMU Serif Roman"/>
+          <w:rFonts w:ascii="Times New Roman" w:eastAsia="Times New Roman" w:hAnsi="Times New Roman" w:cs="Times New Roman"/>
           <w:color w:val="000000"/>
           <w:kern w:val="0"/>
           <w:sz w:val="24"/>
@@ -2785,28 +2785,28 @@
       <w:pPr>
         <w:spacing w:after="0" w:line="276" w:lineRule="auto"/>
         <w:rPr>
-          <w:rFonts w:ascii="CMU Serif Roman" w:eastAsia="Times New Roman" w:hAnsi="CMU Serif Roman" w:cs="CMU Serif Roman"/>
-          <w:kern w:val="0"/>
-          <w:sz w:val="24"/>
-          <w:szCs w:val="24"/>
-          <w14:ligatures w14:val="none"/>
-        </w:rPr>
-      </w:pPr>
-    </w:p>
-    <w:p>
-      <w:pPr>
-        <w:spacing w:after="0" w:line="276" w:lineRule="auto"/>
-        <w:rPr>
-          <w:rFonts w:ascii="CMU Serif Roman" w:eastAsia="Times New Roman" w:hAnsi="CMU Serif Roman" w:cs="CMU Serif Roman"/>
-          <w:kern w:val="0"/>
-          <w:sz w:val="24"/>
-          <w:szCs w:val="24"/>
-          <w14:ligatures w14:val="none"/>
-        </w:rPr>
-      </w:pPr>
-      <w:r>
-        <w:rPr>
-          <w:rFonts w:ascii="CMU Serif Roman" w:eastAsia="Times New Roman" w:hAnsi="CMU Serif Roman" w:cs="CMU Serif Roman"/>
+          <w:rFonts w:ascii="Times New Roman" w:eastAsia="Times New Roman" w:hAnsi="Times New Roman" w:cs="Times New Roman"/>
+          <w:kern w:val="0"/>
+          <w:sz w:val="24"/>
+          <w:szCs w:val="24"/>
+          <w14:ligatures w14:val="none"/>
+        </w:rPr>
+      </w:pPr>
+    </w:p>
+    <w:p>
+      <w:pPr>
+        <w:spacing w:after="0" w:line="276" w:lineRule="auto"/>
+        <w:rPr>
+          <w:rFonts w:ascii="Times New Roman" w:eastAsia="Times New Roman" w:hAnsi="Times New Roman" w:cs="Times New Roman"/>
+          <w:kern w:val="0"/>
+          <w:sz w:val="24"/>
+          <w:szCs w:val="24"/>
+          <w14:ligatures w14:val="none"/>
+        </w:rPr>
+      </w:pPr>
+      <w:r>
+        <w:rPr>
+          <w:rFonts w:ascii="Times New Roman" w:eastAsia="Times New Roman" w:hAnsi="Times New Roman" w:cs="Times New Roman"/>
           <w:color w:val="000000"/>
           <w:kern w:val="0"/>
           <w:sz w:val="24"/>
@@ -2819,43 +2819,43 @@
     <w:p>
       <w:pPr>
         <w:rPr>
-          <w:rFonts w:asciiTheme="majorBidi" w:hAnsiTheme="majorBidi" w:cstheme="majorBidi"/>
-          <w:sz w:val="24"/>
-          <w:szCs w:val="24"/>
-        </w:rPr>
-      </w:pPr>
-    </w:p>
-    <w:p>
-      <w:pPr>
-        <w:rPr>
-          <w:rFonts w:asciiTheme="majorBidi" w:hAnsiTheme="majorBidi" w:cstheme="majorBidi"/>
-          <w:sz w:val="24"/>
-          <w:szCs w:val="24"/>
-        </w:rPr>
-      </w:pPr>
-    </w:p>
-    <w:p>
-      <w:pPr>
-        <w:rPr>
-          <w:rFonts w:asciiTheme="majorBidi" w:hAnsiTheme="majorBidi" w:cstheme="majorBidi"/>
-          <w:sz w:val="24"/>
-          <w:szCs w:val="24"/>
-        </w:rPr>
-      </w:pPr>
-    </w:p>
-    <w:p>
-      <w:pPr>
-        <w:rPr>
-          <w:rFonts w:asciiTheme="majorBidi" w:hAnsiTheme="majorBidi" w:cstheme="majorBidi"/>
-          <w:sz w:val="24"/>
-          <w:szCs w:val="24"/>
-        </w:rPr>
-      </w:pPr>
-    </w:p>
-    <w:p>
-      <w:pPr>
-        <w:rPr>
-          <w:rFonts w:asciiTheme="majorBidi" w:hAnsiTheme="majorBidi" w:cstheme="majorBidi"/>
+          <w:rFonts w:ascii="Times New Roman" w:hAnsi="Times New Roman" w:cs="Times New Roman"/>
+          <w:sz w:val="24"/>
+          <w:szCs w:val="24"/>
+        </w:rPr>
+      </w:pPr>
+    </w:p>
+    <w:p>
+      <w:pPr>
+        <w:rPr>
+          <w:rFonts w:ascii="Times New Roman" w:hAnsi="Times New Roman" w:cs="Times New Roman"/>
+          <w:sz w:val="24"/>
+          <w:szCs w:val="24"/>
+        </w:rPr>
+      </w:pPr>
+    </w:p>
+    <w:p>
+      <w:pPr>
+        <w:rPr>
+          <w:rFonts w:ascii="Times New Roman" w:hAnsi="Times New Roman" w:cs="Times New Roman"/>
+          <w:sz w:val="24"/>
+          <w:szCs w:val="24"/>
+        </w:rPr>
+      </w:pPr>
+    </w:p>
+    <w:p>
+      <w:pPr>
+        <w:rPr>
+          <w:rFonts w:ascii="Times New Roman" w:hAnsi="Times New Roman" w:cs="Times New Roman"/>
+          <w:sz w:val="24"/>
+          <w:szCs w:val="24"/>
+        </w:rPr>
+      </w:pPr>
+    </w:p>
+    <w:p>
+      <w:pPr>
+        <w:rPr>
+          <w:rFonts w:ascii="Times New Roman" w:hAnsi="Times New Roman" w:cs="Times New Roman"/>
           <w:sz w:val="24"/>
           <w:szCs w:val="24"/>
         </w:rPr>
@@ -2866,14 +2866,14 @@
         <w:spacing w:line="276" w:lineRule="auto"/>
         <w:jc w:val="center"/>
         <w:rPr>
-          <w:rFonts w:ascii="CMU Serif Bold Extended Roman" w:hAnsi="CMU Serif Bold Extended Roman" w:cstheme="majorBidi"/>
+          <w:rFonts w:ascii="Times New Roman" w:hAnsi="Times New Roman" w:cs="Times New Roman"/>
           <w:sz w:val="52"/>
           <w:szCs w:val="52"/>
         </w:rPr>
       </w:pPr>
       <w:r>
         <w:rPr>
-          <w:rFonts w:ascii="CMU Serif Bold Extended Roman" w:hAnsi="CMU Serif Bold Extended Roman" w:cstheme="majorBidi"/>
+          <w:rFonts w:ascii="Times New Roman" w:hAnsi="Times New Roman" w:cs="Times New Roman"/>
           <w:sz w:val="52"/>
           <w:szCs w:val="52"/>
         </w:rPr>
@@ -2883,7 +2883,7 @@
       <w:proofErr w:type="gramStart"/>
       <w:r>
         <w:rPr>
-          <w:rFonts w:ascii="CMU Serif Bold Extended Roman" w:hAnsi="CMU Serif Bold Extended Roman" w:cstheme="majorBidi"/>
+          <w:rFonts w:ascii="Times New Roman" w:hAnsi="Times New Roman" w:cs="Times New Roman"/>
           <w:sz w:val="52"/>
           <w:szCs w:val="52"/>
         </w:rPr>
@@ -2891,7 +2891,7 @@
       </w:r>
       <w:r>
         <w:rPr>
-          <w:rFonts w:ascii="CMU Serif Bold Extended Roman" w:hAnsi="CMU Serif Bold Extended Roman" w:cstheme="majorBidi"/>
+          <w:rFonts w:ascii="Times New Roman" w:hAnsi="Times New Roman" w:cs="Times New Roman"/>
           <w:sz w:val="52"/>
           <w:szCs w:val="52"/>
         </w:rPr>
@@ -2900,7 +2900,7 @@
       <w:proofErr w:type="gramEnd"/>
       <w:r>
         <w:rPr>
-          <w:rFonts w:ascii="CMU Serif Bold Extended Roman" w:hAnsi="CMU Serif Bold Extended Roman" w:cstheme="majorBidi"/>
+          <w:rFonts w:ascii="Times New Roman" w:hAnsi="Times New Roman" w:cs="Times New Roman"/>
           <w:sz w:val="52"/>
           <w:szCs w:val="52"/>
         </w:rPr>
@@ -2911,7 +2911,7 @@
       <w:pPr>
         <w:spacing w:line="276" w:lineRule="auto"/>
         <w:rPr>
-          <w:rFonts w:asciiTheme="majorBidi" w:hAnsiTheme="majorBidi" w:cstheme="majorBidi"/>
+          <w:rFonts w:ascii="Times New Roman" w:hAnsi="Times New Roman" w:cs="Times New Roman"/>
           <w:color w:val="000000"/>
           <w:sz w:val="24"/>
           <w:szCs w:val="24"/>
@@ -2922,15 +2922,15 @@
       <w:pPr>
         <w:spacing w:line="276" w:lineRule="auto"/>
         <w:rPr>
-          <w:rFonts w:ascii="CMU Serif Roman" w:hAnsi="CMU Serif Roman" w:cs="CMU Serif Roman"/>
-          <w:color w:val="000000"/>
-          <w:sz w:val="24"/>
-          <w:szCs w:val="24"/>
-        </w:rPr>
-      </w:pPr>
-      <w:r>
-        <w:rPr>
-          <w:rFonts w:ascii="CMU Serif Roman" w:hAnsi="CMU Serif Roman" w:cs="CMU Serif Roman"/>
+          <w:rFonts w:ascii="Times New Roman" w:hAnsi="Times New Roman" w:cs="Times New Roman"/>
+          <w:color w:val="000000"/>
+          <w:sz w:val="24"/>
+          <w:szCs w:val="24"/>
+        </w:rPr>
+      </w:pPr>
+      <w:r>
+        <w:rPr>
+          <w:rFonts w:ascii="Times New Roman" w:hAnsi="Times New Roman" w:cs="Times New Roman"/>
           <w:color w:val="000000"/>
           <w:sz w:val="24"/>
           <w:szCs w:val="24"/>
@@ -2940,7 +2940,7 @@
       <w:proofErr w:type="gramStart"/>
       <w:r>
         <w:rPr>
-          <w:rFonts w:ascii="CMU Serif Roman" w:hAnsi="CMU Serif Roman" w:cs="CMU Serif Roman"/>
+          <w:rFonts w:ascii="Times New Roman" w:hAnsi="Times New Roman" w:cs="Times New Roman"/>
           <w:color w:val="000000"/>
           <w:sz w:val="24"/>
           <w:szCs w:val="24"/>
@@ -2950,7 +2950,7 @@
       <w:proofErr w:type="gramEnd"/>
       <w:r>
         <w:rPr>
-          <w:rFonts w:ascii="CMU Serif Roman" w:hAnsi="CMU Serif Roman" w:cs="CMU Serif Roman"/>
+          <w:rFonts w:ascii="Times New Roman" w:hAnsi="Times New Roman" w:cs="Times New Roman"/>
           <w:color w:val="000000"/>
           <w:sz w:val="24"/>
           <w:szCs w:val="24"/>
@@ -2959,7 +2959,7 @@
       </w:r>
       <w:r>
         <w:rPr>
-          <w:rFonts w:ascii="CMU Serif Roman" w:hAnsi="CMU Serif Roman" w:cs="CMU Serif Roman"/>
+          <w:rFonts w:ascii="Times New Roman" w:hAnsi="Times New Roman" w:cs="Times New Roman"/>
           <w:color w:val="000000"/>
           <w:sz w:val="24"/>
           <w:szCs w:val="24"/>
@@ -2968,7 +2968,7 @@
       </w:r>
       <w:r>
         <w:rPr>
-          <w:rFonts w:ascii="CMU Serif Roman" w:hAnsi="CMU Serif Roman" w:cs="CMU Serif Roman"/>
+          <w:rFonts w:ascii="Times New Roman" w:hAnsi="Times New Roman" w:cs="Times New Roman"/>
           <w:color w:val="000000"/>
           <w:sz w:val="24"/>
           <w:szCs w:val="24"/>
@@ -2977,7 +2977,7 @@
       </w:r>
       <w:r>
         <w:rPr>
-          <w:rFonts w:ascii="CMU Serif Roman" w:hAnsi="CMU Serif Roman" w:cs="CMU Serif Roman"/>
+          <w:rFonts w:ascii="Times New Roman" w:hAnsi="Times New Roman" w:cs="Times New Roman"/>
           <w:color w:val="000000"/>
           <w:sz w:val="24"/>
           <w:szCs w:val="24"/>
@@ -2986,7 +2986,7 @@
       </w:r>
       <w:r>
         <w:rPr>
-          <w:rFonts w:ascii="CMU Serif Roman" w:hAnsi="CMU Serif Roman" w:cs="CMU Serif Roman"/>
+          <w:rFonts w:ascii="Times New Roman" w:hAnsi="Times New Roman" w:cs="Times New Roman"/>
           <w:color w:val="000000"/>
           <w:sz w:val="24"/>
           <w:szCs w:val="24"/>
@@ -2995,7 +2995,7 @@
       </w:r>
       <w:r>
         <w:rPr>
-          <w:rFonts w:ascii="CMU Serif Roman" w:hAnsi="CMU Serif Roman" w:cs="CMU Serif Roman"/>
+          <w:rFonts w:ascii="Times New Roman" w:hAnsi="Times New Roman" w:cs="Times New Roman"/>
           <w:color w:val="000000"/>
           <w:sz w:val="24"/>
           <w:szCs w:val="24"/>
@@ -3004,7 +3004,7 @@
       </w:r>
       <w:r>
         <w:rPr>
-          <w:rFonts w:ascii="CMU Serif Roman" w:hAnsi="CMU Serif Roman" w:cs="CMU Serif Roman"/>
+          <w:rFonts w:ascii="Times New Roman" w:hAnsi="Times New Roman" w:cs="Times New Roman"/>
           <w:color w:val="000000"/>
           <w:sz w:val="24"/>
           <w:szCs w:val="24"/>
@@ -3016,7 +3016,7 @@
       <w:pPr>
         <w:spacing w:line="276" w:lineRule="auto"/>
         <w:rPr>
-          <w:rFonts w:asciiTheme="majorBidi" w:hAnsiTheme="majorBidi" w:cstheme="majorBidi"/>
+          <w:rFonts w:ascii="Times New Roman" w:hAnsi="Times New Roman" w:cs="Times New Roman"/>
           <w:color w:val="000000"/>
           <w:sz w:val="24"/>
           <w:szCs w:val="24"/>
@@ -3027,7 +3027,7 @@
       <w:pPr>
         <w:spacing w:line="276" w:lineRule="auto"/>
         <w:rPr>
-          <w:rFonts w:asciiTheme="majorBidi" w:hAnsiTheme="majorBidi" w:cstheme="majorBidi"/>
+          <w:rFonts w:ascii="Times New Roman" w:hAnsi="Times New Roman" w:cs="Times New Roman"/>
           <w:color w:val="000000"/>
           <w:sz w:val="32"/>
           <w:szCs w:val="32"/>
@@ -3035,7 +3035,7 @@
       </w:pPr>
       <w:r>
         <w:rPr>
-          <w:rFonts w:asciiTheme="majorBidi" w:hAnsiTheme="majorBidi" w:cstheme="majorBidi"/>
+          <w:rFonts w:ascii="Times New Roman" w:hAnsi="Times New Roman" w:cs="Times New Roman"/>
           <w:color w:val="000000"/>
           <w:sz w:val="32"/>
           <w:szCs w:val="32"/>
@@ -3048,7 +3048,6 @@
         <w:pStyle w:val="NormalWeb"/>
         <w:spacing w:before="0" w:beforeAutospacing="0" w:after="0" w:afterAutospacing="0" w:line="276" w:lineRule="auto"/>
         <w:rPr>
-          <w:rFonts w:asciiTheme="majorBidi" w:hAnsiTheme="majorBidi" w:cstheme="majorBidi"/>
           <w:b/>
           <w:bCs/>
           <w:color w:val="000000"/>
@@ -3059,9 +3058,6 @@
       <w:pPr>
         <w:pStyle w:val="NormalWeb"/>
         <w:spacing w:before="0" w:beforeAutospacing="0" w:after="0" w:afterAutospacing="0" w:line="276" w:lineRule="auto"/>
-        <w:rPr>
-          <w:rFonts w:ascii="CMU Serif Roman" w:hAnsi="CMU Serif Roman" w:cs="CMU Serif Roman"/>
-        </w:rPr>
       </w:pPr>
       <w:r>
         <w:rPr>
@@ -3073,7 +3069,6 @@
       </w:r>
       <w:r>
         <w:rPr>
-          <w:rFonts w:ascii="CMU Serif Roman" w:hAnsi="CMU Serif Roman" w:cs="CMU Serif Roman"/>
           <w:color w:val="000000"/>
           <w:u w:val="single"/>
         </w:rPr>
@@ -3081,7 +3076,6 @@
       </w:r>
       <w:r>
         <w:rPr>
-          <w:rFonts w:ascii="CMU Serif Roman" w:hAnsi="CMU Serif Roman" w:cs="CMU Serif Roman"/>
           <w:color w:val="000000"/>
         </w:rPr>
         <w:t>is an innovative High-tech company in the IT sector, it is offering a variety of development and consultancy solutions focusing on the e-services and secured intranet. It was founded in 2000 by a highly qualified team of engineers acting in the field of software development and telecommunications, this company has acquired expertise, skills, and experience that enable it to successfully carry out all IT projects, from specification to maintenance. Its main mission is to be the World leader in thought and technology in e-services and consulting. They an attentive partner, flexible in tuning the established engagement methods and helping each customer to make the most out of the partnership with low cost and error-free services.</w:t>
@@ -3092,13 +3086,11 @@
         <w:pStyle w:val="NormalWeb"/>
         <w:spacing w:before="0" w:beforeAutospacing="0" w:after="0" w:afterAutospacing="0" w:line="276" w:lineRule="auto"/>
         <w:rPr>
-          <w:rFonts w:ascii="CMU Serif Roman" w:hAnsi="CMU Serif Roman" w:cs="CMU Serif Roman"/>
-          <w:color w:val="000000"/>
-        </w:rPr>
-      </w:pPr>
-      <w:r>
-        <w:rPr>
-          <w:rFonts w:ascii="CMU Serif Roman" w:hAnsi="CMU Serif Roman" w:cs="CMU Serif Roman"/>
+          <w:color w:val="000000"/>
+        </w:rPr>
+      </w:pPr>
+      <w:r>
+        <w:rPr>
           <w:color w:val="000000"/>
         </w:rPr>
         <w:t>They also provide an integrated and highly flexible mix of on site, off site, near shore and offshore services Worldwide.</w:t>
@@ -3108,23 +3100,20 @@
       <w:pPr>
         <w:pStyle w:val="NormalWeb"/>
         <w:spacing w:before="0" w:beforeAutospacing="0" w:after="0" w:afterAutospacing="0" w:line="276" w:lineRule="auto"/>
-        <w:rPr>
-          <w:rFonts w:asciiTheme="majorBidi" w:hAnsiTheme="majorBidi" w:cstheme="majorBidi"/>
-        </w:rPr>
       </w:pPr>
     </w:p>
     <w:p>
       <w:pPr>
         <w:jc w:val="center"/>
         <w:rPr>
-          <w:rFonts w:asciiTheme="majorBidi" w:hAnsiTheme="majorBidi" w:cstheme="majorBidi"/>
-          <w:sz w:val="24"/>
-          <w:szCs w:val="24"/>
-        </w:rPr>
-      </w:pPr>
-      <w:r>
-        <w:rPr>
-          <w:rFonts w:asciiTheme="majorBidi" w:hAnsiTheme="majorBidi" w:cstheme="majorBidi"/>
+          <w:rFonts w:ascii="Times New Roman" w:hAnsi="Times New Roman" w:cs="Times New Roman"/>
+          <w:sz w:val="24"/>
+          <w:szCs w:val="24"/>
+        </w:rPr>
+      </w:pPr>
+      <w:r>
+        <w:rPr>
+          <w:rFonts w:ascii="Times New Roman" w:hAnsi="Times New Roman" w:cs="Times New Roman"/>
           <w:noProof/>
           <w:sz w:val="24"/>
           <w:szCs w:val="24"/>
@@ -3145,7 +3134,7 @@
                     <pic:cNvPicPr/>
                   </pic:nvPicPr>
                   <pic:blipFill>
-                    <a:blip r:embed="rId10">
+                    <a:blip r:embed="rId9">
                       <a:extLst>
                         <a:ext uri="{28A0092B-C50C-407E-A947-70E740481C1C}">
                           <a14:useLocalDpi xmlns:a14="http://schemas.microsoft.com/office/drawing/2010/main" val="0"/>
@@ -3177,7 +3166,6 @@
         <w:pStyle w:val="NormalWeb"/>
         <w:spacing w:before="0" w:beforeAutospacing="0" w:after="0" w:afterAutospacing="0" w:line="276" w:lineRule="auto"/>
         <w:rPr>
-          <w:rFonts w:asciiTheme="majorBidi" w:hAnsiTheme="majorBidi" w:cstheme="majorBidi"/>
           <w:color w:val="000000"/>
         </w:rPr>
       </w:pPr>
@@ -3187,13 +3175,11 @@
         <w:pStyle w:val="NormalWeb"/>
         <w:spacing w:before="0" w:beforeAutospacing="0" w:after="0" w:afterAutospacing="0" w:line="276" w:lineRule="auto"/>
         <w:rPr>
-          <w:rFonts w:ascii="CMU Serif Roman" w:hAnsi="CMU Serif Roman" w:cs="CMU Serif Roman"/>
-          <w:color w:val="000000"/>
-        </w:rPr>
-      </w:pPr>
-      <w:r>
-        <w:rPr>
-          <w:rFonts w:ascii="CMU Serif Roman" w:hAnsi="CMU Serif Roman" w:cs="CMU Serif Roman"/>
+          <w:color w:val="000000"/>
+        </w:rPr>
+      </w:pPr>
+      <w:r>
+        <w:rPr>
           <w:color w:val="000000"/>
         </w:rPr>
         <w:t xml:space="preserve">In this section we will be talking about the project context, the description of the problem and the end goal of our project. </w:t>
@@ -3204,7 +3190,6 @@
         <w:pStyle w:val="NormalWeb"/>
         <w:spacing w:before="0" w:beforeAutospacing="0" w:after="0" w:afterAutospacing="0" w:line="276" w:lineRule="auto"/>
         <w:rPr>
-          <w:rFonts w:asciiTheme="majorBidi" w:hAnsiTheme="majorBidi" w:cstheme="majorBidi"/>
           <w:color w:val="000000"/>
           <w:sz w:val="28"/>
           <w:szCs w:val="28"/>
@@ -3216,7 +3201,6 @@
         <w:pStyle w:val="NormalWeb"/>
         <w:spacing w:before="0" w:beforeAutospacing="0" w:after="0" w:afterAutospacing="0" w:line="276" w:lineRule="auto"/>
         <w:rPr>
-          <w:rFonts w:asciiTheme="majorBidi" w:hAnsiTheme="majorBidi" w:cstheme="majorBidi"/>
           <w:color w:val="000000"/>
           <w:sz w:val="32"/>
           <w:szCs w:val="32"/>
@@ -3224,7 +3208,6 @@
       </w:pPr>
       <w:r>
         <w:rPr>
-          <w:rFonts w:asciiTheme="majorBidi" w:hAnsiTheme="majorBidi" w:cstheme="majorBidi"/>
           <w:color w:val="000000"/>
           <w:sz w:val="32"/>
           <w:szCs w:val="32"/>
@@ -3233,7 +3216,6 @@
       </w:r>
       <w:r>
         <w:rPr>
-          <w:rFonts w:asciiTheme="majorBidi" w:hAnsiTheme="majorBidi" w:cstheme="majorBidi"/>
           <w:color w:val="000000"/>
           <w:sz w:val="32"/>
           <w:szCs w:val="32"/>
@@ -3242,7 +3224,6 @@
       </w:r>
       <w:r>
         <w:rPr>
-          <w:rFonts w:asciiTheme="majorBidi" w:hAnsiTheme="majorBidi" w:cstheme="majorBidi"/>
           <w:color w:val="000000"/>
           <w:sz w:val="32"/>
           <w:szCs w:val="32"/>
@@ -3255,7 +3236,6 @@
         <w:pStyle w:val="NormalWeb"/>
         <w:spacing w:before="0" w:beforeAutospacing="0" w:after="0" w:afterAutospacing="0" w:line="276" w:lineRule="auto"/>
         <w:rPr>
-          <w:rFonts w:asciiTheme="majorBidi" w:hAnsiTheme="majorBidi" w:cstheme="majorBidi"/>
           <w:color w:val="000000"/>
           <w:sz w:val="32"/>
           <w:szCs w:val="32"/>
@@ -3267,27 +3247,23 @@
         <w:pStyle w:val="NormalWeb"/>
         <w:spacing w:before="0" w:beforeAutospacing="0" w:after="0" w:afterAutospacing="0" w:line="276" w:lineRule="auto"/>
         <w:rPr>
-          <w:rFonts w:ascii="CMU Serif Roman" w:hAnsi="CMU Serif Roman" w:cs="CMU Serif Roman"/>
-          <w:color w:val="000000"/>
-        </w:rPr>
-      </w:pPr>
-      <w:r>
-        <w:rPr>
-          <w:rFonts w:ascii="CMU Serif Roman" w:hAnsi="CMU Serif Roman" w:cs="CMU Serif Roman"/>
+          <w:color w:val="000000"/>
+        </w:rPr>
+      </w:pPr>
+      <w:r>
+        <w:rPr>
           <w:color w:val="000000"/>
         </w:rPr>
         <w:t xml:space="preserve">The project is </w:t>
       </w:r>
       <w:r>
         <w:rPr>
-          <w:rFonts w:ascii="CMU Serif Roman" w:hAnsi="CMU Serif Roman" w:cs="CMU Serif Roman"/>
           <w:color w:val="000000"/>
         </w:rPr>
         <w:t>entitled “</w:t>
       </w:r>
       <w:r>
         <w:rPr>
-          <w:rFonts w:ascii="CMU Serif Roman" w:hAnsi="CMU Serif Roman" w:cs="CMU Serif Roman"/>
           <w:i/>
           <w:iCs/>
           <w:color w:val="000000"/>
@@ -3296,7 +3272,6 @@
       </w:r>
       <w:r>
         <w:rPr>
-          <w:rFonts w:ascii="CMU Serif Roman" w:hAnsi="CMU Serif Roman" w:cs="CMU Serif Roman"/>
           <w:color w:val="000000"/>
         </w:rPr>
         <w:t xml:space="preserve">". </w:t>
@@ -3307,7 +3282,6 @@
         <w:pStyle w:val="NormalWeb"/>
         <w:spacing w:before="0" w:beforeAutospacing="0" w:after="0" w:afterAutospacing="0" w:line="276" w:lineRule="auto"/>
         <w:rPr>
-          <w:rFonts w:asciiTheme="majorBidi" w:hAnsiTheme="majorBidi" w:cstheme="majorBidi"/>
           <w:color w:val="000000"/>
         </w:rPr>
       </w:pPr>
@@ -3317,20 +3291,17 @@
         <w:pStyle w:val="NormalWeb"/>
         <w:spacing w:before="0" w:beforeAutospacing="0" w:after="0" w:afterAutospacing="0" w:line="276" w:lineRule="auto"/>
         <w:rPr>
-          <w:rFonts w:ascii="CMU Serif Roman" w:hAnsi="CMU Serif Roman" w:cs="CMU Serif Roman"/>
-          <w:color w:val="000000"/>
-        </w:rPr>
-      </w:pPr>
-      <w:r>
-        <w:rPr>
-          <w:rFonts w:ascii="CMU Serif Roman" w:hAnsi="CMU Serif Roman" w:cs="CMU Serif Roman"/>
+          <w:color w:val="000000"/>
+        </w:rPr>
+      </w:pPr>
+      <w:r>
+        <w:rPr>
           <w:color w:val="000000"/>
         </w:rPr>
         <w:t xml:space="preserve">It concludes the courses of the third year of Software Engineering, specifically </w:t>
       </w:r>
       <w:r>
         <w:rPr>
-          <w:rFonts w:ascii="CMU Serif Roman" w:hAnsi="CMU Serif Roman" w:cs="CMU Serif Roman"/>
           <w:b/>
           <w:bCs/>
           <w:color w:val="000000"/>
@@ -3339,14 +3310,12 @@
       </w:r>
       <w:r>
         <w:rPr>
-          <w:rFonts w:ascii="CMU Serif Roman" w:hAnsi="CMU Serif Roman" w:cs="CMU Serif Roman"/>
           <w:color w:val="000000"/>
         </w:rPr>
         <w:t xml:space="preserve"> (</w:t>
       </w:r>
       <w:r>
         <w:rPr>
-          <w:rFonts w:ascii="CMU Serif Roman" w:hAnsi="CMU Serif Roman" w:cs="CMU Serif Roman"/>
           <w:b/>
           <w:bCs/>
           <w:color w:val="000000"/>
@@ -3355,14 +3324,12 @@
       </w:r>
       <w:r>
         <w:rPr>
-          <w:rFonts w:ascii="CMU Serif Roman" w:hAnsi="CMU Serif Roman" w:cs="CMU Serif Roman"/>
           <w:color w:val="000000"/>
         </w:rPr>
         <w:t xml:space="preserve">echnologies of </w:t>
       </w:r>
       <w:r>
         <w:rPr>
-          <w:rFonts w:ascii="CMU Serif Roman" w:hAnsi="CMU Serif Roman" w:cs="CMU Serif Roman"/>
           <w:b/>
           <w:bCs/>
           <w:color w:val="000000"/>
@@ -3371,14 +3338,12 @@
       </w:r>
       <w:r>
         <w:rPr>
-          <w:rFonts w:ascii="CMU Serif Roman" w:hAnsi="CMU Serif Roman" w:cs="CMU Serif Roman"/>
           <w:color w:val="000000"/>
         </w:rPr>
         <w:t xml:space="preserve">eb and </w:t>
       </w:r>
       <w:r>
         <w:rPr>
-          <w:rFonts w:ascii="CMU Serif Roman" w:hAnsi="CMU Serif Roman" w:cs="CMU Serif Roman"/>
           <w:b/>
           <w:bCs/>
           <w:color w:val="000000"/>
@@ -3387,14 +3352,12 @@
       </w:r>
       <w:r>
         <w:rPr>
-          <w:rFonts w:ascii="CMU Serif Roman" w:hAnsi="CMU Serif Roman" w:cs="CMU Serif Roman"/>
           <w:color w:val="000000"/>
         </w:rPr>
         <w:t xml:space="preserve">nformation), at </w:t>
       </w:r>
       <w:r>
         <w:rPr>
-          <w:rFonts w:ascii="CMU Serif Roman" w:hAnsi="CMU Serif Roman" w:cs="CMU Serif Roman"/>
           <w:b/>
           <w:bCs/>
           <w:color w:val="000000"/>
@@ -3403,7 +3366,6 @@
       </w:r>
       <w:r>
         <w:rPr>
-          <w:rFonts w:ascii="CMU Serif Roman" w:hAnsi="CMU Serif Roman" w:cs="CMU Serif Roman"/>
           <w:color w:val="000000"/>
         </w:rPr>
         <w:t xml:space="preserve"> School of Engineering as a graduation project. </w:t>
@@ -3414,7 +3376,6 @@
         <w:pStyle w:val="NormalWeb"/>
         <w:spacing w:before="0" w:beforeAutospacing="0" w:after="0" w:afterAutospacing="0" w:line="276" w:lineRule="auto"/>
         <w:rPr>
-          <w:rFonts w:asciiTheme="majorBidi" w:hAnsiTheme="majorBidi" w:cstheme="majorBidi"/>
           <w:color w:val="000000"/>
         </w:rPr>
       </w:pPr>
@@ -3424,13 +3385,11 @@
         <w:pStyle w:val="NormalWeb"/>
         <w:spacing w:before="0" w:beforeAutospacing="0" w:after="0" w:afterAutospacing="0" w:line="276" w:lineRule="auto"/>
         <w:rPr>
-          <w:rFonts w:ascii="CMU Serif Roman" w:hAnsi="CMU Serif Roman" w:cs="CMU Serif Roman"/>
-          <w:color w:val="000000"/>
-        </w:rPr>
-      </w:pPr>
-      <w:r>
-        <w:rPr>
-          <w:rFonts w:ascii="CMU Serif Roman" w:hAnsi="CMU Serif Roman" w:cs="CMU Serif Roman"/>
+          <w:color w:val="000000"/>
+        </w:rPr>
+      </w:pPr>
+      <w:r>
+        <w:rPr>
           <w:color w:val="000000"/>
         </w:rPr>
         <w:lastRenderedPageBreak/>
@@ -3438,21 +3397,18 @@
       </w:r>
       <w:r>
         <w:rPr>
-          <w:rFonts w:ascii="CMU Serif Roman" w:hAnsi="CMU Serif Roman" w:cs="CMU Serif Roman"/>
           <w:color w:val="000000"/>
         </w:rPr>
         <w:t>was</w:t>
       </w:r>
       <w:r>
         <w:rPr>
-          <w:rFonts w:ascii="CMU Serif Roman" w:hAnsi="CMU Serif Roman" w:cs="CMU Serif Roman"/>
           <w:color w:val="000000"/>
         </w:rPr>
         <w:t xml:space="preserve"> led through it to make a professional experience in </w:t>
       </w:r>
       <w:r>
         <w:rPr>
-          <w:rFonts w:ascii="CMU Serif Roman" w:hAnsi="CMU Serif Roman" w:cs="CMU Serif Roman"/>
           <w:b/>
           <w:bCs/>
           <w:color w:val="000000"/>
@@ -3461,7 +3417,6 @@
       </w:r>
       <w:r>
         <w:rPr>
-          <w:rFonts w:ascii="CMU Serif Roman" w:hAnsi="CMU Serif Roman" w:cs="CMU Serif Roman"/>
           <w:color w:val="000000"/>
         </w:rPr>
         <w:t xml:space="preserve"> for the position of "Full Stack Software Engineer”, from March to September 2023. </w:t>
@@ -3472,7 +3427,6 @@
         <w:pStyle w:val="NormalWeb"/>
         <w:spacing w:before="0" w:beforeAutospacing="0" w:after="0" w:afterAutospacing="0" w:line="276" w:lineRule="auto"/>
         <w:rPr>
-          <w:rFonts w:asciiTheme="majorBidi" w:hAnsiTheme="majorBidi" w:cstheme="majorBidi"/>
           <w:color w:val="000000"/>
         </w:rPr>
       </w:pPr>
@@ -3482,7 +3436,6 @@
         <w:pStyle w:val="NormalWeb"/>
         <w:spacing w:before="0" w:beforeAutospacing="0" w:after="0" w:afterAutospacing="0"/>
         <w:rPr>
-          <w:rFonts w:ascii="Arial" w:hAnsi="Arial" w:cs="Arial"/>
           <w:color w:val="000000"/>
           <w:sz w:val="22"/>
           <w:szCs w:val="22"/>
@@ -3494,7 +3447,6 @@
         <w:pStyle w:val="NormalWeb"/>
         <w:spacing w:before="0" w:beforeAutospacing="0" w:after="0" w:afterAutospacing="0" w:line="276" w:lineRule="auto"/>
         <w:rPr>
-          <w:rFonts w:asciiTheme="majorBidi" w:hAnsiTheme="majorBidi" w:cstheme="majorBidi"/>
           <w:color w:val="000000"/>
           <w:sz w:val="32"/>
           <w:szCs w:val="32"/>
@@ -3502,7 +3454,6 @@
       </w:pPr>
       <w:r>
         <w:rPr>
-          <w:rFonts w:asciiTheme="majorBidi" w:hAnsiTheme="majorBidi" w:cstheme="majorBidi"/>
           <w:color w:val="000000"/>
           <w:sz w:val="32"/>
           <w:szCs w:val="32"/>
@@ -3511,7 +3462,6 @@
       </w:r>
       <w:r>
         <w:rPr>
-          <w:rFonts w:asciiTheme="majorBidi" w:hAnsiTheme="majorBidi" w:cstheme="majorBidi"/>
           <w:color w:val="000000"/>
           <w:sz w:val="32"/>
           <w:szCs w:val="32"/>
@@ -3520,7 +3470,6 @@
       </w:r>
       <w:r>
         <w:rPr>
-          <w:rFonts w:asciiTheme="majorBidi" w:hAnsiTheme="majorBidi" w:cstheme="majorBidi"/>
           <w:color w:val="000000"/>
           <w:sz w:val="32"/>
           <w:szCs w:val="32"/>
@@ -3533,7 +3482,6 @@
         <w:pStyle w:val="NormalWeb"/>
         <w:spacing w:before="0" w:beforeAutospacing="0" w:after="0" w:afterAutospacing="0" w:line="276" w:lineRule="auto"/>
         <w:rPr>
-          <w:rFonts w:asciiTheme="majorBidi" w:hAnsiTheme="majorBidi" w:cstheme="majorBidi"/>
           <w:color w:val="000000"/>
           <w:sz w:val="32"/>
           <w:szCs w:val="32"/>
@@ -3545,13 +3493,11 @@
         <w:pStyle w:val="NormalWeb"/>
         <w:spacing w:before="0" w:beforeAutospacing="0" w:after="0" w:afterAutospacing="0" w:line="276" w:lineRule="auto"/>
         <w:rPr>
-          <w:rFonts w:ascii="CMU Serif Roman" w:hAnsi="CMU Serif Roman" w:cs="CMU Serif Roman"/>
-          <w:color w:val="000000"/>
-        </w:rPr>
-      </w:pPr>
-      <w:r>
-        <w:rPr>
-          <w:rFonts w:ascii="CMU Serif Roman" w:hAnsi="CMU Serif Roman" w:cs="CMU Serif Roman"/>
+          <w:color w:val="000000"/>
+        </w:rPr>
+      </w:pPr>
+      <w:r>
+        <w:rPr>
           <w:color w:val="000000"/>
         </w:rPr>
         <w:t xml:space="preserve">In today's rapidly evolving business landscape, customers stand as the cornerstone of revenue generation, holding a pivotal role in shaping a company's success. However, this vital revenue stream is encountering new challenges due to the escalating competition fueled by the integration of cutting-edge technologies. As businesses harness the power of technological advancements, they find themselves operating in an era of heightened customer expectations and unprecedented options. </w:t>
@@ -3562,27 +3508,23 @@
         <w:pStyle w:val="NormalWeb"/>
         <w:spacing w:before="0" w:beforeAutospacing="0" w:after="0" w:afterAutospacing="0" w:line="276" w:lineRule="auto"/>
         <w:rPr>
-          <w:rFonts w:ascii="CMU Serif Roman" w:hAnsi="CMU Serif Roman" w:cs="CMU Serif Roman"/>
-          <w:color w:val="000000"/>
-        </w:rPr>
-      </w:pPr>
-      <w:r>
-        <w:rPr>
-          <w:rFonts w:ascii="CMU Serif Roman" w:hAnsi="CMU Serif Roman" w:cs="CMU Serif Roman"/>
+          <w:color w:val="000000"/>
+        </w:rPr>
+      </w:pPr>
+      <w:r>
+        <w:rPr>
           <w:color w:val="000000"/>
         </w:rPr>
         <w:t>The traditional paradigm of customer-business interactions has undergone a seismic shift.</w:t>
       </w:r>
       <w:r>
         <w:rPr>
-          <w:rFonts w:ascii="CMU Serif Roman" w:hAnsi="CMU Serif Roman" w:cs="CMU Serif Roman"/>
           <w:color w:val="000000"/>
         </w:rPr>
         <w:t xml:space="preserve"> </w:t>
       </w:r>
       <w:r>
         <w:rPr>
-          <w:rFonts w:ascii="CMU Serif Roman" w:hAnsi="CMU Serif Roman" w:cs="CMU Serif Roman"/>
           <w:color w:val="000000"/>
         </w:rPr>
         <w:t xml:space="preserve">Empowered by digital transformation, customers are now equipped with an array of choices that span geographical boundaries and industry sectors. This proliferation of options has elevated the competition to a level where companies must vie not only with local competitors but also with global counterparts, intensifying the battle for customer loyalty and market share. </w:t>
@@ -3593,13 +3535,11 @@
         <w:pStyle w:val="NormalWeb"/>
         <w:spacing w:before="0" w:beforeAutospacing="0" w:after="0" w:afterAutospacing="0" w:line="276" w:lineRule="auto"/>
         <w:rPr>
-          <w:rFonts w:ascii="CMU Serif Roman" w:hAnsi="CMU Serif Roman" w:cs="CMU Serif Roman"/>
-          <w:color w:val="000000"/>
-        </w:rPr>
-      </w:pPr>
-      <w:r>
-        <w:rPr>
-          <w:rFonts w:ascii="CMU Serif Roman" w:hAnsi="CMU Serif Roman" w:cs="CMU Serif Roman"/>
+          <w:color w:val="000000"/>
+        </w:rPr>
+      </w:pPr>
+      <w:r>
+        <w:rPr>
           <w:color w:val="000000"/>
         </w:rPr>
         <w:t xml:space="preserve">In parallel, the dynamics of customer expectations have evolved drastically. Customers, armed with the ability to compare products, services, and experiences instantly, are increasingly discerning in their demands. They expect businesses to be not just responsive, but hyper-responsive, providing seamless interactions, tailored solutions, and rapid issue resolution. </w:t>
@@ -3610,13 +3550,11 @@
         <w:pStyle w:val="NormalWeb"/>
         <w:spacing w:before="0" w:beforeAutospacing="0" w:after="0" w:afterAutospacing="0" w:line="276" w:lineRule="auto"/>
         <w:rPr>
-          <w:rFonts w:ascii="CMU Serif Roman" w:hAnsi="CMU Serif Roman" w:cs="CMU Serif Roman"/>
-          <w:color w:val="000000"/>
-        </w:rPr>
-      </w:pPr>
-      <w:r>
-        <w:rPr>
-          <w:rFonts w:ascii="CMU Serif Roman" w:hAnsi="CMU Serif Roman" w:cs="CMU Serif Roman"/>
+          <w:color w:val="000000"/>
+        </w:rPr>
+      </w:pPr>
+      <w:r>
+        <w:rPr>
           <w:color w:val="000000"/>
         </w:rPr>
         <w:t xml:space="preserve">This demand for personalized and instantaneous service has put immense pressure on companies to reengineer their customer engagement strategies and elevate their customer service capabilities to new heights. As a result, businesses find themselves in a dual challenge: they must not only stay ahead of the technological curve to remain competitive but also recalibrate their approach to customer engagement to meet the heightened expectations of the modern consumer. </w:t>
@@ -3627,27 +3565,23 @@
         <w:pStyle w:val="NormalWeb"/>
         <w:spacing w:before="0" w:beforeAutospacing="0" w:after="0" w:afterAutospacing="0" w:line="276" w:lineRule="auto"/>
         <w:rPr>
-          <w:rFonts w:ascii="CMU Serif Roman" w:hAnsi="CMU Serif Roman" w:cs="CMU Serif Roman"/>
-          <w:color w:val="000000"/>
-        </w:rPr>
-      </w:pPr>
-      <w:r>
-        <w:rPr>
-          <w:rFonts w:ascii="CMU Serif Roman" w:hAnsi="CMU Serif Roman" w:cs="CMU Serif Roman"/>
+          <w:color w:val="000000"/>
+        </w:rPr>
+      </w:pPr>
+      <w:r>
+        <w:rPr>
           <w:color w:val="000000"/>
         </w:rPr>
         <w:t xml:space="preserve">A misstep in either direction can lead to loss of market share, erosion of customer trust, and ultimately, diminished revenue. Under the pressure of situations like this, how do we ensure the continuity of business and the winning of new </w:t>
       </w:r>
       <w:r>
         <w:rPr>
-          <w:rFonts w:ascii="CMU Serif Roman" w:hAnsi="CMU Serif Roman" w:cs="CMU Serif Roman"/>
           <w:color w:val="000000"/>
         </w:rPr>
         <w:t>projects?</w:t>
       </w:r>
       <w:r>
         <w:rPr>
-          <w:rFonts w:ascii="CMU Serif Roman" w:hAnsi="CMU Serif Roman" w:cs="CMU Serif Roman"/>
           <w:color w:val="000000"/>
         </w:rPr>
         <w:t xml:space="preserve"> </w:t>
@@ -3658,7 +3592,6 @@
         <w:pStyle w:val="NormalWeb"/>
         <w:spacing w:before="0" w:beforeAutospacing="0" w:after="0" w:afterAutospacing="0" w:line="276" w:lineRule="auto"/>
         <w:rPr>
-          <w:rFonts w:asciiTheme="majorBidi" w:hAnsiTheme="majorBidi" w:cstheme="majorBidi"/>
           <w:color w:val="000000"/>
           <w:sz w:val="28"/>
           <w:szCs w:val="28"/>
@@ -3670,7 +3603,6 @@
         <w:pStyle w:val="NormalWeb"/>
         <w:spacing w:before="0" w:beforeAutospacing="0" w:after="0" w:afterAutospacing="0" w:line="276" w:lineRule="auto"/>
         <w:rPr>
-          <w:rFonts w:asciiTheme="majorBidi" w:hAnsiTheme="majorBidi" w:cstheme="majorBidi"/>
           <w:color w:val="000000"/>
           <w:sz w:val="32"/>
           <w:szCs w:val="32"/>
@@ -3678,7 +3610,6 @@
       </w:pPr>
       <w:r>
         <w:rPr>
-          <w:rFonts w:asciiTheme="majorBidi" w:hAnsiTheme="majorBidi" w:cstheme="majorBidi"/>
           <w:color w:val="000000"/>
           <w:sz w:val="32"/>
           <w:szCs w:val="32"/>
@@ -3687,7 +3618,6 @@
       </w:r>
       <w:r>
         <w:rPr>
-          <w:rFonts w:asciiTheme="majorBidi" w:hAnsiTheme="majorBidi" w:cstheme="majorBidi"/>
           <w:color w:val="000000"/>
           <w:sz w:val="32"/>
           <w:szCs w:val="32"/>
@@ -3696,7 +3626,6 @@
       </w:r>
       <w:r>
         <w:rPr>
-          <w:rFonts w:asciiTheme="majorBidi" w:hAnsiTheme="majorBidi" w:cstheme="majorBidi"/>
           <w:color w:val="000000"/>
           <w:sz w:val="32"/>
           <w:szCs w:val="32"/>
@@ -3709,7 +3638,6 @@
         <w:pStyle w:val="NormalWeb"/>
         <w:spacing w:before="0" w:beforeAutospacing="0" w:after="0" w:afterAutospacing="0" w:line="276" w:lineRule="auto"/>
         <w:rPr>
-          <w:rFonts w:asciiTheme="majorBidi" w:hAnsiTheme="majorBidi" w:cstheme="majorBidi"/>
           <w:color w:val="000000"/>
           <w:sz w:val="28"/>
           <w:szCs w:val="28"/>
@@ -3721,7 +3649,6 @@
         <w:pStyle w:val="NormalWeb"/>
         <w:spacing w:before="0" w:beforeAutospacing="0" w:after="0" w:afterAutospacing="0" w:line="276" w:lineRule="auto"/>
         <w:rPr>
-          <w:rFonts w:asciiTheme="majorBidi" w:hAnsiTheme="majorBidi" w:cstheme="majorBidi"/>
           <w:color w:val="000000"/>
           <w:sz w:val="28"/>
           <w:szCs w:val="28"/>
@@ -3729,7 +3656,6 @@
       </w:pPr>
       <w:r>
         <w:rPr>
-          <w:rFonts w:asciiTheme="majorBidi" w:hAnsiTheme="majorBidi" w:cstheme="majorBidi"/>
           <w:color w:val="000000"/>
           <w:sz w:val="28"/>
           <w:szCs w:val="28"/>
@@ -3738,7 +3664,6 @@
       </w:r>
       <w:r>
         <w:rPr>
-          <w:rFonts w:asciiTheme="majorBidi" w:hAnsiTheme="majorBidi" w:cstheme="majorBidi"/>
           <w:color w:val="000000"/>
           <w:sz w:val="28"/>
           <w:szCs w:val="28"/>
@@ -3751,7 +3676,6 @@
         <w:pStyle w:val="NormalWeb"/>
         <w:spacing w:before="0" w:beforeAutospacing="0" w:after="0" w:afterAutospacing="0" w:line="276" w:lineRule="auto"/>
         <w:rPr>
-          <w:rFonts w:asciiTheme="majorBidi" w:hAnsiTheme="majorBidi" w:cstheme="majorBidi"/>
           <w:color w:val="000000"/>
           <w:sz w:val="28"/>
           <w:szCs w:val="28"/>
@@ -3763,13 +3687,11 @@
         <w:pStyle w:val="NormalWeb"/>
         <w:spacing w:before="0" w:beforeAutospacing="0" w:after="0" w:afterAutospacing="0" w:line="276" w:lineRule="auto"/>
         <w:rPr>
-          <w:rFonts w:asciiTheme="majorBidi" w:hAnsiTheme="majorBidi" w:cstheme="majorBidi"/>
-          <w:color w:val="000000"/>
-        </w:rPr>
-      </w:pPr>
-      <w:r>
-        <w:rPr>
-          <w:rFonts w:asciiTheme="majorBidi" w:hAnsiTheme="majorBidi" w:cstheme="majorBidi"/>
+          <w:color w:val="000000"/>
+        </w:rPr>
+      </w:pPr>
+      <w:r>
+        <w:rPr>
           <w:color w:val="000000"/>
         </w:rPr>
         <w:t xml:space="preserve">Salesforce is one of the most well-known and widely used CRM platforms. It offers a comprehensive suite of tools for managing sales, customer service, marketing, and more. Salesforce allows businesses to centralize customer information, track interactions, manage leads and opportunities, automate tasks, and provide a holistic view of the customer journey. </w:t>
@@ -3780,7 +3702,6 @@
         <w:pStyle w:val="NormalWeb"/>
         <w:spacing w:before="0" w:beforeAutospacing="0" w:after="0" w:afterAutospacing="0" w:line="276" w:lineRule="auto"/>
         <w:rPr>
-          <w:rFonts w:asciiTheme="majorBidi" w:hAnsiTheme="majorBidi" w:cstheme="majorBidi"/>
           <w:color w:val="000000"/>
         </w:rPr>
       </w:pPr>
@@ -3790,7 +3711,6 @@
         <w:pStyle w:val="NormalWeb"/>
         <w:spacing w:before="0" w:beforeAutospacing="0" w:after="0" w:afterAutospacing="0" w:line="276" w:lineRule="auto"/>
         <w:rPr>
-          <w:rFonts w:asciiTheme="majorBidi" w:hAnsiTheme="majorBidi" w:cstheme="majorBidi"/>
           <w:color w:val="000000"/>
           <w:sz w:val="28"/>
           <w:szCs w:val="28"/>
@@ -3798,7 +3718,6 @@
       </w:pPr>
       <w:r>
         <w:rPr>
-          <w:rFonts w:asciiTheme="majorBidi" w:hAnsiTheme="majorBidi" w:cstheme="majorBidi"/>
           <w:color w:val="000000"/>
           <w:sz w:val="28"/>
           <w:szCs w:val="28"/>
@@ -3808,7 +3727,6 @@
       </w:r>
       <w:r>
         <w:rPr>
-          <w:rFonts w:asciiTheme="majorBidi" w:hAnsiTheme="majorBidi" w:cstheme="majorBidi"/>
           <w:color w:val="000000"/>
           <w:sz w:val="28"/>
           <w:szCs w:val="28"/>
@@ -3821,7 +3739,6 @@
         <w:pStyle w:val="NormalWeb"/>
         <w:spacing w:before="0" w:beforeAutospacing="0" w:after="0" w:afterAutospacing="0" w:line="276" w:lineRule="auto"/>
         <w:rPr>
-          <w:rFonts w:asciiTheme="majorBidi" w:hAnsiTheme="majorBidi" w:cstheme="majorBidi"/>
           <w:color w:val="000000"/>
         </w:rPr>
       </w:pPr>
@@ -3831,13 +3748,11 @@
         <w:pStyle w:val="NormalWeb"/>
         <w:spacing w:before="0" w:beforeAutospacing="0" w:after="0" w:afterAutospacing="0" w:line="276" w:lineRule="auto"/>
         <w:rPr>
-          <w:rFonts w:asciiTheme="majorBidi" w:hAnsiTheme="majorBidi" w:cstheme="majorBidi"/>
-          <w:color w:val="000000"/>
-        </w:rPr>
-      </w:pPr>
-      <w:r>
-        <w:rPr>
-          <w:rFonts w:asciiTheme="majorBidi" w:hAnsiTheme="majorBidi" w:cstheme="majorBidi"/>
+          <w:color w:val="000000"/>
+        </w:rPr>
+      </w:pPr>
+      <w:r>
+        <w:rPr>
           <w:color w:val="000000"/>
         </w:rPr>
         <w:t xml:space="preserve">HubSpot CRM is a robust CRM solution designed to help businesses streamline their sales, marketing, and customer service efforts. It offers tools for managing contacts, tracking deals, automating workflows, creating marketing campaigns, and providing customer support. </w:t>
@@ -3848,7 +3763,6 @@
         <w:pStyle w:val="NormalWeb"/>
         <w:spacing w:before="0" w:beforeAutospacing="0" w:after="0" w:afterAutospacing="0" w:line="276" w:lineRule="auto"/>
         <w:rPr>
-          <w:rFonts w:asciiTheme="majorBidi" w:hAnsiTheme="majorBidi" w:cstheme="majorBidi"/>
           <w:color w:val="000000"/>
         </w:rPr>
       </w:pPr>
@@ -3858,7 +3772,6 @@
         <w:pStyle w:val="NormalWeb"/>
         <w:spacing w:before="0" w:beforeAutospacing="0" w:after="0" w:afterAutospacing="0" w:line="276" w:lineRule="auto"/>
         <w:rPr>
-          <w:rFonts w:asciiTheme="majorBidi" w:hAnsiTheme="majorBidi" w:cstheme="majorBidi"/>
           <w:color w:val="000000"/>
           <w:sz w:val="32"/>
           <w:szCs w:val="32"/>
@@ -3866,7 +3779,6 @@
       </w:pPr>
       <w:r>
         <w:rPr>
-          <w:rFonts w:asciiTheme="majorBidi" w:hAnsiTheme="majorBidi" w:cstheme="majorBidi"/>
           <w:color w:val="000000"/>
           <w:sz w:val="32"/>
           <w:szCs w:val="32"/>
@@ -3875,7 +3787,6 @@
       </w:r>
       <w:r>
         <w:rPr>
-          <w:rFonts w:asciiTheme="majorBidi" w:hAnsiTheme="majorBidi" w:cstheme="majorBidi"/>
           <w:color w:val="000000"/>
           <w:sz w:val="32"/>
           <w:szCs w:val="32"/>
@@ -3888,7 +3799,6 @@
         <w:pStyle w:val="NormalWeb"/>
         <w:spacing w:before="0" w:beforeAutospacing="0" w:after="0" w:afterAutospacing="0" w:line="276" w:lineRule="auto"/>
         <w:rPr>
-          <w:rFonts w:asciiTheme="majorBidi" w:hAnsiTheme="majorBidi" w:cstheme="majorBidi"/>
           <w:color w:val="000000"/>
         </w:rPr>
       </w:pPr>
@@ -3898,7 +3808,6 @@
         <w:pStyle w:val="NormalWeb"/>
         <w:spacing w:before="0" w:beforeAutospacing="0" w:after="0" w:afterAutospacing="0" w:line="276" w:lineRule="auto"/>
         <w:rPr>
-          <w:rFonts w:asciiTheme="majorBidi" w:hAnsiTheme="majorBidi" w:cstheme="majorBidi"/>
           <w:color w:val="000000"/>
           <w:sz w:val="28"/>
           <w:szCs w:val="28"/>
@@ -3906,7 +3815,6 @@
       </w:pPr>
       <w:r>
         <w:rPr>
-          <w:rFonts w:asciiTheme="majorBidi" w:hAnsiTheme="majorBidi" w:cstheme="majorBidi"/>
           <w:color w:val="000000"/>
           <w:sz w:val="28"/>
           <w:szCs w:val="28"/>
@@ -3915,7 +3823,6 @@
       </w:r>
       <w:r>
         <w:rPr>
-          <w:rFonts w:asciiTheme="majorBidi" w:hAnsiTheme="majorBidi" w:cstheme="majorBidi"/>
           <w:color w:val="000000"/>
           <w:sz w:val="28"/>
           <w:szCs w:val="28"/>
@@ -3928,7 +3835,6 @@
         <w:pStyle w:val="NormalWeb"/>
         <w:spacing w:before="0" w:beforeAutospacing="0" w:after="0" w:afterAutospacing="0" w:line="276" w:lineRule="auto"/>
         <w:rPr>
-          <w:rFonts w:asciiTheme="majorBidi" w:hAnsiTheme="majorBidi" w:cstheme="majorBidi"/>
           <w:color w:val="000000"/>
           <w:sz w:val="28"/>
           <w:szCs w:val="28"/>
@@ -3940,13 +3846,11 @@
         <w:pStyle w:val="NormalWeb"/>
         <w:spacing w:before="0" w:beforeAutospacing="0" w:after="0" w:afterAutospacing="0" w:line="276" w:lineRule="auto"/>
         <w:rPr>
-          <w:rFonts w:asciiTheme="majorBidi" w:hAnsiTheme="majorBidi" w:cstheme="majorBidi"/>
-          <w:color w:val="000000"/>
-        </w:rPr>
-      </w:pPr>
-      <w:r>
-        <w:rPr>
-          <w:rFonts w:asciiTheme="majorBidi" w:hAnsiTheme="majorBidi" w:cstheme="majorBidi"/>
+          <w:color w:val="000000"/>
+        </w:rPr>
+      </w:pPr>
+      <w:r>
+        <w:rPr>
           <w:b/>
           <w:bCs/>
           <w:color w:val="000000"/>
@@ -3955,14 +3859,12 @@
       </w:r>
       <w:r>
         <w:rPr>
-          <w:rFonts w:asciiTheme="majorBidi" w:hAnsiTheme="majorBidi" w:cstheme="majorBidi"/>
           <w:color w:val="000000"/>
         </w:rPr>
         <w:t xml:space="preserve"> </w:t>
       </w:r>
       <w:r>
         <w:rPr>
-          <w:rFonts w:asciiTheme="majorBidi" w:hAnsiTheme="majorBidi" w:cstheme="majorBidi"/>
           <w:color w:val="000000"/>
         </w:rPr>
         <w:t xml:space="preserve">Salesforce's extensive feature set and customization options can lead to a steep learning curve for new users. Implementation and configuration might require significant time and resources, especially for smaller businesses without dedicated IT teams. </w:t>
@@ -3973,7 +3875,6 @@
         <w:pStyle w:val="NormalWeb"/>
         <w:spacing w:before="0" w:beforeAutospacing="0" w:after="0" w:afterAutospacing="0" w:line="276" w:lineRule="auto"/>
         <w:rPr>
-          <w:rFonts w:asciiTheme="majorBidi" w:hAnsiTheme="majorBidi" w:cstheme="majorBidi"/>
           <w:color w:val="000000"/>
         </w:rPr>
       </w:pPr>
@@ -3983,13 +3884,11 @@
         <w:pStyle w:val="NormalWeb"/>
         <w:spacing w:before="0" w:beforeAutospacing="0" w:after="0" w:afterAutospacing="0" w:line="276" w:lineRule="auto"/>
         <w:rPr>
-          <w:rFonts w:asciiTheme="majorBidi" w:hAnsiTheme="majorBidi" w:cstheme="majorBidi"/>
-          <w:color w:val="000000"/>
-        </w:rPr>
-      </w:pPr>
-      <w:r>
-        <w:rPr>
-          <w:rFonts w:asciiTheme="majorBidi" w:hAnsiTheme="majorBidi" w:cstheme="majorBidi"/>
+          <w:color w:val="000000"/>
+        </w:rPr>
+      </w:pPr>
+      <w:r>
+        <w:rPr>
           <w:b/>
           <w:bCs/>
           <w:color w:val="000000"/>
@@ -3998,7 +3897,6 @@
       </w:r>
       <w:r>
         <w:rPr>
-          <w:rFonts w:asciiTheme="majorBidi" w:hAnsiTheme="majorBidi" w:cstheme="majorBidi"/>
           <w:color w:val="000000"/>
         </w:rPr>
         <w:t xml:space="preserve"> Salesforce's pricing can be considered high, particularly for smaller businesses. While they offer various plans, the more advanced features often come at a premium, making it a substantial investment for some companies. </w:t>
@@ -4009,7 +3907,6 @@
         <w:pStyle w:val="NormalWeb"/>
         <w:spacing w:before="0" w:beforeAutospacing="0" w:after="0" w:afterAutospacing="0" w:line="276" w:lineRule="auto"/>
         <w:rPr>
-          <w:rFonts w:asciiTheme="majorBidi" w:hAnsiTheme="majorBidi" w:cstheme="majorBidi"/>
           <w:color w:val="000000"/>
         </w:rPr>
       </w:pPr>
@@ -4019,7 +3916,6 @@
         <w:pStyle w:val="NormalWeb"/>
         <w:spacing w:before="0" w:beforeAutospacing="0" w:after="0" w:afterAutospacing="0" w:line="276" w:lineRule="auto"/>
         <w:rPr>
-          <w:rFonts w:asciiTheme="majorBidi" w:hAnsiTheme="majorBidi" w:cstheme="majorBidi"/>
           <w:color w:val="000000"/>
           <w:sz w:val="28"/>
           <w:szCs w:val="28"/>
@@ -4027,7 +3923,6 @@
       </w:pPr>
       <w:r>
         <w:rPr>
-          <w:rFonts w:asciiTheme="majorBidi" w:hAnsiTheme="majorBidi" w:cstheme="majorBidi"/>
           <w:color w:val="000000"/>
           <w:sz w:val="28"/>
           <w:szCs w:val="28"/>
@@ -4036,7 +3931,6 @@
       </w:r>
       <w:r>
         <w:rPr>
-          <w:rFonts w:asciiTheme="majorBidi" w:hAnsiTheme="majorBidi" w:cstheme="majorBidi"/>
           <w:color w:val="000000"/>
           <w:sz w:val="28"/>
           <w:szCs w:val="28"/>
@@ -4049,7 +3943,6 @@
         <w:pStyle w:val="NormalWeb"/>
         <w:spacing w:before="0" w:beforeAutospacing="0" w:after="0" w:afterAutospacing="0" w:line="276" w:lineRule="auto"/>
         <w:rPr>
-          <w:rFonts w:asciiTheme="majorBidi" w:hAnsiTheme="majorBidi" w:cstheme="majorBidi"/>
           <w:color w:val="000000"/>
           <w:sz w:val="28"/>
           <w:szCs w:val="28"/>
@@ -4061,13 +3954,11 @@
         <w:pStyle w:val="NormalWeb"/>
         <w:spacing w:before="0" w:beforeAutospacing="0" w:after="0" w:afterAutospacing="0" w:line="276" w:lineRule="auto"/>
         <w:rPr>
-          <w:rFonts w:asciiTheme="majorBidi" w:hAnsiTheme="majorBidi" w:cstheme="majorBidi"/>
-          <w:color w:val="000000"/>
-        </w:rPr>
-      </w:pPr>
-      <w:r>
-        <w:rPr>
-          <w:rFonts w:asciiTheme="majorBidi" w:hAnsiTheme="majorBidi" w:cstheme="majorBidi"/>
+          <w:color w:val="000000"/>
+        </w:rPr>
+      </w:pPr>
+      <w:r>
+        <w:rPr>
           <w:b/>
           <w:bCs/>
           <w:color w:val="000000"/>
@@ -4076,7 +3967,6 @@
       </w:r>
       <w:r>
         <w:rPr>
-          <w:rFonts w:asciiTheme="majorBidi" w:hAnsiTheme="majorBidi" w:cstheme="majorBidi"/>
           <w:color w:val="000000"/>
         </w:rPr>
         <w:t xml:space="preserve"> While HubSpot CRM is excellent for small to medium-sized businesses, larger enterprises might find that it lacks some of the more advanced features and scalability they require. </w:t>
@@ -4087,7 +3977,6 @@
         <w:pStyle w:val="NormalWeb"/>
         <w:spacing w:before="0" w:beforeAutospacing="0" w:after="0" w:afterAutospacing="0" w:line="276" w:lineRule="auto"/>
         <w:rPr>
-          <w:rFonts w:asciiTheme="majorBidi" w:hAnsiTheme="majorBidi" w:cstheme="majorBidi"/>
           <w:color w:val="000000"/>
         </w:rPr>
       </w:pPr>
@@ -4097,13 +3986,11 @@
         <w:pStyle w:val="NormalWeb"/>
         <w:spacing w:before="0" w:beforeAutospacing="0" w:after="0" w:afterAutospacing="0" w:line="276" w:lineRule="auto"/>
         <w:rPr>
-          <w:rFonts w:asciiTheme="majorBidi" w:hAnsiTheme="majorBidi" w:cstheme="majorBidi"/>
-          <w:color w:val="000000"/>
-        </w:rPr>
-      </w:pPr>
-      <w:r>
-        <w:rPr>
-          <w:rFonts w:asciiTheme="majorBidi" w:hAnsiTheme="majorBidi" w:cstheme="majorBidi"/>
+          <w:color w:val="000000"/>
+        </w:rPr>
+      </w:pPr>
+      <w:r>
+        <w:rPr>
           <w:b/>
           <w:bCs/>
           <w:color w:val="000000"/>
@@ -4112,21 +3999,18 @@
       </w:r>
       <w:r>
         <w:rPr>
-          <w:rFonts w:asciiTheme="majorBidi" w:hAnsiTheme="majorBidi" w:cstheme="majorBidi"/>
           <w:color w:val="000000"/>
         </w:rPr>
         <w:t xml:space="preserve"> some advanced features are locked behind higher-priced tiers, which might not be cost-effective for all businesses </w:t>
       </w:r>
       <w:r>
         <w:rPr>
-          <w:rFonts w:asciiTheme="majorBidi" w:hAnsiTheme="majorBidi" w:cstheme="majorBidi"/>
           <w:color w:val="000000"/>
         </w:rPr>
         <w:t>especially</w:t>
       </w:r>
       <w:r>
         <w:rPr>
-          <w:rFonts w:asciiTheme="majorBidi" w:hAnsiTheme="majorBidi" w:cstheme="majorBidi"/>
           <w:color w:val="000000"/>
         </w:rPr>
         <w:t xml:space="preserve"> smaller ones.</w:t>
@@ -4137,7 +4021,6 @@
         <w:pStyle w:val="NormalWeb"/>
         <w:spacing w:before="0" w:beforeAutospacing="0" w:after="0" w:afterAutospacing="0" w:line="276" w:lineRule="auto"/>
         <w:rPr>
-          <w:rFonts w:asciiTheme="majorBidi" w:hAnsiTheme="majorBidi" w:cstheme="majorBidi"/>
           <w:color w:val="000000"/>
           <w:sz w:val="28"/>
           <w:szCs w:val="28"/>
@@ -4149,7 +4032,6 @@
         <w:pStyle w:val="NormalWeb"/>
         <w:spacing w:before="0" w:beforeAutospacing="0" w:after="0" w:afterAutospacing="0" w:line="276" w:lineRule="auto"/>
         <w:rPr>
-          <w:rFonts w:asciiTheme="majorBidi" w:hAnsiTheme="majorBidi" w:cstheme="majorBidi"/>
           <w:color w:val="000000"/>
           <w:sz w:val="32"/>
           <w:szCs w:val="32"/>
@@ -4157,7 +4039,6 @@
       </w:pPr>
       <w:r>
         <w:rPr>
-          <w:rFonts w:asciiTheme="majorBidi" w:hAnsiTheme="majorBidi" w:cstheme="majorBidi"/>
           <w:color w:val="000000"/>
           <w:sz w:val="32"/>
           <w:szCs w:val="32"/>
@@ -4166,7 +4047,6 @@
       </w:r>
       <w:r>
         <w:rPr>
-          <w:rFonts w:asciiTheme="majorBidi" w:hAnsiTheme="majorBidi" w:cstheme="majorBidi"/>
           <w:color w:val="000000"/>
           <w:sz w:val="32"/>
           <w:szCs w:val="32"/>
@@ -4179,7 +4059,6 @@
         <w:pStyle w:val="NormalWeb"/>
         <w:spacing w:before="0" w:beforeAutospacing="0" w:after="0" w:afterAutospacing="0" w:line="276" w:lineRule="auto"/>
         <w:rPr>
-          <w:rFonts w:asciiTheme="majorBidi" w:hAnsiTheme="majorBidi" w:cstheme="majorBidi"/>
           <w:color w:val="000000"/>
         </w:rPr>
       </w:pPr>
@@ -4189,13 +4068,11 @@
         <w:pStyle w:val="NormalWeb"/>
         <w:spacing w:before="0" w:beforeAutospacing="0" w:after="0" w:afterAutospacing="0" w:line="276" w:lineRule="auto"/>
         <w:rPr>
-          <w:rFonts w:asciiTheme="majorBidi" w:hAnsiTheme="majorBidi" w:cstheme="majorBidi"/>
-          <w:color w:val="000000"/>
-        </w:rPr>
-      </w:pPr>
-      <w:r>
-        <w:rPr>
-          <w:rFonts w:asciiTheme="majorBidi" w:hAnsiTheme="majorBidi" w:cstheme="majorBidi"/>
+          <w:color w:val="000000"/>
+        </w:rPr>
+      </w:pPr>
+      <w:r>
+        <w:rPr>
           <w:color w:val="000000"/>
         </w:rPr>
         <w:t xml:space="preserve">A comprehensive web application to streamline the end-to-end process of managing business opportunities and contracts. The solution should empower the company to efficiently store and manage customer data, make informed decisions on participation in consultations or bids, and navigate the entire lifecycle from opportunity identification to contract realization. </w:t>
@@ -4206,13 +4083,11 @@
         <w:pStyle w:val="NormalWeb"/>
         <w:spacing w:before="0" w:beforeAutospacing="0" w:after="0" w:afterAutospacing="0" w:line="276" w:lineRule="auto"/>
         <w:rPr>
-          <w:rFonts w:asciiTheme="majorBidi" w:hAnsiTheme="majorBidi" w:cstheme="majorBidi"/>
-          <w:color w:val="000000"/>
-        </w:rPr>
-      </w:pPr>
-      <w:r>
-        <w:rPr>
-          <w:rFonts w:asciiTheme="majorBidi" w:hAnsiTheme="majorBidi" w:cstheme="majorBidi"/>
+          <w:color w:val="000000"/>
+        </w:rPr>
+      </w:pPr>
+      <w:r>
+        <w:rPr>
           <w:color w:val="000000"/>
         </w:rPr>
         <w:t xml:space="preserve">The application should serve as a collaborative platform for IT agents, commercial agents, and administration members to seamlessly share crucial project information. It should enable the tracking of opportunity statuses, evaluation of agent performance through scores and statistics, and integration of an email notification system to ensure prompt updates on offers. The </w:t>
@@ -4220,7 +4095,6 @@
       <w:proofErr w:type="gramStart"/>
       <w:r>
         <w:rPr>
-          <w:rFonts w:asciiTheme="majorBidi" w:hAnsiTheme="majorBidi" w:cstheme="majorBidi"/>
           <w:color w:val="000000"/>
         </w:rPr>
         <w:t>ultimate goal</w:t>
@@ -4228,7 +4102,6 @@
       <w:proofErr w:type="gramEnd"/>
       <w:r>
         <w:rPr>
-          <w:rFonts w:asciiTheme="majorBidi" w:hAnsiTheme="majorBidi" w:cstheme="majorBidi"/>
           <w:color w:val="000000"/>
         </w:rPr>
         <w:t xml:space="preserve"> is to enhance operational efficiency, improve decision-making, and foster effective communication among different stakeholders within the company. </w:t>
@@ -4239,13 +4112,11 @@
         <w:pStyle w:val="NormalWeb"/>
         <w:spacing w:before="0" w:beforeAutospacing="0" w:after="0" w:afterAutospacing="0" w:line="276" w:lineRule="auto"/>
         <w:rPr>
-          <w:rFonts w:asciiTheme="majorBidi" w:hAnsiTheme="majorBidi" w:cstheme="majorBidi"/>
-          <w:color w:val="000000"/>
-        </w:rPr>
-      </w:pPr>
-      <w:r>
-        <w:rPr>
-          <w:rFonts w:asciiTheme="majorBidi" w:hAnsiTheme="majorBidi" w:cstheme="majorBidi"/>
+          <w:color w:val="000000"/>
+        </w:rPr>
+      </w:pPr>
+      <w:r>
+        <w:rPr>
           <w:color w:val="000000"/>
         </w:rPr>
         <w:t>This solution is adequate for small, medium, and large businesses.</w:t>
@@ -4256,7 +4127,6 @@
         <w:pStyle w:val="NormalWeb"/>
         <w:spacing w:before="0" w:beforeAutospacing="0" w:after="0" w:afterAutospacing="0" w:line="276" w:lineRule="auto"/>
         <w:rPr>
-          <w:rFonts w:asciiTheme="majorBidi" w:hAnsiTheme="majorBidi" w:cstheme="majorBidi"/>
           <w:color w:val="000000"/>
         </w:rPr>
       </w:pPr>
@@ -4265,9 +4135,6 @@
       <w:pPr>
         <w:pStyle w:val="NormalWeb"/>
         <w:spacing w:before="0" w:beforeAutospacing="0" w:after="0" w:afterAutospacing="0" w:line="276" w:lineRule="auto"/>
-        <w:rPr>
-          <w:rFonts w:asciiTheme="majorBidi" w:hAnsiTheme="majorBidi" w:cstheme="majorBidi"/>
-        </w:rPr>
       </w:pPr>
       <w:r>
         <w:lastRenderedPageBreak/>
@@ -4276,18 +4143,10 @@
       <w:r>
         <w:rPr>
           <w:rStyle w:val="notion-enable-hover"/>
-          <w:rFonts w:ascii="CMU Serif Bold Extended Roman" w:eastAsiaTheme="majorEastAsia" w:hAnsi="CMU Serif Bold Extended Roman"/>
+          <w:rFonts w:eastAsiaTheme="majorEastAsia"/>
           <w:bCs/>
         </w:rPr>
-        <w:t>(see figure below)</w:t>
-      </w:r>
-      <w:r>
-        <w:rPr>
-          <w:rStyle w:val="notion-enable-hover"/>
-          <w:rFonts w:ascii="CMU Serif Bold Extended Roman" w:eastAsiaTheme="majorEastAsia" w:hAnsi="CMU Serif Bold Extended Roman"/>
-          <w:bCs/>
-        </w:rPr>
-        <w:t>:</w:t>
+        <w:t>(see figure below):</w:t>
       </w:r>
     </w:p>
     <w:p>
@@ -4322,7 +4181,7 @@
                     <pic:cNvPicPr/>
                   </pic:nvPicPr>
                   <pic:blipFill>
-                    <a:blip r:embed="rId11">
+                    <a:blip r:embed="rId10">
                       <a:extLst>
                         <a:ext uri="{28A0092B-C50C-407E-A947-70E740481C1C}">
                           <a14:useLocalDpi xmlns:a14="http://schemas.microsoft.com/office/drawing/2010/main" val="0"/>
@@ -8318,7 +8177,7 @@
     </w:p>
     <w:p>
       <w:pPr>
-        <w:jc w:val="both"/>
+        <w:jc w:val="center"/>
         <w:rPr>
           <w:rFonts w:asciiTheme="majorBidi" w:hAnsiTheme="majorBidi" w:cstheme="majorBidi"/>
           <w:sz w:val="52"/>
@@ -8332,7 +8191,33 @@
           <w:szCs w:val="52"/>
         </w:rPr>
         <w:lastRenderedPageBreak/>
-        <w:t>Chapter 3:</w:t>
+        <w:t xml:space="preserve">Chapter </w:t>
+      </w:r>
+      <w:proofErr w:type="gramStart"/>
+      <w:r>
+        <w:rPr>
+          <w:rFonts w:asciiTheme="majorBidi" w:hAnsiTheme="majorBidi" w:cstheme="majorBidi"/>
+          <w:sz w:val="52"/>
+          <w:szCs w:val="52"/>
+        </w:rPr>
+        <w:t>3:</w:t>
+      </w:r>
+      <w:r>
+        <w:rPr>
+          <w:rFonts w:asciiTheme="majorBidi" w:hAnsiTheme="majorBidi" w:cstheme="majorBidi"/>
+          <w:sz w:val="52"/>
+          <w:szCs w:val="52"/>
+        </w:rPr>
+        <w:t>Technical</w:t>
+      </w:r>
+      <w:proofErr w:type="gramEnd"/>
+      <w:r>
+        <w:rPr>
+          <w:rFonts w:asciiTheme="majorBidi" w:hAnsiTheme="majorBidi" w:cstheme="majorBidi"/>
+          <w:sz w:val="52"/>
+          <w:szCs w:val="52"/>
+        </w:rPr>
+        <w:t xml:space="preserve"> environment</w:t>
       </w:r>
     </w:p>
     <w:p>
@@ -8369,6 +8254,54 @@
         <w:rPr>
           <w:rFonts w:asciiTheme="majorBidi" w:hAnsiTheme="majorBidi" w:cstheme="majorBidi"/>
           <w:color w:val="000000"/>
+        </w:rPr>
+      </w:pPr>
+    </w:p>
+    <w:p>
+      <w:pPr>
+        <w:pStyle w:val="NormalWeb"/>
+        <w:spacing w:before="0" w:beforeAutospacing="0" w:after="0" w:afterAutospacing="0" w:line="276" w:lineRule="auto"/>
+        <w:rPr>
+          <w:rFonts w:asciiTheme="majorBidi" w:hAnsiTheme="majorBidi" w:cstheme="majorBidi"/>
+          <w:color w:val="000000"/>
+          <w:sz w:val="32"/>
+          <w:szCs w:val="32"/>
+          <w:lang w:val="fr-FR"/>
+        </w:rPr>
+      </w:pPr>
+      <w:r>
+        <w:rPr>
+          <w:rFonts w:asciiTheme="majorBidi" w:hAnsiTheme="majorBidi" w:cstheme="majorBidi"/>
+          <w:color w:val="000000"/>
+          <w:sz w:val="32"/>
+          <w:szCs w:val="32"/>
+          <w:lang w:val="fr-FR"/>
+        </w:rPr>
+        <w:t>3.1-</w:t>
+      </w:r>
+      <w:proofErr w:type="gramStart"/>
+      <w:r>
+        <w:rPr>
+          <w:rFonts w:asciiTheme="majorBidi" w:hAnsiTheme="majorBidi" w:cstheme="majorBidi"/>
+          <w:color w:val="000000"/>
+          <w:sz w:val="32"/>
+          <w:szCs w:val="32"/>
+          <w:lang w:val="fr-FR"/>
+        </w:rPr>
+        <w:t>Technologies:</w:t>
+      </w:r>
+      <w:proofErr w:type="gramEnd"/>
+    </w:p>
+    <w:p>
+      <w:pPr>
+        <w:pStyle w:val="NormalWeb"/>
+        <w:spacing w:before="0" w:beforeAutospacing="0" w:after="0" w:afterAutospacing="0" w:line="276" w:lineRule="auto"/>
+        <w:rPr>
+          <w:rFonts w:asciiTheme="majorBidi" w:hAnsiTheme="majorBidi" w:cstheme="majorBidi"/>
+          <w:color w:val="000000"/>
+          <w:sz w:val="32"/>
+          <w:szCs w:val="32"/>
+          <w:lang w:val="fr-FR"/>
         </w:rPr>
       </w:pPr>
     </w:p>
@@ -8384,7 +8317,6 @@
           <w:lang w:val="fr-FR"/>
         </w:rPr>
       </w:pPr>
-      <w:proofErr w:type="gramStart"/>
       <w:r>
         <w:rPr>
           <w:rFonts w:asciiTheme="majorBidi" w:hAnsiTheme="majorBidi" w:cstheme="majorBidi"/>
@@ -8393,14 +8325,9 @@
           <w:szCs w:val="28"/>
           <w:lang w:val="fr-FR"/>
         </w:rPr>
-        <w:t>Technologies:</w:t>
-      </w:r>
-      <w:proofErr w:type="gramEnd"/>
-    </w:p>
-    <w:p>
-      <w:pPr>
-        <w:pStyle w:val="NormalWeb"/>
-        <w:spacing w:before="0" w:beforeAutospacing="0" w:after="0" w:afterAutospacing="0" w:line="276" w:lineRule="auto"/>
+        <w:t>3.1.1-</w:t>
+      </w:r>
+      <w:r>
         <w:rPr>
           <w:rFonts w:asciiTheme="majorBidi" w:hAnsiTheme="majorBidi" w:cstheme="majorBidi"/>
           <w:color w:val="000000"/>
@@ -8408,8 +8335,9 @@
           <w:szCs w:val="28"/>
           <w:lang w:val="fr-FR"/>
         </w:rPr>
-      </w:pPr>
-      <w:proofErr w:type="spellStart"/>
+        <w:t xml:space="preserve">FrontEnd </w:t>
+      </w:r>
+      <w:proofErr w:type="gramStart"/>
       <w:r>
         <w:rPr>
           <w:rFonts w:asciiTheme="majorBidi" w:hAnsiTheme="majorBidi" w:cstheme="majorBidi"/>
@@ -8418,28 +8346,6 @@
           <w:szCs w:val="28"/>
           <w:lang w:val="fr-FR"/>
         </w:rPr>
-        <w:t>FrontEnd</w:t>
-      </w:r>
-      <w:proofErr w:type="spellEnd"/>
-      <w:r>
-        <w:rPr>
-          <w:rFonts w:asciiTheme="majorBidi" w:hAnsiTheme="majorBidi" w:cstheme="majorBidi"/>
-          <w:color w:val="000000"/>
-          <w:sz w:val="28"/>
-          <w:szCs w:val="28"/>
-          <w:lang w:val="fr-FR"/>
-        </w:rPr>
-        <w:t xml:space="preserve"> </w:t>
-      </w:r>
-      <w:proofErr w:type="gramStart"/>
-      <w:r>
-        <w:rPr>
-          <w:rFonts w:asciiTheme="majorBidi" w:hAnsiTheme="majorBidi" w:cstheme="majorBidi"/>
-          <w:color w:val="000000"/>
-          <w:sz w:val="28"/>
-          <w:szCs w:val="28"/>
-          <w:lang w:val="fr-FR"/>
-        </w:rPr>
         <w:t>technologies:</w:t>
       </w:r>
       <w:proofErr w:type="gramEnd"/>
@@ -8460,6 +8366,9 @@
         <w:spacing w:after="0" w:line="276" w:lineRule="auto"/>
         <w:rPr>
           <w:rFonts w:asciiTheme="majorBidi" w:eastAsia="Times New Roman" w:hAnsiTheme="majorBidi" w:cstheme="majorBidi"/>
+          <w:b/>
+          <w:bCs/>
+          <w:color w:val="000000"/>
           <w:kern w:val="0"/>
           <w:sz w:val="26"/>
           <w:szCs w:val="26"/>
@@ -8471,6 +8380,8 @@
       <w:r>
         <w:rPr>
           <w:rFonts w:asciiTheme="majorBidi" w:eastAsia="Times New Roman" w:hAnsiTheme="majorBidi" w:cstheme="majorBidi"/>
+          <w:b/>
+          <w:bCs/>
           <w:color w:val="000000"/>
           <w:kern w:val="0"/>
           <w:sz w:val="26"/>
@@ -8484,6 +8395,8 @@
       <w:r>
         <w:rPr>
           <w:rFonts w:asciiTheme="majorBidi" w:eastAsia="Times New Roman" w:hAnsiTheme="majorBidi" w:cstheme="majorBidi"/>
+          <w:b/>
+          <w:bCs/>
           <w:color w:val="000000"/>
           <w:kern w:val="0"/>
           <w:sz w:val="26"/>
@@ -8497,6 +8410,8 @@
       <w:r>
         <w:rPr>
           <w:rFonts w:asciiTheme="majorBidi" w:eastAsia="Times New Roman" w:hAnsiTheme="majorBidi" w:cstheme="majorBidi"/>
+          <w:b/>
+          <w:bCs/>
           <w:color w:val="000000"/>
           <w:kern w:val="0"/>
           <w:sz w:val="26"/>
@@ -8523,26 +8438,35 @@
       <w:r>
         <w:rPr>
           <w:rFonts w:asciiTheme="majorBidi" w:eastAsia="Times New Roman" w:hAnsiTheme="majorBidi" w:cstheme="majorBidi"/>
-          <w:b/>
-          <w:bCs/>
-          <w:color w:val="000000"/>
-          <w:kern w:val="0"/>
-          <w:sz w:val="24"/>
-          <w:szCs w:val="24"/>
-          <w14:ligatures w14:val="none"/>
-        </w:rPr>
-        <w:t>React.js</w:t>
-      </w:r>
-      <w:r>
-        <w:rPr>
-          <w:rFonts w:asciiTheme="majorBidi" w:eastAsia="Times New Roman" w:hAnsiTheme="majorBidi" w:cstheme="majorBidi"/>
-          <w:color w:val="000000"/>
-          <w:kern w:val="0"/>
-          <w:sz w:val="24"/>
-          <w:szCs w:val="24"/>
-          <w14:ligatures w14:val="none"/>
-        </w:rPr>
-        <w:t xml:space="preserve">, is an open-source JavaScript library used for building user interfaces for web applications. </w:t>
+          <w:color w:val="000000"/>
+          <w:kern w:val="0"/>
+          <w:sz w:val="24"/>
+          <w:szCs w:val="24"/>
+          <w14:ligatures w14:val="none"/>
+        </w:rPr>
+        <w:t>Th</w:t>
+      </w:r>
+      <w:r>
+        <w:rPr>
+          <w:rFonts w:asciiTheme="majorBidi" w:eastAsia="Times New Roman" w:hAnsiTheme="majorBidi" w:cstheme="majorBidi"/>
+          <w:color w:val="000000"/>
+          <w:kern w:val="0"/>
+          <w:sz w:val="24"/>
+          <w:szCs w:val="24"/>
+          <w14:ligatures w14:val="none"/>
+        </w:rPr>
+        <w:t>is</w:t>
+      </w:r>
+      <w:r>
+        <w:rPr>
+          <w:rFonts w:asciiTheme="majorBidi" w:eastAsia="Times New Roman" w:hAnsiTheme="majorBidi" w:cstheme="majorBidi"/>
+          <w:color w:val="000000"/>
+          <w:kern w:val="0"/>
+          <w:sz w:val="24"/>
+          <w:szCs w:val="24"/>
+          <w14:ligatures w14:val="none"/>
+        </w:rPr>
+        <w:t xml:space="preserve"> is an open-source JavaScript library used for building user interfaces for web applications. </w:t>
       </w:r>
     </w:p>
     <w:p>
@@ -8641,37 +8565,50 @@
       <w:r>
         <w:rPr>
           <w:rFonts w:asciiTheme="majorBidi" w:eastAsia="Times New Roman" w:hAnsiTheme="majorBidi" w:cstheme="majorBidi"/>
-          <w:color w:val="000000"/>
-          <w:kern w:val="0"/>
-          <w:sz w:val="24"/>
-          <w:szCs w:val="24"/>
-          <w:u w:val="single"/>
-          <w14:ligatures w14:val="none"/>
-        </w:rPr>
-        <w:t>1-Component-Based Architecture:</w:t>
-      </w:r>
-      <w:r>
-        <w:rPr>
-          <w:rFonts w:asciiTheme="majorBidi" w:eastAsia="Times New Roman" w:hAnsiTheme="majorBidi" w:cstheme="majorBidi"/>
-          <w:color w:val="000000"/>
-          <w:kern w:val="0"/>
-          <w:sz w:val="24"/>
-          <w:szCs w:val="24"/>
-          <w:u w:val="single"/>
+          <w:b/>
+          <w:bCs/>
+          <w:color w:val="000000"/>
+          <w:kern w:val="0"/>
+          <w:sz w:val="24"/>
+          <w:szCs w:val="24"/>
+          <w14:ligatures w14:val="none"/>
+        </w:rPr>
+        <w:t>Component-Based Architecture:</w:t>
+      </w:r>
+      <w:r>
+        <w:rPr>
+          <w:rFonts w:asciiTheme="majorBidi" w:eastAsia="Times New Roman" w:hAnsiTheme="majorBidi" w:cstheme="majorBidi"/>
+          <w:color w:val="000000"/>
+          <w:kern w:val="0"/>
+          <w:sz w:val="24"/>
+          <w:szCs w:val="24"/>
           <w14:ligatures w14:val="none"/>
         </w:rPr>
         <w:t xml:space="preserve"> </w:t>
       </w:r>
-      <w:r>
-        <w:rPr>
-          <w:rFonts w:asciiTheme="majorBidi" w:eastAsia="Times New Roman" w:hAnsiTheme="majorBidi" w:cstheme="majorBidi"/>
-          <w:color w:val="000000"/>
-          <w:kern w:val="0"/>
-          <w:sz w:val="24"/>
-          <w:szCs w:val="24"/>
-          <w14:ligatures w14:val="none"/>
-        </w:rPr>
-        <w:t>React's component-based architecture allows developers to break down complex user interfaces into smaller, reusable components. This modularity makes it easier to manage and maintain code, promotes reusability, and facilitates collaboration among developers working on different parts of an application.</w:t>
+      <w:proofErr w:type="spellStart"/>
+      <w:r>
+        <w:rPr>
+          <w:rFonts w:asciiTheme="majorBidi" w:eastAsia="Times New Roman" w:hAnsiTheme="majorBidi" w:cstheme="majorBidi"/>
+          <w:color w:val="000000"/>
+          <w:kern w:val="0"/>
+          <w:sz w:val="24"/>
+          <w:szCs w:val="24"/>
+          <w14:ligatures w14:val="none"/>
+        </w:rPr>
+        <w:t>React's</w:t>
+      </w:r>
+      <w:proofErr w:type="spellEnd"/>
+      <w:r>
+        <w:rPr>
+          <w:rFonts w:asciiTheme="majorBidi" w:eastAsia="Times New Roman" w:hAnsiTheme="majorBidi" w:cstheme="majorBidi"/>
+          <w:color w:val="000000"/>
+          <w:kern w:val="0"/>
+          <w:sz w:val="24"/>
+          <w:szCs w:val="24"/>
+          <w14:ligatures w14:val="none"/>
+        </w:rPr>
+        <w:t xml:space="preserve"> component-based architecture allows developers to break down complex user interfaces into smaller, reusable components. This modularity makes it easier to manage and maintain code, promotes reusability, and facilitates collaboration among developers working on different parts of an application.</w:t>
       </w:r>
     </w:p>
     <w:p>
@@ -8707,37 +8644,50 @@
       <w:r>
         <w:rPr>
           <w:rFonts w:asciiTheme="majorBidi" w:eastAsia="Times New Roman" w:hAnsiTheme="majorBidi" w:cstheme="majorBidi"/>
-          <w:color w:val="000000"/>
-          <w:kern w:val="0"/>
-          <w:sz w:val="24"/>
-          <w:szCs w:val="24"/>
-          <w:u w:val="single"/>
-          <w14:ligatures w14:val="none"/>
-        </w:rPr>
-        <w:t>2-Virtual DOM and Performance Optimization:</w:t>
-      </w:r>
-      <w:r>
-        <w:rPr>
-          <w:rFonts w:asciiTheme="majorBidi" w:eastAsia="Times New Roman" w:hAnsiTheme="majorBidi" w:cstheme="majorBidi"/>
-          <w:color w:val="000000"/>
-          <w:kern w:val="0"/>
-          <w:sz w:val="24"/>
-          <w:szCs w:val="24"/>
-          <w:u w:val="single"/>
+          <w:b/>
+          <w:bCs/>
+          <w:color w:val="000000"/>
+          <w:kern w:val="0"/>
+          <w:sz w:val="24"/>
+          <w:szCs w:val="24"/>
+          <w14:ligatures w14:val="none"/>
+        </w:rPr>
+        <w:t>Virtual DOM and Performance Optimization:</w:t>
+      </w:r>
+      <w:r>
+        <w:rPr>
+          <w:rFonts w:asciiTheme="majorBidi" w:eastAsia="Times New Roman" w:hAnsiTheme="majorBidi" w:cstheme="majorBidi"/>
+          <w:color w:val="000000"/>
+          <w:kern w:val="0"/>
+          <w:sz w:val="24"/>
+          <w:szCs w:val="24"/>
           <w14:ligatures w14:val="none"/>
         </w:rPr>
         <w:t xml:space="preserve"> </w:t>
       </w:r>
-      <w:r>
-        <w:rPr>
-          <w:rFonts w:asciiTheme="majorBidi" w:eastAsia="Times New Roman" w:hAnsiTheme="majorBidi" w:cstheme="majorBidi"/>
-          <w:color w:val="000000"/>
-          <w:kern w:val="0"/>
-          <w:sz w:val="24"/>
-          <w:szCs w:val="24"/>
-          <w14:ligatures w14:val="none"/>
-        </w:rPr>
-        <w:t>React's use of a virtual DOM (Document Object Model) provides a significant performance boost. </w:t>
+      <w:proofErr w:type="spellStart"/>
+      <w:r>
+        <w:rPr>
+          <w:rFonts w:asciiTheme="majorBidi" w:eastAsia="Times New Roman" w:hAnsiTheme="majorBidi" w:cstheme="majorBidi"/>
+          <w:color w:val="000000"/>
+          <w:kern w:val="0"/>
+          <w:sz w:val="24"/>
+          <w:szCs w:val="24"/>
+          <w14:ligatures w14:val="none"/>
+        </w:rPr>
+        <w:t>React's</w:t>
+      </w:r>
+      <w:proofErr w:type="spellEnd"/>
+      <w:r>
+        <w:rPr>
+          <w:rFonts w:asciiTheme="majorBidi" w:eastAsia="Times New Roman" w:hAnsiTheme="majorBidi" w:cstheme="majorBidi"/>
+          <w:color w:val="000000"/>
+          <w:kern w:val="0"/>
+          <w:sz w:val="24"/>
+          <w:szCs w:val="24"/>
+          <w14:ligatures w14:val="none"/>
+        </w:rPr>
+        <w:t xml:space="preserve"> use of a virtual DOM (Document Object Model) provides a significant performance boost. </w:t>
       </w:r>
     </w:p>
     <w:p>
@@ -8771,14 +8721,15 @@
       <w:r>
         <w:rPr>
           <w:rFonts w:asciiTheme="majorBidi" w:eastAsia="Times New Roman" w:hAnsiTheme="majorBidi" w:cstheme="majorBidi"/>
-          <w:color w:val="000000"/>
-          <w:kern w:val="0"/>
-          <w:sz w:val="24"/>
-          <w:szCs w:val="24"/>
-          <w:u w:val="single"/>
-          <w14:ligatures w14:val="none"/>
-        </w:rPr>
-        <w:t>3-Strong Ecosystem and Community Support:</w:t>
+          <w:b/>
+          <w:bCs/>
+          <w:color w:val="000000"/>
+          <w:kern w:val="0"/>
+          <w:sz w:val="24"/>
+          <w:szCs w:val="24"/>
+          <w14:ligatures w14:val="none"/>
+        </w:rPr>
+        <w:t>Strong Ecosystem and Community Support:</w:t>
       </w:r>
       <w:r>
         <w:rPr>
@@ -8820,6 +8771,8 @@
         <w:spacing w:after="0" w:line="276" w:lineRule="auto"/>
         <w:rPr>
           <w:rFonts w:asciiTheme="majorBidi" w:eastAsia="Times New Roman" w:hAnsiTheme="majorBidi" w:cstheme="majorBidi"/>
+          <w:b/>
+          <w:bCs/>
           <w:kern w:val="0"/>
           <w:sz w:val="26"/>
           <w:szCs w:val="26"/>
@@ -8829,6 +8782,8 @@
       <w:r>
         <w:rPr>
           <w:rFonts w:asciiTheme="majorBidi" w:eastAsia="Times New Roman" w:hAnsiTheme="majorBidi" w:cstheme="majorBidi"/>
+          <w:b/>
+          <w:bCs/>
           <w:color w:val="000000"/>
           <w:kern w:val="0"/>
           <w:sz w:val="26"/>
@@ -8837,18 +8792,6 @@
         </w:rPr>
         <w:t>Material UI:</w:t>
       </w:r>
-    </w:p>
-    <w:p>
-      <w:pPr>
-        <w:spacing w:after="0" w:line="276" w:lineRule="auto"/>
-        <w:rPr>
-          <w:rFonts w:asciiTheme="majorBidi" w:eastAsia="Times New Roman" w:hAnsiTheme="majorBidi" w:cstheme="majorBidi"/>
-          <w:kern w:val="0"/>
-          <w:sz w:val="24"/>
-          <w:szCs w:val="24"/>
-          <w14:ligatures w14:val="none"/>
-        </w:rPr>
-      </w:pPr>
       <w:r>
         <w:rPr>
           <w:rFonts w:asciiTheme="majorBidi" w:eastAsia="Times New Roman" w:hAnsiTheme="majorBidi" w:cstheme="majorBidi"/>
@@ -8874,110 +8817,178 @@
         </w:rPr>
       </w:pPr>
       <w:r>
+        <w:rPr>
+          <w:rFonts w:asciiTheme="majorBidi" w:eastAsia="Times New Roman" w:hAnsiTheme="majorBidi" w:cstheme="majorBidi"/>
+          <w:color w:val="000000"/>
+          <w:kern w:val="0"/>
+          <w:sz w:val="24"/>
+          <w:szCs w:val="24"/>
+          <w14:ligatures w14:val="none"/>
+        </w:rPr>
+        <w:t xml:space="preserve">It </w:t>
+      </w:r>
+      <w:r>
+        <w:rPr>
+          <w:rFonts w:asciiTheme="majorBidi" w:eastAsia="Times New Roman" w:hAnsiTheme="majorBidi" w:cstheme="majorBidi"/>
+          <w:color w:val="000000"/>
+          <w:kern w:val="0"/>
+          <w:sz w:val="24"/>
+          <w:szCs w:val="24"/>
+          <w14:ligatures w14:val="none"/>
+        </w:rPr>
+        <w:t>is a popular open-source UI framework for building user interfaces in React applications. It provides a set of reusable components and styles based on Google's Material Design principles. Material Design is a design language developed by Google that emphasizes a clean and modern aesthetic, along with a focus on usability and consistency across platforms.</w:t>
+      </w:r>
+    </w:p>
+    <w:p>
+      <w:pPr>
+        <w:spacing w:after="0" w:line="276" w:lineRule="auto"/>
+        <w:rPr>
+          <w:rFonts w:asciiTheme="majorBidi" w:eastAsia="Times New Roman" w:hAnsiTheme="majorBidi" w:cstheme="majorBidi"/>
+          <w:color w:val="000000"/>
+          <w:kern w:val="0"/>
+          <w:sz w:val="24"/>
+          <w:szCs w:val="24"/>
+          <w14:ligatures w14:val="none"/>
+        </w:rPr>
+      </w:pPr>
+    </w:p>
+    <w:p>
+      <w:pPr>
+        <w:spacing w:after="0" w:line="276" w:lineRule="auto"/>
+        <w:rPr>
+          <w:rFonts w:asciiTheme="majorBidi" w:eastAsia="Times New Roman" w:hAnsiTheme="majorBidi" w:cstheme="majorBidi"/>
+          <w:color w:val="000000"/>
+          <w:kern w:val="0"/>
+          <w:sz w:val="28"/>
+          <w:szCs w:val="28"/>
+          <w14:ligatures w14:val="none"/>
+        </w:rPr>
+      </w:pPr>
+    </w:p>
+    <w:p>
+      <w:pPr>
+        <w:spacing w:after="0" w:line="276" w:lineRule="auto"/>
+        <w:rPr>
+          <w:rFonts w:asciiTheme="majorBidi" w:eastAsia="Times New Roman" w:hAnsiTheme="majorBidi" w:cstheme="majorBidi"/>
+          <w:color w:val="000000"/>
+          <w:kern w:val="0"/>
+          <w:sz w:val="28"/>
+          <w:szCs w:val="28"/>
+          <w14:ligatures w14:val="none"/>
+        </w:rPr>
+      </w:pPr>
+    </w:p>
+    <w:p>
+      <w:pPr>
+        <w:spacing w:after="0" w:line="276" w:lineRule="auto"/>
+        <w:rPr>
+          <w:rFonts w:asciiTheme="majorBidi" w:eastAsia="Times New Roman" w:hAnsiTheme="majorBidi" w:cstheme="majorBidi"/>
+          <w:color w:val="000000"/>
+          <w:kern w:val="0"/>
+          <w:sz w:val="28"/>
+          <w:szCs w:val="28"/>
+          <w14:ligatures w14:val="none"/>
+        </w:rPr>
+      </w:pPr>
+      <w:r>
+        <w:rPr>
+          <w:rFonts w:asciiTheme="majorBidi" w:eastAsia="Times New Roman" w:hAnsiTheme="majorBidi" w:cstheme="majorBidi"/>
+          <w:color w:val="000000"/>
+          <w:kern w:val="0"/>
+          <w:sz w:val="28"/>
+          <w:szCs w:val="28"/>
+          <w14:ligatures w14:val="none"/>
+        </w:rPr>
+        <w:lastRenderedPageBreak/>
+        <w:t>3.1.2-</w:t>
+      </w:r>
+      <w:r>
+        <w:rPr>
+          <w:rFonts w:asciiTheme="majorBidi" w:eastAsia="Times New Roman" w:hAnsiTheme="majorBidi" w:cstheme="majorBidi"/>
+          <w:color w:val="000000"/>
+          <w:kern w:val="0"/>
+          <w:sz w:val="28"/>
+          <w:szCs w:val="28"/>
+          <w14:ligatures w14:val="none"/>
+        </w:rPr>
+        <w:t>Backend Technologies:</w:t>
+      </w:r>
+    </w:p>
+    <w:p>
+      <w:pPr>
+        <w:spacing w:after="0" w:line="276" w:lineRule="auto"/>
+        <w:rPr>
+          <w:rFonts w:asciiTheme="majorBidi" w:eastAsia="Times New Roman" w:hAnsiTheme="majorBidi" w:cstheme="majorBidi"/>
+          <w:kern w:val="0"/>
+          <w:sz w:val="28"/>
+          <w:szCs w:val="28"/>
+          <w14:ligatures w14:val="none"/>
+        </w:rPr>
+      </w:pPr>
+    </w:p>
+    <w:p>
+      <w:pPr>
+        <w:spacing w:after="0" w:line="276" w:lineRule="auto"/>
         <w:rPr>
           <w:rFonts w:asciiTheme="majorBidi" w:eastAsia="Times New Roman" w:hAnsiTheme="majorBidi" w:cstheme="majorBidi"/>
           <w:b/>
           <w:bCs/>
           <w:color w:val="000000"/>
           <w:kern w:val="0"/>
-          <w:sz w:val="24"/>
-          <w:szCs w:val="24"/>
-          <w14:ligatures w14:val="none"/>
-        </w:rPr>
-        <w:t>Material-UI</w:t>
-      </w:r>
-      <w:r>
-        <w:rPr>
-          <w:rFonts w:asciiTheme="majorBidi" w:eastAsia="Times New Roman" w:hAnsiTheme="majorBidi" w:cstheme="majorBidi"/>
-          <w:color w:val="000000"/>
-          <w:kern w:val="0"/>
-          <w:sz w:val="24"/>
-          <w:szCs w:val="24"/>
-          <w14:ligatures w14:val="none"/>
-        </w:rPr>
-        <w:t xml:space="preserve"> is a popular open-source UI framework for building user interfaces in React applications. It provides a set of reusable components and styles based on Google's Material Design principles. Material Design is a design language developed by Google that emphasizes a clean and modern aesthetic, along with a focus on usability and consistency across platforms.</w:t>
-      </w:r>
-    </w:p>
-    <w:p>
-      <w:pPr>
-        <w:spacing w:after="0" w:line="276" w:lineRule="auto"/>
-        <w:rPr>
-          <w:rFonts w:asciiTheme="majorBidi" w:eastAsia="Times New Roman" w:hAnsiTheme="majorBidi" w:cstheme="majorBidi"/>
-          <w:color w:val="000000"/>
-          <w:kern w:val="0"/>
-          <w:sz w:val="24"/>
-          <w:szCs w:val="24"/>
-          <w14:ligatures w14:val="none"/>
-        </w:rPr>
-      </w:pPr>
-    </w:p>
-    <w:p>
-      <w:pPr>
-        <w:spacing w:after="0" w:line="276" w:lineRule="auto"/>
-        <w:rPr>
-          <w:rFonts w:asciiTheme="majorBidi" w:eastAsia="Times New Roman" w:hAnsiTheme="majorBidi" w:cstheme="majorBidi"/>
-          <w:kern w:val="0"/>
           <w:sz w:val="28"/>
           <w:szCs w:val="28"/>
           <w14:ligatures w14:val="none"/>
         </w:rPr>
       </w:pPr>
-      <w:r>
-        <w:rPr>
-          <w:rFonts w:asciiTheme="majorBidi" w:eastAsia="Times New Roman" w:hAnsiTheme="majorBidi" w:cstheme="majorBidi"/>
+      <w:proofErr w:type="spellStart"/>
+      <w:r>
+        <w:rPr>
+          <w:rFonts w:asciiTheme="majorBidi" w:eastAsia="Times New Roman" w:hAnsiTheme="majorBidi" w:cstheme="majorBidi"/>
+          <w:b/>
+          <w:bCs/>
+          <w:color w:val="000000"/>
+          <w:kern w:val="0"/>
+          <w:sz w:val="26"/>
+          <w:szCs w:val="26"/>
+          <w14:ligatures w14:val="none"/>
+        </w:rPr>
+        <w:t>Springboot</w:t>
+      </w:r>
+      <w:proofErr w:type="spellEnd"/>
+      <w:r>
+        <w:rPr>
+          <w:rFonts w:asciiTheme="majorBidi" w:eastAsia="Times New Roman" w:hAnsiTheme="majorBidi" w:cstheme="majorBidi"/>
+          <w:b/>
+          <w:bCs/>
           <w:color w:val="000000"/>
           <w:kern w:val="0"/>
           <w:sz w:val="28"/>
           <w:szCs w:val="28"/>
           <w14:ligatures w14:val="none"/>
         </w:rPr>
-        <w:t>Backend Technologies:</w:t>
-      </w:r>
-    </w:p>
-    <w:p>
-      <w:pPr>
-        <w:spacing w:after="0" w:line="276" w:lineRule="auto"/>
-        <w:rPr>
-          <w:rFonts w:asciiTheme="majorBidi" w:eastAsia="Times New Roman" w:hAnsiTheme="majorBidi" w:cstheme="majorBidi"/>
-          <w:kern w:val="0"/>
-          <w:sz w:val="28"/>
-          <w:szCs w:val="28"/>
-          <w14:ligatures w14:val="none"/>
-        </w:rPr>
-      </w:pPr>
-      <w:r>
-        <w:rPr>
-          <w:rFonts w:asciiTheme="majorBidi" w:eastAsia="Times New Roman" w:hAnsiTheme="majorBidi" w:cstheme="majorBidi"/>
-          <w:color w:val="000000"/>
-          <w:kern w:val="0"/>
-          <w:sz w:val="28"/>
-          <w:szCs w:val="28"/>
-          <w14:ligatures w14:val="none"/>
-        </w:rPr>
-        <w:t>Springboot:</w:t>
-      </w:r>
-    </w:p>
-    <w:p>
-      <w:pPr>
-        <w:spacing w:after="0" w:line="276" w:lineRule="auto"/>
-        <w:rPr>
-          <w:rFonts w:asciiTheme="majorBidi" w:eastAsia="Times New Roman" w:hAnsiTheme="majorBidi" w:cstheme="majorBidi"/>
-          <w:kern w:val="0"/>
-          <w:sz w:val="24"/>
-          <w:szCs w:val="24"/>
-          <w14:ligatures w14:val="none"/>
-        </w:rPr>
-      </w:pPr>
-      <w:r>
-        <w:rPr>
-          <w:rFonts w:asciiTheme="majorBidi" w:eastAsia="Times New Roman" w:hAnsiTheme="majorBidi" w:cstheme="majorBidi"/>
-          <w:color w:val="000000"/>
-          <w:kern w:val="0"/>
-          <w:sz w:val="24"/>
-          <w:szCs w:val="24"/>
-          <w14:ligatures w14:val="none"/>
-        </w:rPr>
-        <w:lastRenderedPageBreak/>
+        <w:t>:</w:t>
+      </w:r>
+    </w:p>
+    <w:p>
+      <w:pPr>
+        <w:spacing w:after="0" w:line="276" w:lineRule="auto"/>
+        <w:rPr>
+          <w:rFonts w:asciiTheme="majorBidi" w:eastAsia="Times New Roman" w:hAnsiTheme="majorBidi" w:cstheme="majorBidi"/>
+          <w:kern w:val="0"/>
+          <w:sz w:val="24"/>
+          <w:szCs w:val="24"/>
+          <w14:ligatures w14:val="none"/>
+        </w:rPr>
+      </w:pPr>
+      <w:r>
+        <w:rPr>
+          <w:rFonts w:asciiTheme="majorBidi" w:eastAsia="Times New Roman" w:hAnsiTheme="majorBidi" w:cstheme="majorBidi"/>
+          <w:color w:val="000000"/>
+          <w:kern w:val="0"/>
+          <w:sz w:val="24"/>
+          <w:szCs w:val="24"/>
+          <w14:ligatures w14:val="none"/>
+        </w:rPr>
         <w:t xml:space="preserve">Java Spring Boot (Spring Boot) is a tool that makes developing web application and microservices with Spring Framework faster and easier through </w:t>
       </w:r>
       <w:r>
@@ -9154,96 +9165,129 @@
         <w:spacing w:after="0" w:line="276" w:lineRule="auto"/>
         <w:rPr>
           <w:rFonts w:asciiTheme="majorBidi" w:eastAsia="Times New Roman" w:hAnsiTheme="majorBidi" w:cstheme="majorBidi"/>
-          <w:kern w:val="0"/>
+          <w:b/>
+          <w:bCs/>
+          <w:color w:val="000000"/>
+          <w:kern w:val="0"/>
+          <w:sz w:val="26"/>
+          <w:szCs w:val="26"/>
+          <w14:ligatures w14:val="none"/>
+        </w:rPr>
+      </w:pPr>
+      <w:r>
+        <w:rPr>
+          <w:rFonts w:asciiTheme="majorBidi" w:eastAsia="Times New Roman" w:hAnsiTheme="majorBidi" w:cstheme="majorBidi"/>
+          <w:b/>
+          <w:bCs/>
+          <w:color w:val="000000"/>
+          <w:kern w:val="0"/>
+          <w:sz w:val="26"/>
+          <w:szCs w:val="26"/>
+          <w14:ligatures w14:val="none"/>
+        </w:rPr>
+        <w:t>Spring security:</w:t>
+      </w:r>
+    </w:p>
+    <w:p>
+      <w:pPr>
+        <w:spacing w:after="0" w:line="276" w:lineRule="auto"/>
+        <w:rPr>
+          <w:rFonts w:asciiTheme="majorBidi" w:eastAsia="Times New Roman" w:hAnsiTheme="majorBidi" w:cstheme="majorBidi"/>
+          <w:kern w:val="0"/>
+          <w:sz w:val="24"/>
+          <w:szCs w:val="24"/>
+          <w14:ligatures w14:val="none"/>
+        </w:rPr>
+      </w:pPr>
+      <w:r>
+        <w:rPr>
+          <w:rFonts w:asciiTheme="majorBidi" w:eastAsia="Times New Roman" w:hAnsiTheme="majorBidi" w:cstheme="majorBidi"/>
+          <w:color w:val="000000"/>
+          <w:kern w:val="0"/>
+          <w:sz w:val="24"/>
+          <w:szCs w:val="24"/>
+          <w14:ligatures w14:val="none"/>
+        </w:rPr>
+        <w:t>It</w:t>
+      </w:r>
+      <w:r>
+        <w:rPr>
+          <w:rFonts w:asciiTheme="majorBidi" w:eastAsia="Times New Roman" w:hAnsiTheme="majorBidi" w:cstheme="majorBidi"/>
+          <w:color w:val="000000"/>
+          <w:kern w:val="0"/>
+          <w:sz w:val="24"/>
+          <w:szCs w:val="24"/>
+          <w14:ligatures w14:val="none"/>
+        </w:rPr>
+        <w:t xml:space="preserve"> is a framework that provides authentication, authorization, and protection against common attacks. With first class support for securing both imperative and reactive applications, it is the de-facto standard for securing Spring-based </w:t>
+      </w:r>
+      <w:proofErr w:type="gramStart"/>
+      <w:r>
+        <w:rPr>
+          <w:rFonts w:asciiTheme="majorBidi" w:eastAsia="Times New Roman" w:hAnsiTheme="majorBidi" w:cstheme="majorBidi"/>
+          <w:color w:val="000000"/>
+          <w:kern w:val="0"/>
+          <w:sz w:val="24"/>
+          <w:szCs w:val="24"/>
+          <w14:ligatures w14:val="none"/>
+        </w:rPr>
+        <w:t>applications.[</w:t>
+      </w:r>
+      <w:proofErr w:type="gramEnd"/>
+      <w:r>
+        <w:rPr>
+          <w:rFonts w:asciiTheme="majorBidi" w:eastAsia="Times New Roman" w:hAnsiTheme="majorBidi" w:cstheme="majorBidi"/>
+          <w:color w:val="000000"/>
+          <w:kern w:val="0"/>
+          <w:sz w:val="24"/>
+          <w:szCs w:val="24"/>
+          <w14:ligatures w14:val="none"/>
+        </w:rPr>
+        <w:t>ref2]</w:t>
+      </w:r>
+    </w:p>
+    <w:p>
+      <w:pPr>
+        <w:spacing w:after="0" w:line="276" w:lineRule="auto"/>
+        <w:rPr>
+          <w:rFonts w:asciiTheme="majorBidi" w:eastAsia="Times New Roman" w:hAnsiTheme="majorBidi" w:cstheme="majorBidi"/>
+          <w:color w:val="000000"/>
+          <w:kern w:val="0"/>
+          <w:sz w:val="24"/>
+          <w:szCs w:val="24"/>
+          <w14:ligatures w14:val="none"/>
+        </w:rPr>
+      </w:pPr>
+    </w:p>
+    <w:p>
+      <w:pPr>
+        <w:pStyle w:val="NormalWeb"/>
+        <w:spacing w:before="0" w:beforeAutospacing="0" w:after="0" w:afterAutospacing="0" w:line="276" w:lineRule="auto"/>
+        <w:rPr>
+          <w:rFonts w:asciiTheme="majorBidi" w:hAnsiTheme="majorBidi" w:cstheme="majorBidi"/>
+          <w:color w:val="000000"/>
           <w:sz w:val="28"/>
           <w:szCs w:val="28"/>
-          <w14:ligatures w14:val="none"/>
-        </w:rPr>
-      </w:pPr>
-      <w:r>
-        <w:rPr>
-          <w:rFonts w:asciiTheme="majorBidi" w:eastAsia="Times New Roman" w:hAnsiTheme="majorBidi" w:cstheme="majorBidi"/>
-          <w:color w:val="000000"/>
-          <w:kern w:val="0"/>
+        </w:rPr>
+      </w:pPr>
+      <w:r>
+        <w:rPr>
+          <w:rFonts w:asciiTheme="majorBidi" w:hAnsiTheme="majorBidi" w:cstheme="majorBidi"/>
+          <w:color w:val="000000"/>
           <w:sz w:val="28"/>
           <w:szCs w:val="28"/>
-          <w14:ligatures w14:val="none"/>
-        </w:rPr>
-        <w:t>Spring security:</w:t>
-      </w:r>
-    </w:p>
-    <w:p>
-      <w:pPr>
-        <w:spacing w:after="0" w:line="276" w:lineRule="auto"/>
-        <w:rPr>
-          <w:rFonts w:asciiTheme="majorBidi" w:eastAsia="Times New Roman" w:hAnsiTheme="majorBidi" w:cstheme="majorBidi"/>
-          <w:kern w:val="0"/>
-          <w:sz w:val="24"/>
-          <w:szCs w:val="24"/>
-          <w14:ligatures w14:val="none"/>
-        </w:rPr>
-      </w:pPr>
-      <w:r>
-        <w:rPr>
-          <w:rFonts w:asciiTheme="majorBidi" w:eastAsia="Times New Roman" w:hAnsiTheme="majorBidi" w:cstheme="majorBidi"/>
-          <w:b/>
-          <w:bCs/>
-          <w:color w:val="000000"/>
-          <w:kern w:val="0"/>
-          <w:sz w:val="24"/>
-          <w:szCs w:val="24"/>
-          <w14:ligatures w14:val="none"/>
-        </w:rPr>
-        <w:t>Spring Security</w:t>
-      </w:r>
-      <w:r>
-        <w:rPr>
-          <w:rFonts w:asciiTheme="majorBidi" w:eastAsia="Times New Roman" w:hAnsiTheme="majorBidi" w:cstheme="majorBidi"/>
-          <w:color w:val="000000"/>
-          <w:kern w:val="0"/>
-          <w:sz w:val="24"/>
-          <w:szCs w:val="24"/>
-          <w14:ligatures w14:val="none"/>
-        </w:rPr>
-        <w:t xml:space="preserve"> is a framework that provides authentication, authorization, and protection against common attacks. With first class support for securing both imperative and reactive applications, it is the de-facto standard for securing Spring-based </w:t>
-      </w:r>
-      <w:proofErr w:type="gramStart"/>
-      <w:r>
-        <w:rPr>
-          <w:rFonts w:asciiTheme="majorBidi" w:eastAsia="Times New Roman" w:hAnsiTheme="majorBidi" w:cstheme="majorBidi"/>
-          <w:color w:val="000000"/>
-          <w:kern w:val="0"/>
-          <w:sz w:val="24"/>
-          <w:szCs w:val="24"/>
-          <w14:ligatures w14:val="none"/>
-        </w:rPr>
-        <w:t>applications.[</w:t>
-      </w:r>
-      <w:proofErr w:type="gramEnd"/>
-      <w:r>
-        <w:rPr>
-          <w:rFonts w:asciiTheme="majorBidi" w:eastAsia="Times New Roman" w:hAnsiTheme="majorBidi" w:cstheme="majorBidi"/>
-          <w:color w:val="000000"/>
-          <w:kern w:val="0"/>
-          <w:sz w:val="24"/>
-          <w:szCs w:val="24"/>
-          <w14:ligatures w14:val="none"/>
-        </w:rPr>
-        <w:t>ref2]</w:t>
-      </w:r>
-    </w:p>
-    <w:p>
-      <w:pPr>
-        <w:spacing w:after="0" w:line="276" w:lineRule="auto"/>
-        <w:rPr>
-          <w:rFonts w:asciiTheme="majorBidi" w:eastAsia="Times New Roman" w:hAnsiTheme="majorBidi" w:cstheme="majorBidi"/>
-          <w:color w:val="000000"/>
-          <w:kern w:val="0"/>
-          <w:sz w:val="24"/>
-          <w:szCs w:val="24"/>
-          <w14:ligatures w14:val="none"/>
-        </w:rPr>
-      </w:pPr>
+        </w:rPr>
+        <w:t>3.1.3-</w:t>
+      </w:r>
+      <w:r>
+        <w:rPr>
+          <w:rFonts w:asciiTheme="majorBidi" w:hAnsiTheme="majorBidi" w:cstheme="majorBidi"/>
+          <w:color w:val="000000"/>
+          <w:sz w:val="28"/>
+          <w:szCs w:val="28"/>
+        </w:rPr>
+        <w:t>Database: </w:t>
+      </w:r>
     </w:p>
     <w:p>
       <w:pPr>
@@ -9255,59 +9299,43 @@
           <w:szCs w:val="28"/>
         </w:rPr>
       </w:pPr>
-      <w:r>
-        <w:rPr>
-          <w:rFonts w:asciiTheme="majorBidi" w:hAnsiTheme="majorBidi" w:cstheme="majorBidi"/>
-          <w:color w:val="000000"/>
-          <w:sz w:val="28"/>
-          <w:szCs w:val="28"/>
-        </w:rPr>
-        <w:t>Database: </w:t>
-      </w:r>
     </w:p>
     <w:p>
       <w:pPr>
         <w:pStyle w:val="NormalWeb"/>
         <w:spacing w:before="0" w:beforeAutospacing="0" w:after="0" w:afterAutospacing="0" w:line="276" w:lineRule="auto"/>
-        <w:rPr>
-          <w:rFonts w:asciiTheme="majorBidi" w:hAnsiTheme="majorBidi" w:cstheme="majorBidi"/>
-          <w:sz w:val="28"/>
-          <w:szCs w:val="28"/>
-        </w:rPr>
-      </w:pPr>
-      <w:r>
-        <w:rPr>
-          <w:rFonts w:asciiTheme="majorBidi" w:hAnsiTheme="majorBidi" w:cstheme="majorBidi"/>
-          <w:color w:val="000000"/>
-          <w:sz w:val="28"/>
-          <w:szCs w:val="28"/>
-        </w:rPr>
-        <w:t>MySql:</w:t>
-      </w:r>
-    </w:p>
-    <w:p>
-      <w:pPr>
-        <w:pStyle w:val="NormalWeb"/>
-        <w:spacing w:before="0" w:beforeAutospacing="0" w:after="0" w:afterAutospacing="0" w:line="276" w:lineRule="auto"/>
-        <w:rPr>
-          <w:rFonts w:asciiTheme="majorBidi" w:hAnsiTheme="majorBidi" w:cstheme="majorBidi"/>
-        </w:rPr>
-      </w:pPr>
-      <w:r>
         <w:rPr>
           <w:rFonts w:asciiTheme="majorBidi" w:hAnsiTheme="majorBidi" w:cstheme="majorBidi"/>
           <w:b/>
           <w:bCs/>
           <w:color w:val="000000"/>
-        </w:rPr>
-        <w:t>MySQL</w:t>
-      </w:r>
+          <w:sz w:val="26"/>
+          <w:szCs w:val="26"/>
+        </w:rPr>
+      </w:pPr>
+      <w:proofErr w:type="spellStart"/>
       <w:r>
         <w:rPr>
           <w:rFonts w:asciiTheme="majorBidi" w:hAnsiTheme="majorBidi" w:cstheme="majorBidi"/>
-          <w:color w:val="000000"/>
-        </w:rPr>
-        <w:t xml:space="preserve"> is an open-source relational database management system (RDBMS) that is widely used for storing and managing structured data. It is one of the most popular and commonly used database systems in the world.</w:t>
+          <w:b/>
+          <w:bCs/>
+          <w:color w:val="000000"/>
+          <w:sz w:val="26"/>
+          <w:szCs w:val="26"/>
+        </w:rPr>
+        <w:t>MySql</w:t>
+      </w:r>
+      <w:proofErr w:type="spellEnd"/>
+      <w:r>
+        <w:rPr>
+          <w:rFonts w:asciiTheme="majorBidi" w:hAnsiTheme="majorBidi" w:cstheme="majorBidi"/>
+          <w:b/>
+          <w:bCs/>
+          <w:color w:val="000000"/>
+          <w:sz w:val="26"/>
+          <w:szCs w:val="26"/>
+        </w:rPr>
+        <w:t>:</w:t>
       </w:r>
     </w:p>
     <w:p>
@@ -9316,9 +9344,24 @@
         <w:spacing w:before="0" w:beforeAutospacing="0" w:after="0" w:afterAutospacing="0" w:line="276" w:lineRule="auto"/>
         <w:rPr>
           <w:rFonts w:asciiTheme="majorBidi" w:hAnsiTheme="majorBidi" w:cstheme="majorBidi"/>
-          <w:color w:val="000000"/>
-        </w:rPr>
-      </w:pPr>
+        </w:rPr>
+      </w:pPr>
+      <w:r>
+        <w:rPr>
+          <w:rFonts w:asciiTheme="majorBidi" w:hAnsiTheme="majorBidi" w:cstheme="majorBidi"/>
+          <w:b/>
+          <w:bCs/>
+          <w:color w:val="000000"/>
+        </w:rPr>
+        <w:t>MySQL</w:t>
+      </w:r>
+      <w:r>
+        <w:rPr>
+          <w:rFonts w:asciiTheme="majorBidi" w:hAnsiTheme="majorBidi" w:cstheme="majorBidi"/>
+          <w:color w:val="000000"/>
+        </w:rPr>
+        <w:t xml:space="preserve"> is an open-source relational database management system (RDBMS) that is widely used for storing and managing structured data. It is one of the most popular and commonly used database systems in the world.</w:t>
+      </w:r>
     </w:p>
     <w:p>
       <w:pPr>
@@ -9335,6 +9378,7 @@
         <w:spacing w:after="0" w:line="276" w:lineRule="auto"/>
         <w:rPr>
           <w:rFonts w:asciiTheme="majorBidi" w:eastAsia="Times New Roman" w:hAnsiTheme="majorBidi" w:cstheme="majorBidi"/>
+          <w:color w:val="000000"/>
           <w:kern w:val="0"/>
           <w:sz w:val="28"/>
           <w:szCs w:val="28"/>
@@ -9350,48 +9394,75 @@
           <w:szCs w:val="28"/>
           <w14:ligatures w14:val="none"/>
         </w:rPr>
-        <w:t>Versioning:</w:t>
-      </w:r>
-    </w:p>
-    <w:p>
-      <w:pPr>
-        <w:spacing w:after="0" w:line="276" w:lineRule="auto"/>
-        <w:rPr>
-          <w:rFonts w:asciiTheme="majorBidi" w:eastAsia="Times New Roman" w:hAnsiTheme="majorBidi" w:cstheme="majorBidi"/>
+        <w:t>3.1.4-</w:t>
+      </w:r>
+      <w:r>
+        <w:rPr>
+          <w:rFonts w:asciiTheme="majorBidi" w:eastAsia="Times New Roman" w:hAnsiTheme="majorBidi" w:cstheme="majorBidi"/>
+          <w:color w:val="000000"/>
           <w:kern w:val="0"/>
           <w:sz w:val="28"/>
           <w:szCs w:val="28"/>
           <w14:ligatures w14:val="none"/>
         </w:rPr>
-      </w:pPr>
-      <w:r>
-        <w:rPr>
-          <w:rFonts w:asciiTheme="majorBidi" w:eastAsia="Times New Roman" w:hAnsiTheme="majorBidi" w:cstheme="majorBidi"/>
-          <w:color w:val="000000"/>
+        <w:t>Versioning:</w:t>
+      </w:r>
+    </w:p>
+    <w:p>
+      <w:pPr>
+        <w:spacing w:after="0" w:line="276" w:lineRule="auto"/>
+        <w:rPr>
+          <w:rFonts w:asciiTheme="majorBidi" w:eastAsia="Times New Roman" w:hAnsiTheme="majorBidi" w:cstheme="majorBidi"/>
           <w:kern w:val="0"/>
           <w:sz w:val="28"/>
           <w:szCs w:val="28"/>
           <w14:ligatures w14:val="none"/>
         </w:rPr>
-        <w:t>Git:</w:t>
-      </w:r>
-    </w:p>
-    <w:p>
-      <w:pPr>
-        <w:spacing w:after="0" w:line="276" w:lineRule="auto"/>
-        <w:rPr>
-          <w:rFonts w:asciiTheme="majorBidi" w:eastAsia="Times New Roman" w:hAnsiTheme="majorBidi" w:cstheme="majorBidi"/>
-          <w:kern w:val="0"/>
-          <w:sz w:val="24"/>
-          <w:szCs w:val="24"/>
-          <w14:ligatures w14:val="none"/>
-        </w:rPr>
-      </w:pPr>
-      <w:r>
+      </w:pPr>
+    </w:p>
+    <w:p>
+      <w:pPr>
+        <w:spacing w:after="0" w:line="276" w:lineRule="auto"/>
         <w:rPr>
           <w:rFonts w:asciiTheme="majorBidi" w:eastAsia="Times New Roman" w:hAnsiTheme="majorBidi" w:cstheme="majorBidi"/>
           <w:b/>
           <w:bCs/>
+          <w:kern w:val="0"/>
+          <w:sz w:val="26"/>
+          <w:szCs w:val="26"/>
+          <w14:ligatures w14:val="none"/>
+        </w:rPr>
+      </w:pPr>
+      <w:r>
+        <w:rPr>
+          <w:rFonts w:asciiTheme="majorBidi" w:eastAsia="Times New Roman" w:hAnsiTheme="majorBidi" w:cstheme="majorBidi"/>
+          <w:b/>
+          <w:bCs/>
+          <w:color w:val="000000"/>
+          <w:kern w:val="0"/>
+          <w:sz w:val="26"/>
+          <w:szCs w:val="26"/>
+          <w14:ligatures w14:val="none"/>
+        </w:rPr>
+        <w:t>Git:</w:t>
+      </w:r>
+    </w:p>
+    <w:p>
+      <w:pPr>
+        <w:spacing w:after="0" w:line="276" w:lineRule="auto"/>
+        <w:rPr>
+          <w:rFonts w:asciiTheme="majorBidi" w:eastAsia="Times New Roman" w:hAnsiTheme="majorBidi" w:cstheme="majorBidi"/>
+          <w:kern w:val="0"/>
+          <w:sz w:val="24"/>
+          <w:szCs w:val="24"/>
+          <w14:ligatures w14:val="none"/>
+        </w:rPr>
+      </w:pPr>
+      <w:r>
+        <w:rPr>
+          <w:rFonts w:asciiTheme="majorBidi" w:eastAsia="Times New Roman" w:hAnsiTheme="majorBidi" w:cstheme="majorBidi"/>
+          <w:b/>
+          <w:bCs/>
           <w:color w:val="000000"/>
           <w:kern w:val="0"/>
           <w:sz w:val="24"/>
@@ -9429,13 +9500,89 @@
         <w:spacing w:after="0" w:line="276" w:lineRule="auto"/>
         <w:rPr>
           <w:rFonts w:asciiTheme="majorBidi" w:eastAsia="Times New Roman" w:hAnsiTheme="majorBidi" w:cstheme="majorBidi"/>
+          <w:b/>
+          <w:bCs/>
+          <w:kern w:val="0"/>
+          <w:sz w:val="26"/>
+          <w:szCs w:val="26"/>
+          <w14:ligatures w14:val="none"/>
+        </w:rPr>
+      </w:pPr>
+      <w:r>
+        <w:rPr>
+          <w:rFonts w:asciiTheme="majorBidi" w:eastAsia="Times New Roman" w:hAnsiTheme="majorBidi" w:cstheme="majorBidi"/>
+          <w:b/>
+          <w:bCs/>
+          <w:color w:val="000000"/>
+          <w:kern w:val="0"/>
+          <w:sz w:val="26"/>
+          <w:szCs w:val="26"/>
+          <w14:ligatures w14:val="none"/>
+        </w:rPr>
+        <w:t>GitHub:</w:t>
+      </w:r>
+    </w:p>
+    <w:p>
+      <w:pPr>
+        <w:spacing w:after="0" w:line="276" w:lineRule="auto"/>
+        <w:rPr>
+          <w:rFonts w:asciiTheme="majorBidi" w:eastAsia="Times New Roman" w:hAnsiTheme="majorBidi" w:cstheme="majorBidi"/>
+          <w:kern w:val="0"/>
+          <w:sz w:val="24"/>
+          <w:szCs w:val="24"/>
+          <w14:ligatures w14:val="none"/>
+        </w:rPr>
+      </w:pPr>
+      <w:r>
+        <w:rPr>
+          <w:rFonts w:asciiTheme="majorBidi" w:eastAsia="Times New Roman" w:hAnsiTheme="majorBidi" w:cstheme="majorBidi"/>
+          <w:b/>
+          <w:bCs/>
+          <w:color w:val="000000"/>
+          <w:kern w:val="0"/>
+          <w:sz w:val="24"/>
+          <w:szCs w:val="24"/>
+          <w14:ligatures w14:val="none"/>
+        </w:rPr>
+        <w:t>GitHub</w:t>
+      </w:r>
+      <w:r>
+        <w:rPr>
+          <w:rFonts w:asciiTheme="majorBidi" w:eastAsia="Times New Roman" w:hAnsiTheme="majorBidi" w:cstheme="majorBidi"/>
+          <w:color w:val="000000"/>
+          <w:kern w:val="0"/>
+          <w:sz w:val="24"/>
+          <w:szCs w:val="24"/>
+          <w14:ligatures w14:val="none"/>
+        </w:rPr>
+        <w:t xml:space="preserve"> is a web-based platform and service that provides tools for version control and collaborative software development using the Git version control system. It offers a wide range of features to help developers and teams manage, collaborate on, and track changes to their codebase.</w:t>
+      </w:r>
+    </w:p>
+    <w:p>
+      <w:pPr>
+        <w:pStyle w:val="NormalWeb"/>
+        <w:spacing w:before="0" w:beforeAutospacing="0" w:after="0" w:afterAutospacing="0" w:line="276" w:lineRule="auto"/>
+        <w:rPr>
+          <w:rFonts w:asciiTheme="majorBidi" w:hAnsiTheme="majorBidi" w:cstheme="majorBidi"/>
+        </w:rPr>
+      </w:pPr>
+    </w:p>
+    <w:p>
+      <w:pPr>
+        <w:spacing w:after="0" w:line="276" w:lineRule="auto"/>
+        <w:rPr>
+          <w:rFonts w:asciiTheme="majorBidi" w:eastAsia="Times New Roman" w:hAnsiTheme="majorBidi" w:cstheme="majorBidi"/>
+          <w:color w:val="000000"/>
           <w:kern w:val="0"/>
           <w:sz w:val="28"/>
           <w:szCs w:val="28"/>
           <w14:ligatures w14:val="none"/>
         </w:rPr>
       </w:pPr>
-      <w:r>
+    </w:p>
+    <w:p>
+      <w:pPr>
+        <w:spacing w:after="0" w:line="276" w:lineRule="auto"/>
         <w:rPr>
           <w:rFonts w:asciiTheme="majorBidi" w:eastAsia="Times New Roman" w:hAnsiTheme="majorBidi" w:cstheme="majorBidi"/>
           <w:color w:val="000000"/>
@@ -9444,51 +9591,329 @@
           <w:szCs w:val="28"/>
           <w14:ligatures w14:val="none"/>
         </w:rPr>
-        <w:t>GitHub:</w:t>
-      </w:r>
-    </w:p>
-    <w:p>
-      <w:pPr>
-        <w:spacing w:after="0" w:line="276" w:lineRule="auto"/>
-        <w:rPr>
-          <w:rFonts w:asciiTheme="majorBidi" w:eastAsia="Times New Roman" w:hAnsiTheme="majorBidi" w:cstheme="majorBidi"/>
-          <w:kern w:val="0"/>
-          <w:sz w:val="24"/>
-          <w:szCs w:val="24"/>
-          <w14:ligatures w14:val="none"/>
-        </w:rPr>
-      </w:pPr>
-      <w:r>
+      </w:pPr>
+    </w:p>
+    <w:p>
+      <w:pPr>
+        <w:spacing w:after="0" w:line="276" w:lineRule="auto"/>
+        <w:rPr>
+          <w:rFonts w:asciiTheme="majorBidi" w:eastAsia="Times New Roman" w:hAnsiTheme="majorBidi" w:cstheme="majorBidi"/>
+          <w:color w:val="000000"/>
+          <w:kern w:val="0"/>
+          <w:sz w:val="28"/>
+          <w:szCs w:val="28"/>
+          <w14:ligatures w14:val="none"/>
+        </w:rPr>
+      </w:pPr>
+    </w:p>
+    <w:p>
+      <w:pPr>
+        <w:spacing w:after="0" w:line="276" w:lineRule="auto"/>
+        <w:rPr>
+          <w:rFonts w:asciiTheme="majorBidi" w:eastAsia="Times New Roman" w:hAnsiTheme="majorBidi" w:cstheme="majorBidi"/>
+          <w:color w:val="000000"/>
+          <w:kern w:val="0"/>
+          <w:sz w:val="28"/>
+          <w:szCs w:val="28"/>
+          <w14:ligatures w14:val="none"/>
+        </w:rPr>
+      </w:pPr>
+      <w:r>
+        <w:rPr>
+          <w:rFonts w:asciiTheme="majorBidi" w:eastAsia="Times New Roman" w:hAnsiTheme="majorBidi" w:cstheme="majorBidi"/>
+          <w:color w:val="000000"/>
+          <w:kern w:val="0"/>
+          <w:sz w:val="28"/>
+          <w:szCs w:val="28"/>
+          <w14:ligatures w14:val="none"/>
+        </w:rPr>
+        <w:lastRenderedPageBreak/>
+        <w:t>3.</w:t>
+      </w:r>
+      <w:r>
+        <w:rPr>
+          <w:rFonts w:asciiTheme="majorBidi" w:eastAsia="Times New Roman" w:hAnsiTheme="majorBidi" w:cstheme="majorBidi"/>
+          <w:color w:val="000000"/>
+          <w:kern w:val="0"/>
+          <w:sz w:val="28"/>
+          <w:szCs w:val="28"/>
+          <w14:ligatures w14:val="none"/>
+        </w:rPr>
+        <w:t>1.</w:t>
+      </w:r>
+      <w:r>
+        <w:rPr>
+          <w:rFonts w:asciiTheme="majorBidi" w:eastAsia="Times New Roman" w:hAnsiTheme="majorBidi" w:cstheme="majorBidi"/>
+          <w:color w:val="000000"/>
+          <w:kern w:val="0"/>
+          <w:sz w:val="28"/>
+          <w:szCs w:val="28"/>
+          <w14:ligatures w14:val="none"/>
+        </w:rPr>
+        <w:t>5-Cloud Services:</w:t>
+      </w:r>
+    </w:p>
+    <w:p>
+      <w:pPr>
+        <w:spacing w:after="0" w:line="276" w:lineRule="auto"/>
+        <w:rPr>
+          <w:rFonts w:asciiTheme="majorBidi" w:eastAsia="Times New Roman" w:hAnsiTheme="majorBidi" w:cstheme="majorBidi"/>
+          <w:kern w:val="0"/>
+          <w:sz w:val="28"/>
+          <w:szCs w:val="28"/>
+          <w14:ligatures w14:val="none"/>
+        </w:rPr>
+      </w:pPr>
+    </w:p>
+    <w:p>
+      <w:pPr>
+        <w:spacing w:after="0" w:line="276" w:lineRule="auto"/>
         <w:rPr>
           <w:rFonts w:asciiTheme="majorBidi" w:eastAsia="Times New Roman" w:hAnsiTheme="majorBidi" w:cstheme="majorBidi"/>
           <w:b/>
           <w:bCs/>
-          <w:color w:val="000000"/>
-          <w:kern w:val="0"/>
-          <w:sz w:val="24"/>
-          <w:szCs w:val="24"/>
-          <w14:ligatures w14:val="none"/>
-        </w:rPr>
-        <w:t>GitHub</w:t>
-      </w:r>
-      <w:r>
-        <w:rPr>
-          <w:rFonts w:asciiTheme="majorBidi" w:eastAsia="Times New Roman" w:hAnsiTheme="majorBidi" w:cstheme="majorBidi"/>
-          <w:color w:val="000000"/>
-          <w:kern w:val="0"/>
-          <w:sz w:val="24"/>
-          <w:szCs w:val="24"/>
-          <w14:ligatures w14:val="none"/>
-        </w:rPr>
-        <w:t xml:space="preserve"> is a web-based platform and service that provides tools for version control and collaborative software development using the Git version control system. It offers a wide range of features to help developers and teams manage, collaborate on, and track changes to their codebase.</w:t>
-      </w:r>
-    </w:p>
-    <w:p>
-      <w:pPr>
-        <w:pStyle w:val="NormalWeb"/>
-        <w:spacing w:before="0" w:beforeAutospacing="0" w:after="0" w:afterAutospacing="0" w:line="276" w:lineRule="auto"/>
-        <w:rPr>
-          <w:rFonts w:asciiTheme="majorBidi" w:hAnsiTheme="majorBidi" w:cstheme="majorBidi"/>
+          <w:kern w:val="0"/>
+          <w:sz w:val="26"/>
+          <w:szCs w:val="26"/>
+          <w14:ligatures w14:val="none"/>
+        </w:rPr>
+      </w:pPr>
+      <w:r>
+        <w:rPr>
+          <w:rFonts w:asciiTheme="majorBidi" w:eastAsia="Times New Roman" w:hAnsiTheme="majorBidi" w:cstheme="majorBidi"/>
+          <w:b/>
+          <w:bCs/>
+          <w:color w:val="000000"/>
+          <w:kern w:val="0"/>
+          <w:sz w:val="26"/>
+          <w:szCs w:val="26"/>
+          <w14:ligatures w14:val="none"/>
+        </w:rPr>
+        <w:t xml:space="preserve">AWS </w:t>
+      </w:r>
+      <w:proofErr w:type="spellStart"/>
+      <w:r>
+        <w:rPr>
+          <w:rFonts w:asciiTheme="majorBidi" w:eastAsia="Times New Roman" w:hAnsiTheme="majorBidi" w:cstheme="majorBidi"/>
+          <w:b/>
+          <w:bCs/>
+          <w:color w:val="000000"/>
+          <w:kern w:val="0"/>
+          <w:sz w:val="26"/>
+          <w:szCs w:val="26"/>
+          <w14:ligatures w14:val="none"/>
+        </w:rPr>
+        <w:t>CodeBuild</w:t>
+      </w:r>
+      <w:proofErr w:type="spellEnd"/>
+      <w:r>
+        <w:rPr>
+          <w:rFonts w:asciiTheme="majorBidi" w:eastAsia="Times New Roman" w:hAnsiTheme="majorBidi" w:cstheme="majorBidi"/>
+          <w:b/>
+          <w:bCs/>
+          <w:color w:val="000000"/>
+          <w:kern w:val="0"/>
+          <w:sz w:val="26"/>
+          <w:szCs w:val="26"/>
+          <w14:ligatures w14:val="none"/>
+        </w:rPr>
+        <w:t>: </w:t>
+      </w:r>
+    </w:p>
+    <w:p>
+      <w:pPr>
+        <w:spacing w:after="0" w:line="276" w:lineRule="auto"/>
+        <w:rPr>
+          <w:rFonts w:asciiTheme="majorBidi" w:eastAsia="Times New Roman" w:hAnsiTheme="majorBidi" w:cstheme="majorBidi"/>
+          <w:kern w:val="0"/>
+          <w:sz w:val="24"/>
+          <w:szCs w:val="24"/>
+          <w14:ligatures w14:val="none"/>
+        </w:rPr>
+      </w:pPr>
+      <w:r>
+        <w:rPr>
+          <w:rFonts w:asciiTheme="majorBidi" w:eastAsia="Times New Roman" w:hAnsiTheme="majorBidi" w:cstheme="majorBidi"/>
+          <w:color w:val="000000"/>
+          <w:kern w:val="0"/>
+          <w:sz w:val="24"/>
+          <w:szCs w:val="24"/>
+          <w14:ligatures w14:val="none"/>
+        </w:rPr>
+        <w:t>It is a fully managed build service that helps you compile source code, run unit tests, and produce artifacts that are ready to deploy. AWS CodeBuild scales continuously and processes multiple builds concurrently, so your builds are not left in the queue.</w:t>
+      </w:r>
+    </w:p>
+    <w:p>
+      <w:pPr>
+        <w:spacing w:after="0" w:line="276" w:lineRule="auto"/>
+        <w:rPr>
+          <w:rFonts w:asciiTheme="majorBidi" w:eastAsia="Times New Roman" w:hAnsiTheme="majorBidi" w:cstheme="majorBidi"/>
+          <w:b/>
+          <w:bCs/>
+          <w:kern w:val="0"/>
+          <w:sz w:val="26"/>
+          <w:szCs w:val="26"/>
+          <w14:ligatures w14:val="none"/>
+        </w:rPr>
+      </w:pPr>
+      <w:r>
+        <w:rPr>
+          <w:rFonts w:asciiTheme="majorBidi" w:eastAsia="Times New Roman" w:hAnsiTheme="majorBidi" w:cstheme="majorBidi"/>
+          <w:b/>
+          <w:bCs/>
+          <w:color w:val="000000"/>
+          <w:kern w:val="0"/>
+          <w:sz w:val="26"/>
+          <w:szCs w:val="26"/>
+          <w14:ligatures w14:val="none"/>
+        </w:rPr>
+        <w:t xml:space="preserve">AWS </w:t>
+      </w:r>
+      <w:proofErr w:type="spellStart"/>
+      <w:r>
+        <w:rPr>
+          <w:rFonts w:asciiTheme="majorBidi" w:eastAsia="Times New Roman" w:hAnsiTheme="majorBidi" w:cstheme="majorBidi"/>
+          <w:b/>
+          <w:bCs/>
+          <w:color w:val="000000"/>
+          <w:kern w:val="0"/>
+          <w:sz w:val="26"/>
+          <w:szCs w:val="26"/>
+          <w14:ligatures w14:val="none"/>
+        </w:rPr>
+        <w:t>CodePipeline</w:t>
+      </w:r>
+      <w:proofErr w:type="spellEnd"/>
+      <w:r>
+        <w:rPr>
+          <w:rFonts w:asciiTheme="majorBidi" w:eastAsia="Times New Roman" w:hAnsiTheme="majorBidi" w:cstheme="majorBidi"/>
+          <w:b/>
+          <w:bCs/>
+          <w:color w:val="000000"/>
+          <w:kern w:val="0"/>
+          <w:sz w:val="26"/>
+          <w:szCs w:val="26"/>
+          <w14:ligatures w14:val="none"/>
+        </w:rPr>
+        <w:t>: </w:t>
+      </w:r>
+    </w:p>
+    <w:p>
+      <w:pPr>
+        <w:spacing w:after="0" w:line="276" w:lineRule="auto"/>
+        <w:rPr>
+          <w:rFonts w:asciiTheme="majorBidi" w:eastAsia="Times New Roman" w:hAnsiTheme="majorBidi" w:cstheme="majorBidi"/>
+          <w:kern w:val="0"/>
+          <w:sz w:val="24"/>
+          <w:szCs w:val="24"/>
+          <w14:ligatures w14:val="none"/>
+        </w:rPr>
+      </w:pPr>
+      <w:r>
+        <w:rPr>
+          <w:rFonts w:asciiTheme="majorBidi" w:eastAsia="Times New Roman" w:hAnsiTheme="majorBidi" w:cstheme="majorBidi"/>
+          <w:color w:val="000000"/>
+          <w:kern w:val="0"/>
+          <w:sz w:val="24"/>
+          <w:szCs w:val="24"/>
+          <w14:ligatures w14:val="none"/>
+        </w:rPr>
+        <w:t xml:space="preserve">It helps you quickly model and configure the different stages of a software release and automate the steps required to release software changes continuously. You can integrate AWS CodePipeline with third-party services like </w:t>
+      </w:r>
+      <w:r>
+        <w:rPr>
+          <w:rFonts w:asciiTheme="majorBidi" w:eastAsia="Times New Roman" w:hAnsiTheme="majorBidi" w:cstheme="majorBidi"/>
+          <w:color w:val="000000"/>
+          <w:kern w:val="0"/>
+          <w:sz w:val="24"/>
+          <w:szCs w:val="24"/>
+          <w14:ligatures w14:val="none"/>
+        </w:rPr>
+        <w:t>GitHub or</w:t>
+      </w:r>
+      <w:r>
+        <w:rPr>
+          <w:rFonts w:asciiTheme="majorBidi" w:eastAsia="Times New Roman" w:hAnsiTheme="majorBidi" w:cstheme="majorBidi"/>
+          <w:color w:val="000000"/>
+          <w:kern w:val="0"/>
+          <w:sz w:val="24"/>
+          <w:szCs w:val="24"/>
+          <w14:ligatures w14:val="none"/>
+        </w:rPr>
+        <w:t xml:space="preserve"> use an AWS services such as AWS CodeCommit or Amazon ECR.</w:t>
+      </w:r>
+    </w:p>
+    <w:p>
+      <w:pPr>
+        <w:spacing w:after="0" w:line="276" w:lineRule="auto"/>
+        <w:rPr>
+          <w:rFonts w:asciiTheme="majorBidi" w:eastAsia="Times New Roman" w:hAnsiTheme="majorBidi" w:cstheme="majorBidi"/>
+          <w:kern w:val="0"/>
+          <w:sz w:val="24"/>
+          <w:szCs w:val="24"/>
+          <w14:ligatures w14:val="none"/>
+        </w:rPr>
+      </w:pPr>
+    </w:p>
+    <w:p>
+      <w:pPr>
+        <w:spacing w:after="0" w:line="276" w:lineRule="auto"/>
+        <w:rPr>
+          <w:rFonts w:asciiTheme="majorBidi" w:eastAsia="Times New Roman" w:hAnsiTheme="majorBidi" w:cstheme="majorBidi"/>
+          <w:b/>
+          <w:bCs/>
+          <w:kern w:val="0"/>
+          <w:sz w:val="26"/>
+          <w:szCs w:val="26"/>
+          <w14:ligatures w14:val="none"/>
+        </w:rPr>
+      </w:pPr>
+      <w:r>
+        <w:rPr>
+          <w:rFonts w:asciiTheme="majorBidi" w:eastAsia="Times New Roman" w:hAnsiTheme="majorBidi" w:cstheme="majorBidi"/>
+          <w:b/>
+          <w:bCs/>
+          <w:color w:val="000000"/>
+          <w:kern w:val="0"/>
+          <w:sz w:val="26"/>
+          <w:szCs w:val="26"/>
+          <w14:ligatures w14:val="none"/>
+        </w:rPr>
+        <w:t>Amazon Elastic Container Registry (Amazon ECR):</w:t>
+      </w:r>
+    </w:p>
+    <w:p>
+      <w:pPr>
+        <w:spacing w:after="0" w:line="276" w:lineRule="auto"/>
+        <w:rPr>
+          <w:rFonts w:asciiTheme="majorBidi" w:eastAsia="Times New Roman" w:hAnsiTheme="majorBidi" w:cstheme="majorBidi"/>
+          <w:kern w:val="0"/>
+          <w:sz w:val="24"/>
+          <w:szCs w:val="24"/>
+          <w14:ligatures w14:val="none"/>
+        </w:rPr>
+      </w:pPr>
+      <w:r>
+        <w:rPr>
+          <w:rFonts w:asciiTheme="majorBidi" w:eastAsia="Times New Roman" w:hAnsiTheme="majorBidi" w:cstheme="majorBidi"/>
+          <w:color w:val="000000"/>
+          <w:kern w:val="0"/>
+          <w:sz w:val="24"/>
+          <w:szCs w:val="24"/>
+          <w14:ligatures w14:val="none"/>
+        </w:rPr>
+        <w:t>It is a fully managed registry that makes it easy for developers to store, manage, and deploy Docker container images. Amazon ECR is integrated with Amazon ECS to simplify your development-to-production workflow. Amazon ECR hosts your images in a highly available and scalable architecture so you can deploy containers for your applications reliably. Integration with AWS Identity and Access Management (IAM) provides resource-level control of each repository.</w:t>
+      </w:r>
+    </w:p>
+    <w:p>
+      <w:pPr>
+        <w:spacing w:after="0" w:line="276" w:lineRule="auto"/>
+        <w:rPr>
+          <w:rFonts w:asciiTheme="majorBidi" w:eastAsia="Times New Roman" w:hAnsiTheme="majorBidi" w:cstheme="majorBidi"/>
+          <w:kern w:val="0"/>
+          <w:sz w:val="24"/>
+          <w:szCs w:val="24"/>
+          <w14:ligatures w14:val="none"/>
         </w:rPr>
       </w:pPr>
     </w:p>
@@ -9506,26 +9931,40 @@
       <w:r>
         <w:rPr>
           <w:rFonts w:asciiTheme="majorBidi" w:eastAsia="Times New Roman" w:hAnsiTheme="majorBidi" w:cstheme="majorBidi"/>
+          <w:b/>
+          <w:bCs/>
+          <w:color w:val="000000"/>
+          <w:kern w:val="0"/>
+          <w:sz w:val="26"/>
+          <w:szCs w:val="26"/>
+          <w14:ligatures w14:val="none"/>
+        </w:rPr>
+        <w:t>Amazon Elastic Container Service (Amazon ECS</w:t>
+      </w:r>
+      <w:r>
+        <w:rPr>
+          <w:rFonts w:asciiTheme="majorBidi" w:eastAsia="Times New Roman" w:hAnsiTheme="majorBidi" w:cstheme="majorBidi"/>
+          <w:b/>
+          <w:bCs/>
           <w:color w:val="000000"/>
           <w:kern w:val="0"/>
           <w:sz w:val="28"/>
           <w:szCs w:val="28"/>
           <w14:ligatures w14:val="none"/>
         </w:rPr>
-        <w:t>3.5-Cloud Services:</w:t>
-      </w:r>
-    </w:p>
-    <w:p>
-      <w:pPr>
-        <w:spacing w:after="0" w:line="276" w:lineRule="auto"/>
-        <w:rPr>
-          <w:rFonts w:asciiTheme="majorBidi" w:eastAsia="Times New Roman" w:hAnsiTheme="majorBidi" w:cstheme="majorBidi"/>
+        <w:t>)</w:t>
+      </w:r>
+      <w:r>
+        <w:rPr>
+          <w:rFonts w:asciiTheme="majorBidi" w:eastAsia="Times New Roman" w:hAnsiTheme="majorBidi" w:cstheme="majorBidi"/>
+          <w:color w:val="000000"/>
           <w:kern w:val="0"/>
           <w:sz w:val="28"/>
           <w:szCs w:val="28"/>
           <w14:ligatures w14:val="none"/>
         </w:rPr>
-      </w:pPr>
+        <w:t>:</w:t>
+      </w:r>
       <w:r>
         <w:rPr>
           <w:rFonts w:asciiTheme="majorBidi" w:eastAsia="Times New Roman" w:hAnsiTheme="majorBidi" w:cstheme="majorBidi"/>
@@ -9535,56 +9974,232 @@
           <w:szCs w:val="28"/>
           <w14:ligatures w14:val="none"/>
         </w:rPr>
-        <w:t>3.5.1-AWS CodeBuild: </w:t>
-      </w:r>
-    </w:p>
-    <w:p>
-      <w:pPr>
-        <w:spacing w:after="0" w:line="276" w:lineRule="auto"/>
-        <w:rPr>
-          <w:rFonts w:asciiTheme="majorBidi" w:eastAsia="Times New Roman" w:hAnsiTheme="majorBidi" w:cstheme="majorBidi"/>
-          <w:kern w:val="0"/>
-          <w:sz w:val="24"/>
-          <w:szCs w:val="24"/>
-          <w14:ligatures w14:val="none"/>
-        </w:rPr>
-      </w:pPr>
-      <w:r>
-        <w:rPr>
-          <w:rFonts w:asciiTheme="majorBidi" w:eastAsia="Times New Roman" w:hAnsiTheme="majorBidi" w:cstheme="majorBidi"/>
-          <w:color w:val="000000"/>
-          <w:kern w:val="0"/>
-          <w:sz w:val="24"/>
-          <w:szCs w:val="24"/>
-          <w14:ligatures w14:val="none"/>
-        </w:rPr>
-        <w:t>It is a fully managed build service that helps you compile source code, run unit tests, and produce artifacts that are ready to deploy. AWS CodeBuild scales continuously and processes multiple builds concurrently, so your builds are not left in the queue.</w:t>
-      </w:r>
-    </w:p>
-    <w:p>
-      <w:pPr>
-        <w:spacing w:after="0" w:line="276" w:lineRule="auto"/>
-        <w:rPr>
-          <w:rFonts w:asciiTheme="majorBidi" w:eastAsia="Times New Roman" w:hAnsiTheme="majorBidi" w:cstheme="majorBidi"/>
-          <w:kern w:val="0"/>
-          <w:sz w:val="24"/>
-          <w:szCs w:val="24"/>
-          <w14:ligatures w14:val="none"/>
-        </w:rPr>
-      </w:pPr>
-    </w:p>
-    <w:p>
-      <w:pPr>
-        <w:spacing w:after="0" w:line="276" w:lineRule="auto"/>
-        <w:rPr>
-          <w:rFonts w:asciiTheme="majorBidi" w:eastAsia="Times New Roman" w:hAnsiTheme="majorBidi" w:cstheme="majorBidi"/>
+        <w:t> </w:t>
+      </w:r>
+    </w:p>
+    <w:p>
+      <w:pPr>
+        <w:spacing w:after="0" w:line="276" w:lineRule="auto"/>
+        <w:rPr>
+          <w:rFonts w:asciiTheme="majorBidi" w:eastAsia="Times New Roman" w:hAnsiTheme="majorBidi" w:cstheme="majorBidi"/>
+          <w:kern w:val="0"/>
+          <w:sz w:val="24"/>
+          <w:szCs w:val="24"/>
+          <w14:ligatures w14:val="none"/>
+        </w:rPr>
+      </w:pPr>
+      <w:r>
+        <w:rPr>
+          <w:rFonts w:asciiTheme="majorBidi" w:eastAsia="Times New Roman" w:hAnsiTheme="majorBidi" w:cstheme="majorBidi"/>
+          <w:color w:val="000000"/>
+          <w:kern w:val="0"/>
+          <w:sz w:val="24"/>
+          <w:szCs w:val="24"/>
+          <w14:ligatures w14:val="none"/>
+        </w:rPr>
+        <w:t>It is a highly scalable, high-performance container orchestration service that supports Docker containers and allows you to easily run and scale containerized applications on AWS. Amazon ECS eliminates the need for you to install and operate your own container orchestration software, manage and scale a cluster of virtual machines, or schedule containers on those virtual machines.</w:t>
+      </w:r>
+    </w:p>
+    <w:p>
+      <w:pPr>
+        <w:spacing w:after="0" w:line="276" w:lineRule="auto"/>
+        <w:rPr>
+          <w:rFonts w:asciiTheme="majorBidi" w:eastAsia="Times New Roman" w:hAnsiTheme="majorBidi" w:cstheme="majorBidi"/>
+          <w:kern w:val="0"/>
+          <w:sz w:val="24"/>
+          <w:szCs w:val="24"/>
+          <w14:ligatures w14:val="none"/>
+        </w:rPr>
+      </w:pPr>
+    </w:p>
+    <w:p>
+      <w:pPr>
+        <w:spacing w:after="0" w:line="276" w:lineRule="auto"/>
+        <w:rPr>
+          <w:rFonts w:asciiTheme="majorBidi" w:eastAsia="Times New Roman" w:hAnsiTheme="majorBidi" w:cstheme="majorBidi"/>
+          <w:b/>
+          <w:bCs/>
+          <w:kern w:val="0"/>
+          <w:sz w:val="26"/>
+          <w:szCs w:val="26"/>
+          <w14:ligatures w14:val="none"/>
+        </w:rPr>
+      </w:pPr>
+      <w:r>
+        <w:rPr>
+          <w:rFonts w:asciiTheme="majorBidi" w:eastAsia="Times New Roman" w:hAnsiTheme="majorBidi" w:cstheme="majorBidi"/>
+          <w:b/>
+          <w:bCs/>
+          <w:color w:val="000000"/>
+          <w:kern w:val="0"/>
+          <w:sz w:val="26"/>
+          <w:szCs w:val="26"/>
+          <w14:ligatures w14:val="none"/>
+        </w:rPr>
+        <w:t xml:space="preserve">AWS </w:t>
+      </w:r>
+      <w:proofErr w:type="spellStart"/>
+      <w:r>
+        <w:rPr>
+          <w:rFonts w:asciiTheme="majorBidi" w:eastAsia="Times New Roman" w:hAnsiTheme="majorBidi" w:cstheme="majorBidi"/>
+          <w:b/>
+          <w:bCs/>
+          <w:color w:val="000000"/>
+          <w:kern w:val="0"/>
+          <w:sz w:val="26"/>
+          <w:szCs w:val="26"/>
+          <w14:ligatures w14:val="none"/>
+        </w:rPr>
+        <w:t>Fargate</w:t>
+      </w:r>
+      <w:proofErr w:type="spellEnd"/>
+      <w:r>
+        <w:rPr>
+          <w:rFonts w:asciiTheme="majorBidi" w:eastAsia="Times New Roman" w:hAnsiTheme="majorBidi" w:cstheme="majorBidi"/>
+          <w:b/>
+          <w:bCs/>
+          <w:color w:val="000000"/>
+          <w:kern w:val="0"/>
+          <w:sz w:val="26"/>
+          <w:szCs w:val="26"/>
+          <w14:ligatures w14:val="none"/>
+        </w:rPr>
+        <w:t>: </w:t>
+      </w:r>
+    </w:p>
+    <w:p>
+      <w:pPr>
+        <w:spacing w:after="0" w:line="276" w:lineRule="auto"/>
+        <w:rPr>
+          <w:rFonts w:asciiTheme="majorBidi" w:eastAsia="Times New Roman" w:hAnsiTheme="majorBidi" w:cstheme="majorBidi"/>
+          <w:kern w:val="0"/>
+          <w:sz w:val="24"/>
+          <w:szCs w:val="24"/>
+          <w14:ligatures w14:val="none"/>
+        </w:rPr>
+      </w:pPr>
+      <w:r>
+        <w:rPr>
+          <w:rFonts w:asciiTheme="majorBidi" w:eastAsia="Times New Roman" w:hAnsiTheme="majorBidi" w:cstheme="majorBidi"/>
+          <w:color w:val="000000"/>
+          <w:kern w:val="0"/>
+          <w:sz w:val="24"/>
+          <w:szCs w:val="24"/>
+          <w14:ligatures w14:val="none"/>
+        </w:rPr>
+        <w:t>It's a compute engine for Amazon ECS that allows you to run containers without having to manage servers or clusters. With AWS Fargate, you no longer have to provision, configure, and scale clusters of virtual machines to run containers. This removes the need to choose server types, decide when to scale your clusters, or optimize cluster packing.</w:t>
+      </w:r>
+    </w:p>
+    <w:p>
+      <w:pPr>
+        <w:spacing w:after="0" w:line="276" w:lineRule="auto"/>
+        <w:rPr>
+          <w:rFonts w:asciiTheme="majorBidi" w:eastAsia="Times New Roman" w:hAnsiTheme="majorBidi" w:cstheme="majorBidi"/>
+          <w:kern w:val="0"/>
+          <w:sz w:val="24"/>
+          <w:szCs w:val="24"/>
+          <w14:ligatures w14:val="none"/>
+        </w:rPr>
+      </w:pPr>
+    </w:p>
+    <w:p>
+      <w:pPr>
+        <w:spacing w:after="0" w:line="276" w:lineRule="auto"/>
+        <w:rPr>
+          <w:rFonts w:asciiTheme="majorBidi" w:eastAsia="Times New Roman" w:hAnsiTheme="majorBidi" w:cstheme="majorBidi"/>
+          <w:b/>
+          <w:bCs/>
+          <w:kern w:val="0"/>
+          <w:sz w:val="26"/>
+          <w:szCs w:val="26"/>
+          <w14:ligatures w14:val="none"/>
+        </w:rPr>
+      </w:pPr>
+      <w:r>
+        <w:rPr>
+          <w:rFonts w:asciiTheme="majorBidi" w:eastAsia="Times New Roman" w:hAnsiTheme="majorBidi" w:cstheme="majorBidi"/>
+          <w:b/>
+          <w:bCs/>
+          <w:color w:val="000000"/>
+          <w:kern w:val="0"/>
+          <w:sz w:val="26"/>
+          <w:szCs w:val="26"/>
+          <w14:ligatures w14:val="none"/>
+        </w:rPr>
+        <w:t>Amazon Relational Database Service (Amazon RDS):</w:t>
+      </w:r>
+    </w:p>
+    <w:p>
+      <w:pPr>
+        <w:spacing w:after="0" w:line="276" w:lineRule="auto"/>
+        <w:rPr>
+          <w:rFonts w:asciiTheme="majorBidi" w:eastAsia="Times New Roman" w:hAnsiTheme="majorBidi" w:cstheme="majorBidi"/>
+          <w:kern w:val="0"/>
+          <w:sz w:val="24"/>
+          <w:szCs w:val="24"/>
+          <w14:ligatures w14:val="none"/>
+        </w:rPr>
+      </w:pPr>
+      <w:r>
+        <w:rPr>
+          <w:rFonts w:asciiTheme="majorBidi" w:eastAsia="Times New Roman" w:hAnsiTheme="majorBidi" w:cstheme="majorBidi"/>
+          <w:color w:val="000000"/>
+          <w:kern w:val="0"/>
+          <w:sz w:val="24"/>
+          <w:szCs w:val="24"/>
+          <w14:ligatures w14:val="none"/>
+        </w:rPr>
+        <w:t xml:space="preserve">It is a web service that makes it easier to set up, operate, and scale a relational database in the cloud. It provides cost-efficient, resizable capacity for an industry-standard relational database and manages common database administration tasks. Amazon Aurora is a fully managed relational database engine that's built for the cloud and compatible with MySQL and PostgreSQL. Amazon Aurora is part of Amazon </w:t>
+      </w:r>
+      <w:r>
+        <w:rPr>
+          <w:rFonts w:asciiTheme="majorBidi" w:eastAsia="Times New Roman" w:hAnsiTheme="majorBidi" w:cstheme="majorBidi"/>
+          <w:color w:val="000000"/>
+          <w:kern w:val="0"/>
+          <w:sz w:val="24"/>
+          <w:szCs w:val="24"/>
+          <w14:ligatures w14:val="none"/>
+        </w:rPr>
+        <w:t>RDS. [</w:t>
+      </w:r>
+      <w:r>
+        <w:rPr>
+          <w:rFonts w:asciiTheme="majorBidi" w:eastAsia="Times New Roman" w:hAnsiTheme="majorBidi" w:cstheme="majorBidi"/>
+          <w:color w:val="000000"/>
+          <w:kern w:val="0"/>
+          <w:sz w:val="24"/>
+          <w:szCs w:val="24"/>
+          <w14:ligatures w14:val="none"/>
+        </w:rPr>
+        <w:t>ref3 for all]</w:t>
+      </w:r>
+    </w:p>
+    <w:p>
+      <w:pPr>
+        <w:spacing w:line="276" w:lineRule="auto"/>
+        <w:rPr>
+          <w:rFonts w:asciiTheme="majorBidi" w:hAnsiTheme="majorBidi" w:cstheme="majorBidi"/>
+          <w:sz w:val="24"/>
+          <w:szCs w:val="24"/>
+        </w:rPr>
+      </w:pPr>
+    </w:p>
+    <w:p>
+      <w:pPr>
+        <w:spacing w:after="0" w:line="276" w:lineRule="auto"/>
+        <w:rPr>
+          <w:rFonts w:asciiTheme="majorBidi" w:eastAsia="Times New Roman" w:hAnsiTheme="majorBidi" w:cstheme="majorBidi"/>
+          <w:color w:val="000000"/>
           <w:kern w:val="0"/>
           <w:sz w:val="28"/>
           <w:szCs w:val="28"/>
           <w14:ligatures w14:val="none"/>
         </w:rPr>
       </w:pPr>
-      <w:r>
+    </w:p>
+    <w:p>
+      <w:pPr>
+        <w:spacing w:after="0" w:line="276" w:lineRule="auto"/>
         <w:rPr>
           <w:rFonts w:asciiTheme="majorBidi" w:eastAsia="Times New Roman" w:hAnsiTheme="majorBidi" w:cstheme="majorBidi"/>
           <w:color w:val="000000"/>
@@ -9593,72 +10208,14 @@
           <w:szCs w:val="28"/>
           <w14:ligatures w14:val="none"/>
         </w:rPr>
-        <w:t>3.5.2-AWS CodePipeline: </w:t>
-      </w:r>
-    </w:p>
-    <w:p>
-      <w:pPr>
-        <w:spacing w:after="0" w:line="276" w:lineRule="auto"/>
-        <w:rPr>
-          <w:rFonts w:asciiTheme="majorBidi" w:eastAsia="Times New Roman" w:hAnsiTheme="majorBidi" w:cstheme="majorBidi"/>
-          <w:kern w:val="0"/>
-          <w:sz w:val="24"/>
-          <w:szCs w:val="24"/>
-          <w14:ligatures w14:val="none"/>
-        </w:rPr>
-      </w:pPr>
-      <w:r>
-        <w:rPr>
-          <w:rFonts w:asciiTheme="majorBidi" w:eastAsia="Times New Roman" w:hAnsiTheme="majorBidi" w:cstheme="majorBidi"/>
-          <w:color w:val="000000"/>
-          <w:kern w:val="0"/>
-          <w:sz w:val="24"/>
-          <w:szCs w:val="24"/>
-          <w14:ligatures w14:val="none"/>
-        </w:rPr>
-        <w:lastRenderedPageBreak/>
-        <w:t xml:space="preserve">It helps you quickly model and configure the different stages of a software release and automate the steps required to release software changes continuously. You can integrate AWS CodePipeline with third-party services like </w:t>
-      </w:r>
-      <w:r>
-        <w:rPr>
-          <w:rFonts w:asciiTheme="majorBidi" w:eastAsia="Times New Roman" w:hAnsiTheme="majorBidi" w:cstheme="majorBidi"/>
-          <w:color w:val="000000"/>
-          <w:kern w:val="0"/>
-          <w:sz w:val="24"/>
-          <w:szCs w:val="24"/>
-          <w14:ligatures w14:val="none"/>
-        </w:rPr>
-        <w:t>GitHub or</w:t>
-      </w:r>
-      <w:r>
-        <w:rPr>
-          <w:rFonts w:asciiTheme="majorBidi" w:eastAsia="Times New Roman" w:hAnsiTheme="majorBidi" w:cstheme="majorBidi"/>
-          <w:color w:val="000000"/>
-          <w:kern w:val="0"/>
-          <w:sz w:val="24"/>
-          <w:szCs w:val="24"/>
-          <w14:ligatures w14:val="none"/>
-        </w:rPr>
-        <w:t xml:space="preserve"> use an AWS services such as AWS CodeCommit or Amazon ECR.</w:t>
-      </w:r>
-    </w:p>
-    <w:p>
-      <w:pPr>
-        <w:spacing w:after="0" w:line="276" w:lineRule="auto"/>
-        <w:rPr>
-          <w:rFonts w:asciiTheme="majorBidi" w:eastAsia="Times New Roman" w:hAnsiTheme="majorBidi" w:cstheme="majorBidi"/>
-          <w:kern w:val="0"/>
-          <w:sz w:val="24"/>
-          <w:szCs w:val="24"/>
-          <w14:ligatures w14:val="none"/>
-        </w:rPr>
-      </w:pPr>
-    </w:p>
-    <w:p>
-      <w:pPr>
-        <w:spacing w:after="0" w:line="276" w:lineRule="auto"/>
-        <w:rPr>
-          <w:rFonts w:asciiTheme="majorBidi" w:eastAsia="Times New Roman" w:hAnsiTheme="majorBidi" w:cstheme="majorBidi"/>
+      </w:pPr>
+    </w:p>
+    <w:p>
+      <w:pPr>
+        <w:spacing w:after="0" w:line="276" w:lineRule="auto"/>
+        <w:rPr>
+          <w:rFonts w:asciiTheme="majorBidi" w:eastAsia="Times New Roman" w:hAnsiTheme="majorBidi" w:cstheme="majorBidi"/>
+          <w:color w:val="000000"/>
           <w:kern w:val="0"/>
           <w:sz w:val="28"/>
           <w:szCs w:val="28"/>
@@ -9674,43 +10231,9 @@
           <w:szCs w:val="28"/>
           <w14:ligatures w14:val="none"/>
         </w:rPr>
-        <w:t>3.5.3-Amazon Elastic Container Registry (Amazon ECR):</w:t>
-      </w:r>
-    </w:p>
-    <w:p>
-      <w:pPr>
-        <w:spacing w:after="0" w:line="276" w:lineRule="auto"/>
-        <w:rPr>
-          <w:rFonts w:asciiTheme="majorBidi" w:eastAsia="Times New Roman" w:hAnsiTheme="majorBidi" w:cstheme="majorBidi"/>
-          <w:kern w:val="0"/>
-          <w:sz w:val="24"/>
-          <w:szCs w:val="24"/>
-          <w14:ligatures w14:val="none"/>
-        </w:rPr>
-      </w:pPr>
-      <w:r>
-        <w:rPr>
-          <w:rFonts w:asciiTheme="majorBidi" w:eastAsia="Times New Roman" w:hAnsiTheme="majorBidi" w:cstheme="majorBidi"/>
-          <w:color w:val="000000"/>
-          <w:kern w:val="0"/>
-          <w:sz w:val="24"/>
-          <w:szCs w:val="24"/>
-          <w14:ligatures w14:val="none"/>
-        </w:rPr>
-        <w:t>It is a fully managed registry that makes it easy for developers to store, manage, and deploy Docker container images. Amazon ECR is integrated with Amazon ECS to simplify your development-to-production workflow. Amazon ECR hosts your images in a highly available and scalable architecture so you can deploy containers for your applications reliably. Integration with AWS Identity and Access Management (IAM) provides resource-level control of each repository.</w:t>
-      </w:r>
-    </w:p>
-    <w:p>
-      <w:pPr>
-        <w:spacing w:after="0" w:line="276" w:lineRule="auto"/>
-        <w:rPr>
-          <w:rFonts w:asciiTheme="majorBidi" w:eastAsia="Times New Roman" w:hAnsiTheme="majorBidi" w:cstheme="majorBidi"/>
-          <w:kern w:val="0"/>
-          <w:sz w:val="24"/>
-          <w:szCs w:val="24"/>
-          <w14:ligatures w14:val="none"/>
-        </w:rPr>
-      </w:pPr>
+        <w:lastRenderedPageBreak/>
+        <w:t>3.6-Other:</w:t>
+      </w:r>
     </w:p>
     <w:p>
       <w:pPr>
@@ -9723,326 +10246,17 @@
           <w14:ligatures w14:val="none"/>
         </w:rPr>
       </w:pPr>
-      <w:r>
-        <w:rPr>
-          <w:rFonts w:asciiTheme="majorBidi" w:eastAsia="Times New Roman" w:hAnsiTheme="majorBidi" w:cstheme="majorBidi"/>
-          <w:color w:val="000000"/>
-          <w:kern w:val="0"/>
-          <w:sz w:val="28"/>
-          <w:szCs w:val="28"/>
-          <w14:ligatures w14:val="none"/>
-        </w:rPr>
-        <w:t>3.5.4-Amazon Elastic Container Service (Amazon ECS): </w:t>
-      </w:r>
-    </w:p>
-    <w:p>
-      <w:pPr>
-        <w:spacing w:after="0" w:line="276" w:lineRule="auto"/>
-        <w:rPr>
-          <w:rFonts w:asciiTheme="majorBidi" w:eastAsia="Times New Roman" w:hAnsiTheme="majorBidi" w:cstheme="majorBidi"/>
-          <w:kern w:val="0"/>
-          <w:sz w:val="24"/>
-          <w:szCs w:val="24"/>
-          <w14:ligatures w14:val="none"/>
-        </w:rPr>
-      </w:pPr>
-      <w:r>
-        <w:rPr>
-          <w:rFonts w:asciiTheme="majorBidi" w:eastAsia="Times New Roman" w:hAnsiTheme="majorBidi" w:cstheme="majorBidi"/>
-          <w:color w:val="000000"/>
-          <w:kern w:val="0"/>
-          <w:sz w:val="24"/>
-          <w:szCs w:val="24"/>
-          <w14:ligatures w14:val="none"/>
-        </w:rPr>
-        <w:t>It is a highly scalable, high-performance container orchestration service that supports Docker containers and allows you to easily run and scale containerized applications on AWS. Amazon ECS eliminates the need for you to install and operate your own container orchestration software, manage and scale a cluster of virtual machines, or schedule containers on those virtual machines.</w:t>
-      </w:r>
-    </w:p>
-    <w:p>
-      <w:pPr>
-        <w:spacing w:after="0" w:line="276" w:lineRule="auto"/>
-        <w:rPr>
-          <w:rFonts w:asciiTheme="majorBidi" w:eastAsia="Times New Roman" w:hAnsiTheme="majorBidi" w:cstheme="majorBidi"/>
-          <w:kern w:val="0"/>
-          <w:sz w:val="24"/>
-          <w:szCs w:val="24"/>
-          <w14:ligatures w14:val="none"/>
-        </w:rPr>
-      </w:pPr>
-    </w:p>
-    <w:p>
-      <w:pPr>
-        <w:spacing w:after="0" w:line="276" w:lineRule="auto"/>
-        <w:rPr>
-          <w:rFonts w:asciiTheme="majorBidi" w:eastAsia="Times New Roman" w:hAnsiTheme="majorBidi" w:cstheme="majorBidi"/>
-          <w:kern w:val="0"/>
-          <w:sz w:val="28"/>
-          <w:szCs w:val="28"/>
-          <w14:ligatures w14:val="none"/>
-        </w:rPr>
-      </w:pPr>
-      <w:r>
-        <w:rPr>
-          <w:rFonts w:asciiTheme="majorBidi" w:eastAsia="Times New Roman" w:hAnsiTheme="majorBidi" w:cstheme="majorBidi"/>
-          <w:color w:val="000000"/>
-          <w:kern w:val="0"/>
-          <w:sz w:val="28"/>
-          <w:szCs w:val="28"/>
-          <w14:ligatures w14:val="none"/>
-        </w:rPr>
-        <w:t>3.5.5-AWS Fargate: </w:t>
-      </w:r>
-    </w:p>
-    <w:p>
-      <w:pPr>
-        <w:spacing w:after="0" w:line="276" w:lineRule="auto"/>
-        <w:rPr>
-          <w:rFonts w:asciiTheme="majorBidi" w:eastAsia="Times New Roman" w:hAnsiTheme="majorBidi" w:cstheme="majorBidi"/>
-          <w:kern w:val="0"/>
-          <w:sz w:val="24"/>
-          <w:szCs w:val="24"/>
-          <w14:ligatures w14:val="none"/>
-        </w:rPr>
-      </w:pPr>
-      <w:r>
-        <w:rPr>
-          <w:rFonts w:asciiTheme="majorBidi" w:eastAsia="Times New Roman" w:hAnsiTheme="majorBidi" w:cstheme="majorBidi"/>
-          <w:color w:val="000000"/>
-          <w:kern w:val="0"/>
-          <w:sz w:val="24"/>
-          <w:szCs w:val="24"/>
-          <w14:ligatures w14:val="none"/>
-        </w:rPr>
-        <w:t>It's a compute engine for Amazon ECS that allows you to run containers without having to manage servers or clusters. With AWS Fargate, you no longer have to provision, configure, and scale clusters of virtual machines to run containers. This removes the need to choose server types, decide when to scale your clusters, or optimize cluster packing.</w:t>
-      </w:r>
-    </w:p>
-    <w:p>
-      <w:pPr>
-        <w:spacing w:after="0" w:line="276" w:lineRule="auto"/>
-        <w:rPr>
-          <w:rFonts w:asciiTheme="majorBidi" w:eastAsia="Times New Roman" w:hAnsiTheme="majorBidi" w:cstheme="majorBidi"/>
-          <w:kern w:val="0"/>
-          <w:sz w:val="24"/>
-          <w:szCs w:val="24"/>
-          <w14:ligatures w14:val="none"/>
-        </w:rPr>
-      </w:pPr>
-    </w:p>
-    <w:p>
-      <w:pPr>
-        <w:spacing w:after="0" w:line="276" w:lineRule="auto"/>
-        <w:rPr>
-          <w:rFonts w:asciiTheme="majorBidi" w:eastAsia="Times New Roman" w:hAnsiTheme="majorBidi" w:cstheme="majorBidi"/>
-          <w:kern w:val="0"/>
-          <w:sz w:val="28"/>
-          <w:szCs w:val="28"/>
-          <w14:ligatures w14:val="none"/>
-        </w:rPr>
-      </w:pPr>
-      <w:r>
-        <w:rPr>
-          <w:rFonts w:asciiTheme="majorBidi" w:eastAsia="Times New Roman" w:hAnsiTheme="majorBidi" w:cstheme="majorBidi"/>
-          <w:color w:val="000000"/>
-          <w:kern w:val="0"/>
-          <w:sz w:val="28"/>
-          <w:szCs w:val="28"/>
-          <w14:ligatures w14:val="none"/>
-        </w:rPr>
-        <w:t>3.5.6-Amazon Relational Database Service (Amazon RDS):</w:t>
-      </w:r>
-    </w:p>
-    <w:p>
-      <w:pPr>
-        <w:spacing w:after="0" w:line="276" w:lineRule="auto"/>
-        <w:rPr>
-          <w:rFonts w:asciiTheme="majorBidi" w:eastAsia="Times New Roman" w:hAnsiTheme="majorBidi" w:cstheme="majorBidi"/>
-          <w:kern w:val="0"/>
-          <w:sz w:val="24"/>
-          <w:szCs w:val="24"/>
-          <w14:ligatures w14:val="none"/>
-        </w:rPr>
-      </w:pPr>
-      <w:r>
-        <w:rPr>
-          <w:rFonts w:asciiTheme="majorBidi" w:eastAsia="Times New Roman" w:hAnsiTheme="majorBidi" w:cstheme="majorBidi"/>
-          <w:color w:val="000000"/>
-          <w:kern w:val="0"/>
-          <w:sz w:val="24"/>
-          <w:szCs w:val="24"/>
-          <w14:ligatures w14:val="none"/>
-        </w:rPr>
-        <w:t xml:space="preserve">It is a web service that makes it easier to set up, operate, and scale a relational database in the cloud. It provides cost-efficient, resizable capacity for an industry-standard relational database and manages common database administration tasks. Amazon Aurora is a fully managed relational database engine that's built for the cloud and compatible with MySQL and PostgreSQL. Amazon Aurora is part of Amazon </w:t>
-      </w:r>
-      <w:r>
-        <w:rPr>
-          <w:rFonts w:asciiTheme="majorBidi" w:eastAsia="Times New Roman" w:hAnsiTheme="majorBidi" w:cstheme="majorBidi"/>
-          <w:color w:val="000000"/>
-          <w:kern w:val="0"/>
-          <w:sz w:val="24"/>
-          <w:szCs w:val="24"/>
-          <w14:ligatures w14:val="none"/>
-        </w:rPr>
-        <w:t>RDS. [</w:t>
-      </w:r>
-      <w:r>
-        <w:rPr>
-          <w:rFonts w:asciiTheme="majorBidi" w:eastAsia="Times New Roman" w:hAnsiTheme="majorBidi" w:cstheme="majorBidi"/>
-          <w:color w:val="000000"/>
-          <w:kern w:val="0"/>
-          <w:sz w:val="24"/>
-          <w:szCs w:val="24"/>
-          <w14:ligatures w14:val="none"/>
-        </w:rPr>
-        <w:t>ref3 for all]</w:t>
-      </w:r>
-    </w:p>
-    <w:p>
-      <w:pPr>
-        <w:spacing w:line="276" w:lineRule="auto"/>
-        <w:rPr>
-          <w:rFonts w:asciiTheme="majorBidi" w:hAnsiTheme="majorBidi" w:cstheme="majorBidi"/>
-          <w:sz w:val="24"/>
-          <w:szCs w:val="24"/>
-        </w:rPr>
-      </w:pPr>
-    </w:p>
-    <w:p>
-      <w:pPr>
-        <w:spacing w:after="0" w:line="276" w:lineRule="auto"/>
-        <w:rPr>
-          <w:rFonts w:asciiTheme="majorBidi" w:eastAsia="Times New Roman" w:hAnsiTheme="majorBidi" w:cstheme="majorBidi"/>
-          <w:kern w:val="0"/>
-          <w:sz w:val="28"/>
-          <w:szCs w:val="28"/>
-          <w14:ligatures w14:val="none"/>
-        </w:rPr>
-      </w:pPr>
-      <w:r>
-        <w:rPr>
-          <w:rFonts w:asciiTheme="majorBidi" w:eastAsia="Times New Roman" w:hAnsiTheme="majorBidi" w:cstheme="majorBidi"/>
-          <w:color w:val="000000"/>
-          <w:kern w:val="0"/>
-          <w:sz w:val="28"/>
-          <w:szCs w:val="28"/>
-          <w14:ligatures w14:val="none"/>
-        </w:rPr>
-        <w:t>3.6-Other:</w:t>
-      </w:r>
-    </w:p>
-    <w:p>
-      <w:pPr>
-        <w:spacing w:after="0" w:line="276" w:lineRule="auto"/>
-        <w:rPr>
-          <w:rFonts w:asciiTheme="majorBidi" w:eastAsia="Times New Roman" w:hAnsiTheme="majorBidi" w:cstheme="majorBidi"/>
-          <w:kern w:val="0"/>
-          <w:sz w:val="28"/>
-          <w:szCs w:val="28"/>
-          <w14:ligatures w14:val="none"/>
-        </w:rPr>
-      </w:pPr>
-      <w:r>
-        <w:rPr>
-          <w:rFonts w:asciiTheme="majorBidi" w:eastAsia="Times New Roman" w:hAnsiTheme="majorBidi" w:cstheme="majorBidi"/>
-          <w:color w:val="000000"/>
-          <w:kern w:val="0"/>
-          <w:sz w:val="28"/>
-          <w:szCs w:val="28"/>
-          <w14:ligatures w14:val="none"/>
-        </w:rPr>
-        <w:t>3.6.1-Docker:</w:t>
-      </w:r>
-    </w:p>
-    <w:p>
-      <w:pPr>
-        <w:spacing w:after="0" w:line="276" w:lineRule="auto"/>
-        <w:rPr>
-          <w:rFonts w:asciiTheme="majorBidi" w:eastAsia="Times New Roman" w:hAnsiTheme="majorBidi" w:cstheme="majorBidi"/>
-          <w:kern w:val="0"/>
-          <w:sz w:val="24"/>
-          <w:szCs w:val="24"/>
-          <w14:ligatures w14:val="none"/>
-        </w:rPr>
-      </w:pPr>
-      <w:r>
+    </w:p>
+    <w:p>
+      <w:pPr>
+        <w:spacing w:after="0" w:line="276" w:lineRule="auto"/>
         <w:rPr>
           <w:rFonts w:asciiTheme="majorBidi" w:eastAsia="Times New Roman" w:hAnsiTheme="majorBidi" w:cstheme="majorBidi"/>
           <w:b/>
           <w:bCs/>
-          <w:color w:val="000000"/>
-          <w:kern w:val="0"/>
-          <w:sz w:val="24"/>
-          <w:szCs w:val="24"/>
-          <w14:ligatures w14:val="none"/>
-        </w:rPr>
-        <w:t>Docker</w:t>
-      </w:r>
-      <w:r>
-        <w:rPr>
-          <w:rFonts w:asciiTheme="majorBidi" w:eastAsia="Times New Roman" w:hAnsiTheme="majorBidi" w:cstheme="majorBidi"/>
-          <w:color w:val="000000"/>
-          <w:kern w:val="0"/>
-          <w:sz w:val="24"/>
-          <w:szCs w:val="24"/>
-          <w14:ligatures w14:val="none"/>
-        </w:rPr>
-        <w:t xml:space="preserve"> is an open-source platform that enables programmers to automatically deploy, scale, and manage applications inside of isolated, lightweight containers. Containers, a type of virtualization, offer a consistent and portable environment for running software across many settings, including development, testing, and production. They package an application and its dependencies together.</w:t>
-      </w:r>
-    </w:p>
-    <w:p>
-      <w:pPr>
-        <w:spacing w:after="0" w:line="276" w:lineRule="auto"/>
-        <w:rPr>
-          <w:rFonts w:asciiTheme="majorBidi" w:eastAsia="Times New Roman" w:hAnsiTheme="majorBidi" w:cstheme="majorBidi"/>
-          <w:kern w:val="0"/>
-          <w:sz w:val="24"/>
-          <w:szCs w:val="24"/>
-          <w14:ligatures w14:val="none"/>
-        </w:rPr>
-      </w:pPr>
-    </w:p>
-    <w:p>
-      <w:pPr>
-        <w:spacing w:after="0" w:line="276" w:lineRule="auto"/>
-        <w:rPr>
-          <w:rFonts w:asciiTheme="majorBidi" w:eastAsia="Times New Roman" w:hAnsiTheme="majorBidi" w:cstheme="majorBidi"/>
-          <w:kern w:val="0"/>
-          <w:sz w:val="28"/>
-          <w:szCs w:val="28"/>
-          <w14:ligatures w14:val="none"/>
-        </w:rPr>
-      </w:pPr>
-      <w:r>
-        <w:rPr>
-          <w:rFonts w:asciiTheme="majorBidi" w:eastAsia="Times New Roman" w:hAnsiTheme="majorBidi" w:cstheme="majorBidi"/>
-          <w:color w:val="000000"/>
-          <w:kern w:val="0"/>
-          <w:sz w:val="28"/>
-          <w:szCs w:val="28"/>
-          <w14:ligatures w14:val="none"/>
-        </w:rPr>
-        <w:t>3.6.2-CDK:</w:t>
-      </w:r>
-      <w:r>
-        <w:rPr>
-          <w:rFonts w:asciiTheme="majorBidi" w:eastAsia="Times New Roman" w:hAnsiTheme="majorBidi" w:cstheme="majorBidi"/>
-          <w:color w:val="000000"/>
-          <w:kern w:val="0"/>
-          <w:sz w:val="28"/>
-          <w:szCs w:val="28"/>
-          <w14:ligatures w14:val="none"/>
-        </w:rPr>
-        <w:tab/>
-      </w:r>
-    </w:p>
-    <w:p>
-      <w:pPr>
-        <w:spacing w:after="0" w:line="276" w:lineRule="auto"/>
-        <w:rPr>
-          <w:rFonts w:asciiTheme="majorBidi" w:eastAsia="Times New Roman" w:hAnsiTheme="majorBidi" w:cstheme="majorBidi"/>
-          <w:color w:val="000000"/>
-          <w:kern w:val="0"/>
-          <w:sz w:val="24"/>
-          <w:szCs w:val="24"/>
+          <w:kern w:val="0"/>
+          <w:sz w:val="26"/>
+          <w:szCs w:val="26"/>
           <w14:ligatures w14:val="none"/>
         </w:rPr>
       </w:pPr>
@@ -10053,12 +10267,123 @@
           <w:bCs/>
           <w:color w:val="000000"/>
           <w:kern w:val="0"/>
-          <w:sz w:val="24"/>
-          <w:szCs w:val="24"/>
-          <w14:ligatures w14:val="none"/>
-        </w:rPr>
-        <w:lastRenderedPageBreak/>
-        <w:t>CDK</w:t>
+          <w:sz w:val="26"/>
+          <w:szCs w:val="26"/>
+          <w14:ligatures w14:val="none"/>
+        </w:rPr>
+        <w:t>Docker:</w:t>
+      </w:r>
+    </w:p>
+    <w:p>
+      <w:pPr>
+        <w:spacing w:after="0" w:line="276" w:lineRule="auto"/>
+        <w:rPr>
+          <w:rFonts w:asciiTheme="majorBidi" w:eastAsia="Times New Roman" w:hAnsiTheme="majorBidi" w:cstheme="majorBidi"/>
+          <w:kern w:val="0"/>
+          <w:sz w:val="24"/>
+          <w:szCs w:val="24"/>
+          <w14:ligatures w14:val="none"/>
+        </w:rPr>
+      </w:pPr>
+      <w:r>
+        <w:rPr>
+          <w:rFonts w:asciiTheme="majorBidi" w:eastAsia="Times New Roman" w:hAnsiTheme="majorBidi" w:cstheme="majorBidi"/>
+          <w:b/>
+          <w:bCs/>
+          <w:color w:val="000000"/>
+          <w:kern w:val="0"/>
+          <w:sz w:val="24"/>
+          <w:szCs w:val="24"/>
+          <w14:ligatures w14:val="none"/>
+        </w:rPr>
+        <w:t>Docker</w:t>
+      </w:r>
+      <w:r>
+        <w:rPr>
+          <w:rFonts w:asciiTheme="majorBidi" w:eastAsia="Times New Roman" w:hAnsiTheme="majorBidi" w:cstheme="majorBidi"/>
+          <w:color w:val="000000"/>
+          <w:kern w:val="0"/>
+          <w:sz w:val="24"/>
+          <w:szCs w:val="24"/>
+          <w14:ligatures w14:val="none"/>
+        </w:rPr>
+        <w:t xml:space="preserve"> is an open-source platform that enables programmers to automatically deploy, scale, and manage applications inside of isolated, lightweight containers. Containers, a type of virtualization, offer a consistent and portable environment for running software across many settings, including development, testing, and production. They package an application and its dependencies together.</w:t>
+      </w:r>
+    </w:p>
+    <w:p>
+      <w:pPr>
+        <w:spacing w:after="0" w:line="276" w:lineRule="auto"/>
+        <w:rPr>
+          <w:rFonts w:asciiTheme="majorBidi" w:eastAsia="Times New Roman" w:hAnsiTheme="majorBidi" w:cstheme="majorBidi"/>
+          <w:kern w:val="0"/>
+          <w:sz w:val="24"/>
+          <w:szCs w:val="24"/>
+          <w14:ligatures w14:val="none"/>
+        </w:rPr>
+      </w:pPr>
+    </w:p>
+    <w:p>
+      <w:pPr>
+        <w:spacing w:after="0" w:line="276" w:lineRule="auto"/>
+        <w:rPr>
+          <w:rFonts w:asciiTheme="majorBidi" w:eastAsia="Times New Roman" w:hAnsiTheme="majorBidi" w:cstheme="majorBidi"/>
+          <w:b/>
+          <w:bCs/>
+          <w:kern w:val="0"/>
+          <w:sz w:val="26"/>
+          <w:szCs w:val="26"/>
+          <w14:ligatures w14:val="none"/>
+        </w:rPr>
+      </w:pPr>
+      <w:r>
+        <w:rPr>
+          <w:rFonts w:asciiTheme="majorBidi" w:eastAsia="Times New Roman" w:hAnsiTheme="majorBidi" w:cstheme="majorBidi"/>
+          <w:b/>
+          <w:bCs/>
+          <w:color w:val="000000"/>
+          <w:kern w:val="0"/>
+          <w:sz w:val="26"/>
+          <w:szCs w:val="26"/>
+          <w14:ligatures w14:val="none"/>
+        </w:rPr>
+        <w:t>CDK:</w:t>
+      </w:r>
+      <w:r>
+        <w:rPr>
+          <w:rFonts w:asciiTheme="majorBidi" w:eastAsia="Times New Roman" w:hAnsiTheme="majorBidi" w:cstheme="majorBidi"/>
+          <w:b/>
+          <w:bCs/>
+          <w:color w:val="000000"/>
+          <w:kern w:val="0"/>
+          <w:sz w:val="26"/>
+          <w:szCs w:val="26"/>
+          <w14:ligatures w14:val="none"/>
+        </w:rPr>
+        <w:tab/>
+      </w:r>
+    </w:p>
+    <w:p>
+      <w:pPr>
+        <w:spacing w:after="0" w:line="276" w:lineRule="auto"/>
+        <w:rPr>
+          <w:rFonts w:asciiTheme="majorBidi" w:eastAsia="Times New Roman" w:hAnsiTheme="majorBidi" w:cstheme="majorBidi"/>
+          <w:color w:val="000000"/>
+          <w:kern w:val="0"/>
+          <w:sz w:val="24"/>
+          <w:szCs w:val="24"/>
+          <w14:ligatures w14:val="none"/>
+        </w:rPr>
+      </w:pPr>
+      <w:r>
+        <w:rPr>
+          <w:rFonts w:asciiTheme="majorBidi" w:eastAsia="Times New Roman" w:hAnsiTheme="majorBidi" w:cstheme="majorBidi"/>
+          <w:color w:val="000000"/>
+          <w:kern w:val="0"/>
+          <w:sz w:val="24"/>
+          <w:szCs w:val="24"/>
+          <w14:ligatures w14:val="none"/>
+        </w:rPr>
+        <w:t>This</w:t>
       </w:r>
       <w:r>
         <w:rPr>
@@ -10194,15 +10519,19 @@
         <w:spacing w:line="276" w:lineRule="auto"/>
         <w:rPr>
           <w:rFonts w:asciiTheme="majorBidi" w:hAnsiTheme="majorBidi" w:cstheme="majorBidi"/>
-          <w:sz w:val="28"/>
-          <w:szCs w:val="28"/>
+          <w:b/>
+          <w:bCs/>
+          <w:sz w:val="32"/>
+          <w:szCs w:val="32"/>
         </w:rPr>
       </w:pPr>
       <w:r>
         <w:rPr>
           <w:rFonts w:asciiTheme="majorBidi" w:hAnsiTheme="majorBidi" w:cstheme="majorBidi"/>
-          <w:sz w:val="28"/>
-          <w:szCs w:val="28"/>
+          <w:b/>
+          <w:bCs/>
+          <w:sz w:val="32"/>
+          <w:szCs w:val="32"/>
         </w:rPr>
         <w:t xml:space="preserve">Conclusion: </w:t>
       </w:r>
@@ -10349,7 +10678,7 @@
                     <pic:cNvPicPr/>
                   </pic:nvPicPr>
                   <pic:blipFill>
-                    <a:blip r:embed="rId12">
+                    <a:blip r:embed="rId11">
                       <a:extLst>
                         <a:ext uri="{28A0092B-C50C-407E-A947-70E740481C1C}">
                           <a14:useLocalDpi xmlns:a14="http://schemas.microsoft.com/office/drawing/2010/main" val="0"/>
@@ -10715,7 +11044,7 @@
       </w:pPr>
     </w:p>
     <w:sectPr>
-      <w:footerReference w:type="default" r:id="rId13"/>
+      <w:footerReference w:type="default" r:id="rId12"/>
       <w:pgSz w:w="11906" w:h="16838" w:code="9"/>
       <w:pgMar w:top="1440" w:right="1440" w:bottom="1440" w:left="1440" w:header="720" w:footer="720" w:gutter="0"/>
       <w:cols w:space="720"/>

</xml_diff>

<commit_message>
commercial agent half scenario
</commit_message>
<xml_diff>
--- a/Rapport-de-Stage-PFE.docx
+++ b/Rapport-de-Stage-PFE.docx
@@ -589,9 +589,7 @@
                             <w:r>
                               <w:rPr>
                                 <w:rFonts w:asciiTheme="minorBidi" w:hAnsiTheme="minorBidi"/>
-                                <w:bCs/>
-                                <w:i/>
-                                <w:iCs/>
+                                <w:b/>
                                 <w:sz w:val="24"/>
                               </w:rPr>
                               <w:t>Mohamed Dhia Zoghlami</w:t>
@@ -635,34 +633,10 @@
                             <w:r>
                               <w:rPr>
                                 <w:rFonts w:asciiTheme="minorBidi" w:hAnsiTheme="minorBidi"/>
-                                <w:bCs/>
-                                <w:i/>
-                                <w:iCs/>
+                                <w:b/>
                                 <w:sz w:val="24"/>
                               </w:rPr>
-                              <w:t xml:space="preserve">Mr. </w:t>
-                            </w:r>
-                            <w:proofErr w:type="spellStart"/>
-                            <w:r>
-                              <w:rPr>
-                                <w:rFonts w:asciiTheme="minorBidi" w:hAnsiTheme="minorBidi"/>
-                                <w:bCs/>
-                                <w:i/>
-                                <w:iCs/>
-                                <w:sz w:val="24"/>
-                              </w:rPr>
-                              <w:t>Lassaad</w:t>
-                            </w:r>
-                            <w:proofErr w:type="spellEnd"/>
-                            <w:r>
-                              <w:rPr>
-                                <w:rFonts w:asciiTheme="minorBidi" w:hAnsiTheme="minorBidi"/>
-                                <w:bCs/>
-                                <w:i/>
-                                <w:iCs/>
-                                <w:sz w:val="24"/>
-                              </w:rPr>
-                              <w:t xml:space="preserve"> Saidani</w:t>
+                              <w:t>Mr. Lassaad Saidani</w:t>
                             </w:r>
                             <w:r>
                               <w:rPr>
@@ -703,25 +677,11 @@
                             <w:r>
                               <w:rPr>
                                 <w:rFonts w:asciiTheme="minorBidi" w:hAnsiTheme="minorBidi"/>
-                                <w:bCs/>
-                                <w:i/>
-                                <w:iCs/>
+                                <w:b/>
                                 <w:sz w:val="24"/>
                               </w:rPr>
-                              <w:t xml:space="preserve">Mr. Mabrouk </w:t>
+                              <w:t>Mr. Mabrouk Zhili</w:t>
                             </w:r>
-                            <w:proofErr w:type="spellStart"/>
-                            <w:r>
-                              <w:rPr>
-                                <w:rFonts w:asciiTheme="minorBidi" w:hAnsiTheme="minorBidi"/>
-                                <w:bCs/>
-                                <w:i/>
-                                <w:iCs/>
-                                <w:sz w:val="24"/>
-                              </w:rPr>
-                              <w:t>Zhili</w:t>
-                            </w:r>
-                            <w:proofErr w:type="spellEnd"/>
                           </w:p>
                           <w:p>
                             <w:pPr>
@@ -776,9 +736,7 @@
                       <w:r>
                         <w:rPr>
                           <w:rFonts w:asciiTheme="minorBidi" w:hAnsiTheme="minorBidi"/>
-                          <w:bCs/>
-                          <w:i/>
-                          <w:iCs/>
+                          <w:b/>
                           <w:sz w:val="24"/>
                         </w:rPr>
                         <w:t>Mohamed Dhia Zoghlami</w:t>
@@ -822,34 +780,10 @@
                       <w:r>
                         <w:rPr>
                           <w:rFonts w:asciiTheme="minorBidi" w:hAnsiTheme="minorBidi"/>
-                          <w:bCs/>
-                          <w:i/>
-                          <w:iCs/>
+                          <w:b/>
                           <w:sz w:val="24"/>
                         </w:rPr>
-                        <w:t xml:space="preserve">Mr. </w:t>
-                      </w:r>
-                      <w:proofErr w:type="spellStart"/>
-                      <w:r>
-                        <w:rPr>
-                          <w:rFonts w:asciiTheme="minorBidi" w:hAnsiTheme="minorBidi"/>
-                          <w:bCs/>
-                          <w:i/>
-                          <w:iCs/>
-                          <w:sz w:val="24"/>
-                        </w:rPr>
-                        <w:t>Lassaad</w:t>
-                      </w:r>
-                      <w:proofErr w:type="spellEnd"/>
-                      <w:r>
-                        <w:rPr>
-                          <w:rFonts w:asciiTheme="minorBidi" w:hAnsiTheme="minorBidi"/>
-                          <w:bCs/>
-                          <w:i/>
-                          <w:iCs/>
-                          <w:sz w:val="24"/>
-                        </w:rPr>
-                        <w:t xml:space="preserve"> Saidani</w:t>
+                        <w:t>Mr. Lassaad Saidani</w:t>
                       </w:r>
                       <w:r>
                         <w:rPr>
@@ -890,25 +824,11 @@
                       <w:r>
                         <w:rPr>
                           <w:rFonts w:asciiTheme="minorBidi" w:hAnsiTheme="minorBidi"/>
-                          <w:bCs/>
-                          <w:i/>
-                          <w:iCs/>
+                          <w:b/>
                           <w:sz w:val="24"/>
                         </w:rPr>
-                        <w:t xml:space="preserve">Mr. Mabrouk </w:t>
+                        <w:t>Mr. Mabrouk Zhili</w:t>
                       </w:r>
-                      <w:proofErr w:type="spellStart"/>
-                      <w:r>
-                        <w:rPr>
-                          <w:rFonts w:asciiTheme="minorBidi" w:hAnsiTheme="minorBidi"/>
-                          <w:bCs/>
-                          <w:i/>
-                          <w:iCs/>
-                          <w:sz w:val="24"/>
-                        </w:rPr>
-                        <w:t>Zhili</w:t>
-                      </w:r>
-                      <w:proofErr w:type="spellEnd"/>
                     </w:p>
                     <w:p>
                       <w:pPr>
@@ -1844,7 +1764,7 @@
                                 <w:lang w:val="fr-FR"/>
                               </w:rPr>
                               <w:drawing>
-                                <wp:inline distT="0" distB="0" distL="0" distR="0" wp14:anchorId="26D913B8" wp14:editId="0BFE755A">
+                                <wp:inline distT="0" distB="0" distL="0" distR="0" wp14:anchorId="26D913B8" wp14:editId="3E6DBA89">
                                   <wp:extent cx="2356712" cy="583565"/>
                                   <wp:effectExtent l="0" t="0" r="5715" b="6985"/>
                                   <wp:docPr id="16" name="Picture 16" descr="A black text on a white background&#10;&#10;Description automatically generated"/>
@@ -1873,7 +1793,7 @@
                                         <pic:spPr>
                                           <a:xfrm>
                                             <a:off x="0" y="0"/>
-                                            <a:ext cx="2393038" cy="592560"/>
+                                            <a:ext cx="2356712" cy="583565"/>
                                           </a:xfrm>
                                           <a:prstGeom prst="rect">
                                             <a:avLst/>
@@ -1931,7 +1851,7 @@
                           <w:lang w:val="fr-FR"/>
                         </w:rPr>
                         <w:drawing>
-                          <wp:inline distT="0" distB="0" distL="0" distR="0" wp14:anchorId="26D913B8" wp14:editId="0BFE755A">
+                          <wp:inline distT="0" distB="0" distL="0" distR="0" wp14:anchorId="26D913B8" wp14:editId="3E6DBA89">
                             <wp:extent cx="2356712" cy="583565"/>
                             <wp:effectExtent l="0" t="0" r="5715" b="6985"/>
                             <wp:docPr id="16" name="Picture 16" descr="A black text on a white background&#10;&#10;Description automatically generated"/>
@@ -1960,7 +1880,7 @@
                                   <pic:spPr>
                                     <a:xfrm>
                                       <a:off x="0" y="0"/>
-                                      <a:ext cx="2393038" cy="592560"/>
+                                      <a:ext cx="2356712" cy="583565"/>
                                     </a:xfrm>
                                     <a:prstGeom prst="rect">
                                       <a:avLst/>
@@ -2134,47 +2054,7 @@
           <w:sz w:val="24"/>
           <w:szCs w:val="24"/>
         </w:rPr>
-        <w:t xml:space="preserve">, the </w:t>
-      </w:r>
-      <w:proofErr w:type="gramStart"/>
-      <w:r>
-        <w:rPr>
-          <w:rFonts w:ascii="Times New Roman" w:hAnsi="Times New Roman" w:cs="Times New Roman"/>
-          <w:color w:val="000000"/>
-          <w:sz w:val="24"/>
-          <w:szCs w:val="24"/>
-        </w:rPr>
-        <w:t>Most High</w:t>
-      </w:r>
-      <w:proofErr w:type="gramEnd"/>
-      <w:r>
-        <w:rPr>
-          <w:rFonts w:ascii="Times New Roman" w:hAnsi="Times New Roman" w:cs="Times New Roman"/>
-          <w:color w:val="000000"/>
-          <w:sz w:val="24"/>
-          <w:szCs w:val="24"/>
-        </w:rPr>
-        <w:t xml:space="preserve">, grant </w:t>
-      </w:r>
-      <w:proofErr w:type="spellStart"/>
-      <w:r>
-        <w:rPr>
-          <w:rFonts w:ascii="Times New Roman" w:hAnsi="Times New Roman" w:cs="Times New Roman"/>
-          <w:color w:val="000000"/>
-          <w:sz w:val="24"/>
-          <w:szCs w:val="24"/>
-        </w:rPr>
-        <w:t>you</w:t>
-      </w:r>
-      <w:proofErr w:type="spellEnd"/>
-      <w:r>
-        <w:rPr>
-          <w:rFonts w:ascii="Times New Roman" w:hAnsi="Times New Roman" w:cs="Times New Roman"/>
-          <w:color w:val="000000"/>
-          <w:sz w:val="24"/>
-          <w:szCs w:val="24"/>
-        </w:rPr>
-        <w:t xml:space="preserve"> health, happiness, and a long life and ensure that I never disappoint you. </w:t>
+        <w:t xml:space="preserve">, the Most High, grant you health, happiness, and a long life and ensure that I never disappoint you. </w:t>
       </w:r>
     </w:p>
     <w:p>
@@ -2797,31 +2677,7 @@
           <w:szCs w:val="24"/>
           <w14:ligatures w14:val="none"/>
         </w:rPr>
-        <w:t xml:space="preserve"> is responding to these changes and how we have developed a software that addresses </w:t>
-      </w:r>
-      <w:proofErr w:type="gramStart"/>
-      <w:r>
-        <w:rPr>
-          <w:rFonts w:ascii="Times New Roman" w:eastAsia="Times New Roman" w:hAnsi="Times New Roman" w:cs="Times New Roman"/>
-          <w:color w:val="000000"/>
-          <w:kern w:val="0"/>
-          <w:sz w:val="24"/>
-          <w:szCs w:val="24"/>
-          <w14:ligatures w14:val="none"/>
-        </w:rPr>
-        <w:t>all of</w:t>
-      </w:r>
-      <w:proofErr w:type="gramEnd"/>
-      <w:r>
-        <w:rPr>
-          <w:rFonts w:ascii="Times New Roman" w:eastAsia="Times New Roman" w:hAnsi="Times New Roman" w:cs="Times New Roman"/>
-          <w:color w:val="000000"/>
-          <w:kern w:val="0"/>
-          <w:sz w:val="24"/>
-          <w:szCs w:val="24"/>
-          <w14:ligatures w14:val="none"/>
-        </w:rPr>
-        <w:t xml:space="preserve"> these challenges.</w:t>
+        <w:t xml:space="preserve"> is responding to these changes and how we have developed a software that addresses all of these challenges.</w:t>
       </w:r>
     </w:p>
     <w:p>
@@ -2921,84 +2777,46 @@
           <w:szCs w:val="52"/>
         </w:rPr>
         <w:lastRenderedPageBreak/>
-        <w:t xml:space="preserve">Chapter </w:t>
-      </w:r>
-      <w:proofErr w:type="gramStart"/>
+        <w:t>Chapter 1:</w:t>
+      </w:r>
       <w:r>
         <w:rPr>
           <w:rFonts w:ascii="Times New Roman" w:hAnsi="Times New Roman" w:cs="Times New Roman"/>
           <w:sz w:val="52"/>
           <w:szCs w:val="52"/>
         </w:rPr>
-        <w:t>1:</w:t>
-      </w:r>
-      <w:r>
+        <w:t>Project Scope</w:t>
+      </w:r>
+    </w:p>
+    <w:p>
+      <w:pPr>
+        <w:spacing w:line="276" w:lineRule="auto"/>
         <w:rPr>
           <w:rFonts w:ascii="Times New Roman" w:hAnsi="Times New Roman" w:cs="Times New Roman"/>
-          <w:sz w:val="52"/>
-          <w:szCs w:val="52"/>
-        </w:rPr>
-        <w:t>Project</w:t>
-      </w:r>
-      <w:proofErr w:type="gramEnd"/>
-      <w:r>
+          <w:color w:val="000000"/>
+          <w:sz w:val="24"/>
+          <w:szCs w:val="24"/>
+        </w:rPr>
+      </w:pPr>
+    </w:p>
+    <w:p>
+      <w:pPr>
+        <w:spacing w:line="276" w:lineRule="auto"/>
         <w:rPr>
           <w:rFonts w:ascii="Times New Roman" w:hAnsi="Times New Roman" w:cs="Times New Roman"/>
-          <w:sz w:val="52"/>
-          <w:szCs w:val="52"/>
-        </w:rPr>
-        <w:t xml:space="preserve"> Scope</w:t>
-      </w:r>
-    </w:p>
-    <w:p>
-      <w:pPr>
-        <w:spacing w:line="276" w:lineRule="auto"/>
+          <w:color w:val="000000"/>
+          <w:sz w:val="24"/>
+          <w:szCs w:val="24"/>
+        </w:rPr>
+      </w:pPr>
+      <w:r>
         <w:rPr>
           <w:rFonts w:ascii="Times New Roman" w:hAnsi="Times New Roman" w:cs="Times New Roman"/>
           <w:color w:val="000000"/>
           <w:sz w:val="24"/>
           <w:szCs w:val="24"/>
         </w:rPr>
-      </w:pPr>
-    </w:p>
-    <w:p>
-      <w:pPr>
-        <w:spacing w:line="276" w:lineRule="auto"/>
-        <w:rPr>
-          <w:rFonts w:ascii="Times New Roman" w:hAnsi="Times New Roman" w:cs="Times New Roman"/>
-          <w:color w:val="000000"/>
-          <w:sz w:val="24"/>
-          <w:szCs w:val="24"/>
-        </w:rPr>
-      </w:pPr>
-      <w:r>
-        <w:rPr>
-          <w:rFonts w:ascii="Times New Roman" w:hAnsi="Times New Roman" w:cs="Times New Roman"/>
-          <w:color w:val="000000"/>
-          <w:sz w:val="24"/>
-          <w:szCs w:val="24"/>
-        </w:rPr>
-        <w:t xml:space="preserve">This chapter will be dedicated to </w:t>
-      </w:r>
-      <w:proofErr w:type="gramStart"/>
-      <w:r>
-        <w:rPr>
-          <w:rFonts w:ascii="Times New Roman" w:hAnsi="Times New Roman" w:cs="Times New Roman"/>
-          <w:color w:val="000000"/>
-          <w:sz w:val="24"/>
-          <w:szCs w:val="24"/>
-        </w:rPr>
-        <w:t>provide</w:t>
-      </w:r>
-      <w:proofErr w:type="gramEnd"/>
-      <w:r>
-        <w:rPr>
-          <w:rFonts w:ascii="Times New Roman" w:hAnsi="Times New Roman" w:cs="Times New Roman"/>
-          <w:color w:val="000000"/>
-          <w:sz w:val="24"/>
-          <w:szCs w:val="24"/>
-        </w:rPr>
-        <w:t xml:space="preserve"> information about the hosting company, we will also be stating the project context by defining the </w:t>
+        <w:t xml:space="preserve">This chapter will be dedicated to provide information about the hosting company, we will also be stating the project context by defining the </w:t>
       </w:r>
       <w:r>
         <w:rPr>
@@ -4133,21 +3951,7 @@
         <w:rPr>
           <w:color w:val="000000"/>
         </w:rPr>
-        <w:t xml:space="preserve">The application should serve as a collaborative platform for IT agents, commercial agents, and administration members to seamlessly share crucial project information. It should enable the tracking of opportunity statuses, evaluation of agent performance through scores and statistics, and integration of an email notification system to ensure prompt updates on offers. The </w:t>
-      </w:r>
-      <w:proofErr w:type="gramStart"/>
-      <w:r>
-        <w:rPr>
-          <w:color w:val="000000"/>
-        </w:rPr>
-        <w:t>ultimate goal</w:t>
-      </w:r>
-      <w:proofErr w:type="gramEnd"/>
-      <w:r>
-        <w:rPr>
-          <w:color w:val="000000"/>
-        </w:rPr>
-        <w:t xml:space="preserve"> is to enhance operational efficiency, improve decision-making, and foster effective communication among different stakeholders within the company. </w:t>
+        <w:t xml:space="preserve">The application should serve as a collaborative platform for IT agents, commercial agents, and administration members to seamlessly share crucial project information. It should enable the tracking of opportunity statuses, evaluation of agent performance through scores and statistics, and integration of an email notification system to ensure prompt updates on offers. The ultimate goal is to enhance operational efficiency, improve decision-making, and foster effective communication among different stakeholders within the company. </w:t>
       </w:r>
     </w:p>
     <w:p>
@@ -5395,31 +5199,7 @@
           <w:szCs w:val="24"/>
           <w14:ligatures w14:val="none"/>
         </w:rPr>
-        <w:t xml:space="preserve">This is the first </w:t>
-      </w:r>
-      <w:proofErr w:type="gramStart"/>
-      <w:r>
-        <w:rPr>
-          <w:rFonts w:asciiTheme="majorBidi" w:eastAsia="Times New Roman" w:hAnsiTheme="majorBidi" w:cstheme="majorBidi"/>
-          <w:color w:val="000000"/>
-          <w:kern w:val="0"/>
-          <w:sz w:val="24"/>
-          <w:szCs w:val="24"/>
-          <w14:ligatures w14:val="none"/>
-        </w:rPr>
-        <w:t>phase</w:t>
-      </w:r>
-      <w:proofErr w:type="gramEnd"/>
-      <w:r>
-        <w:rPr>
-          <w:rFonts w:asciiTheme="majorBidi" w:eastAsia="Times New Roman" w:hAnsiTheme="majorBidi" w:cstheme="majorBidi"/>
-          <w:color w:val="000000"/>
-          <w:kern w:val="0"/>
-          <w:sz w:val="24"/>
-          <w:szCs w:val="24"/>
-          <w14:ligatures w14:val="none"/>
-        </w:rPr>
-        <w:t xml:space="preserve"> and it was dedicated to define the project scope, goals, and objectives in collaboration with stakeholders, gather and document detailed requirements, including features, functionalities, and user roles, create a project plan outlining tasks, responsibilities, and timelines.</w:t>
+        <w:t>This is the first phase and it was dedicated to define the project scope, goals, and objectives in collaboration with stakeholders, gather and document detailed requirements, including features, functionalities, and user roles, create a project plan outlining tasks, responsibilities, and timelines.</w:t>
       </w:r>
     </w:p>
     <w:p>
@@ -7514,31 +7294,7 @@
           <w:szCs w:val="24"/>
           <w14:ligatures w14:val="none"/>
         </w:rPr>
-        <w:t xml:space="preserve">After winning an opportunity, it becomes a </w:t>
-      </w:r>
-      <w:proofErr w:type="gramStart"/>
-      <w:r>
-        <w:rPr>
-          <w:rFonts w:asciiTheme="majorBidi" w:eastAsia="Times New Roman" w:hAnsiTheme="majorBidi" w:cstheme="majorBidi"/>
-          <w:color w:val="000000"/>
-          <w:kern w:val="0"/>
-          <w:sz w:val="24"/>
-          <w:szCs w:val="24"/>
-          <w14:ligatures w14:val="none"/>
-        </w:rPr>
-        <w:t>project</w:t>
-      </w:r>
-      <w:proofErr w:type="gramEnd"/>
-      <w:r>
-        <w:rPr>
-          <w:rFonts w:asciiTheme="majorBidi" w:eastAsia="Times New Roman" w:hAnsiTheme="majorBidi" w:cstheme="majorBidi"/>
-          <w:color w:val="000000"/>
-          <w:kern w:val="0"/>
-          <w:sz w:val="24"/>
-          <w:szCs w:val="24"/>
-          <w14:ligatures w14:val="none"/>
-        </w:rPr>
-        <w:t xml:space="preserve"> so this actor is handling the technical part of the project as follows:</w:t>
+        <w:t>After winning an opportunity, it becomes a project so this actor is handling the technical part of the project as follows:</w:t>
       </w:r>
       <w:r>
         <w:rPr>
@@ -8240,33 +7996,15 @@
           <w:szCs w:val="52"/>
         </w:rPr>
         <w:lastRenderedPageBreak/>
-        <w:t xml:space="preserve">Chapter </w:t>
-      </w:r>
-      <w:proofErr w:type="gramStart"/>
+        <w:t>Chapter 3:</w:t>
+      </w:r>
       <w:r>
         <w:rPr>
           <w:rFonts w:asciiTheme="majorBidi" w:hAnsiTheme="majorBidi" w:cstheme="majorBidi"/>
           <w:sz w:val="52"/>
           <w:szCs w:val="52"/>
         </w:rPr>
-        <w:t>3:</w:t>
-      </w:r>
-      <w:r>
-        <w:rPr>
-          <w:rFonts w:asciiTheme="majorBidi" w:hAnsiTheme="majorBidi" w:cstheme="majorBidi"/>
-          <w:sz w:val="52"/>
-          <w:szCs w:val="52"/>
-        </w:rPr>
-        <w:t>Technical</w:t>
-      </w:r>
-      <w:proofErr w:type="gramEnd"/>
-      <w:r>
-        <w:rPr>
-          <w:rFonts w:asciiTheme="majorBidi" w:hAnsiTheme="majorBidi" w:cstheme="majorBidi"/>
-          <w:sz w:val="52"/>
-          <w:szCs w:val="52"/>
-        </w:rPr>
-        <w:t xml:space="preserve"> environment</w:t>
+        <w:t>Technical environment</w:t>
       </w:r>
     </w:p>
     <w:p>
@@ -8328,7 +8066,6 @@
         </w:rPr>
         <w:t>3.1-</w:t>
       </w:r>
-      <w:proofErr w:type="gramStart"/>
       <w:r>
         <w:rPr>
           <w:rFonts w:asciiTheme="majorBidi" w:hAnsiTheme="majorBidi" w:cstheme="majorBidi"/>
@@ -8339,7 +8076,6 @@
         </w:rPr>
         <w:t>Technologies:</w:t>
       </w:r>
-      <w:proofErr w:type="gramEnd"/>
     </w:p>
     <w:p>
       <w:pPr>
@@ -8384,20 +8120,8 @@
           <w:szCs w:val="28"/>
           <w:lang w:val="fr-FR"/>
         </w:rPr>
-        <w:t xml:space="preserve">FrontEnd </w:t>
-      </w:r>
-      <w:proofErr w:type="gramStart"/>
-      <w:r>
-        <w:rPr>
-          <w:rFonts w:asciiTheme="majorBidi" w:hAnsiTheme="majorBidi" w:cstheme="majorBidi"/>
-          <w:color w:val="000000"/>
-          <w:sz w:val="28"/>
-          <w:szCs w:val="28"/>
-          <w:lang w:val="fr-FR"/>
-        </w:rPr>
-        <w:t>technologies:</w:t>
-      </w:r>
-      <w:proofErr w:type="gramEnd"/>
+        <w:t>FrontEnd technologies:</w:t>
+      </w:r>
     </w:p>
     <w:p>
       <w:pPr>
@@ -8437,24 +8161,8 @@
           <w:lang w:val="fr-FR"/>
           <w14:ligatures w14:val="none"/>
         </w:rPr>
-        <w:t xml:space="preserve">React </w:t>
-      </w:r>
-      <w:proofErr w:type="gramStart"/>
-      <w:r>
-        <w:rPr>
-          <w:rFonts w:asciiTheme="majorBidi" w:eastAsia="Times New Roman" w:hAnsiTheme="majorBidi" w:cstheme="majorBidi"/>
-          <w:b/>
-          <w:bCs/>
-          <w:color w:val="000000"/>
-          <w:kern w:val="0"/>
-          <w:sz w:val="26"/>
-          <w:szCs w:val="26"/>
-          <w:lang w:val="fr-FR"/>
-          <w14:ligatures w14:val="none"/>
-        </w:rPr>
-        <w:t>JS:</w:t>
-      </w:r>
-      <w:proofErr w:type="gramEnd"/>
+        <w:t>React JS:</w:t>
+      </w:r>
     </w:p>
     <w:p>
       <w:pPr>
@@ -8619,29 +8327,16 @@
         </w:rPr>
         <w:t xml:space="preserve"> </w:t>
       </w:r>
-      <w:proofErr w:type="spellStart"/>
-      <w:r>
-        <w:rPr>
-          <w:rFonts w:asciiTheme="majorBidi" w:eastAsia="Times New Roman" w:hAnsiTheme="majorBidi" w:cstheme="majorBidi"/>
-          <w:color w:val="000000"/>
-          <w:kern w:val="0"/>
-          <w:sz w:val="24"/>
-          <w:szCs w:val="24"/>
-          <w14:ligatures w14:val="none"/>
-        </w:rPr>
-        <w:t>React's</w:t>
-      </w:r>
-      <w:proofErr w:type="spellEnd"/>
-      <w:r>
-        <w:rPr>
-          <w:rFonts w:asciiTheme="majorBidi" w:eastAsia="Times New Roman" w:hAnsiTheme="majorBidi" w:cstheme="majorBidi"/>
-          <w:color w:val="000000"/>
-          <w:kern w:val="0"/>
-          <w:sz w:val="24"/>
-          <w:szCs w:val="24"/>
-          <w14:ligatures w14:val="none"/>
-        </w:rPr>
-        <w:t xml:space="preserve"> component-based architecture allows developers to break down complex user interfaces into smaller, reusable components. This modularity makes it easier to manage and maintain code, promotes reusability, and facilitates collaboration among developers working on different parts of an application.</w:t>
+      <w:r>
+        <w:rPr>
+          <w:rFonts w:asciiTheme="majorBidi" w:eastAsia="Times New Roman" w:hAnsiTheme="majorBidi" w:cstheme="majorBidi"/>
+          <w:color w:val="000000"/>
+          <w:kern w:val="0"/>
+          <w:sz w:val="24"/>
+          <w:szCs w:val="24"/>
+          <w14:ligatures w14:val="none"/>
+        </w:rPr>
+        <w:t>React's component-based architecture allows developers to break down complex user interfaces into smaller, reusable components. This modularity makes it easier to manage and maintain code, promotes reusability, and facilitates collaboration among developers working on different parts of an application.</w:t>
       </w:r>
     </w:p>
     <w:p>
@@ -8698,29 +8393,16 @@
         </w:rPr>
         <w:t xml:space="preserve"> </w:t>
       </w:r>
-      <w:proofErr w:type="spellStart"/>
-      <w:r>
-        <w:rPr>
-          <w:rFonts w:asciiTheme="majorBidi" w:eastAsia="Times New Roman" w:hAnsiTheme="majorBidi" w:cstheme="majorBidi"/>
-          <w:color w:val="000000"/>
-          <w:kern w:val="0"/>
-          <w:sz w:val="24"/>
-          <w:szCs w:val="24"/>
-          <w14:ligatures w14:val="none"/>
-        </w:rPr>
-        <w:t>React's</w:t>
-      </w:r>
-      <w:proofErr w:type="spellEnd"/>
-      <w:r>
-        <w:rPr>
-          <w:rFonts w:asciiTheme="majorBidi" w:eastAsia="Times New Roman" w:hAnsiTheme="majorBidi" w:cstheme="majorBidi"/>
-          <w:color w:val="000000"/>
-          <w:kern w:val="0"/>
-          <w:sz w:val="24"/>
-          <w:szCs w:val="24"/>
-          <w14:ligatures w14:val="none"/>
-        </w:rPr>
-        <w:t xml:space="preserve"> use of a virtual DOM (Document Object Model) provides a significant performance boost. </w:t>
+      <w:r>
+        <w:rPr>
+          <w:rFonts w:asciiTheme="majorBidi" w:eastAsia="Times New Roman" w:hAnsiTheme="majorBidi" w:cstheme="majorBidi"/>
+          <w:color w:val="000000"/>
+          <w:kern w:val="0"/>
+          <w:sz w:val="24"/>
+          <w:szCs w:val="24"/>
+          <w14:ligatures w14:val="none"/>
+        </w:rPr>
+        <w:t>React's use of a virtual DOM (Document Object Model) provides a significant performance boost. </w:t>
       </w:r>
     </w:p>
     <w:p>
@@ -9128,21 +8810,8 @@
           <w:szCs w:val="24"/>
           <w14:ligatures w14:val="none"/>
         </w:rPr>
-        <w:t xml:space="preserve">The ability to create standalone </w:t>
-      </w:r>
-      <w:proofErr w:type="gramStart"/>
-      <w:r>
-        <w:rPr>
-          <w:rFonts w:asciiTheme="majorBidi" w:eastAsia="Times New Roman" w:hAnsiTheme="majorBidi" w:cstheme="majorBidi"/>
-          <w:color w:val="000000"/>
-          <w:kern w:val="0"/>
-          <w:sz w:val="24"/>
-          <w:szCs w:val="24"/>
-          <w14:ligatures w14:val="none"/>
-        </w:rPr>
-        <w:t>applications</w:t>
-      </w:r>
-      <w:proofErr w:type="gramEnd"/>
+        <w:t>The ability to create standalone applications</w:t>
+      </w:r>
     </w:p>
     <w:p>
       <w:pPr>
@@ -9250,31 +8919,7 @@
           <w:szCs w:val="24"/>
           <w14:ligatures w14:val="none"/>
         </w:rPr>
-        <w:t xml:space="preserve"> is a framework that provides authentication, authorization, and protection against common attacks. With first class support for securing both imperative and reactive applications, it is the de-facto standard for securing Spring-based </w:t>
-      </w:r>
-      <w:proofErr w:type="gramStart"/>
-      <w:r>
-        <w:rPr>
-          <w:rFonts w:asciiTheme="majorBidi" w:eastAsia="Times New Roman" w:hAnsiTheme="majorBidi" w:cstheme="majorBidi"/>
-          <w:color w:val="000000"/>
-          <w:kern w:val="0"/>
-          <w:sz w:val="24"/>
-          <w:szCs w:val="24"/>
-          <w14:ligatures w14:val="none"/>
-        </w:rPr>
-        <w:t>applications.[</w:t>
-      </w:r>
-      <w:proofErr w:type="gramEnd"/>
-      <w:r>
-        <w:rPr>
-          <w:rFonts w:asciiTheme="majorBidi" w:eastAsia="Times New Roman" w:hAnsiTheme="majorBidi" w:cstheme="majorBidi"/>
-          <w:color w:val="000000"/>
-          <w:kern w:val="0"/>
-          <w:sz w:val="24"/>
-          <w:szCs w:val="24"/>
-          <w14:ligatures w14:val="none"/>
-        </w:rPr>
-        <w:t>ref2]</w:t>
+        <w:t xml:space="preserve"> is a framework that provides authentication, authorization, and protection against common attacks. With first class support for securing both imperative and reactive applications, it is the de-facto standard for securing Spring-based applications.[ref2]</w:t>
       </w:r>
     </w:p>
     <w:p>
@@ -9344,7 +8989,6 @@
           <w:szCs w:val="26"/>
         </w:rPr>
       </w:pPr>
-      <w:proofErr w:type="spellStart"/>
       <w:r>
         <w:rPr>
           <w:rFonts w:asciiTheme="majorBidi" w:hAnsiTheme="majorBidi" w:cstheme="majorBidi"/>
@@ -9354,19 +8998,227 @@
           <w:sz w:val="26"/>
           <w:szCs w:val="26"/>
         </w:rPr>
-        <w:t>MySql</w:t>
-      </w:r>
-      <w:proofErr w:type="spellEnd"/>
+        <w:t>MySql:</w:t>
+      </w:r>
+    </w:p>
+    <w:p>
+      <w:pPr>
+        <w:pStyle w:val="NormalWeb"/>
+        <w:spacing w:before="0" w:beforeAutospacing="0" w:after="0" w:afterAutospacing="0" w:line="276" w:lineRule="auto"/>
+        <w:rPr>
+          <w:rFonts w:asciiTheme="majorBidi" w:hAnsiTheme="majorBidi" w:cstheme="majorBidi"/>
+        </w:rPr>
+      </w:pPr>
       <w:r>
         <w:rPr>
           <w:rFonts w:asciiTheme="majorBidi" w:hAnsiTheme="majorBidi" w:cstheme="majorBidi"/>
           <w:b/>
           <w:bCs/>
           <w:color w:val="000000"/>
+        </w:rPr>
+        <w:t>MySQL</w:t>
+      </w:r>
+      <w:r>
+        <w:rPr>
+          <w:rFonts w:asciiTheme="majorBidi" w:hAnsiTheme="majorBidi" w:cstheme="majorBidi"/>
+          <w:color w:val="000000"/>
+        </w:rPr>
+        <w:t xml:space="preserve"> is an open-source relational database management system (RDBMS) that is widely used for storing and managing structured data. It is one of the most popular and commonly used database systems in the world.</w:t>
+      </w:r>
+    </w:p>
+    <w:p>
+      <w:pPr>
+        <w:pStyle w:val="NormalWeb"/>
+        <w:spacing w:before="0" w:beforeAutospacing="0" w:after="0" w:afterAutospacing="0" w:line="276" w:lineRule="auto"/>
+        <w:rPr>
+          <w:rFonts w:asciiTheme="majorBidi" w:hAnsiTheme="majorBidi" w:cstheme="majorBidi"/>
+          <w:color w:val="000000"/>
+        </w:rPr>
+      </w:pPr>
+    </w:p>
+    <w:p>
+      <w:pPr>
+        <w:spacing w:after="0" w:line="276" w:lineRule="auto"/>
+        <w:rPr>
+          <w:rFonts w:asciiTheme="majorBidi" w:eastAsia="Times New Roman" w:hAnsiTheme="majorBidi" w:cstheme="majorBidi"/>
+          <w:color w:val="000000"/>
+          <w:kern w:val="0"/>
+          <w:sz w:val="28"/>
+          <w:szCs w:val="28"/>
+          <w14:ligatures w14:val="none"/>
+        </w:rPr>
+      </w:pPr>
+      <w:r>
+        <w:rPr>
+          <w:rFonts w:asciiTheme="majorBidi" w:eastAsia="Times New Roman" w:hAnsiTheme="majorBidi" w:cstheme="majorBidi"/>
+          <w:color w:val="000000"/>
+          <w:kern w:val="0"/>
+          <w:sz w:val="28"/>
+          <w:szCs w:val="28"/>
+          <w14:ligatures w14:val="none"/>
+        </w:rPr>
+        <w:t>3.1.4-</w:t>
+      </w:r>
+      <w:r>
+        <w:rPr>
+          <w:rFonts w:asciiTheme="majorBidi" w:eastAsia="Times New Roman" w:hAnsiTheme="majorBidi" w:cstheme="majorBidi"/>
+          <w:color w:val="000000"/>
+          <w:kern w:val="0"/>
+          <w:sz w:val="28"/>
+          <w:szCs w:val="28"/>
+          <w14:ligatures w14:val="none"/>
+        </w:rPr>
+        <w:t>Versioning:</w:t>
+      </w:r>
+    </w:p>
+    <w:p>
+      <w:pPr>
+        <w:spacing w:after="0" w:line="276" w:lineRule="auto"/>
+        <w:rPr>
+          <w:rFonts w:asciiTheme="majorBidi" w:eastAsia="Times New Roman" w:hAnsiTheme="majorBidi" w:cstheme="majorBidi"/>
+          <w:kern w:val="0"/>
+          <w:sz w:val="28"/>
+          <w:szCs w:val="28"/>
+          <w14:ligatures w14:val="none"/>
+        </w:rPr>
+      </w:pPr>
+    </w:p>
+    <w:p>
+      <w:pPr>
+        <w:spacing w:after="0" w:line="276" w:lineRule="auto"/>
+        <w:rPr>
+          <w:rFonts w:asciiTheme="majorBidi" w:eastAsia="Times New Roman" w:hAnsiTheme="majorBidi" w:cstheme="majorBidi"/>
+          <w:b/>
+          <w:bCs/>
+          <w:kern w:val="0"/>
           <w:sz w:val="26"/>
           <w:szCs w:val="26"/>
-        </w:rPr>
-        <w:t>:</w:t>
+          <w14:ligatures w14:val="none"/>
+        </w:rPr>
+      </w:pPr>
+      <w:r>
+        <w:rPr>
+          <w:rFonts w:asciiTheme="majorBidi" w:eastAsia="Times New Roman" w:hAnsiTheme="majorBidi" w:cstheme="majorBidi"/>
+          <w:b/>
+          <w:bCs/>
+          <w:color w:val="000000"/>
+          <w:kern w:val="0"/>
+          <w:sz w:val="26"/>
+          <w:szCs w:val="26"/>
+          <w14:ligatures w14:val="none"/>
+        </w:rPr>
+        <w:t>Git:</w:t>
+      </w:r>
+    </w:p>
+    <w:p>
+      <w:pPr>
+        <w:spacing w:after="0" w:line="276" w:lineRule="auto"/>
+        <w:rPr>
+          <w:rFonts w:asciiTheme="majorBidi" w:eastAsia="Times New Roman" w:hAnsiTheme="majorBidi" w:cstheme="majorBidi"/>
+          <w:kern w:val="0"/>
+          <w:sz w:val="24"/>
+          <w:szCs w:val="24"/>
+          <w14:ligatures w14:val="none"/>
+        </w:rPr>
+      </w:pPr>
+      <w:r>
+        <w:rPr>
+          <w:rFonts w:asciiTheme="majorBidi" w:eastAsia="Times New Roman" w:hAnsiTheme="majorBidi" w:cstheme="majorBidi"/>
+          <w:b/>
+          <w:bCs/>
+          <w:color w:val="000000"/>
+          <w:kern w:val="0"/>
+          <w:sz w:val="24"/>
+          <w:szCs w:val="24"/>
+          <w14:ligatures w14:val="none"/>
+        </w:rPr>
+        <w:t>Git</w:t>
+      </w:r>
+      <w:r>
+        <w:rPr>
+          <w:rFonts w:asciiTheme="majorBidi" w:eastAsia="Times New Roman" w:hAnsiTheme="majorBidi" w:cstheme="majorBidi"/>
+          <w:color w:val="000000"/>
+          <w:kern w:val="0"/>
+          <w:sz w:val="24"/>
+          <w:szCs w:val="24"/>
+          <w14:ligatures w14:val="none"/>
+        </w:rPr>
+        <w:t xml:space="preserve"> is an open-source distributed version control system (VCS) that is widely used for tracking changes in source code during software development. It was initially developed by Linus Torvalds in 2005 and has since become one of the most popular and essential tools in the field of software development.</w:t>
+      </w:r>
+    </w:p>
+    <w:p>
+      <w:pPr>
+        <w:spacing w:after="0" w:line="276" w:lineRule="auto"/>
+        <w:rPr>
+          <w:rFonts w:asciiTheme="majorBidi" w:eastAsia="Times New Roman" w:hAnsiTheme="majorBidi" w:cstheme="majorBidi"/>
+          <w:kern w:val="0"/>
+          <w:sz w:val="24"/>
+          <w:szCs w:val="24"/>
+          <w14:ligatures w14:val="none"/>
+        </w:rPr>
+      </w:pPr>
+    </w:p>
+    <w:p>
+      <w:pPr>
+        <w:spacing w:after="0" w:line="276" w:lineRule="auto"/>
+        <w:rPr>
+          <w:rFonts w:asciiTheme="majorBidi" w:eastAsia="Times New Roman" w:hAnsiTheme="majorBidi" w:cstheme="majorBidi"/>
+          <w:b/>
+          <w:bCs/>
+          <w:kern w:val="0"/>
+          <w:sz w:val="26"/>
+          <w:szCs w:val="26"/>
+          <w14:ligatures w14:val="none"/>
+        </w:rPr>
+      </w:pPr>
+      <w:r>
+        <w:rPr>
+          <w:rFonts w:asciiTheme="majorBidi" w:eastAsia="Times New Roman" w:hAnsiTheme="majorBidi" w:cstheme="majorBidi"/>
+          <w:b/>
+          <w:bCs/>
+          <w:color w:val="000000"/>
+          <w:kern w:val="0"/>
+          <w:sz w:val="26"/>
+          <w:szCs w:val="26"/>
+          <w14:ligatures w14:val="none"/>
+        </w:rPr>
+        <w:t>GitHub:</w:t>
+      </w:r>
+    </w:p>
+    <w:p>
+      <w:pPr>
+        <w:spacing w:after="0" w:line="276" w:lineRule="auto"/>
+        <w:rPr>
+          <w:rFonts w:asciiTheme="majorBidi" w:eastAsia="Times New Roman" w:hAnsiTheme="majorBidi" w:cstheme="majorBidi"/>
+          <w:kern w:val="0"/>
+          <w:sz w:val="24"/>
+          <w:szCs w:val="24"/>
+          <w14:ligatures w14:val="none"/>
+        </w:rPr>
+      </w:pPr>
+      <w:r>
+        <w:rPr>
+          <w:rFonts w:asciiTheme="majorBidi" w:eastAsia="Times New Roman" w:hAnsiTheme="majorBidi" w:cstheme="majorBidi"/>
+          <w:b/>
+          <w:bCs/>
+          <w:color w:val="000000"/>
+          <w:kern w:val="0"/>
+          <w:sz w:val="24"/>
+          <w:szCs w:val="24"/>
+          <w14:ligatures w14:val="none"/>
+        </w:rPr>
+        <w:t>GitHub</w:t>
+      </w:r>
+      <w:r>
+        <w:rPr>
+          <w:rFonts w:asciiTheme="majorBidi" w:eastAsia="Times New Roman" w:hAnsiTheme="majorBidi" w:cstheme="majorBidi"/>
+          <w:color w:val="000000"/>
+          <w:kern w:val="0"/>
+          <w:sz w:val="24"/>
+          <w:szCs w:val="24"/>
+          <w14:ligatures w14:val="none"/>
+        </w:rPr>
+        <w:t xml:space="preserve"> is a web-based platform and service that provides tools for version control and collaborative software development using the Git version control system. It offers a wide range of features to help developers and teams manage, collaborate on, and track changes to their codebase.</w:t>
       </w:r>
     </w:p>
     <w:p>
@@ -9377,39 +9229,306 @@
           <w:rFonts w:asciiTheme="majorBidi" w:hAnsiTheme="majorBidi" w:cstheme="majorBidi"/>
         </w:rPr>
       </w:pPr>
-      <w:r>
-        <w:rPr>
-          <w:rFonts w:asciiTheme="majorBidi" w:hAnsiTheme="majorBidi" w:cstheme="majorBidi"/>
+    </w:p>
+    <w:p>
+      <w:pPr>
+        <w:spacing w:after="0" w:line="276" w:lineRule="auto"/>
+        <w:rPr>
+          <w:rFonts w:asciiTheme="majorBidi" w:eastAsia="Times New Roman" w:hAnsiTheme="majorBidi" w:cstheme="majorBidi"/>
+          <w:color w:val="000000"/>
+          <w:kern w:val="0"/>
+          <w:sz w:val="28"/>
+          <w:szCs w:val="28"/>
+          <w14:ligatures w14:val="none"/>
+        </w:rPr>
+      </w:pPr>
+    </w:p>
+    <w:p>
+      <w:pPr>
+        <w:spacing w:after="0" w:line="276" w:lineRule="auto"/>
+        <w:rPr>
+          <w:rFonts w:asciiTheme="majorBidi" w:eastAsia="Times New Roman" w:hAnsiTheme="majorBidi" w:cstheme="majorBidi"/>
+          <w:color w:val="000000"/>
+          <w:kern w:val="0"/>
+          <w:sz w:val="28"/>
+          <w:szCs w:val="28"/>
+          <w14:ligatures w14:val="none"/>
+        </w:rPr>
+      </w:pPr>
+    </w:p>
+    <w:p>
+      <w:pPr>
+        <w:spacing w:after="0" w:line="276" w:lineRule="auto"/>
+        <w:rPr>
+          <w:rFonts w:asciiTheme="majorBidi" w:eastAsia="Times New Roman" w:hAnsiTheme="majorBidi" w:cstheme="majorBidi"/>
+          <w:color w:val="000000"/>
+          <w:kern w:val="0"/>
+          <w:sz w:val="28"/>
+          <w:szCs w:val="28"/>
+          <w14:ligatures w14:val="none"/>
+        </w:rPr>
+      </w:pPr>
+    </w:p>
+    <w:p>
+      <w:pPr>
+        <w:spacing w:after="0" w:line="276" w:lineRule="auto"/>
+        <w:rPr>
+          <w:rFonts w:asciiTheme="majorBidi" w:eastAsia="Times New Roman" w:hAnsiTheme="majorBidi" w:cstheme="majorBidi"/>
+          <w:color w:val="000000"/>
+          <w:kern w:val="0"/>
+          <w:sz w:val="28"/>
+          <w:szCs w:val="28"/>
+          <w14:ligatures w14:val="none"/>
+        </w:rPr>
+      </w:pPr>
+      <w:r>
+        <w:rPr>
+          <w:rFonts w:asciiTheme="majorBidi" w:eastAsia="Times New Roman" w:hAnsiTheme="majorBidi" w:cstheme="majorBidi"/>
+          <w:color w:val="000000"/>
+          <w:kern w:val="0"/>
+          <w:sz w:val="28"/>
+          <w:szCs w:val="28"/>
+          <w14:ligatures w14:val="none"/>
+        </w:rPr>
+        <w:lastRenderedPageBreak/>
+        <w:t>3.</w:t>
+      </w:r>
+      <w:r>
+        <w:rPr>
+          <w:rFonts w:asciiTheme="majorBidi" w:eastAsia="Times New Roman" w:hAnsiTheme="majorBidi" w:cstheme="majorBidi"/>
+          <w:color w:val="000000"/>
+          <w:kern w:val="0"/>
+          <w:sz w:val="28"/>
+          <w:szCs w:val="28"/>
+          <w14:ligatures w14:val="none"/>
+        </w:rPr>
+        <w:t>1.</w:t>
+      </w:r>
+      <w:r>
+        <w:rPr>
+          <w:rFonts w:asciiTheme="majorBidi" w:eastAsia="Times New Roman" w:hAnsiTheme="majorBidi" w:cstheme="majorBidi"/>
+          <w:color w:val="000000"/>
+          <w:kern w:val="0"/>
+          <w:sz w:val="28"/>
+          <w:szCs w:val="28"/>
+          <w14:ligatures w14:val="none"/>
+        </w:rPr>
+        <w:t>5-Cloud Services:</w:t>
+      </w:r>
+    </w:p>
+    <w:p>
+      <w:pPr>
+        <w:spacing w:after="0" w:line="276" w:lineRule="auto"/>
+        <w:rPr>
+          <w:rFonts w:asciiTheme="majorBidi" w:eastAsia="Times New Roman" w:hAnsiTheme="majorBidi" w:cstheme="majorBidi"/>
+          <w:kern w:val="0"/>
+          <w:sz w:val="28"/>
+          <w:szCs w:val="28"/>
+          <w14:ligatures w14:val="none"/>
+        </w:rPr>
+      </w:pPr>
+    </w:p>
+    <w:p>
+      <w:pPr>
+        <w:spacing w:after="0" w:line="276" w:lineRule="auto"/>
+        <w:rPr>
+          <w:rFonts w:asciiTheme="majorBidi" w:eastAsia="Times New Roman" w:hAnsiTheme="majorBidi" w:cstheme="majorBidi"/>
           <w:b/>
           <w:bCs/>
-          <w:color w:val="000000"/>
-        </w:rPr>
-        <w:t>MySQL</w:t>
-      </w:r>
-      <w:r>
-        <w:rPr>
-          <w:rFonts w:asciiTheme="majorBidi" w:hAnsiTheme="majorBidi" w:cstheme="majorBidi"/>
-          <w:color w:val="000000"/>
-        </w:rPr>
-        <w:t xml:space="preserve"> is an open-source relational database management system (RDBMS) that is widely used for storing and managing structured data. It is one of the most popular and commonly used database systems in the world.</w:t>
-      </w:r>
-    </w:p>
-    <w:p>
-      <w:pPr>
-        <w:pStyle w:val="NormalWeb"/>
-        <w:spacing w:before="0" w:beforeAutospacing="0" w:after="0" w:afterAutospacing="0" w:line="276" w:lineRule="auto"/>
-        <w:rPr>
-          <w:rFonts w:asciiTheme="majorBidi" w:hAnsiTheme="majorBidi" w:cstheme="majorBidi"/>
-          <w:color w:val="000000"/>
-        </w:rPr>
-      </w:pPr>
+          <w:kern w:val="0"/>
+          <w:sz w:val="26"/>
+          <w:szCs w:val="26"/>
+          <w14:ligatures w14:val="none"/>
+        </w:rPr>
+      </w:pPr>
+      <w:r>
+        <w:rPr>
+          <w:rFonts w:asciiTheme="majorBidi" w:eastAsia="Times New Roman" w:hAnsiTheme="majorBidi" w:cstheme="majorBidi"/>
+          <w:b/>
+          <w:bCs/>
+          <w:color w:val="000000"/>
+          <w:kern w:val="0"/>
+          <w:sz w:val="26"/>
+          <w:szCs w:val="26"/>
+          <w14:ligatures w14:val="none"/>
+        </w:rPr>
+        <w:t>AWS CodeBuild: </w:t>
+      </w:r>
     </w:p>
     <w:p>
       <w:pPr>
         <w:spacing w:after="0" w:line="276" w:lineRule="auto"/>
         <w:rPr>
           <w:rFonts w:asciiTheme="majorBidi" w:eastAsia="Times New Roman" w:hAnsiTheme="majorBidi" w:cstheme="majorBidi"/>
-          <w:color w:val="000000"/>
+          <w:kern w:val="0"/>
+          <w:sz w:val="24"/>
+          <w:szCs w:val="24"/>
+          <w14:ligatures w14:val="none"/>
+        </w:rPr>
+      </w:pPr>
+      <w:r>
+        <w:rPr>
+          <w:rFonts w:asciiTheme="majorBidi" w:eastAsia="Times New Roman" w:hAnsiTheme="majorBidi" w:cstheme="majorBidi"/>
+          <w:color w:val="000000"/>
+          <w:kern w:val="0"/>
+          <w:sz w:val="24"/>
+          <w:szCs w:val="24"/>
+          <w14:ligatures w14:val="none"/>
+        </w:rPr>
+        <w:t>It is a fully managed build service that helps you compile source code, run unit tests, and produce artifacts that are ready to deploy. AWS CodeBuild scales continuously and processes multiple builds concurrently, so your builds are not left in the queue.</w:t>
+      </w:r>
+    </w:p>
+    <w:p>
+      <w:pPr>
+        <w:spacing w:after="0" w:line="276" w:lineRule="auto"/>
+        <w:rPr>
+          <w:rFonts w:asciiTheme="majorBidi" w:eastAsia="Times New Roman" w:hAnsiTheme="majorBidi" w:cstheme="majorBidi"/>
+          <w:b/>
+          <w:bCs/>
+          <w:kern w:val="0"/>
+          <w:sz w:val="26"/>
+          <w:szCs w:val="26"/>
+          <w14:ligatures w14:val="none"/>
+        </w:rPr>
+      </w:pPr>
+      <w:r>
+        <w:rPr>
+          <w:rFonts w:asciiTheme="majorBidi" w:eastAsia="Times New Roman" w:hAnsiTheme="majorBidi" w:cstheme="majorBidi"/>
+          <w:b/>
+          <w:bCs/>
+          <w:color w:val="000000"/>
+          <w:kern w:val="0"/>
+          <w:sz w:val="26"/>
+          <w:szCs w:val="26"/>
+          <w14:ligatures w14:val="none"/>
+        </w:rPr>
+        <w:t>AWS CodePipeline: </w:t>
+      </w:r>
+    </w:p>
+    <w:p>
+      <w:pPr>
+        <w:spacing w:after="0" w:line="276" w:lineRule="auto"/>
+        <w:rPr>
+          <w:rFonts w:asciiTheme="majorBidi" w:eastAsia="Times New Roman" w:hAnsiTheme="majorBidi" w:cstheme="majorBidi"/>
+          <w:kern w:val="0"/>
+          <w:sz w:val="24"/>
+          <w:szCs w:val="24"/>
+          <w14:ligatures w14:val="none"/>
+        </w:rPr>
+      </w:pPr>
+      <w:r>
+        <w:rPr>
+          <w:rFonts w:asciiTheme="majorBidi" w:eastAsia="Times New Roman" w:hAnsiTheme="majorBidi" w:cstheme="majorBidi"/>
+          <w:color w:val="000000"/>
+          <w:kern w:val="0"/>
+          <w:sz w:val="24"/>
+          <w:szCs w:val="24"/>
+          <w14:ligatures w14:val="none"/>
+        </w:rPr>
+        <w:t xml:space="preserve">It helps you quickly model and configure the different stages of a software release and automate the steps required to release software changes continuously. You can integrate AWS CodePipeline with third-party services like </w:t>
+      </w:r>
+      <w:r>
+        <w:rPr>
+          <w:rFonts w:asciiTheme="majorBidi" w:eastAsia="Times New Roman" w:hAnsiTheme="majorBidi" w:cstheme="majorBidi"/>
+          <w:color w:val="000000"/>
+          <w:kern w:val="0"/>
+          <w:sz w:val="24"/>
+          <w:szCs w:val="24"/>
+          <w14:ligatures w14:val="none"/>
+        </w:rPr>
+        <w:t>GitHub or</w:t>
+      </w:r>
+      <w:r>
+        <w:rPr>
+          <w:rFonts w:asciiTheme="majorBidi" w:eastAsia="Times New Roman" w:hAnsiTheme="majorBidi" w:cstheme="majorBidi"/>
+          <w:color w:val="000000"/>
+          <w:kern w:val="0"/>
+          <w:sz w:val="24"/>
+          <w:szCs w:val="24"/>
+          <w14:ligatures w14:val="none"/>
+        </w:rPr>
+        <w:t xml:space="preserve"> use an AWS services such as AWS CodeCommit or Amazon ECR.</w:t>
+      </w:r>
+    </w:p>
+    <w:p>
+      <w:pPr>
+        <w:spacing w:after="0" w:line="276" w:lineRule="auto"/>
+        <w:rPr>
+          <w:rFonts w:asciiTheme="majorBidi" w:eastAsia="Times New Roman" w:hAnsiTheme="majorBidi" w:cstheme="majorBidi"/>
+          <w:kern w:val="0"/>
+          <w:sz w:val="24"/>
+          <w:szCs w:val="24"/>
+          <w14:ligatures w14:val="none"/>
+        </w:rPr>
+      </w:pPr>
+    </w:p>
+    <w:p>
+      <w:pPr>
+        <w:spacing w:after="0" w:line="276" w:lineRule="auto"/>
+        <w:rPr>
+          <w:rFonts w:asciiTheme="majorBidi" w:eastAsia="Times New Roman" w:hAnsiTheme="majorBidi" w:cstheme="majorBidi"/>
+          <w:b/>
+          <w:bCs/>
+          <w:kern w:val="0"/>
+          <w:sz w:val="26"/>
+          <w:szCs w:val="26"/>
+          <w14:ligatures w14:val="none"/>
+        </w:rPr>
+      </w:pPr>
+      <w:r>
+        <w:rPr>
+          <w:rFonts w:asciiTheme="majorBidi" w:eastAsia="Times New Roman" w:hAnsiTheme="majorBidi" w:cstheme="majorBidi"/>
+          <w:b/>
+          <w:bCs/>
+          <w:color w:val="000000"/>
+          <w:kern w:val="0"/>
+          <w:sz w:val="26"/>
+          <w:szCs w:val="26"/>
+          <w14:ligatures w14:val="none"/>
+        </w:rPr>
+        <w:t>Amazon Elastic Container Registry (Amazon ECR):</w:t>
+      </w:r>
+    </w:p>
+    <w:p>
+      <w:pPr>
+        <w:spacing w:after="0" w:line="276" w:lineRule="auto"/>
+        <w:rPr>
+          <w:rFonts w:asciiTheme="majorBidi" w:eastAsia="Times New Roman" w:hAnsiTheme="majorBidi" w:cstheme="majorBidi"/>
+          <w:kern w:val="0"/>
+          <w:sz w:val="24"/>
+          <w:szCs w:val="24"/>
+          <w14:ligatures w14:val="none"/>
+        </w:rPr>
+      </w:pPr>
+      <w:r>
+        <w:rPr>
+          <w:rFonts w:asciiTheme="majorBidi" w:eastAsia="Times New Roman" w:hAnsiTheme="majorBidi" w:cstheme="majorBidi"/>
+          <w:color w:val="000000"/>
+          <w:kern w:val="0"/>
+          <w:sz w:val="24"/>
+          <w:szCs w:val="24"/>
+          <w14:ligatures w14:val="none"/>
+        </w:rPr>
+        <w:t>It is a fully managed registry that makes it easy for developers to store, manage, and deploy Docker container images. Amazon ECR is integrated with Amazon ECS to simplify your development-to-production workflow. Amazon ECR hosts your images in a highly available and scalable architecture so you can deploy containers for your applications reliably. Integration with AWS Identity and Access Management (IAM) provides resource-level control of each repository.</w:t>
+      </w:r>
+    </w:p>
+    <w:p>
+      <w:pPr>
+        <w:spacing w:after="0" w:line="276" w:lineRule="auto"/>
+        <w:rPr>
+          <w:rFonts w:asciiTheme="majorBidi" w:eastAsia="Times New Roman" w:hAnsiTheme="majorBidi" w:cstheme="majorBidi"/>
+          <w:kern w:val="0"/>
+          <w:sz w:val="24"/>
+          <w:szCs w:val="24"/>
+          <w14:ligatures w14:val="none"/>
+        </w:rPr>
+      </w:pPr>
+    </w:p>
+    <w:p>
+      <w:pPr>
+        <w:spacing w:after="0" w:line="276" w:lineRule="auto"/>
+        <w:rPr>
+          <w:rFonts w:asciiTheme="majorBidi" w:eastAsia="Times New Roman" w:hAnsiTheme="majorBidi" w:cstheme="majorBidi"/>
           <w:kern w:val="0"/>
           <w:sz w:val="28"/>
           <w:szCs w:val="28"/>
@@ -9419,13 +9538,28 @@
       <w:r>
         <w:rPr>
           <w:rFonts w:asciiTheme="majorBidi" w:eastAsia="Times New Roman" w:hAnsiTheme="majorBidi" w:cstheme="majorBidi"/>
+          <w:b/>
+          <w:bCs/>
+          <w:color w:val="000000"/>
+          <w:kern w:val="0"/>
+          <w:sz w:val="26"/>
+          <w:szCs w:val="26"/>
+          <w14:ligatures w14:val="none"/>
+        </w:rPr>
+        <w:t>Amazon Elastic Container Service (Amazon ECS</w:t>
+      </w:r>
+      <w:r>
+        <w:rPr>
+          <w:rFonts w:asciiTheme="majorBidi" w:eastAsia="Times New Roman" w:hAnsiTheme="majorBidi" w:cstheme="majorBidi"/>
+          <w:b/>
+          <w:bCs/>
           <w:color w:val="000000"/>
           <w:kern w:val="0"/>
           <w:sz w:val="28"/>
           <w:szCs w:val="28"/>
           <w14:ligatures w14:val="none"/>
         </w:rPr>
-        <w:t>3.1.4-</w:t>
+        <w:t>)</w:t>
       </w:r>
       <w:r>
         <w:rPr>
@@ -9436,19 +9570,53 @@
           <w:szCs w:val="28"/>
           <w14:ligatures w14:val="none"/>
         </w:rPr>
-        <w:t>Versioning:</w:t>
-      </w:r>
-    </w:p>
-    <w:p>
-      <w:pPr>
-        <w:spacing w:after="0" w:line="276" w:lineRule="auto"/>
-        <w:rPr>
-          <w:rFonts w:asciiTheme="majorBidi" w:eastAsia="Times New Roman" w:hAnsiTheme="majorBidi" w:cstheme="majorBidi"/>
+        <w:t>:</w:t>
+      </w:r>
+      <w:r>
+        <w:rPr>
+          <w:rFonts w:asciiTheme="majorBidi" w:eastAsia="Times New Roman" w:hAnsiTheme="majorBidi" w:cstheme="majorBidi"/>
+          <w:color w:val="000000"/>
           <w:kern w:val="0"/>
           <w:sz w:val="28"/>
           <w:szCs w:val="28"/>
           <w14:ligatures w14:val="none"/>
         </w:rPr>
+        <w:t> </w:t>
+      </w:r>
+    </w:p>
+    <w:p>
+      <w:pPr>
+        <w:spacing w:after="0" w:line="276" w:lineRule="auto"/>
+        <w:rPr>
+          <w:rFonts w:asciiTheme="majorBidi" w:eastAsia="Times New Roman" w:hAnsiTheme="majorBidi" w:cstheme="majorBidi"/>
+          <w:kern w:val="0"/>
+          <w:sz w:val="24"/>
+          <w:szCs w:val="24"/>
+          <w14:ligatures w14:val="none"/>
+        </w:rPr>
+      </w:pPr>
+      <w:r>
+        <w:rPr>
+          <w:rFonts w:asciiTheme="majorBidi" w:eastAsia="Times New Roman" w:hAnsiTheme="majorBidi" w:cstheme="majorBidi"/>
+          <w:color w:val="000000"/>
+          <w:kern w:val="0"/>
+          <w:sz w:val="24"/>
+          <w:szCs w:val="24"/>
+          <w14:ligatures w14:val="none"/>
+        </w:rPr>
+        <w:t>It is a highly scalable, high-performance container orchestration service that supports Docker containers and allows you to easily run and scale containerized applications on AWS. Amazon ECS eliminates the need for you to install and operate your own container orchestration software, manage and scale a cluster of virtual machines, or schedule containers on those virtual machines.</w:t>
+      </w:r>
+    </w:p>
+    <w:p>
+      <w:pPr>
+        <w:spacing w:after="0" w:line="276" w:lineRule="auto"/>
+        <w:rPr>
+          <w:rFonts w:asciiTheme="majorBidi" w:eastAsia="Times New Roman" w:hAnsiTheme="majorBidi" w:cstheme="majorBidi"/>
+          <w:kern w:val="0"/>
+          <w:sz w:val="24"/>
+          <w:szCs w:val="24"/>
+          <w14:ligatures w14:val="none"/>
+        </w:rPr>
       </w:pPr>
     </w:p>
     <w:p>
@@ -9475,651 +9643,7 @@
           <w:szCs w:val="26"/>
           <w14:ligatures w14:val="none"/>
         </w:rPr>
-        <w:t>Git:</w:t>
-      </w:r>
-    </w:p>
-    <w:p>
-      <w:pPr>
-        <w:spacing w:after="0" w:line="276" w:lineRule="auto"/>
-        <w:rPr>
-          <w:rFonts w:asciiTheme="majorBidi" w:eastAsia="Times New Roman" w:hAnsiTheme="majorBidi" w:cstheme="majorBidi"/>
-          <w:kern w:val="0"/>
-          <w:sz w:val="24"/>
-          <w:szCs w:val="24"/>
-          <w14:ligatures w14:val="none"/>
-        </w:rPr>
-      </w:pPr>
-      <w:r>
-        <w:rPr>
-          <w:rFonts w:asciiTheme="majorBidi" w:eastAsia="Times New Roman" w:hAnsiTheme="majorBidi" w:cstheme="majorBidi"/>
-          <w:b/>
-          <w:bCs/>
-          <w:color w:val="000000"/>
-          <w:kern w:val="0"/>
-          <w:sz w:val="24"/>
-          <w:szCs w:val="24"/>
-          <w14:ligatures w14:val="none"/>
-        </w:rPr>
-        <w:t>Git</w:t>
-      </w:r>
-      <w:r>
-        <w:rPr>
-          <w:rFonts w:asciiTheme="majorBidi" w:eastAsia="Times New Roman" w:hAnsiTheme="majorBidi" w:cstheme="majorBidi"/>
-          <w:color w:val="000000"/>
-          <w:kern w:val="0"/>
-          <w:sz w:val="24"/>
-          <w:szCs w:val="24"/>
-          <w14:ligatures w14:val="none"/>
-        </w:rPr>
-        <w:t xml:space="preserve"> is an open-source distributed version control system (VCS) that is widely used for tracking changes in source code during software development. It was initially developed by Linus Torvalds in 2005 and has since become one of the most popular and essential tools in the field of software development.</w:t>
-      </w:r>
-    </w:p>
-    <w:p>
-      <w:pPr>
-        <w:spacing w:after="0" w:line="276" w:lineRule="auto"/>
-        <w:rPr>
-          <w:rFonts w:asciiTheme="majorBidi" w:eastAsia="Times New Roman" w:hAnsiTheme="majorBidi" w:cstheme="majorBidi"/>
-          <w:kern w:val="0"/>
-          <w:sz w:val="24"/>
-          <w:szCs w:val="24"/>
-          <w14:ligatures w14:val="none"/>
-        </w:rPr>
-      </w:pPr>
-    </w:p>
-    <w:p>
-      <w:pPr>
-        <w:spacing w:after="0" w:line="276" w:lineRule="auto"/>
-        <w:rPr>
-          <w:rFonts w:asciiTheme="majorBidi" w:eastAsia="Times New Roman" w:hAnsiTheme="majorBidi" w:cstheme="majorBidi"/>
-          <w:b/>
-          <w:bCs/>
-          <w:kern w:val="0"/>
-          <w:sz w:val="26"/>
-          <w:szCs w:val="26"/>
-          <w14:ligatures w14:val="none"/>
-        </w:rPr>
-      </w:pPr>
-      <w:r>
-        <w:rPr>
-          <w:rFonts w:asciiTheme="majorBidi" w:eastAsia="Times New Roman" w:hAnsiTheme="majorBidi" w:cstheme="majorBidi"/>
-          <w:b/>
-          <w:bCs/>
-          <w:color w:val="000000"/>
-          <w:kern w:val="0"/>
-          <w:sz w:val="26"/>
-          <w:szCs w:val="26"/>
-          <w14:ligatures w14:val="none"/>
-        </w:rPr>
-        <w:t>GitHub:</w:t>
-      </w:r>
-    </w:p>
-    <w:p>
-      <w:pPr>
-        <w:spacing w:after="0" w:line="276" w:lineRule="auto"/>
-        <w:rPr>
-          <w:rFonts w:asciiTheme="majorBidi" w:eastAsia="Times New Roman" w:hAnsiTheme="majorBidi" w:cstheme="majorBidi"/>
-          <w:kern w:val="0"/>
-          <w:sz w:val="24"/>
-          <w:szCs w:val="24"/>
-          <w14:ligatures w14:val="none"/>
-        </w:rPr>
-      </w:pPr>
-      <w:r>
-        <w:rPr>
-          <w:rFonts w:asciiTheme="majorBidi" w:eastAsia="Times New Roman" w:hAnsiTheme="majorBidi" w:cstheme="majorBidi"/>
-          <w:b/>
-          <w:bCs/>
-          <w:color w:val="000000"/>
-          <w:kern w:val="0"/>
-          <w:sz w:val="24"/>
-          <w:szCs w:val="24"/>
-          <w14:ligatures w14:val="none"/>
-        </w:rPr>
-        <w:t>GitHub</w:t>
-      </w:r>
-      <w:r>
-        <w:rPr>
-          <w:rFonts w:asciiTheme="majorBidi" w:eastAsia="Times New Roman" w:hAnsiTheme="majorBidi" w:cstheme="majorBidi"/>
-          <w:color w:val="000000"/>
-          <w:kern w:val="0"/>
-          <w:sz w:val="24"/>
-          <w:szCs w:val="24"/>
-          <w14:ligatures w14:val="none"/>
-        </w:rPr>
-        <w:t xml:space="preserve"> is a web-based platform and service that provides tools for version control and collaborative software development using the Git version control system. It offers a wide range of features to help developers and teams manage, collaborate on, and track changes to their codebase.</w:t>
-      </w:r>
-    </w:p>
-    <w:p>
-      <w:pPr>
-        <w:pStyle w:val="NormalWeb"/>
-        <w:spacing w:before="0" w:beforeAutospacing="0" w:after="0" w:afterAutospacing="0" w:line="276" w:lineRule="auto"/>
-        <w:rPr>
-          <w:rFonts w:asciiTheme="majorBidi" w:hAnsiTheme="majorBidi" w:cstheme="majorBidi"/>
-        </w:rPr>
-      </w:pPr>
-    </w:p>
-    <w:p>
-      <w:pPr>
-        <w:spacing w:after="0" w:line="276" w:lineRule="auto"/>
-        <w:rPr>
-          <w:rFonts w:asciiTheme="majorBidi" w:eastAsia="Times New Roman" w:hAnsiTheme="majorBidi" w:cstheme="majorBidi"/>
-          <w:color w:val="000000"/>
-          <w:kern w:val="0"/>
-          <w:sz w:val="28"/>
-          <w:szCs w:val="28"/>
-          <w14:ligatures w14:val="none"/>
-        </w:rPr>
-      </w:pPr>
-    </w:p>
-    <w:p>
-      <w:pPr>
-        <w:spacing w:after="0" w:line="276" w:lineRule="auto"/>
-        <w:rPr>
-          <w:rFonts w:asciiTheme="majorBidi" w:eastAsia="Times New Roman" w:hAnsiTheme="majorBidi" w:cstheme="majorBidi"/>
-          <w:color w:val="000000"/>
-          <w:kern w:val="0"/>
-          <w:sz w:val="28"/>
-          <w:szCs w:val="28"/>
-          <w14:ligatures w14:val="none"/>
-        </w:rPr>
-      </w:pPr>
-    </w:p>
-    <w:p>
-      <w:pPr>
-        <w:spacing w:after="0" w:line="276" w:lineRule="auto"/>
-        <w:rPr>
-          <w:rFonts w:asciiTheme="majorBidi" w:eastAsia="Times New Roman" w:hAnsiTheme="majorBidi" w:cstheme="majorBidi"/>
-          <w:color w:val="000000"/>
-          <w:kern w:val="0"/>
-          <w:sz w:val="28"/>
-          <w:szCs w:val="28"/>
-          <w14:ligatures w14:val="none"/>
-        </w:rPr>
-      </w:pPr>
-    </w:p>
-    <w:p>
-      <w:pPr>
-        <w:spacing w:after="0" w:line="276" w:lineRule="auto"/>
-        <w:rPr>
-          <w:rFonts w:asciiTheme="majorBidi" w:eastAsia="Times New Roman" w:hAnsiTheme="majorBidi" w:cstheme="majorBidi"/>
-          <w:color w:val="000000"/>
-          <w:kern w:val="0"/>
-          <w:sz w:val="28"/>
-          <w:szCs w:val="28"/>
-          <w14:ligatures w14:val="none"/>
-        </w:rPr>
-      </w:pPr>
-      <w:r>
-        <w:rPr>
-          <w:rFonts w:asciiTheme="majorBidi" w:eastAsia="Times New Roman" w:hAnsiTheme="majorBidi" w:cstheme="majorBidi"/>
-          <w:color w:val="000000"/>
-          <w:kern w:val="0"/>
-          <w:sz w:val="28"/>
-          <w:szCs w:val="28"/>
-          <w14:ligatures w14:val="none"/>
-        </w:rPr>
-        <w:lastRenderedPageBreak/>
-        <w:t>3.</w:t>
-      </w:r>
-      <w:r>
-        <w:rPr>
-          <w:rFonts w:asciiTheme="majorBidi" w:eastAsia="Times New Roman" w:hAnsiTheme="majorBidi" w:cstheme="majorBidi"/>
-          <w:color w:val="000000"/>
-          <w:kern w:val="0"/>
-          <w:sz w:val="28"/>
-          <w:szCs w:val="28"/>
-          <w14:ligatures w14:val="none"/>
-        </w:rPr>
-        <w:t>1.</w:t>
-      </w:r>
-      <w:r>
-        <w:rPr>
-          <w:rFonts w:asciiTheme="majorBidi" w:eastAsia="Times New Roman" w:hAnsiTheme="majorBidi" w:cstheme="majorBidi"/>
-          <w:color w:val="000000"/>
-          <w:kern w:val="0"/>
-          <w:sz w:val="28"/>
-          <w:szCs w:val="28"/>
-          <w14:ligatures w14:val="none"/>
-        </w:rPr>
-        <w:t>5-Cloud Services:</w:t>
-      </w:r>
-    </w:p>
-    <w:p>
-      <w:pPr>
-        <w:spacing w:after="0" w:line="276" w:lineRule="auto"/>
-        <w:rPr>
-          <w:rFonts w:asciiTheme="majorBidi" w:eastAsia="Times New Roman" w:hAnsiTheme="majorBidi" w:cstheme="majorBidi"/>
-          <w:kern w:val="0"/>
-          <w:sz w:val="28"/>
-          <w:szCs w:val="28"/>
-          <w14:ligatures w14:val="none"/>
-        </w:rPr>
-      </w:pPr>
-    </w:p>
-    <w:p>
-      <w:pPr>
-        <w:spacing w:after="0" w:line="276" w:lineRule="auto"/>
-        <w:rPr>
-          <w:rFonts w:asciiTheme="majorBidi" w:eastAsia="Times New Roman" w:hAnsiTheme="majorBidi" w:cstheme="majorBidi"/>
-          <w:b/>
-          <w:bCs/>
-          <w:kern w:val="0"/>
-          <w:sz w:val="26"/>
-          <w:szCs w:val="26"/>
-          <w14:ligatures w14:val="none"/>
-        </w:rPr>
-      </w:pPr>
-      <w:r>
-        <w:rPr>
-          <w:rFonts w:asciiTheme="majorBidi" w:eastAsia="Times New Roman" w:hAnsiTheme="majorBidi" w:cstheme="majorBidi"/>
-          <w:b/>
-          <w:bCs/>
-          <w:color w:val="000000"/>
-          <w:kern w:val="0"/>
-          <w:sz w:val="26"/>
-          <w:szCs w:val="26"/>
-          <w14:ligatures w14:val="none"/>
-        </w:rPr>
-        <w:t xml:space="preserve">AWS </w:t>
-      </w:r>
-      <w:proofErr w:type="spellStart"/>
-      <w:r>
-        <w:rPr>
-          <w:rFonts w:asciiTheme="majorBidi" w:eastAsia="Times New Roman" w:hAnsiTheme="majorBidi" w:cstheme="majorBidi"/>
-          <w:b/>
-          <w:bCs/>
-          <w:color w:val="000000"/>
-          <w:kern w:val="0"/>
-          <w:sz w:val="26"/>
-          <w:szCs w:val="26"/>
-          <w14:ligatures w14:val="none"/>
-        </w:rPr>
-        <w:t>CodeBuild</w:t>
-      </w:r>
-      <w:proofErr w:type="spellEnd"/>
-      <w:r>
-        <w:rPr>
-          <w:rFonts w:asciiTheme="majorBidi" w:eastAsia="Times New Roman" w:hAnsiTheme="majorBidi" w:cstheme="majorBidi"/>
-          <w:b/>
-          <w:bCs/>
-          <w:color w:val="000000"/>
-          <w:kern w:val="0"/>
-          <w:sz w:val="26"/>
-          <w:szCs w:val="26"/>
-          <w14:ligatures w14:val="none"/>
-        </w:rPr>
-        <w:t>: </w:t>
-      </w:r>
-    </w:p>
-    <w:p>
-      <w:pPr>
-        <w:spacing w:after="0" w:line="276" w:lineRule="auto"/>
-        <w:rPr>
-          <w:rFonts w:asciiTheme="majorBidi" w:eastAsia="Times New Roman" w:hAnsiTheme="majorBidi" w:cstheme="majorBidi"/>
-          <w:kern w:val="0"/>
-          <w:sz w:val="24"/>
-          <w:szCs w:val="24"/>
-          <w14:ligatures w14:val="none"/>
-        </w:rPr>
-      </w:pPr>
-      <w:r>
-        <w:rPr>
-          <w:rFonts w:asciiTheme="majorBidi" w:eastAsia="Times New Roman" w:hAnsiTheme="majorBidi" w:cstheme="majorBidi"/>
-          <w:color w:val="000000"/>
-          <w:kern w:val="0"/>
-          <w:sz w:val="24"/>
-          <w:szCs w:val="24"/>
-          <w14:ligatures w14:val="none"/>
-        </w:rPr>
-        <w:t>It is a fully managed build service that helps you compile source code, run unit tests, and produce artifacts that are ready to deploy. AWS CodeBuild scales continuously and processes multiple builds concurrently, so your builds are not left in the queue.</w:t>
-      </w:r>
-    </w:p>
-    <w:p>
-      <w:pPr>
-        <w:spacing w:after="0" w:line="276" w:lineRule="auto"/>
-        <w:rPr>
-          <w:rFonts w:asciiTheme="majorBidi" w:eastAsia="Times New Roman" w:hAnsiTheme="majorBidi" w:cstheme="majorBidi"/>
-          <w:b/>
-          <w:bCs/>
-          <w:kern w:val="0"/>
-          <w:sz w:val="26"/>
-          <w:szCs w:val="26"/>
-          <w14:ligatures w14:val="none"/>
-        </w:rPr>
-      </w:pPr>
-      <w:r>
-        <w:rPr>
-          <w:rFonts w:asciiTheme="majorBidi" w:eastAsia="Times New Roman" w:hAnsiTheme="majorBidi" w:cstheme="majorBidi"/>
-          <w:b/>
-          <w:bCs/>
-          <w:color w:val="000000"/>
-          <w:kern w:val="0"/>
-          <w:sz w:val="26"/>
-          <w:szCs w:val="26"/>
-          <w14:ligatures w14:val="none"/>
-        </w:rPr>
-        <w:t xml:space="preserve">AWS </w:t>
-      </w:r>
-      <w:proofErr w:type="spellStart"/>
-      <w:r>
-        <w:rPr>
-          <w:rFonts w:asciiTheme="majorBidi" w:eastAsia="Times New Roman" w:hAnsiTheme="majorBidi" w:cstheme="majorBidi"/>
-          <w:b/>
-          <w:bCs/>
-          <w:color w:val="000000"/>
-          <w:kern w:val="0"/>
-          <w:sz w:val="26"/>
-          <w:szCs w:val="26"/>
-          <w14:ligatures w14:val="none"/>
-        </w:rPr>
-        <w:t>CodePipeline</w:t>
-      </w:r>
-      <w:proofErr w:type="spellEnd"/>
-      <w:r>
-        <w:rPr>
-          <w:rFonts w:asciiTheme="majorBidi" w:eastAsia="Times New Roman" w:hAnsiTheme="majorBidi" w:cstheme="majorBidi"/>
-          <w:b/>
-          <w:bCs/>
-          <w:color w:val="000000"/>
-          <w:kern w:val="0"/>
-          <w:sz w:val="26"/>
-          <w:szCs w:val="26"/>
-          <w14:ligatures w14:val="none"/>
-        </w:rPr>
-        <w:t>: </w:t>
-      </w:r>
-    </w:p>
-    <w:p>
-      <w:pPr>
-        <w:spacing w:after="0" w:line="276" w:lineRule="auto"/>
-        <w:rPr>
-          <w:rFonts w:asciiTheme="majorBidi" w:eastAsia="Times New Roman" w:hAnsiTheme="majorBidi" w:cstheme="majorBidi"/>
-          <w:kern w:val="0"/>
-          <w:sz w:val="24"/>
-          <w:szCs w:val="24"/>
-          <w14:ligatures w14:val="none"/>
-        </w:rPr>
-      </w:pPr>
-      <w:r>
-        <w:rPr>
-          <w:rFonts w:asciiTheme="majorBidi" w:eastAsia="Times New Roman" w:hAnsiTheme="majorBidi" w:cstheme="majorBidi"/>
-          <w:color w:val="000000"/>
-          <w:kern w:val="0"/>
-          <w:sz w:val="24"/>
-          <w:szCs w:val="24"/>
-          <w14:ligatures w14:val="none"/>
-        </w:rPr>
-        <w:t xml:space="preserve">It helps you quickly model and configure the different stages of a software release and automate the steps required to release software changes continuously. You can integrate AWS CodePipeline with third-party services like </w:t>
-      </w:r>
-      <w:r>
-        <w:rPr>
-          <w:rFonts w:asciiTheme="majorBidi" w:eastAsia="Times New Roman" w:hAnsiTheme="majorBidi" w:cstheme="majorBidi"/>
-          <w:color w:val="000000"/>
-          <w:kern w:val="0"/>
-          <w:sz w:val="24"/>
-          <w:szCs w:val="24"/>
-          <w14:ligatures w14:val="none"/>
-        </w:rPr>
-        <w:t>GitHub or</w:t>
-      </w:r>
-      <w:r>
-        <w:rPr>
-          <w:rFonts w:asciiTheme="majorBidi" w:eastAsia="Times New Roman" w:hAnsiTheme="majorBidi" w:cstheme="majorBidi"/>
-          <w:color w:val="000000"/>
-          <w:kern w:val="0"/>
-          <w:sz w:val="24"/>
-          <w:szCs w:val="24"/>
-          <w14:ligatures w14:val="none"/>
-        </w:rPr>
-        <w:t xml:space="preserve"> use an </w:t>
-      </w:r>
-      <w:proofErr w:type="gramStart"/>
-      <w:r>
-        <w:rPr>
-          <w:rFonts w:asciiTheme="majorBidi" w:eastAsia="Times New Roman" w:hAnsiTheme="majorBidi" w:cstheme="majorBidi"/>
-          <w:color w:val="000000"/>
-          <w:kern w:val="0"/>
-          <w:sz w:val="24"/>
-          <w:szCs w:val="24"/>
-          <w14:ligatures w14:val="none"/>
-        </w:rPr>
-        <w:t>AWS services</w:t>
-      </w:r>
-      <w:proofErr w:type="gramEnd"/>
-      <w:r>
-        <w:rPr>
-          <w:rFonts w:asciiTheme="majorBidi" w:eastAsia="Times New Roman" w:hAnsiTheme="majorBidi" w:cstheme="majorBidi"/>
-          <w:color w:val="000000"/>
-          <w:kern w:val="0"/>
-          <w:sz w:val="24"/>
-          <w:szCs w:val="24"/>
-          <w14:ligatures w14:val="none"/>
-        </w:rPr>
-        <w:t xml:space="preserve"> such as AWS CodeCommit or Amazon ECR.</w:t>
-      </w:r>
-    </w:p>
-    <w:p>
-      <w:pPr>
-        <w:spacing w:after="0" w:line="276" w:lineRule="auto"/>
-        <w:rPr>
-          <w:rFonts w:asciiTheme="majorBidi" w:eastAsia="Times New Roman" w:hAnsiTheme="majorBidi" w:cstheme="majorBidi"/>
-          <w:kern w:val="0"/>
-          <w:sz w:val="24"/>
-          <w:szCs w:val="24"/>
-          <w14:ligatures w14:val="none"/>
-        </w:rPr>
-      </w:pPr>
-    </w:p>
-    <w:p>
-      <w:pPr>
-        <w:spacing w:after="0" w:line="276" w:lineRule="auto"/>
-        <w:rPr>
-          <w:rFonts w:asciiTheme="majorBidi" w:eastAsia="Times New Roman" w:hAnsiTheme="majorBidi" w:cstheme="majorBidi"/>
-          <w:b/>
-          <w:bCs/>
-          <w:kern w:val="0"/>
-          <w:sz w:val="26"/>
-          <w:szCs w:val="26"/>
-          <w14:ligatures w14:val="none"/>
-        </w:rPr>
-      </w:pPr>
-      <w:r>
-        <w:rPr>
-          <w:rFonts w:asciiTheme="majorBidi" w:eastAsia="Times New Roman" w:hAnsiTheme="majorBidi" w:cstheme="majorBidi"/>
-          <w:b/>
-          <w:bCs/>
-          <w:color w:val="000000"/>
-          <w:kern w:val="0"/>
-          <w:sz w:val="26"/>
-          <w:szCs w:val="26"/>
-          <w14:ligatures w14:val="none"/>
-        </w:rPr>
-        <w:t>Amazon Elastic Container Registry (Amazon ECR):</w:t>
-      </w:r>
-    </w:p>
-    <w:p>
-      <w:pPr>
-        <w:spacing w:after="0" w:line="276" w:lineRule="auto"/>
-        <w:rPr>
-          <w:rFonts w:asciiTheme="majorBidi" w:eastAsia="Times New Roman" w:hAnsiTheme="majorBidi" w:cstheme="majorBidi"/>
-          <w:kern w:val="0"/>
-          <w:sz w:val="24"/>
-          <w:szCs w:val="24"/>
-          <w14:ligatures w14:val="none"/>
-        </w:rPr>
-      </w:pPr>
-      <w:r>
-        <w:rPr>
-          <w:rFonts w:asciiTheme="majorBidi" w:eastAsia="Times New Roman" w:hAnsiTheme="majorBidi" w:cstheme="majorBidi"/>
-          <w:color w:val="000000"/>
-          <w:kern w:val="0"/>
-          <w:sz w:val="24"/>
-          <w:szCs w:val="24"/>
-          <w14:ligatures w14:val="none"/>
-        </w:rPr>
-        <w:t>It is a fully managed registry that makes it easy for developers to store, manage, and deploy Docker container images. Amazon ECR is integrated with Amazon ECS to simplify your development-to-production workflow. Amazon ECR hosts your images in a highly available and scalable architecture so you can deploy containers for your applications reliably. Integration with AWS Identity and Access Management (IAM) provides resource-level control of each repository.</w:t>
-      </w:r>
-    </w:p>
-    <w:p>
-      <w:pPr>
-        <w:spacing w:after="0" w:line="276" w:lineRule="auto"/>
-        <w:rPr>
-          <w:rFonts w:asciiTheme="majorBidi" w:eastAsia="Times New Roman" w:hAnsiTheme="majorBidi" w:cstheme="majorBidi"/>
-          <w:kern w:val="0"/>
-          <w:sz w:val="24"/>
-          <w:szCs w:val="24"/>
-          <w14:ligatures w14:val="none"/>
-        </w:rPr>
-      </w:pPr>
-    </w:p>
-    <w:p>
-      <w:pPr>
-        <w:spacing w:after="0" w:line="276" w:lineRule="auto"/>
-        <w:rPr>
-          <w:rFonts w:asciiTheme="majorBidi" w:eastAsia="Times New Roman" w:hAnsiTheme="majorBidi" w:cstheme="majorBidi"/>
-          <w:kern w:val="0"/>
-          <w:sz w:val="28"/>
-          <w:szCs w:val="28"/>
-          <w14:ligatures w14:val="none"/>
-        </w:rPr>
-      </w:pPr>
-      <w:r>
-        <w:rPr>
-          <w:rFonts w:asciiTheme="majorBidi" w:eastAsia="Times New Roman" w:hAnsiTheme="majorBidi" w:cstheme="majorBidi"/>
-          <w:b/>
-          <w:bCs/>
-          <w:color w:val="000000"/>
-          <w:kern w:val="0"/>
-          <w:sz w:val="26"/>
-          <w:szCs w:val="26"/>
-          <w14:ligatures w14:val="none"/>
-        </w:rPr>
-        <w:t>Amazon Elastic Container Service (Amazon ECS</w:t>
-      </w:r>
-      <w:r>
-        <w:rPr>
-          <w:rFonts w:asciiTheme="majorBidi" w:eastAsia="Times New Roman" w:hAnsiTheme="majorBidi" w:cstheme="majorBidi"/>
-          <w:b/>
-          <w:bCs/>
-          <w:color w:val="000000"/>
-          <w:kern w:val="0"/>
-          <w:sz w:val="28"/>
-          <w:szCs w:val="28"/>
-          <w14:ligatures w14:val="none"/>
-        </w:rPr>
-        <w:t>)</w:t>
-      </w:r>
-      <w:r>
-        <w:rPr>
-          <w:rFonts w:asciiTheme="majorBidi" w:eastAsia="Times New Roman" w:hAnsiTheme="majorBidi" w:cstheme="majorBidi"/>
-          <w:color w:val="000000"/>
-          <w:kern w:val="0"/>
-          <w:sz w:val="28"/>
-          <w:szCs w:val="28"/>
-          <w14:ligatures w14:val="none"/>
-        </w:rPr>
-        <w:t>:</w:t>
-      </w:r>
-      <w:r>
-        <w:rPr>
-          <w:rFonts w:asciiTheme="majorBidi" w:eastAsia="Times New Roman" w:hAnsiTheme="majorBidi" w:cstheme="majorBidi"/>
-          <w:color w:val="000000"/>
-          <w:kern w:val="0"/>
-          <w:sz w:val="28"/>
-          <w:szCs w:val="28"/>
-          <w14:ligatures w14:val="none"/>
-        </w:rPr>
-        <w:t> </w:t>
-      </w:r>
-    </w:p>
-    <w:p>
-      <w:pPr>
-        <w:spacing w:after="0" w:line="276" w:lineRule="auto"/>
-        <w:rPr>
-          <w:rFonts w:asciiTheme="majorBidi" w:eastAsia="Times New Roman" w:hAnsiTheme="majorBidi" w:cstheme="majorBidi"/>
-          <w:kern w:val="0"/>
-          <w:sz w:val="24"/>
-          <w:szCs w:val="24"/>
-          <w14:ligatures w14:val="none"/>
-        </w:rPr>
-      </w:pPr>
-      <w:r>
-        <w:rPr>
-          <w:rFonts w:asciiTheme="majorBidi" w:eastAsia="Times New Roman" w:hAnsiTheme="majorBidi" w:cstheme="majorBidi"/>
-          <w:color w:val="000000"/>
-          <w:kern w:val="0"/>
-          <w:sz w:val="24"/>
-          <w:szCs w:val="24"/>
-          <w14:ligatures w14:val="none"/>
-        </w:rPr>
-        <w:t>It is a highly scalable, high-performance container orchestration service that supports Docker containers and allows you to easily run and scale containerized applications on AWS. Amazon ECS eliminates the need for you to install and operate your own container orchestration software, manage and scale a cluster of virtual machines, or schedule containers on those virtual machines.</w:t>
-      </w:r>
-    </w:p>
-    <w:p>
-      <w:pPr>
-        <w:spacing w:after="0" w:line="276" w:lineRule="auto"/>
-        <w:rPr>
-          <w:rFonts w:asciiTheme="majorBidi" w:eastAsia="Times New Roman" w:hAnsiTheme="majorBidi" w:cstheme="majorBidi"/>
-          <w:kern w:val="0"/>
-          <w:sz w:val="24"/>
-          <w:szCs w:val="24"/>
-          <w14:ligatures w14:val="none"/>
-        </w:rPr>
-      </w:pPr>
-    </w:p>
-    <w:p>
-      <w:pPr>
-        <w:spacing w:after="0" w:line="276" w:lineRule="auto"/>
-        <w:rPr>
-          <w:rFonts w:asciiTheme="majorBidi" w:eastAsia="Times New Roman" w:hAnsiTheme="majorBidi" w:cstheme="majorBidi"/>
-          <w:b/>
-          <w:bCs/>
-          <w:kern w:val="0"/>
-          <w:sz w:val="26"/>
-          <w:szCs w:val="26"/>
-          <w14:ligatures w14:val="none"/>
-        </w:rPr>
-      </w:pPr>
-      <w:r>
-        <w:rPr>
-          <w:rFonts w:asciiTheme="majorBidi" w:eastAsia="Times New Roman" w:hAnsiTheme="majorBidi" w:cstheme="majorBidi"/>
-          <w:b/>
-          <w:bCs/>
-          <w:color w:val="000000"/>
-          <w:kern w:val="0"/>
-          <w:sz w:val="26"/>
-          <w:szCs w:val="26"/>
-          <w14:ligatures w14:val="none"/>
-        </w:rPr>
-        <w:t xml:space="preserve">AWS </w:t>
-      </w:r>
-      <w:proofErr w:type="spellStart"/>
-      <w:r>
-        <w:rPr>
-          <w:rFonts w:asciiTheme="majorBidi" w:eastAsia="Times New Roman" w:hAnsiTheme="majorBidi" w:cstheme="majorBidi"/>
-          <w:b/>
-          <w:bCs/>
-          <w:color w:val="000000"/>
-          <w:kern w:val="0"/>
-          <w:sz w:val="26"/>
-          <w:szCs w:val="26"/>
-          <w14:ligatures w14:val="none"/>
-        </w:rPr>
-        <w:t>Fargate</w:t>
-      </w:r>
-      <w:proofErr w:type="spellEnd"/>
-      <w:r>
-        <w:rPr>
-          <w:rFonts w:asciiTheme="majorBidi" w:eastAsia="Times New Roman" w:hAnsiTheme="majorBidi" w:cstheme="majorBidi"/>
-          <w:b/>
-          <w:bCs/>
-          <w:color w:val="000000"/>
-          <w:kern w:val="0"/>
-          <w:sz w:val="26"/>
-          <w:szCs w:val="26"/>
-          <w14:ligatures w14:val="none"/>
-        </w:rPr>
-        <w:t>: </w:t>
+        <w:t>AWS Fargate: </w:t>
       </w:r>
     </w:p>
     <w:p>
@@ -10606,25 +10130,7 @@
           <w:sz w:val="24"/>
           <w:szCs w:val="24"/>
         </w:rPr>
-        <w:t xml:space="preserve">In this chapter we talked </w:t>
-      </w:r>
-      <w:proofErr w:type="gramStart"/>
-      <w:r>
-        <w:rPr>
-          <w:rFonts w:asciiTheme="majorBidi" w:hAnsiTheme="majorBidi" w:cstheme="majorBidi"/>
-          <w:sz w:val="24"/>
-          <w:szCs w:val="24"/>
-        </w:rPr>
-        <w:t>about</w:t>
-      </w:r>
-      <w:proofErr w:type="gramEnd"/>
-      <w:r>
-        <w:rPr>
-          <w:rFonts w:asciiTheme="majorBidi" w:hAnsiTheme="majorBidi" w:cstheme="majorBidi"/>
-          <w:sz w:val="24"/>
-          <w:szCs w:val="24"/>
-        </w:rPr>
-        <w:t xml:space="preserve"> and we defined the different technologies we have used to achieve our goals, In the next one we will dive deep into the design, architecture and the implementation.</w:t>
+        <w:t>In this chapter we talked about and we defined the different technologies we have used to achieve our goals, In the next one we will dive deep into the design, architecture and the implementation.</w:t>
       </w:r>
     </w:p>
     <w:p>
@@ -12824,18 +12330,8 @@
           <w:szCs w:val="26"/>
         </w:rPr>
         <w:lastRenderedPageBreak/>
-        <w:t>4.3-</w:t>
-      </w:r>
-      <w:proofErr w:type="gramStart"/>
-      <w:r>
-        <w:rPr>
-          <w:rFonts w:asciiTheme="majorBidi" w:hAnsiTheme="majorBidi" w:cstheme="majorBidi"/>
-          <w:sz w:val="26"/>
-          <w:szCs w:val="26"/>
-        </w:rPr>
-        <w:t>Scenarios :</w:t>
-      </w:r>
-      <w:proofErr w:type="gramEnd"/>
+        <w:t>4.3-Scenarios :</w:t>
+      </w:r>
     </w:p>
     <w:p>
       <w:pPr>
@@ -12859,25 +12355,7 @@
           <w:sz w:val="24"/>
           <w:szCs w:val="24"/>
         </w:rPr>
-        <w:t xml:space="preserve"> In our </w:t>
-      </w:r>
-      <w:proofErr w:type="gramStart"/>
-      <w:r>
-        <w:rPr>
-          <w:rFonts w:asciiTheme="majorBidi" w:hAnsiTheme="majorBidi" w:cstheme="majorBidi"/>
-          <w:sz w:val="24"/>
-          <w:szCs w:val="24"/>
-        </w:rPr>
-        <w:t>case ,</w:t>
-      </w:r>
-      <w:proofErr w:type="gramEnd"/>
-      <w:r>
-        <w:rPr>
-          <w:rFonts w:asciiTheme="majorBidi" w:hAnsiTheme="majorBidi" w:cstheme="majorBidi"/>
-          <w:sz w:val="24"/>
-          <w:szCs w:val="24"/>
-        </w:rPr>
-        <w:t xml:space="preserve"> we will be illustrating different scenarios of opportunities life cycle , from creation till it becomes a valid project.</w:t>
+        <w:t xml:space="preserve"> In our case , we will be illustrating different scenarios of opportunities life cycle , from creation till it becomes a valid project.</w:t>
       </w:r>
     </w:p>
     <w:p>
@@ -13026,25 +12504,7 @@
           <w:sz w:val="24"/>
           <w:szCs w:val="24"/>
         </w:rPr>
-        <w:t xml:space="preserve">A secretary in our application refers to an actor that its only job is to type information from adding customers contacts and opportunities. It works like an opportunity </w:t>
-      </w:r>
-      <w:proofErr w:type="gramStart"/>
-      <w:r>
-        <w:rPr>
-          <w:rFonts w:asciiTheme="majorBidi" w:hAnsiTheme="majorBidi" w:cstheme="majorBidi"/>
-          <w:sz w:val="24"/>
-          <w:szCs w:val="24"/>
-        </w:rPr>
-        <w:t>hunter ,</w:t>
-      </w:r>
-      <w:proofErr w:type="gramEnd"/>
-      <w:r>
-        <w:rPr>
-          <w:rFonts w:asciiTheme="majorBidi" w:hAnsiTheme="majorBidi" w:cstheme="majorBidi"/>
-          <w:sz w:val="24"/>
-          <w:szCs w:val="24"/>
-        </w:rPr>
-        <w:t xml:space="preserve"> this entity can get information from contacts directly or through social media or even through newspaper, the secretary then have to add every opportunity found to our database.</w:t>
+        <w:t>A secretary in our application refers to an actor that its only job is to type information from adding customers contacts and opportunities. It works like an opportunity hunter , this entity can get information from contacts directly or through social media or even through newspaper, the secretary then have to add every opportunity found to our database.</w:t>
       </w:r>
     </w:p>
     <w:p>
@@ -13085,25 +12545,7 @@
           <w:sz w:val="24"/>
           <w:szCs w:val="24"/>
         </w:rPr>
-        <w:t xml:space="preserve">Upload necessary documents related to this </w:t>
-      </w:r>
-      <w:proofErr w:type="gramStart"/>
-      <w:r>
-        <w:rPr>
-          <w:rFonts w:asciiTheme="majorBidi" w:hAnsiTheme="majorBidi" w:cstheme="majorBidi"/>
-          <w:sz w:val="24"/>
-          <w:szCs w:val="24"/>
-        </w:rPr>
-        <w:t>opportunity ,</w:t>
-      </w:r>
-      <w:proofErr w:type="gramEnd"/>
-      <w:r>
-        <w:rPr>
-          <w:rFonts w:asciiTheme="majorBidi" w:hAnsiTheme="majorBidi" w:cstheme="majorBidi"/>
-          <w:sz w:val="24"/>
-          <w:szCs w:val="24"/>
-        </w:rPr>
-        <w:t xml:space="preserve"> such as PDF files , images, bidding documents, full report about the customer or the opportunity.</w:t>
+        <w:t>Upload necessary documents related to this opportunity , such as PDF files , images, bidding documents, full report about the customer or the opportunity.</w:t>
       </w:r>
     </w:p>
     <w:p>
@@ -13126,25 +12568,7 @@
           <w:sz w:val="24"/>
           <w:szCs w:val="24"/>
         </w:rPr>
-        <w:t xml:space="preserve">Add different information about the </w:t>
-      </w:r>
-      <w:proofErr w:type="gramStart"/>
-      <w:r>
-        <w:rPr>
-          <w:rFonts w:asciiTheme="majorBidi" w:hAnsiTheme="majorBidi" w:cstheme="majorBidi"/>
-          <w:sz w:val="24"/>
-          <w:szCs w:val="24"/>
-        </w:rPr>
-        <w:t>customer ,</w:t>
-      </w:r>
-      <w:proofErr w:type="gramEnd"/>
-      <w:r>
-        <w:rPr>
-          <w:rFonts w:asciiTheme="majorBidi" w:hAnsiTheme="majorBidi" w:cstheme="majorBidi"/>
-          <w:sz w:val="24"/>
-          <w:szCs w:val="24"/>
-        </w:rPr>
-        <w:t xml:space="preserve"> the expected closed date , from where did the secretary found out about this opportunity, etc. …</w:t>
+        <w:t>Add different information about the customer , the expected closed date , from where did the secretary found out about this opportunity, etc. …</w:t>
       </w:r>
     </w:p>
     <w:p>
@@ -13167,25 +12591,7 @@
           <w:sz w:val="24"/>
           <w:szCs w:val="24"/>
         </w:rPr>
-        <w:t xml:space="preserve">Once you finish step 1 &amp; </w:t>
-      </w:r>
-      <w:proofErr w:type="gramStart"/>
-      <w:r>
-        <w:rPr>
-          <w:rFonts w:asciiTheme="majorBidi" w:hAnsiTheme="majorBidi" w:cstheme="majorBidi"/>
-          <w:sz w:val="24"/>
-          <w:szCs w:val="24"/>
-        </w:rPr>
-        <w:t>2 ,</w:t>
-      </w:r>
-      <w:proofErr w:type="gramEnd"/>
-      <w:r>
-        <w:rPr>
-          <w:rFonts w:asciiTheme="majorBidi" w:hAnsiTheme="majorBidi" w:cstheme="majorBidi"/>
-          <w:sz w:val="24"/>
-          <w:szCs w:val="24"/>
-        </w:rPr>
-        <w:t xml:space="preserve"> the secretary will press the “Create Opportunity” button which will save those information into our database</w:t>
+        <w:t>Once you finish step 1 &amp; 2 , the secretary will press the “Create Opportunity” button which will save those information into our database</w:t>
       </w:r>
       <w:r>
         <w:rPr>
@@ -13275,25 +12681,7 @@
           <w:sz w:val="24"/>
           <w:szCs w:val="24"/>
         </w:rPr>
-        <w:t xml:space="preserve"> with a comprehensive and nuanced understanding of the intricate workings and processes underlying this </w:t>
-      </w:r>
-      <w:proofErr w:type="gramStart"/>
-      <w:r>
-        <w:rPr>
-          <w:rFonts w:asciiTheme="majorBidi" w:hAnsiTheme="majorBidi" w:cstheme="majorBidi"/>
-          <w:sz w:val="24"/>
-          <w:szCs w:val="24"/>
-        </w:rPr>
-        <w:t>particular situation</w:t>
-      </w:r>
-      <w:proofErr w:type="gramEnd"/>
-      <w:r>
-        <w:rPr>
-          <w:rFonts w:asciiTheme="majorBidi" w:hAnsiTheme="majorBidi" w:cstheme="majorBidi"/>
-          <w:sz w:val="24"/>
-          <w:szCs w:val="24"/>
-        </w:rPr>
-        <w:t>.</w:t>
+        <w:t xml:space="preserve"> with a comprehensive and nuanced understanding of the intricate workings and processes underlying this particular situation.</w:t>
       </w:r>
     </w:p>
     <w:p>
@@ -13388,29 +12776,7 @@
           <w:sz w:val="20"/>
           <w:szCs w:val="20"/>
         </w:rPr>
-        <w:t xml:space="preserve">Figure </w:t>
-      </w:r>
-      <w:proofErr w:type="gramStart"/>
-      <w:r>
-        <w:rPr>
-          <w:rFonts w:asciiTheme="majorBidi" w:hAnsiTheme="majorBidi" w:cstheme="majorBidi"/>
-          <w:b/>
-          <w:bCs/>
-          <w:sz w:val="20"/>
-          <w:szCs w:val="20"/>
-        </w:rPr>
-        <w:t>5 :</w:t>
-      </w:r>
-      <w:proofErr w:type="gramEnd"/>
-      <w:r>
-        <w:rPr>
-          <w:rFonts w:asciiTheme="majorBidi" w:hAnsiTheme="majorBidi" w:cstheme="majorBidi"/>
-          <w:b/>
-          <w:bCs/>
-          <w:sz w:val="20"/>
-          <w:szCs w:val="20"/>
-        </w:rPr>
-        <w:t xml:space="preserve"> Sequence diagram of opportunity creation</w:t>
+        <w:t>Figure 5 : Sequence diagram of opportunity creation</w:t>
       </w:r>
     </w:p>
     <w:p>
@@ -13454,18 +12820,8 @@
           <w:sz w:val="26"/>
           <w:szCs w:val="26"/>
         </w:rPr>
-        <w:t xml:space="preserve">ion </w:t>
-      </w:r>
-      <w:proofErr w:type="gramStart"/>
-      <w:r>
-        <w:rPr>
-          <w:rFonts w:asciiTheme="majorBidi" w:hAnsiTheme="majorBidi" w:cstheme="majorBidi"/>
-          <w:sz w:val="26"/>
-          <w:szCs w:val="26"/>
-        </w:rPr>
-        <w:t>Making :</w:t>
-      </w:r>
-      <w:proofErr w:type="gramEnd"/>
+        <w:t>ion Making :</w:t>
+      </w:r>
     </w:p>
     <w:p>
       <w:pPr>
@@ -13482,25 +12838,7 @@
           <w:sz w:val="24"/>
           <w:szCs w:val="24"/>
         </w:rPr>
-        <w:t xml:space="preserve">In this section we will be talking about the </w:t>
-      </w:r>
-      <w:proofErr w:type="gramStart"/>
-      <w:r>
-        <w:rPr>
-          <w:rFonts w:asciiTheme="majorBidi" w:hAnsiTheme="majorBidi" w:cstheme="majorBidi"/>
-          <w:sz w:val="24"/>
-          <w:szCs w:val="24"/>
-        </w:rPr>
-        <w:t>admins</w:t>
-      </w:r>
-      <w:proofErr w:type="gramEnd"/>
-      <w:r>
-        <w:rPr>
-          <w:rFonts w:asciiTheme="majorBidi" w:hAnsiTheme="majorBidi" w:cstheme="majorBidi"/>
-          <w:sz w:val="24"/>
-          <w:szCs w:val="24"/>
-        </w:rPr>
-        <w:t xml:space="preserve"> interference with the opportunity life cycle We will assume from this point that the admin got already notified about the creation of a new opportunity as it shows the previous figure.</w:t>
+        <w:t>In this section we will be talking about the admins interference with the opportunity life cycle We will assume from this point that the admin got already notified about the creation of a new opportunity as it shows the previous figure.</w:t>
       </w:r>
     </w:p>
     <w:p>
@@ -13518,25 +12856,7 @@
           <w:sz w:val="24"/>
           <w:szCs w:val="24"/>
         </w:rPr>
-        <w:t xml:space="preserve">So the decision making refers to the process of admins reading all information about the newly added </w:t>
-      </w:r>
-      <w:proofErr w:type="gramStart"/>
-      <w:r>
-        <w:rPr>
-          <w:rFonts w:asciiTheme="majorBidi" w:hAnsiTheme="majorBidi" w:cstheme="majorBidi"/>
-          <w:sz w:val="24"/>
-          <w:szCs w:val="24"/>
-        </w:rPr>
-        <w:t>opportunity ,</w:t>
-      </w:r>
-      <w:proofErr w:type="gramEnd"/>
-      <w:r>
-        <w:rPr>
-          <w:rFonts w:asciiTheme="majorBidi" w:hAnsiTheme="majorBidi" w:cstheme="majorBidi"/>
-          <w:sz w:val="24"/>
-          <w:szCs w:val="24"/>
-        </w:rPr>
-        <w:t xml:space="preserve"> they download all of documents , they check them out then decide to engage or ignore, so that leaves us with 2 main scenarios, first is to ignore the opportunity as it doesn’t fit to the company’s work strategies or for any other reason, the second will be to engage in that opportunity.</w:t>
+        <w:t>So the decision making refers to the process of admins reading all information about the newly added opportunity , they download all of documents , they check them out then decide to engage or ignore, so that leaves us with 2 main scenarios, first is to ignore the opportunity as it doesn’t fit to the company’s work strategies or for any other reason, the second will be to engage in that opportunity.</w:t>
       </w:r>
     </w:p>
     <w:p>
@@ -13617,9 +12937,8 @@
           <w:sz w:val="20"/>
           <w:szCs w:val="20"/>
         </w:rPr>
-        <w:t xml:space="preserve">Figure </w:t>
-      </w:r>
-      <w:proofErr w:type="gramStart"/>
+        <w:t>Figure 5 : Use case diagram of the deci</w:t>
+      </w:r>
       <w:r>
         <w:rPr>
           <w:rFonts w:asciiTheme="majorBidi" w:hAnsiTheme="majorBidi" w:cstheme="majorBidi"/>
@@ -13628,9 +12947,8 @@
           <w:sz w:val="20"/>
           <w:szCs w:val="20"/>
         </w:rPr>
-        <w:t>5 :</w:t>
-      </w:r>
-      <w:proofErr w:type="gramEnd"/>
+        <w:t>si</w:t>
+      </w:r>
       <w:r>
         <w:rPr>
           <w:rFonts w:asciiTheme="majorBidi" w:hAnsiTheme="majorBidi" w:cstheme="majorBidi"/>
@@ -13639,26 +12957,6 @@
           <w:sz w:val="20"/>
           <w:szCs w:val="20"/>
         </w:rPr>
-        <w:t xml:space="preserve"> Use case diagram of the deci</w:t>
-      </w:r>
-      <w:r>
-        <w:rPr>
-          <w:rFonts w:asciiTheme="majorBidi" w:hAnsiTheme="majorBidi" w:cstheme="majorBidi"/>
-          <w:b/>
-          <w:bCs/>
-          <w:sz w:val="20"/>
-          <w:szCs w:val="20"/>
-        </w:rPr>
-        <w:t>si</w:t>
-      </w:r>
-      <w:r>
-        <w:rPr>
-          <w:rFonts w:asciiTheme="majorBidi" w:hAnsiTheme="majorBidi" w:cstheme="majorBidi"/>
-          <w:b/>
-          <w:bCs/>
-          <w:sz w:val="20"/>
-          <w:szCs w:val="20"/>
-        </w:rPr>
         <w:t>on making</w:t>
       </w:r>
     </w:p>
@@ -13678,25 +12976,7 @@
           <w:szCs w:val="24"/>
         </w:rPr>
         <w:lastRenderedPageBreak/>
-        <w:t xml:space="preserve">We won’t be talking about the first scenario as it is a straight forward </w:t>
-      </w:r>
-      <w:proofErr w:type="gramStart"/>
-      <w:r>
-        <w:rPr>
-          <w:rFonts w:asciiTheme="majorBidi" w:hAnsiTheme="majorBidi" w:cstheme="majorBidi"/>
-          <w:sz w:val="24"/>
-          <w:szCs w:val="24"/>
-        </w:rPr>
-        <w:t>one ,</w:t>
-      </w:r>
-      <w:proofErr w:type="gramEnd"/>
-      <w:r>
-        <w:rPr>
-          <w:rFonts w:asciiTheme="majorBidi" w:hAnsiTheme="majorBidi" w:cstheme="majorBidi"/>
-          <w:sz w:val="24"/>
-          <w:szCs w:val="24"/>
-        </w:rPr>
-        <w:t xml:space="preserve"> for any reasons the company ha</w:t>
+        <w:t>We won’t be talking about the first scenario as it is a straight forward one , for any reasons the company ha</w:t>
       </w:r>
       <w:r>
         <w:rPr>
@@ -13792,25 +13072,7 @@
           <w:sz w:val="24"/>
           <w:szCs w:val="24"/>
         </w:rPr>
-        <w:t xml:space="preserve">The admin will give a value to this </w:t>
-      </w:r>
-      <w:proofErr w:type="gramStart"/>
-      <w:r>
-        <w:rPr>
-          <w:rFonts w:asciiTheme="majorBidi" w:hAnsiTheme="majorBidi" w:cstheme="majorBidi"/>
-          <w:sz w:val="24"/>
-          <w:szCs w:val="24"/>
-        </w:rPr>
-        <w:t>opportunity :</w:t>
-      </w:r>
-      <w:proofErr w:type="gramEnd"/>
-      <w:r>
-        <w:rPr>
-          <w:rFonts w:asciiTheme="majorBidi" w:hAnsiTheme="majorBidi" w:cstheme="majorBidi"/>
-          <w:sz w:val="24"/>
-          <w:szCs w:val="24"/>
-        </w:rPr>
-        <w:t xml:space="preserve"> low, medium, high depending on a lot of factors that the company works upon, and that will update the opportunity value.</w:t>
+        <w:t>The admin will give a value to this opportunity : low, medium, high depending on a lot of factors that the company works upon, and that will update the opportunity value.</w:t>
       </w:r>
     </w:p>
     <w:p>
@@ -13851,25 +13113,7 @@
           <w:sz w:val="24"/>
           <w:szCs w:val="24"/>
         </w:rPr>
-        <w:t xml:space="preserve">The figure below shows the different technical steps for our </w:t>
-      </w:r>
-      <w:proofErr w:type="gramStart"/>
-      <w:r>
-        <w:rPr>
-          <w:rFonts w:asciiTheme="majorBidi" w:hAnsiTheme="majorBidi" w:cstheme="majorBidi"/>
-          <w:sz w:val="24"/>
-          <w:szCs w:val="24"/>
-        </w:rPr>
-        <w:t>decision making</w:t>
-      </w:r>
-      <w:proofErr w:type="gramEnd"/>
-      <w:r>
-        <w:rPr>
-          <w:rFonts w:asciiTheme="majorBidi" w:hAnsiTheme="majorBidi" w:cstheme="majorBidi"/>
-          <w:sz w:val="24"/>
-          <w:szCs w:val="24"/>
-        </w:rPr>
-        <w:t xml:space="preserve"> process.</w:t>
+        <w:t>The figure below shows the different technical steps for our decision making process.</w:t>
       </w:r>
     </w:p>
     <w:p>
@@ -13888,7 +13132,7 @@
           <w:szCs w:val="24"/>
         </w:rPr>
         <w:drawing>
-          <wp:inline distT="0" distB="0" distL="0" distR="0" wp14:anchorId="30232AB8" wp14:editId="6D6E47B6">
+          <wp:inline distT="0" distB="0" distL="0" distR="0" wp14:anchorId="30232AB8" wp14:editId="6942B9C3">
             <wp:extent cx="5688330" cy="5396865"/>
             <wp:effectExtent l="19050" t="19050" r="26670" b="13335"/>
             <wp:docPr id="1527407006" name="Image 2" descr="Une image contenant capture d’écran, texte, diagramme&#10;&#10;Description générée automatiquement"/>
@@ -13954,10 +13198,107 @@
           <w:sz w:val="20"/>
           <w:szCs w:val="20"/>
         </w:rPr>
-        <w:t xml:space="preserve">Figure </w:t>
-      </w:r>
-      <w:proofErr w:type="gramStart"/>
-      <w:r>
+        <w:t>Figure 5 : Sequence diagram of decision making</w:t>
+      </w:r>
+    </w:p>
+    <w:p>
+      <w:pPr>
+        <w:rPr>
+          <w:rFonts w:asciiTheme="majorBidi" w:hAnsiTheme="majorBidi" w:cstheme="majorBidi"/>
+          <w:sz w:val="26"/>
+          <w:szCs w:val="26"/>
+        </w:rPr>
+      </w:pPr>
+      <w:r>
+        <w:rPr>
+          <w:rFonts w:asciiTheme="majorBidi" w:hAnsiTheme="majorBidi" w:cstheme="majorBidi"/>
+          <w:sz w:val="26"/>
+          <w:szCs w:val="26"/>
+        </w:rPr>
+        <w:lastRenderedPageBreak/>
+        <w:t>4.3.3-Commercial Agent handling the Opportunity:</w:t>
+      </w:r>
+    </w:p>
+    <w:p>
+      <w:pPr>
+        <w:jc w:val="both"/>
+        <w:rPr>
+          <w:rFonts w:asciiTheme="majorBidi" w:hAnsiTheme="majorBidi" w:cstheme="majorBidi"/>
+          <w:sz w:val="24"/>
+          <w:szCs w:val="24"/>
+        </w:rPr>
+      </w:pPr>
+      <w:r>
+        <w:rPr>
+          <w:rFonts w:asciiTheme="majorBidi" w:hAnsiTheme="majorBidi" w:cstheme="majorBidi"/>
+          <w:sz w:val="24"/>
+          <w:szCs w:val="24"/>
+        </w:rPr>
+        <w:t>As shown in the previous figure, the commercial agent got notified that he was assigned to a new opportunity, now its his turn to manage that opportunity and make offers directly to the specific customer, so that leaves us with multiple steps, one dedicated to updating the opportunity, one to managing offers, from creating to updating , deleting and reading, but we need to add that every commercial agent can create multiple offers for the same opportunity but he/she can only submit one , if an offer is submitted, he/she can no longer update it or delete it as it will affect his final score.</w:t>
+      </w:r>
+    </w:p>
+    <w:p>
+      <w:pPr>
+        <w:jc w:val="both"/>
+        <w:rPr>
+          <w:rFonts w:asciiTheme="majorBidi" w:hAnsiTheme="majorBidi" w:cstheme="majorBidi"/>
+          <w:sz w:val="24"/>
+          <w:szCs w:val="24"/>
+        </w:rPr>
+      </w:pPr>
+      <w:r>
+        <w:rPr>
+          <w:rFonts w:asciiTheme="majorBidi" w:hAnsiTheme="majorBidi" w:cstheme="majorBidi"/>
+          <w:noProof/>
+          <w:sz w:val="24"/>
+          <w:szCs w:val="24"/>
+        </w:rPr>
+        <w:drawing>
+          <wp:inline distT="0" distB="0" distL="0" distR="0" wp14:anchorId="33A4E4C1" wp14:editId="1E329E24">
+            <wp:extent cx="5731510" cy="3001645"/>
+            <wp:effectExtent l="0" t="0" r="2540" b="8255"/>
+            <wp:docPr id="1332646179" name="Image 1"/>
+            <wp:cNvGraphicFramePr>
+              <a:graphicFrameLocks xmlns:a="http://schemas.openxmlformats.org/drawingml/2006/main" noChangeAspect="1"/>
+            </wp:cNvGraphicFramePr>
+            <a:graphic xmlns:a="http://schemas.openxmlformats.org/drawingml/2006/main">
+              <a:graphicData uri="http://schemas.openxmlformats.org/drawingml/2006/picture">
+                <pic:pic xmlns:pic="http://schemas.openxmlformats.org/drawingml/2006/picture">
+                  <pic:nvPicPr>
+                    <pic:cNvPr id="1332646179" name="Image 1332646179"/>
+                    <pic:cNvPicPr/>
+                  </pic:nvPicPr>
+                  <pic:blipFill>
+                    <a:blip r:embed="rId18">
+                      <a:extLst>
+                        <a:ext uri="{28A0092B-C50C-407E-A947-70E740481C1C}">
+                          <a14:useLocalDpi xmlns:a14="http://schemas.microsoft.com/office/drawing/2010/main" val="0"/>
+                        </a:ext>
+                      </a:extLst>
+                    </a:blip>
+                    <a:stretch>
+                      <a:fillRect/>
+                    </a:stretch>
+                  </pic:blipFill>
+                  <pic:spPr>
+                    <a:xfrm>
+                      <a:off x="0" y="0"/>
+                      <a:ext cx="5731510" cy="3001645"/>
+                    </a:xfrm>
+                    <a:prstGeom prst="rect">
+                      <a:avLst/>
+                    </a:prstGeom>
+                  </pic:spPr>
+                </pic:pic>
+              </a:graphicData>
+            </a:graphic>
+          </wp:inline>
+        </w:drawing>
+      </w:r>
+    </w:p>
+    <w:p>
+      <w:pPr>
+        <w:jc w:val="center"/>
         <w:rPr>
           <w:rFonts w:asciiTheme="majorBidi" w:hAnsiTheme="majorBidi" w:cstheme="majorBidi"/>
           <w:b/>
@@ -13965,9 +13306,7 @@
           <w:sz w:val="20"/>
           <w:szCs w:val="20"/>
         </w:rPr>
-        <w:t>5 :</w:t>
-      </w:r>
-      <w:proofErr w:type="gramEnd"/>
+      </w:pPr>
       <w:r>
         <w:rPr>
           <w:rFonts w:asciiTheme="majorBidi" w:hAnsiTheme="majorBidi" w:cstheme="majorBidi"/>
@@ -13976,17 +13315,114 @@
           <w:sz w:val="20"/>
           <w:szCs w:val="20"/>
         </w:rPr>
-        <w:t xml:space="preserve"> Sequence diagram of decision making</w:t>
-      </w:r>
-    </w:p>
-    <w:p>
-      <w:pPr>
-        <w:rPr>
-          <w:rFonts w:asciiTheme="majorBidi" w:hAnsiTheme="majorBidi" w:cstheme="majorBidi"/>
-          <w:sz w:val="24"/>
-          <w:szCs w:val="24"/>
-        </w:rPr>
-      </w:pPr>
+        <w:t>Figure 5 : Use Case of Commercial Agent</w:t>
+      </w:r>
+    </w:p>
+    <w:p>
+      <w:pPr>
+        <w:jc w:val="both"/>
+        <w:rPr>
+          <w:rFonts w:asciiTheme="majorBidi" w:hAnsiTheme="majorBidi" w:cstheme="majorBidi"/>
+          <w:sz w:val="24"/>
+          <w:szCs w:val="24"/>
+        </w:rPr>
+      </w:pPr>
+      <w:r>
+        <w:rPr>
+          <w:rFonts w:asciiTheme="majorBidi" w:hAnsiTheme="majorBidi" w:cstheme="majorBidi"/>
+          <w:sz w:val="24"/>
+          <w:szCs w:val="24"/>
+        </w:rPr>
+        <w:t xml:space="preserve">For this scenario, There is a lot of steps going on under the hood and we will try to explain them one by one, at first here is the different steps a commercial agent takes to achieve his process in the opportunity life cycle, we may need to say that these steps happen after the commercial agent received his notification that he is assigned to the opportunity and after he reads all the details including necessary documents about the opportunity and the customer : </w:t>
+      </w:r>
+    </w:p>
+    <w:p>
+      <w:pPr>
+        <w:pStyle w:val="Paragraphedeliste"/>
+        <w:numPr>
+          <w:ilvl w:val="0"/>
+          <w:numId w:val="40"/>
+        </w:numPr>
+        <w:jc w:val="both"/>
+        <w:rPr>
+          <w:rFonts w:asciiTheme="majorBidi" w:hAnsiTheme="majorBidi" w:cstheme="majorBidi"/>
+          <w:sz w:val="24"/>
+          <w:szCs w:val="24"/>
+        </w:rPr>
+      </w:pPr>
+      <w:r>
+        <w:rPr>
+          <w:rFonts w:asciiTheme="majorBidi" w:hAnsiTheme="majorBidi" w:cstheme="majorBidi"/>
+          <w:sz w:val="24"/>
+          <w:szCs w:val="24"/>
+        </w:rPr>
+        <w:t>The agent presses “Start Working On” button and that would update the opportunity status from “Assigned” to “Working On” which will provide the admins of better following the whole process.</w:t>
+      </w:r>
+    </w:p>
+    <w:p>
+      <w:pPr>
+        <w:pStyle w:val="Paragraphedeliste"/>
+        <w:numPr>
+          <w:ilvl w:val="0"/>
+          <w:numId w:val="40"/>
+        </w:numPr>
+        <w:jc w:val="both"/>
+        <w:rPr>
+          <w:rFonts w:asciiTheme="majorBidi" w:hAnsiTheme="majorBidi" w:cstheme="majorBidi"/>
+          <w:sz w:val="24"/>
+          <w:szCs w:val="24"/>
+        </w:rPr>
+      </w:pPr>
+      <w:r>
+        <w:rPr>
+          <w:rFonts w:asciiTheme="majorBidi" w:hAnsiTheme="majorBidi" w:cstheme="majorBidi"/>
+          <w:sz w:val="24"/>
+          <w:szCs w:val="24"/>
+        </w:rPr>
+        <w:t>The agent now will create an offer or multiple offers related to that opportunity, he can either choose to submit one directly or talk with his supervisors about the best offer to submit, as we said he/she can only submit one offer and he/she can no longer update or delete the submitted offer. Once submitted the status of the Opportunity will automatically be updated from “Working On” to “Negotiating”.</w:t>
+      </w:r>
+    </w:p>
+    <w:p>
+      <w:pPr>
+        <w:pStyle w:val="Paragraphedeliste"/>
+        <w:numPr>
+          <w:ilvl w:val="0"/>
+          <w:numId w:val="40"/>
+        </w:numPr>
+        <w:jc w:val="both"/>
+        <w:rPr>
+          <w:rFonts w:asciiTheme="majorBidi" w:hAnsiTheme="majorBidi" w:cstheme="majorBidi"/>
+          <w:sz w:val="24"/>
+          <w:szCs w:val="24"/>
+        </w:rPr>
+      </w:pPr>
+      <w:r>
+        <w:rPr>
+          <w:rFonts w:asciiTheme="majorBidi" w:hAnsiTheme="majorBidi" w:cstheme="majorBidi"/>
+          <w:sz w:val="24"/>
+          <w:szCs w:val="24"/>
+        </w:rPr>
+        <w:t>After the “Negotiating” phase that the agent will do with the customer he/she then can update the result, its either “Accepted” or “Rejected”, and that by clicking one of two buttons “Offer Accepted” and “Offer Rejected” and that will update the offer status from “Negotiating” to either “Accepted” or “Rejected” and it will automatically update the opportunity status from “Negotiating” to “Closed Lost” or “Closed Won” depending on the situation.</w:t>
+      </w:r>
+    </w:p>
+    <w:p>
+      <w:pPr>
+        <w:jc w:val="both"/>
+        <w:rPr>
+          <w:rFonts w:asciiTheme="majorBidi" w:hAnsiTheme="majorBidi" w:cstheme="majorBidi"/>
+          <w:sz w:val="24"/>
+          <w:szCs w:val="24"/>
+        </w:rPr>
+      </w:pPr>
+      <w:r>
+        <w:rPr>
+          <w:rFonts w:asciiTheme="majorBidi" w:hAnsiTheme="majorBidi" w:cstheme="majorBidi"/>
+          <w:sz w:val="24"/>
+          <w:szCs w:val="24"/>
+        </w:rPr>
+        <w:lastRenderedPageBreak/>
+        <w:t>Now this leaves us with two different scenarios, one is that the opportunity is closed lost and that will update negatively the score of that agent and also will notify the administration, the second is the opportunity is closed won and that certainly will update positively the agent’s score and also will automatically create a contract between the company and the specific customer and it will automatically generate a PDF file with all the information necessary for the administration to read and sign that contract.</w:t>
+      </w:r>
     </w:p>
     <w:p>
       <w:pPr>
@@ -14186,17 +13622,7 @@
           <w:kern w:val="0"/>
           <w14:ligatures w14:val="none"/>
         </w:rPr>
-        <w:t>R</w:t>
-      </w:r>
-      <w:proofErr w:type="gramStart"/>
-      <w:r>
-        <w:rPr>
-          <w:rFonts w:asciiTheme="majorBidi" w:eastAsia="Times New Roman" w:hAnsiTheme="majorBidi" w:cstheme="majorBidi"/>
-          <w:color w:val="000000"/>
-          <w:kern w:val="0"/>
-          <w14:ligatures w14:val="none"/>
-        </w:rPr>
-        <w:t>1:</w:t>
+        <w:t>R1:</w:t>
       </w:r>
       <w:r>
         <w:rPr>
@@ -14207,7 +13633,6 @@
         </w:rPr>
         <w:t>https://www.businessnewsdaily.com/4987-what-is-agile-scrum-methodology.html</w:t>
       </w:r>
-      <w:proofErr w:type="gramEnd"/>
     </w:p>
     <w:p>
       <w:pPr>
@@ -14219,7 +13644,7 @@
       </w:pPr>
     </w:p>
     <w:sectPr>
-      <w:footerReference w:type="default" r:id="rId18"/>
+      <w:footerReference w:type="default" r:id="rId19"/>
       <w:pgSz w:w="11906" w:h="16838" w:code="9"/>
       <w:pgMar w:top="1440" w:right="1440" w:bottom="1440" w:left="1440" w:header="720" w:footer="720" w:gutter="0"/>
       <w:cols w:space="720"/>
@@ -18031,6 +17456,92 @@
     </w:lvl>
   </w:abstractNum>
   <w:abstractNum w:abstractNumId="35" w15:restartNumberingAfterBreak="0">
+    <w:nsid w:val="71D1268C"/>
+    <w:multiLevelType w:val="hybridMultilevel"/>
+    <w:tmpl w:val="259C4C90"/>
+    <w:lvl w:ilvl="0" w:tplc="2000000F">
+      <w:start w:val="1"/>
+      <w:numFmt w:val="decimal"/>
+      <w:lvlText w:val="%1."/>
+      <w:lvlJc w:val="left"/>
+      <w:pPr>
+        <w:ind w:left="720" w:hanging="360"/>
+      </w:pPr>
+    </w:lvl>
+    <w:lvl w:ilvl="1" w:tplc="20000019" w:tentative="1">
+      <w:start w:val="1"/>
+      <w:numFmt w:val="lowerLetter"/>
+      <w:lvlText w:val="%2."/>
+      <w:lvlJc w:val="left"/>
+      <w:pPr>
+        <w:ind w:left="1440" w:hanging="360"/>
+      </w:pPr>
+    </w:lvl>
+    <w:lvl w:ilvl="2" w:tplc="2000001B" w:tentative="1">
+      <w:start w:val="1"/>
+      <w:numFmt w:val="lowerRoman"/>
+      <w:lvlText w:val="%3."/>
+      <w:lvlJc w:val="right"/>
+      <w:pPr>
+        <w:ind w:left="2160" w:hanging="180"/>
+      </w:pPr>
+    </w:lvl>
+    <w:lvl w:ilvl="3" w:tplc="2000000F" w:tentative="1">
+      <w:start w:val="1"/>
+      <w:numFmt w:val="decimal"/>
+      <w:lvlText w:val="%4."/>
+      <w:lvlJc w:val="left"/>
+      <w:pPr>
+        <w:ind w:left="2880" w:hanging="360"/>
+      </w:pPr>
+    </w:lvl>
+    <w:lvl w:ilvl="4" w:tplc="20000019" w:tentative="1">
+      <w:start w:val="1"/>
+      <w:numFmt w:val="lowerLetter"/>
+      <w:lvlText w:val="%5."/>
+      <w:lvlJc w:val="left"/>
+      <w:pPr>
+        <w:ind w:left="3600" w:hanging="360"/>
+      </w:pPr>
+    </w:lvl>
+    <w:lvl w:ilvl="5" w:tplc="2000001B" w:tentative="1">
+      <w:start w:val="1"/>
+      <w:numFmt w:val="lowerRoman"/>
+      <w:lvlText w:val="%6."/>
+      <w:lvlJc w:val="right"/>
+      <w:pPr>
+        <w:ind w:left="4320" w:hanging="180"/>
+      </w:pPr>
+    </w:lvl>
+    <w:lvl w:ilvl="6" w:tplc="2000000F" w:tentative="1">
+      <w:start w:val="1"/>
+      <w:numFmt w:val="decimal"/>
+      <w:lvlText w:val="%7."/>
+      <w:lvlJc w:val="left"/>
+      <w:pPr>
+        <w:ind w:left="5040" w:hanging="360"/>
+      </w:pPr>
+    </w:lvl>
+    <w:lvl w:ilvl="7" w:tplc="20000019" w:tentative="1">
+      <w:start w:val="1"/>
+      <w:numFmt w:val="lowerLetter"/>
+      <w:lvlText w:val="%8."/>
+      <w:lvlJc w:val="left"/>
+      <w:pPr>
+        <w:ind w:left="5760" w:hanging="360"/>
+      </w:pPr>
+    </w:lvl>
+    <w:lvl w:ilvl="8" w:tplc="2000001B" w:tentative="1">
+      <w:start w:val="1"/>
+      <w:numFmt w:val="lowerRoman"/>
+      <w:lvlText w:val="%9."/>
+      <w:lvlJc w:val="right"/>
+      <w:pPr>
+        <w:ind w:left="6480" w:hanging="180"/>
+      </w:pPr>
+    </w:lvl>
+  </w:abstractNum>
+  <w:abstractNum w:abstractNumId="36" w15:restartNumberingAfterBreak="0">
     <w:nsid w:val="77264F3A"/>
     <w:multiLevelType w:val="hybridMultilevel"/>
     <w:tmpl w:val="4F70CEA4"/>
@@ -18143,7 +17654,7 @@
       </w:rPr>
     </w:lvl>
   </w:abstractNum>
-  <w:abstractNum w:abstractNumId="36" w15:restartNumberingAfterBreak="0">
+  <w:abstractNum w:abstractNumId="37" w15:restartNumberingAfterBreak="0">
     <w:nsid w:val="7C8435B7"/>
     <w:multiLevelType w:val="hybridMultilevel"/>
     <w:tmpl w:val="D0340BC0"/>
@@ -18256,7 +17767,7 @@
       </w:rPr>
     </w:lvl>
   </w:abstractNum>
-  <w:abstractNum w:abstractNumId="37" w15:restartNumberingAfterBreak="0">
+  <w:abstractNum w:abstractNumId="38" w15:restartNumberingAfterBreak="0">
     <w:nsid w:val="7D4A5CF4"/>
     <w:multiLevelType w:val="hybridMultilevel"/>
     <w:tmpl w:val="6C42BB80"/>
@@ -18342,7 +17853,7 @@
       </w:pPr>
     </w:lvl>
   </w:abstractNum>
-  <w:abstractNum w:abstractNumId="38" w15:restartNumberingAfterBreak="0">
+  <w:abstractNum w:abstractNumId="39" w15:restartNumberingAfterBreak="0">
     <w:nsid w:val="7F6C326A"/>
     <w:multiLevelType w:val="hybridMultilevel"/>
     <w:tmpl w:val="B07E4026"/>
@@ -18510,10 +18021,10 @@
     <w:abstractNumId w:val="24"/>
   </w:num>
   <w:num w:numId="19" w16cid:durableId="1478303208">
-    <w:abstractNumId w:val="38"/>
+    <w:abstractNumId w:val="39"/>
   </w:num>
   <w:num w:numId="20" w16cid:durableId="489449384">
-    <w:abstractNumId w:val="35"/>
+    <w:abstractNumId w:val="36"/>
   </w:num>
   <w:num w:numId="21" w16cid:durableId="890727904">
     <w:abstractNumId w:val="0"/>
@@ -18525,7 +18036,7 @@
     <w:abstractNumId w:val="17"/>
   </w:num>
   <w:num w:numId="24" w16cid:durableId="1648436259">
-    <w:abstractNumId w:val="36"/>
+    <w:abstractNumId w:val="37"/>
   </w:num>
   <w:num w:numId="25" w16cid:durableId="4787148">
     <w:abstractNumId w:val="19"/>
@@ -18537,7 +18048,7 @@
     <w:abstractNumId w:val="12"/>
   </w:num>
   <w:num w:numId="28" w16cid:durableId="2128040114">
-    <w:abstractNumId w:val="37"/>
+    <w:abstractNumId w:val="38"/>
   </w:num>
   <w:num w:numId="29" w16cid:durableId="1890073944">
     <w:abstractNumId w:val="16"/>
@@ -18571,6 +18082,9 @@
   </w:num>
   <w:num w:numId="39" w16cid:durableId="946426470">
     <w:abstractNumId w:val="31"/>
+  </w:num>
+  <w:num w:numId="40" w16cid:durableId="989212117">
+    <w:abstractNumId w:val="35"/>
   </w:num>
 </w:numbering>
 </file>

</xml_diff>

<commit_message>
commercial agent scenario done
</commit_message>
<xml_diff>
--- a/Rapport-de-Stage-PFE.docx
+++ b/Rapport-de-Stage-PFE.docx
@@ -636,7 +636,25 @@
                                 <w:b/>
                                 <w:sz w:val="24"/>
                               </w:rPr>
-                              <w:t>Mr. Lassaad Saidani</w:t>
+                              <w:t xml:space="preserve">Mr. </w:t>
+                            </w:r>
+                            <w:proofErr w:type="spellStart"/>
+                            <w:r>
+                              <w:rPr>
+                                <w:rFonts w:asciiTheme="minorBidi" w:hAnsiTheme="minorBidi"/>
+                                <w:b/>
+                                <w:sz w:val="24"/>
+                              </w:rPr>
+                              <w:t>Lassaad</w:t>
+                            </w:r>
+                            <w:proofErr w:type="spellEnd"/>
+                            <w:r>
+                              <w:rPr>
+                                <w:rFonts w:asciiTheme="minorBidi" w:hAnsiTheme="minorBidi"/>
+                                <w:b/>
+                                <w:sz w:val="24"/>
+                              </w:rPr>
+                              <w:t xml:space="preserve"> Saidani</w:t>
                             </w:r>
                             <w:r>
                               <w:rPr>
@@ -680,8 +698,18 @@
                                 <w:b/>
                                 <w:sz w:val="24"/>
                               </w:rPr>
-                              <w:t>Mr. Mabrouk Zhili</w:t>
+                              <w:t xml:space="preserve">Mr. Mabrouk </w:t>
                             </w:r>
+                            <w:proofErr w:type="spellStart"/>
+                            <w:r>
+                              <w:rPr>
+                                <w:rFonts w:asciiTheme="minorBidi" w:hAnsiTheme="minorBidi"/>
+                                <w:b/>
+                                <w:sz w:val="24"/>
+                              </w:rPr>
+                              <w:t>Zhili</w:t>
+                            </w:r>
+                            <w:proofErr w:type="spellEnd"/>
                           </w:p>
                           <w:p>
                             <w:pPr>
@@ -783,7 +811,25 @@
                           <w:b/>
                           <w:sz w:val="24"/>
                         </w:rPr>
-                        <w:t>Mr. Lassaad Saidani</w:t>
+                        <w:t xml:space="preserve">Mr. </w:t>
+                      </w:r>
+                      <w:proofErr w:type="spellStart"/>
+                      <w:r>
+                        <w:rPr>
+                          <w:rFonts w:asciiTheme="minorBidi" w:hAnsiTheme="minorBidi"/>
+                          <w:b/>
+                          <w:sz w:val="24"/>
+                        </w:rPr>
+                        <w:t>Lassaad</w:t>
+                      </w:r>
+                      <w:proofErr w:type="spellEnd"/>
+                      <w:r>
+                        <w:rPr>
+                          <w:rFonts w:asciiTheme="minorBidi" w:hAnsiTheme="minorBidi"/>
+                          <w:b/>
+                          <w:sz w:val="24"/>
+                        </w:rPr>
+                        <w:t xml:space="preserve"> Saidani</w:t>
                       </w:r>
                       <w:r>
                         <w:rPr>
@@ -827,8 +873,18 @@
                           <w:b/>
                           <w:sz w:val="24"/>
                         </w:rPr>
-                        <w:t>Mr. Mabrouk Zhili</w:t>
+                        <w:t xml:space="preserve">Mr. Mabrouk </w:t>
                       </w:r>
+                      <w:proofErr w:type="spellStart"/>
+                      <w:r>
+                        <w:rPr>
+                          <w:rFonts w:asciiTheme="minorBidi" w:hAnsiTheme="minorBidi"/>
+                          <w:b/>
+                          <w:sz w:val="24"/>
+                        </w:rPr>
+                        <w:t>Zhili</w:t>
+                      </w:r>
+                      <w:proofErr w:type="spellEnd"/>
                     </w:p>
                     <w:p>
                       <w:pPr>
@@ -2054,7 +2110,47 @@
           <w:sz w:val="24"/>
           <w:szCs w:val="24"/>
         </w:rPr>
-        <w:t xml:space="preserve">, the Most High, grant you health, happiness, and a long life and ensure that I never disappoint you. </w:t>
+        <w:t xml:space="preserve">, the </w:t>
+      </w:r>
+      <w:proofErr w:type="gramStart"/>
+      <w:r>
+        <w:rPr>
+          <w:rFonts w:ascii="Times New Roman" w:hAnsi="Times New Roman" w:cs="Times New Roman"/>
+          <w:color w:val="000000"/>
+          <w:sz w:val="24"/>
+          <w:szCs w:val="24"/>
+        </w:rPr>
+        <w:t>Most High</w:t>
+      </w:r>
+      <w:proofErr w:type="gramEnd"/>
+      <w:r>
+        <w:rPr>
+          <w:rFonts w:ascii="Times New Roman" w:hAnsi="Times New Roman" w:cs="Times New Roman"/>
+          <w:color w:val="000000"/>
+          <w:sz w:val="24"/>
+          <w:szCs w:val="24"/>
+        </w:rPr>
+        <w:t xml:space="preserve">, grant </w:t>
+      </w:r>
+      <w:proofErr w:type="spellStart"/>
+      <w:r>
+        <w:rPr>
+          <w:rFonts w:ascii="Times New Roman" w:hAnsi="Times New Roman" w:cs="Times New Roman"/>
+          <w:color w:val="000000"/>
+          <w:sz w:val="24"/>
+          <w:szCs w:val="24"/>
+        </w:rPr>
+        <w:t>you</w:t>
+      </w:r>
+      <w:proofErr w:type="spellEnd"/>
+      <w:r>
+        <w:rPr>
+          <w:rFonts w:ascii="Times New Roman" w:hAnsi="Times New Roman" w:cs="Times New Roman"/>
+          <w:color w:val="000000"/>
+          <w:sz w:val="24"/>
+          <w:szCs w:val="24"/>
+        </w:rPr>
+        <w:t xml:space="preserve"> health, happiness, and a long life and ensure that I never disappoint you. </w:t>
       </w:r>
     </w:p>
     <w:p>
@@ -2677,7 +2773,31 @@
           <w:szCs w:val="24"/>
           <w14:ligatures w14:val="none"/>
         </w:rPr>
-        <w:t xml:space="preserve"> is responding to these changes and how we have developed a software that addresses all of these challenges.</w:t>
+        <w:t xml:space="preserve"> is responding to these changes and how we have developed a software that addresses </w:t>
+      </w:r>
+      <w:proofErr w:type="gramStart"/>
+      <w:r>
+        <w:rPr>
+          <w:rFonts w:ascii="Times New Roman" w:eastAsia="Times New Roman" w:hAnsi="Times New Roman" w:cs="Times New Roman"/>
+          <w:color w:val="000000"/>
+          <w:kern w:val="0"/>
+          <w:sz w:val="24"/>
+          <w:szCs w:val="24"/>
+          <w14:ligatures w14:val="none"/>
+        </w:rPr>
+        <w:t>all of</w:t>
+      </w:r>
+      <w:proofErr w:type="gramEnd"/>
+      <w:r>
+        <w:rPr>
+          <w:rFonts w:ascii="Times New Roman" w:eastAsia="Times New Roman" w:hAnsi="Times New Roman" w:cs="Times New Roman"/>
+          <w:color w:val="000000"/>
+          <w:kern w:val="0"/>
+          <w:sz w:val="24"/>
+          <w:szCs w:val="24"/>
+          <w14:ligatures w14:val="none"/>
+        </w:rPr>
+        <w:t xml:space="preserve"> these challenges.</w:t>
       </w:r>
     </w:p>
     <w:p>
@@ -2777,15 +2897,33 @@
           <w:szCs w:val="52"/>
         </w:rPr>
         <w:lastRenderedPageBreak/>
-        <w:t>Chapter 1:</w:t>
-      </w:r>
+        <w:t xml:space="preserve">Chapter </w:t>
+      </w:r>
+      <w:proofErr w:type="gramStart"/>
       <w:r>
         <w:rPr>
           <w:rFonts w:ascii="Times New Roman" w:hAnsi="Times New Roman" w:cs="Times New Roman"/>
           <w:sz w:val="52"/>
           <w:szCs w:val="52"/>
         </w:rPr>
-        <w:t>Project Scope</w:t>
+        <w:t>1:</w:t>
+      </w:r>
+      <w:r>
+        <w:rPr>
+          <w:rFonts w:ascii="Times New Roman" w:hAnsi="Times New Roman" w:cs="Times New Roman"/>
+          <w:sz w:val="52"/>
+          <w:szCs w:val="52"/>
+        </w:rPr>
+        <w:t>Project</w:t>
+      </w:r>
+      <w:proofErr w:type="gramEnd"/>
+      <w:r>
+        <w:rPr>
+          <w:rFonts w:ascii="Times New Roman" w:hAnsi="Times New Roman" w:cs="Times New Roman"/>
+          <w:sz w:val="52"/>
+          <w:szCs w:val="52"/>
+        </w:rPr>
+        <w:t xml:space="preserve"> Scope</w:t>
       </w:r>
     </w:p>
     <w:p>
@@ -2816,7 +2954,27 @@
           <w:sz w:val="24"/>
           <w:szCs w:val="24"/>
         </w:rPr>
-        <w:t xml:space="preserve">This chapter will be dedicated to provide information about the hosting company, we will also be stating the project context by defining the </w:t>
+        <w:t xml:space="preserve">This chapter will be dedicated to </w:t>
+      </w:r>
+      <w:proofErr w:type="gramStart"/>
+      <w:r>
+        <w:rPr>
+          <w:rFonts w:ascii="Times New Roman" w:hAnsi="Times New Roman" w:cs="Times New Roman"/>
+          <w:color w:val="000000"/>
+          <w:sz w:val="24"/>
+          <w:szCs w:val="24"/>
+        </w:rPr>
+        <w:t>provide</w:t>
+      </w:r>
+      <w:proofErr w:type="gramEnd"/>
+      <w:r>
+        <w:rPr>
+          <w:rFonts w:ascii="Times New Roman" w:hAnsi="Times New Roman" w:cs="Times New Roman"/>
+          <w:color w:val="000000"/>
+          <w:sz w:val="24"/>
+          <w:szCs w:val="24"/>
+        </w:rPr>
+        <w:t xml:space="preserve"> information about the hosting company, we will also be stating the project context by defining the </w:t>
       </w:r>
       <w:r>
         <w:rPr>
@@ -3951,7 +4109,21 @@
         <w:rPr>
           <w:color w:val="000000"/>
         </w:rPr>
-        <w:t xml:space="preserve">The application should serve as a collaborative platform for IT agents, commercial agents, and administration members to seamlessly share crucial project information. It should enable the tracking of opportunity statuses, evaluation of agent performance through scores and statistics, and integration of an email notification system to ensure prompt updates on offers. The ultimate goal is to enhance operational efficiency, improve decision-making, and foster effective communication among different stakeholders within the company. </w:t>
+        <w:t xml:space="preserve">The application should serve as a collaborative platform for IT agents, commercial agents, and administration members to seamlessly share crucial project information. It should enable the tracking of opportunity statuses, evaluation of agent performance through scores and statistics, and integration of an email notification system to ensure prompt updates on offers. The </w:t>
+      </w:r>
+      <w:proofErr w:type="gramStart"/>
+      <w:r>
+        <w:rPr>
+          <w:color w:val="000000"/>
+        </w:rPr>
+        <w:t>ultimate goal</w:t>
+      </w:r>
+      <w:proofErr w:type="gramEnd"/>
+      <w:r>
+        <w:rPr>
+          <w:color w:val="000000"/>
+        </w:rPr>
+        <w:t xml:space="preserve"> is to enhance operational efficiency, improve decision-making, and foster effective communication among different stakeholders within the company. </w:t>
       </w:r>
     </w:p>
     <w:p>
@@ -5199,7 +5371,31 @@
           <w:szCs w:val="24"/>
           <w14:ligatures w14:val="none"/>
         </w:rPr>
-        <w:t>This is the first phase and it was dedicated to define the project scope, goals, and objectives in collaboration with stakeholders, gather and document detailed requirements, including features, functionalities, and user roles, create a project plan outlining tasks, responsibilities, and timelines.</w:t>
+        <w:t xml:space="preserve">This is the first </w:t>
+      </w:r>
+      <w:proofErr w:type="gramStart"/>
+      <w:r>
+        <w:rPr>
+          <w:rFonts w:asciiTheme="majorBidi" w:eastAsia="Times New Roman" w:hAnsiTheme="majorBidi" w:cstheme="majorBidi"/>
+          <w:color w:val="000000"/>
+          <w:kern w:val="0"/>
+          <w:sz w:val="24"/>
+          <w:szCs w:val="24"/>
+          <w14:ligatures w14:val="none"/>
+        </w:rPr>
+        <w:t>phase</w:t>
+      </w:r>
+      <w:proofErr w:type="gramEnd"/>
+      <w:r>
+        <w:rPr>
+          <w:rFonts w:asciiTheme="majorBidi" w:eastAsia="Times New Roman" w:hAnsiTheme="majorBidi" w:cstheme="majorBidi"/>
+          <w:color w:val="000000"/>
+          <w:kern w:val="0"/>
+          <w:sz w:val="24"/>
+          <w:szCs w:val="24"/>
+          <w14:ligatures w14:val="none"/>
+        </w:rPr>
+        <w:t xml:space="preserve"> and it was dedicated to define the project scope, goals, and objectives in collaboration with stakeholders, gather and document detailed requirements, including features, functionalities, and user roles, create a project plan outlining tasks, responsibilities, and timelines.</w:t>
       </w:r>
     </w:p>
     <w:p>
@@ -7294,7 +7490,31 @@
           <w:szCs w:val="24"/>
           <w14:ligatures w14:val="none"/>
         </w:rPr>
-        <w:t>After winning an opportunity, it becomes a project so this actor is handling the technical part of the project as follows:</w:t>
+        <w:t xml:space="preserve">After winning an opportunity, it becomes a </w:t>
+      </w:r>
+      <w:proofErr w:type="gramStart"/>
+      <w:r>
+        <w:rPr>
+          <w:rFonts w:asciiTheme="majorBidi" w:eastAsia="Times New Roman" w:hAnsiTheme="majorBidi" w:cstheme="majorBidi"/>
+          <w:color w:val="000000"/>
+          <w:kern w:val="0"/>
+          <w:sz w:val="24"/>
+          <w:szCs w:val="24"/>
+          <w14:ligatures w14:val="none"/>
+        </w:rPr>
+        <w:t>project</w:t>
+      </w:r>
+      <w:proofErr w:type="gramEnd"/>
+      <w:r>
+        <w:rPr>
+          <w:rFonts w:asciiTheme="majorBidi" w:eastAsia="Times New Roman" w:hAnsiTheme="majorBidi" w:cstheme="majorBidi"/>
+          <w:color w:val="000000"/>
+          <w:kern w:val="0"/>
+          <w:sz w:val="24"/>
+          <w:szCs w:val="24"/>
+          <w14:ligatures w14:val="none"/>
+        </w:rPr>
+        <w:t xml:space="preserve"> so this actor is handling the technical part of the project as follows:</w:t>
       </w:r>
       <w:r>
         <w:rPr>
@@ -7996,15 +8216,33 @@
           <w:szCs w:val="52"/>
         </w:rPr>
         <w:lastRenderedPageBreak/>
-        <w:t>Chapter 3:</w:t>
-      </w:r>
+        <w:t xml:space="preserve">Chapter </w:t>
+      </w:r>
+      <w:proofErr w:type="gramStart"/>
       <w:r>
         <w:rPr>
           <w:rFonts w:asciiTheme="majorBidi" w:hAnsiTheme="majorBidi" w:cstheme="majorBidi"/>
           <w:sz w:val="52"/>
           <w:szCs w:val="52"/>
         </w:rPr>
-        <w:t>Technical environment</w:t>
+        <w:t>3:</w:t>
+      </w:r>
+      <w:r>
+        <w:rPr>
+          <w:rFonts w:asciiTheme="majorBidi" w:hAnsiTheme="majorBidi" w:cstheme="majorBidi"/>
+          <w:sz w:val="52"/>
+          <w:szCs w:val="52"/>
+        </w:rPr>
+        <w:t>Technical</w:t>
+      </w:r>
+      <w:proofErr w:type="gramEnd"/>
+      <w:r>
+        <w:rPr>
+          <w:rFonts w:asciiTheme="majorBidi" w:hAnsiTheme="majorBidi" w:cstheme="majorBidi"/>
+          <w:sz w:val="52"/>
+          <w:szCs w:val="52"/>
+        </w:rPr>
+        <w:t xml:space="preserve"> environment</w:t>
       </w:r>
     </w:p>
     <w:p>
@@ -8066,6 +8304,7 @@
         </w:rPr>
         <w:t>3.1-</w:t>
       </w:r>
+      <w:proofErr w:type="gramStart"/>
       <w:r>
         <w:rPr>
           <w:rFonts w:asciiTheme="majorBidi" w:hAnsiTheme="majorBidi" w:cstheme="majorBidi"/>
@@ -8076,6 +8315,7 @@
         </w:rPr>
         <w:t>Technologies:</w:t>
       </w:r>
+      <w:proofErr w:type="gramEnd"/>
     </w:p>
     <w:p>
       <w:pPr>
@@ -8120,8 +8360,20 @@
           <w:szCs w:val="28"/>
           <w:lang w:val="fr-FR"/>
         </w:rPr>
-        <w:t>FrontEnd technologies:</w:t>
-      </w:r>
+        <w:t xml:space="preserve">FrontEnd </w:t>
+      </w:r>
+      <w:proofErr w:type="gramStart"/>
+      <w:r>
+        <w:rPr>
+          <w:rFonts w:asciiTheme="majorBidi" w:hAnsiTheme="majorBidi" w:cstheme="majorBidi"/>
+          <w:color w:val="000000"/>
+          <w:sz w:val="28"/>
+          <w:szCs w:val="28"/>
+          <w:lang w:val="fr-FR"/>
+        </w:rPr>
+        <w:t>technologies:</w:t>
+      </w:r>
+      <w:proofErr w:type="gramEnd"/>
     </w:p>
     <w:p>
       <w:pPr>
@@ -8161,8 +8413,24 @@
           <w:lang w:val="fr-FR"/>
           <w14:ligatures w14:val="none"/>
         </w:rPr>
-        <w:t>React JS:</w:t>
-      </w:r>
+        <w:t xml:space="preserve">React </w:t>
+      </w:r>
+      <w:proofErr w:type="gramStart"/>
+      <w:r>
+        <w:rPr>
+          <w:rFonts w:asciiTheme="majorBidi" w:eastAsia="Times New Roman" w:hAnsiTheme="majorBidi" w:cstheme="majorBidi"/>
+          <w:b/>
+          <w:bCs/>
+          <w:color w:val="000000"/>
+          <w:kern w:val="0"/>
+          <w:sz w:val="26"/>
+          <w:szCs w:val="26"/>
+          <w:lang w:val="fr-FR"/>
+          <w14:ligatures w14:val="none"/>
+        </w:rPr>
+        <w:t>JS:</w:t>
+      </w:r>
+      <w:proofErr w:type="gramEnd"/>
     </w:p>
     <w:p>
       <w:pPr>
@@ -8327,16 +8595,29 @@
         </w:rPr>
         <w:t xml:space="preserve"> </w:t>
       </w:r>
-      <w:r>
-        <w:rPr>
-          <w:rFonts w:asciiTheme="majorBidi" w:eastAsia="Times New Roman" w:hAnsiTheme="majorBidi" w:cstheme="majorBidi"/>
-          <w:color w:val="000000"/>
-          <w:kern w:val="0"/>
-          <w:sz w:val="24"/>
-          <w:szCs w:val="24"/>
-          <w14:ligatures w14:val="none"/>
-        </w:rPr>
-        <w:t>React's component-based architecture allows developers to break down complex user interfaces into smaller, reusable components. This modularity makes it easier to manage and maintain code, promotes reusability, and facilitates collaboration among developers working on different parts of an application.</w:t>
+      <w:proofErr w:type="spellStart"/>
+      <w:r>
+        <w:rPr>
+          <w:rFonts w:asciiTheme="majorBidi" w:eastAsia="Times New Roman" w:hAnsiTheme="majorBidi" w:cstheme="majorBidi"/>
+          <w:color w:val="000000"/>
+          <w:kern w:val="0"/>
+          <w:sz w:val="24"/>
+          <w:szCs w:val="24"/>
+          <w14:ligatures w14:val="none"/>
+        </w:rPr>
+        <w:t>React's</w:t>
+      </w:r>
+      <w:proofErr w:type="spellEnd"/>
+      <w:r>
+        <w:rPr>
+          <w:rFonts w:asciiTheme="majorBidi" w:eastAsia="Times New Roman" w:hAnsiTheme="majorBidi" w:cstheme="majorBidi"/>
+          <w:color w:val="000000"/>
+          <w:kern w:val="0"/>
+          <w:sz w:val="24"/>
+          <w:szCs w:val="24"/>
+          <w14:ligatures w14:val="none"/>
+        </w:rPr>
+        <w:t xml:space="preserve"> component-based architecture allows developers to break down complex user interfaces into smaller, reusable components. This modularity makes it easier to manage and maintain code, promotes reusability, and facilitates collaboration among developers working on different parts of an application.</w:t>
       </w:r>
     </w:p>
     <w:p>
@@ -8393,16 +8674,29 @@
         </w:rPr>
         <w:t xml:space="preserve"> </w:t>
       </w:r>
-      <w:r>
-        <w:rPr>
-          <w:rFonts w:asciiTheme="majorBidi" w:eastAsia="Times New Roman" w:hAnsiTheme="majorBidi" w:cstheme="majorBidi"/>
-          <w:color w:val="000000"/>
-          <w:kern w:val="0"/>
-          <w:sz w:val="24"/>
-          <w:szCs w:val="24"/>
-          <w14:ligatures w14:val="none"/>
-        </w:rPr>
-        <w:t>React's use of a virtual DOM (Document Object Model) provides a significant performance boost. </w:t>
+      <w:proofErr w:type="spellStart"/>
+      <w:r>
+        <w:rPr>
+          <w:rFonts w:asciiTheme="majorBidi" w:eastAsia="Times New Roman" w:hAnsiTheme="majorBidi" w:cstheme="majorBidi"/>
+          <w:color w:val="000000"/>
+          <w:kern w:val="0"/>
+          <w:sz w:val="24"/>
+          <w:szCs w:val="24"/>
+          <w14:ligatures w14:val="none"/>
+        </w:rPr>
+        <w:t>React's</w:t>
+      </w:r>
+      <w:proofErr w:type="spellEnd"/>
+      <w:r>
+        <w:rPr>
+          <w:rFonts w:asciiTheme="majorBidi" w:eastAsia="Times New Roman" w:hAnsiTheme="majorBidi" w:cstheme="majorBidi"/>
+          <w:color w:val="000000"/>
+          <w:kern w:val="0"/>
+          <w:sz w:val="24"/>
+          <w:szCs w:val="24"/>
+          <w14:ligatures w14:val="none"/>
+        </w:rPr>
+        <w:t xml:space="preserve"> use of a virtual DOM (Document Object Model) provides a significant performance boost. </w:t>
       </w:r>
     </w:p>
     <w:p>
@@ -8810,8 +9104,21 @@
           <w:szCs w:val="24"/>
           <w14:ligatures w14:val="none"/>
         </w:rPr>
-        <w:t>The ability to create standalone applications</w:t>
-      </w:r>
+        <w:t xml:space="preserve">The ability to create standalone </w:t>
+      </w:r>
+      <w:proofErr w:type="gramStart"/>
+      <w:r>
+        <w:rPr>
+          <w:rFonts w:asciiTheme="majorBidi" w:eastAsia="Times New Roman" w:hAnsiTheme="majorBidi" w:cstheme="majorBidi"/>
+          <w:color w:val="000000"/>
+          <w:kern w:val="0"/>
+          <w:sz w:val="24"/>
+          <w:szCs w:val="24"/>
+          <w14:ligatures w14:val="none"/>
+        </w:rPr>
+        <w:t>applications</w:t>
+      </w:r>
+      <w:proofErr w:type="gramEnd"/>
     </w:p>
     <w:p>
       <w:pPr>
@@ -8919,7 +9226,31 @@
           <w:szCs w:val="24"/>
           <w14:ligatures w14:val="none"/>
         </w:rPr>
-        <w:t xml:space="preserve"> is a framework that provides authentication, authorization, and protection against common attacks. With first class support for securing both imperative and reactive applications, it is the de-facto standard for securing Spring-based applications.[ref2]</w:t>
+        <w:t xml:space="preserve"> is a framework that provides authentication, authorization, and protection against common attacks. With first class support for securing both imperative and reactive applications, it is the de-facto standard for securing Spring-based </w:t>
+      </w:r>
+      <w:proofErr w:type="gramStart"/>
+      <w:r>
+        <w:rPr>
+          <w:rFonts w:asciiTheme="majorBidi" w:eastAsia="Times New Roman" w:hAnsiTheme="majorBidi" w:cstheme="majorBidi"/>
+          <w:color w:val="000000"/>
+          <w:kern w:val="0"/>
+          <w:sz w:val="24"/>
+          <w:szCs w:val="24"/>
+          <w14:ligatures w14:val="none"/>
+        </w:rPr>
+        <w:t>applications.[</w:t>
+      </w:r>
+      <w:proofErr w:type="gramEnd"/>
+      <w:r>
+        <w:rPr>
+          <w:rFonts w:asciiTheme="majorBidi" w:eastAsia="Times New Roman" w:hAnsiTheme="majorBidi" w:cstheme="majorBidi"/>
+          <w:color w:val="000000"/>
+          <w:kern w:val="0"/>
+          <w:sz w:val="24"/>
+          <w:szCs w:val="24"/>
+          <w14:ligatures w14:val="none"/>
+        </w:rPr>
+        <w:t>ref2]</w:t>
       </w:r>
     </w:p>
     <w:p>
@@ -8989,6 +9320,7 @@
           <w:szCs w:val="26"/>
         </w:rPr>
       </w:pPr>
+      <w:proofErr w:type="spellStart"/>
       <w:r>
         <w:rPr>
           <w:rFonts w:asciiTheme="majorBidi" w:hAnsiTheme="majorBidi" w:cstheme="majorBidi"/>
@@ -8998,7 +9330,19 @@
           <w:sz w:val="26"/>
           <w:szCs w:val="26"/>
         </w:rPr>
-        <w:t>MySql:</w:t>
+        <w:t>MySql</w:t>
+      </w:r>
+      <w:proofErr w:type="spellEnd"/>
+      <w:r>
+        <w:rPr>
+          <w:rFonts w:asciiTheme="majorBidi" w:hAnsiTheme="majorBidi" w:cstheme="majorBidi"/>
+          <w:b/>
+          <w:bCs/>
+          <w:color w:val="000000"/>
+          <w:sz w:val="26"/>
+          <w:szCs w:val="26"/>
+        </w:rPr>
+        <w:t>:</w:t>
       </w:r>
     </w:p>
     <w:p>
@@ -9352,45 +9696,23 @@
           <w:szCs w:val="26"/>
           <w14:ligatures w14:val="none"/>
         </w:rPr>
-        <w:t>AWS CodeBuild: </w:t>
-      </w:r>
-    </w:p>
-    <w:p>
-      <w:pPr>
-        <w:spacing w:after="0" w:line="276" w:lineRule="auto"/>
-        <w:rPr>
-          <w:rFonts w:asciiTheme="majorBidi" w:eastAsia="Times New Roman" w:hAnsiTheme="majorBidi" w:cstheme="majorBidi"/>
-          <w:kern w:val="0"/>
-          <w:sz w:val="24"/>
-          <w:szCs w:val="24"/>
-          <w14:ligatures w14:val="none"/>
-        </w:rPr>
-      </w:pPr>
-      <w:r>
-        <w:rPr>
-          <w:rFonts w:asciiTheme="majorBidi" w:eastAsia="Times New Roman" w:hAnsiTheme="majorBidi" w:cstheme="majorBidi"/>
-          <w:color w:val="000000"/>
-          <w:kern w:val="0"/>
-          <w:sz w:val="24"/>
-          <w:szCs w:val="24"/>
-          <w14:ligatures w14:val="none"/>
-        </w:rPr>
-        <w:t>It is a fully managed build service that helps you compile source code, run unit tests, and produce artifacts that are ready to deploy. AWS CodeBuild scales continuously and processes multiple builds concurrently, so your builds are not left in the queue.</w:t>
-      </w:r>
-    </w:p>
-    <w:p>
-      <w:pPr>
-        <w:spacing w:after="0" w:line="276" w:lineRule="auto"/>
+        <w:t xml:space="preserve">AWS </w:t>
+      </w:r>
+      <w:proofErr w:type="spellStart"/>
+      <w:r>
         <w:rPr>
           <w:rFonts w:asciiTheme="majorBidi" w:eastAsia="Times New Roman" w:hAnsiTheme="majorBidi" w:cstheme="majorBidi"/>
           <w:b/>
           <w:bCs/>
+          <w:color w:val="000000"/>
           <w:kern w:val="0"/>
           <w:sz w:val="26"/>
           <w:szCs w:val="26"/>
           <w14:ligatures w14:val="none"/>
         </w:rPr>
-      </w:pPr>
+        <w:t>CodeBuild</w:t>
+      </w:r>
+      <w:proofErr w:type="spellEnd"/>
       <w:r>
         <w:rPr>
           <w:rFonts w:asciiTheme="majorBidi" w:eastAsia="Times New Roman" w:hAnsiTheme="majorBidi" w:cstheme="majorBidi"/>
@@ -9402,7 +9724,7 @@
           <w:szCs w:val="26"/>
           <w14:ligatures w14:val="none"/>
         </w:rPr>
-        <w:t>AWS CodePipeline: </w:t>
+        <w:t>: </w:t>
       </w:r>
     </w:p>
     <w:p>
@@ -9425,42 +9747,8 @@
           <w:szCs w:val="24"/>
           <w14:ligatures w14:val="none"/>
         </w:rPr>
-        <w:t xml:space="preserve">It helps you quickly model and configure the different stages of a software release and automate the steps required to release software changes continuously. You can integrate AWS CodePipeline with third-party services like </w:t>
-      </w:r>
-      <w:r>
-        <w:rPr>
-          <w:rFonts w:asciiTheme="majorBidi" w:eastAsia="Times New Roman" w:hAnsiTheme="majorBidi" w:cstheme="majorBidi"/>
-          <w:color w:val="000000"/>
-          <w:kern w:val="0"/>
-          <w:sz w:val="24"/>
-          <w:szCs w:val="24"/>
-          <w14:ligatures w14:val="none"/>
-        </w:rPr>
-        <w:t>GitHub or</w:t>
-      </w:r>
-      <w:r>
-        <w:rPr>
-          <w:rFonts w:asciiTheme="majorBidi" w:eastAsia="Times New Roman" w:hAnsiTheme="majorBidi" w:cstheme="majorBidi"/>
-          <w:color w:val="000000"/>
-          <w:kern w:val="0"/>
-          <w:sz w:val="24"/>
-          <w:szCs w:val="24"/>
-          <w14:ligatures w14:val="none"/>
-        </w:rPr>
-        <w:t xml:space="preserve"> use an AWS services such as AWS CodeCommit or Amazon ECR.</w:t>
-      </w:r>
-    </w:p>
-    <w:p>
-      <w:pPr>
-        <w:spacing w:after="0" w:line="276" w:lineRule="auto"/>
-        <w:rPr>
-          <w:rFonts w:asciiTheme="majorBidi" w:eastAsia="Times New Roman" w:hAnsiTheme="majorBidi" w:cstheme="majorBidi"/>
-          <w:kern w:val="0"/>
-          <w:sz w:val="24"/>
-          <w:szCs w:val="24"/>
-          <w14:ligatures w14:val="none"/>
-        </w:rPr>
-      </w:pPr>
+        <w:t>It is a fully managed build service that helps you compile source code, run unit tests, and produce artifacts that are ready to deploy. AWS CodeBuild scales continuously and processes multiple builds concurrently, so your builds are not left in the queue.</w:t>
+      </w:r>
     </w:p>
     <w:p>
       <w:pPr>
@@ -9486,6 +9774,142 @@
           <w:szCs w:val="26"/>
           <w14:ligatures w14:val="none"/>
         </w:rPr>
+        <w:t xml:space="preserve">AWS </w:t>
+      </w:r>
+      <w:proofErr w:type="spellStart"/>
+      <w:r>
+        <w:rPr>
+          <w:rFonts w:asciiTheme="majorBidi" w:eastAsia="Times New Roman" w:hAnsiTheme="majorBidi" w:cstheme="majorBidi"/>
+          <w:b/>
+          <w:bCs/>
+          <w:color w:val="000000"/>
+          <w:kern w:val="0"/>
+          <w:sz w:val="26"/>
+          <w:szCs w:val="26"/>
+          <w14:ligatures w14:val="none"/>
+        </w:rPr>
+        <w:t>CodePipeline</w:t>
+      </w:r>
+      <w:proofErr w:type="spellEnd"/>
+      <w:r>
+        <w:rPr>
+          <w:rFonts w:asciiTheme="majorBidi" w:eastAsia="Times New Roman" w:hAnsiTheme="majorBidi" w:cstheme="majorBidi"/>
+          <w:b/>
+          <w:bCs/>
+          <w:color w:val="000000"/>
+          <w:kern w:val="0"/>
+          <w:sz w:val="26"/>
+          <w:szCs w:val="26"/>
+          <w14:ligatures w14:val="none"/>
+        </w:rPr>
+        <w:t>: </w:t>
+      </w:r>
+    </w:p>
+    <w:p>
+      <w:pPr>
+        <w:spacing w:after="0" w:line="276" w:lineRule="auto"/>
+        <w:rPr>
+          <w:rFonts w:asciiTheme="majorBidi" w:eastAsia="Times New Roman" w:hAnsiTheme="majorBidi" w:cstheme="majorBidi"/>
+          <w:kern w:val="0"/>
+          <w:sz w:val="24"/>
+          <w:szCs w:val="24"/>
+          <w14:ligatures w14:val="none"/>
+        </w:rPr>
+      </w:pPr>
+      <w:r>
+        <w:rPr>
+          <w:rFonts w:asciiTheme="majorBidi" w:eastAsia="Times New Roman" w:hAnsiTheme="majorBidi" w:cstheme="majorBidi"/>
+          <w:color w:val="000000"/>
+          <w:kern w:val="0"/>
+          <w:sz w:val="24"/>
+          <w:szCs w:val="24"/>
+          <w14:ligatures w14:val="none"/>
+        </w:rPr>
+        <w:t xml:space="preserve">It helps you quickly model and configure the different stages of a software release and automate the steps required to release software changes continuously. You can integrate AWS CodePipeline with third-party services like </w:t>
+      </w:r>
+      <w:r>
+        <w:rPr>
+          <w:rFonts w:asciiTheme="majorBidi" w:eastAsia="Times New Roman" w:hAnsiTheme="majorBidi" w:cstheme="majorBidi"/>
+          <w:color w:val="000000"/>
+          <w:kern w:val="0"/>
+          <w:sz w:val="24"/>
+          <w:szCs w:val="24"/>
+          <w14:ligatures w14:val="none"/>
+        </w:rPr>
+        <w:t>GitHub or</w:t>
+      </w:r>
+      <w:r>
+        <w:rPr>
+          <w:rFonts w:asciiTheme="majorBidi" w:eastAsia="Times New Roman" w:hAnsiTheme="majorBidi" w:cstheme="majorBidi"/>
+          <w:color w:val="000000"/>
+          <w:kern w:val="0"/>
+          <w:sz w:val="24"/>
+          <w:szCs w:val="24"/>
+          <w14:ligatures w14:val="none"/>
+        </w:rPr>
+        <w:t xml:space="preserve"> use an </w:t>
+      </w:r>
+      <w:proofErr w:type="gramStart"/>
+      <w:r>
+        <w:rPr>
+          <w:rFonts w:asciiTheme="majorBidi" w:eastAsia="Times New Roman" w:hAnsiTheme="majorBidi" w:cstheme="majorBidi"/>
+          <w:color w:val="000000"/>
+          <w:kern w:val="0"/>
+          <w:sz w:val="24"/>
+          <w:szCs w:val="24"/>
+          <w14:ligatures w14:val="none"/>
+        </w:rPr>
+        <w:t>AWS services</w:t>
+      </w:r>
+      <w:proofErr w:type="gramEnd"/>
+      <w:r>
+        <w:rPr>
+          <w:rFonts w:asciiTheme="majorBidi" w:eastAsia="Times New Roman" w:hAnsiTheme="majorBidi" w:cstheme="majorBidi"/>
+          <w:color w:val="000000"/>
+          <w:kern w:val="0"/>
+          <w:sz w:val="24"/>
+          <w:szCs w:val="24"/>
+          <w14:ligatures w14:val="none"/>
+        </w:rPr>
+        <w:t xml:space="preserve"> such as AWS CodeCommit or Amazon ECR.</w:t>
+      </w:r>
+    </w:p>
+    <w:p>
+      <w:pPr>
+        <w:spacing w:after="0" w:line="276" w:lineRule="auto"/>
+        <w:rPr>
+          <w:rFonts w:asciiTheme="majorBidi" w:eastAsia="Times New Roman" w:hAnsiTheme="majorBidi" w:cstheme="majorBidi"/>
+          <w:kern w:val="0"/>
+          <w:sz w:val="24"/>
+          <w:szCs w:val="24"/>
+          <w14:ligatures w14:val="none"/>
+        </w:rPr>
+      </w:pPr>
+    </w:p>
+    <w:p>
+      <w:pPr>
+        <w:spacing w:after="0" w:line="276" w:lineRule="auto"/>
+        <w:rPr>
+          <w:rFonts w:asciiTheme="majorBidi" w:eastAsia="Times New Roman" w:hAnsiTheme="majorBidi" w:cstheme="majorBidi"/>
+          <w:b/>
+          <w:bCs/>
+          <w:kern w:val="0"/>
+          <w:sz w:val="26"/>
+          <w:szCs w:val="26"/>
+          <w14:ligatures w14:val="none"/>
+        </w:rPr>
+      </w:pPr>
+      <w:r>
+        <w:rPr>
+          <w:rFonts w:asciiTheme="majorBidi" w:eastAsia="Times New Roman" w:hAnsiTheme="majorBidi" w:cstheme="majorBidi"/>
+          <w:b/>
+          <w:bCs/>
+          <w:color w:val="000000"/>
+          <w:kern w:val="0"/>
+          <w:sz w:val="26"/>
+          <w:szCs w:val="26"/>
+          <w14:ligatures w14:val="none"/>
+        </w:rPr>
         <w:t>Amazon Elastic Container Registry (Amazon ECR):</w:t>
       </w:r>
     </w:p>
@@ -9643,7 +10067,35 @@
           <w:szCs w:val="26"/>
           <w14:ligatures w14:val="none"/>
         </w:rPr>
-        <w:t>AWS Fargate: </w:t>
+        <w:t xml:space="preserve">AWS </w:t>
+      </w:r>
+      <w:proofErr w:type="spellStart"/>
+      <w:r>
+        <w:rPr>
+          <w:rFonts w:asciiTheme="majorBidi" w:eastAsia="Times New Roman" w:hAnsiTheme="majorBidi" w:cstheme="majorBidi"/>
+          <w:b/>
+          <w:bCs/>
+          <w:color w:val="000000"/>
+          <w:kern w:val="0"/>
+          <w:sz w:val="26"/>
+          <w:szCs w:val="26"/>
+          <w14:ligatures w14:val="none"/>
+        </w:rPr>
+        <w:t>Fargate</w:t>
+      </w:r>
+      <w:proofErr w:type="spellEnd"/>
+      <w:r>
+        <w:rPr>
+          <w:rFonts w:asciiTheme="majorBidi" w:eastAsia="Times New Roman" w:hAnsiTheme="majorBidi" w:cstheme="majorBidi"/>
+          <w:b/>
+          <w:bCs/>
+          <w:color w:val="000000"/>
+          <w:kern w:val="0"/>
+          <w:sz w:val="26"/>
+          <w:szCs w:val="26"/>
+          <w14:ligatures w14:val="none"/>
+        </w:rPr>
+        <w:t>: </w:t>
       </w:r>
     </w:p>
     <w:p>
@@ -10130,7 +10582,25 @@
           <w:sz w:val="24"/>
           <w:szCs w:val="24"/>
         </w:rPr>
-        <w:t>In this chapter we talked about and we defined the different technologies we have used to achieve our goals, In the next one we will dive deep into the design, architecture and the implementation.</w:t>
+        <w:t xml:space="preserve">In this chapter we talked </w:t>
+      </w:r>
+      <w:proofErr w:type="gramStart"/>
+      <w:r>
+        <w:rPr>
+          <w:rFonts w:asciiTheme="majorBidi" w:hAnsiTheme="majorBidi" w:cstheme="majorBidi"/>
+          <w:sz w:val="24"/>
+          <w:szCs w:val="24"/>
+        </w:rPr>
+        <w:t>about</w:t>
+      </w:r>
+      <w:proofErr w:type="gramEnd"/>
+      <w:r>
+        <w:rPr>
+          <w:rFonts w:asciiTheme="majorBidi" w:hAnsiTheme="majorBidi" w:cstheme="majorBidi"/>
+          <w:sz w:val="24"/>
+          <w:szCs w:val="24"/>
+        </w:rPr>
+        <w:t xml:space="preserve"> and we defined the different technologies we have used to achieve our goals, In the next one we will dive deep into the design, architecture and the implementation.</w:t>
       </w:r>
     </w:p>
     <w:p>
@@ -12330,8 +12800,18 @@
           <w:szCs w:val="26"/>
         </w:rPr>
         <w:lastRenderedPageBreak/>
-        <w:t>4.3-Scenarios :</w:t>
-      </w:r>
+        <w:t>4.3-</w:t>
+      </w:r>
+      <w:proofErr w:type="gramStart"/>
+      <w:r>
+        <w:rPr>
+          <w:rFonts w:asciiTheme="majorBidi" w:hAnsiTheme="majorBidi" w:cstheme="majorBidi"/>
+          <w:sz w:val="26"/>
+          <w:szCs w:val="26"/>
+        </w:rPr>
+        <w:t>Scenarios :</w:t>
+      </w:r>
+      <w:proofErr w:type="gramEnd"/>
     </w:p>
     <w:p>
       <w:pPr>
@@ -12355,7 +12835,25 @@
           <w:sz w:val="24"/>
           <w:szCs w:val="24"/>
         </w:rPr>
-        <w:t xml:space="preserve"> In our case , we will be illustrating different scenarios of opportunities life cycle , from creation till it becomes a valid project.</w:t>
+        <w:t xml:space="preserve"> In our </w:t>
+      </w:r>
+      <w:proofErr w:type="gramStart"/>
+      <w:r>
+        <w:rPr>
+          <w:rFonts w:asciiTheme="majorBidi" w:hAnsiTheme="majorBidi" w:cstheme="majorBidi"/>
+          <w:sz w:val="24"/>
+          <w:szCs w:val="24"/>
+        </w:rPr>
+        <w:t>case ,</w:t>
+      </w:r>
+      <w:proofErr w:type="gramEnd"/>
+      <w:r>
+        <w:rPr>
+          <w:rFonts w:asciiTheme="majorBidi" w:hAnsiTheme="majorBidi" w:cstheme="majorBidi"/>
+          <w:sz w:val="24"/>
+          <w:szCs w:val="24"/>
+        </w:rPr>
+        <w:t xml:space="preserve"> we will be illustrating different scenarios of opportunities life cycle , from creation till it becomes a valid project.</w:t>
       </w:r>
     </w:p>
     <w:p>
@@ -12504,7 +13002,25 @@
           <w:sz w:val="24"/>
           <w:szCs w:val="24"/>
         </w:rPr>
-        <w:t>A secretary in our application refers to an actor that its only job is to type information from adding customers contacts and opportunities. It works like an opportunity hunter , this entity can get information from contacts directly or through social media or even through newspaper, the secretary then have to add every opportunity found to our database.</w:t>
+        <w:t xml:space="preserve">A secretary in our application refers to an actor that its only job is to type information from adding customers contacts and opportunities. It works like an opportunity </w:t>
+      </w:r>
+      <w:proofErr w:type="gramStart"/>
+      <w:r>
+        <w:rPr>
+          <w:rFonts w:asciiTheme="majorBidi" w:hAnsiTheme="majorBidi" w:cstheme="majorBidi"/>
+          <w:sz w:val="24"/>
+          <w:szCs w:val="24"/>
+        </w:rPr>
+        <w:t>hunter ,</w:t>
+      </w:r>
+      <w:proofErr w:type="gramEnd"/>
+      <w:r>
+        <w:rPr>
+          <w:rFonts w:asciiTheme="majorBidi" w:hAnsiTheme="majorBidi" w:cstheme="majorBidi"/>
+          <w:sz w:val="24"/>
+          <w:szCs w:val="24"/>
+        </w:rPr>
+        <w:t xml:space="preserve"> this entity can get information from contacts directly or through social media or even through newspaper, the secretary then have to add every opportunity found to our database.</w:t>
       </w:r>
     </w:p>
     <w:p>
@@ -12545,7 +13061,25 @@
           <w:sz w:val="24"/>
           <w:szCs w:val="24"/>
         </w:rPr>
-        <w:t>Upload necessary documents related to this opportunity , such as PDF files , images, bidding documents, full report about the customer or the opportunity.</w:t>
+        <w:t xml:space="preserve">Upload necessary documents related to this </w:t>
+      </w:r>
+      <w:proofErr w:type="gramStart"/>
+      <w:r>
+        <w:rPr>
+          <w:rFonts w:asciiTheme="majorBidi" w:hAnsiTheme="majorBidi" w:cstheme="majorBidi"/>
+          <w:sz w:val="24"/>
+          <w:szCs w:val="24"/>
+        </w:rPr>
+        <w:t>opportunity ,</w:t>
+      </w:r>
+      <w:proofErr w:type="gramEnd"/>
+      <w:r>
+        <w:rPr>
+          <w:rFonts w:asciiTheme="majorBidi" w:hAnsiTheme="majorBidi" w:cstheme="majorBidi"/>
+          <w:sz w:val="24"/>
+          <w:szCs w:val="24"/>
+        </w:rPr>
+        <w:t xml:space="preserve"> such as PDF files , images, bidding documents, full report about the customer or the opportunity.</w:t>
       </w:r>
     </w:p>
     <w:p>
@@ -12568,7 +13102,25 @@
           <w:sz w:val="24"/>
           <w:szCs w:val="24"/>
         </w:rPr>
-        <w:t>Add different information about the customer , the expected closed date , from where did the secretary found out about this opportunity, etc. …</w:t>
+        <w:t xml:space="preserve">Add different information about the </w:t>
+      </w:r>
+      <w:proofErr w:type="gramStart"/>
+      <w:r>
+        <w:rPr>
+          <w:rFonts w:asciiTheme="majorBidi" w:hAnsiTheme="majorBidi" w:cstheme="majorBidi"/>
+          <w:sz w:val="24"/>
+          <w:szCs w:val="24"/>
+        </w:rPr>
+        <w:t>customer ,</w:t>
+      </w:r>
+      <w:proofErr w:type="gramEnd"/>
+      <w:r>
+        <w:rPr>
+          <w:rFonts w:asciiTheme="majorBidi" w:hAnsiTheme="majorBidi" w:cstheme="majorBidi"/>
+          <w:sz w:val="24"/>
+          <w:szCs w:val="24"/>
+        </w:rPr>
+        <w:t xml:space="preserve"> the expected closed date , from where did the secretary found out about this opportunity, etc. …</w:t>
       </w:r>
     </w:p>
     <w:p>
@@ -12591,7 +13143,25 @@
           <w:sz w:val="24"/>
           <w:szCs w:val="24"/>
         </w:rPr>
-        <w:t>Once you finish step 1 &amp; 2 , the secretary will press the “Create Opportunity” button which will save those information into our database</w:t>
+        <w:t xml:space="preserve">Once you finish step 1 &amp; </w:t>
+      </w:r>
+      <w:proofErr w:type="gramStart"/>
+      <w:r>
+        <w:rPr>
+          <w:rFonts w:asciiTheme="majorBidi" w:hAnsiTheme="majorBidi" w:cstheme="majorBidi"/>
+          <w:sz w:val="24"/>
+          <w:szCs w:val="24"/>
+        </w:rPr>
+        <w:t>2 ,</w:t>
+      </w:r>
+      <w:proofErr w:type="gramEnd"/>
+      <w:r>
+        <w:rPr>
+          <w:rFonts w:asciiTheme="majorBidi" w:hAnsiTheme="majorBidi" w:cstheme="majorBidi"/>
+          <w:sz w:val="24"/>
+          <w:szCs w:val="24"/>
+        </w:rPr>
+        <w:t xml:space="preserve"> the secretary will press the “Create Opportunity” button which will save those information into our database</w:t>
       </w:r>
       <w:r>
         <w:rPr>
@@ -12681,7 +13251,25 @@
           <w:sz w:val="24"/>
           <w:szCs w:val="24"/>
         </w:rPr>
-        <w:t xml:space="preserve"> with a comprehensive and nuanced understanding of the intricate workings and processes underlying this particular situation.</w:t>
+        <w:t xml:space="preserve"> with a comprehensive and nuanced understanding of the intricate workings and processes underlying this </w:t>
+      </w:r>
+      <w:proofErr w:type="gramStart"/>
+      <w:r>
+        <w:rPr>
+          <w:rFonts w:asciiTheme="majorBidi" w:hAnsiTheme="majorBidi" w:cstheme="majorBidi"/>
+          <w:sz w:val="24"/>
+          <w:szCs w:val="24"/>
+        </w:rPr>
+        <w:t>particular situation</w:t>
+      </w:r>
+      <w:proofErr w:type="gramEnd"/>
+      <w:r>
+        <w:rPr>
+          <w:rFonts w:asciiTheme="majorBidi" w:hAnsiTheme="majorBidi" w:cstheme="majorBidi"/>
+          <w:sz w:val="24"/>
+          <w:szCs w:val="24"/>
+        </w:rPr>
+        <w:t>.</w:t>
       </w:r>
     </w:p>
     <w:p>
@@ -12776,7 +13364,29 @@
           <w:sz w:val="20"/>
           <w:szCs w:val="20"/>
         </w:rPr>
-        <w:t>Figure 5 : Sequence diagram of opportunity creation</w:t>
+        <w:t xml:space="preserve">Figure </w:t>
+      </w:r>
+      <w:proofErr w:type="gramStart"/>
+      <w:r>
+        <w:rPr>
+          <w:rFonts w:asciiTheme="majorBidi" w:hAnsiTheme="majorBidi" w:cstheme="majorBidi"/>
+          <w:b/>
+          <w:bCs/>
+          <w:sz w:val="20"/>
+          <w:szCs w:val="20"/>
+        </w:rPr>
+        <w:t>5 :</w:t>
+      </w:r>
+      <w:proofErr w:type="gramEnd"/>
+      <w:r>
+        <w:rPr>
+          <w:rFonts w:asciiTheme="majorBidi" w:hAnsiTheme="majorBidi" w:cstheme="majorBidi"/>
+          <w:b/>
+          <w:bCs/>
+          <w:sz w:val="20"/>
+          <w:szCs w:val="20"/>
+        </w:rPr>
+        <w:t xml:space="preserve"> Sequence diagram of opportunity creation</w:t>
       </w:r>
     </w:p>
     <w:p>
@@ -12820,8 +13430,18 @@
           <w:sz w:val="26"/>
           <w:szCs w:val="26"/>
         </w:rPr>
-        <w:t>ion Making :</w:t>
-      </w:r>
+        <w:t xml:space="preserve">ion </w:t>
+      </w:r>
+      <w:proofErr w:type="gramStart"/>
+      <w:r>
+        <w:rPr>
+          <w:rFonts w:asciiTheme="majorBidi" w:hAnsiTheme="majorBidi" w:cstheme="majorBidi"/>
+          <w:sz w:val="26"/>
+          <w:szCs w:val="26"/>
+        </w:rPr>
+        <w:t>Making :</w:t>
+      </w:r>
+      <w:proofErr w:type="gramEnd"/>
     </w:p>
     <w:p>
       <w:pPr>
@@ -12838,7 +13458,25 @@
           <w:sz w:val="24"/>
           <w:szCs w:val="24"/>
         </w:rPr>
-        <w:t>In this section we will be talking about the admins interference with the opportunity life cycle We will assume from this point that the admin got already notified about the creation of a new opportunity as it shows the previous figure.</w:t>
+        <w:t xml:space="preserve">In this section we will be talking about the </w:t>
+      </w:r>
+      <w:proofErr w:type="gramStart"/>
+      <w:r>
+        <w:rPr>
+          <w:rFonts w:asciiTheme="majorBidi" w:hAnsiTheme="majorBidi" w:cstheme="majorBidi"/>
+          <w:sz w:val="24"/>
+          <w:szCs w:val="24"/>
+        </w:rPr>
+        <w:t>admins</w:t>
+      </w:r>
+      <w:proofErr w:type="gramEnd"/>
+      <w:r>
+        <w:rPr>
+          <w:rFonts w:asciiTheme="majorBidi" w:hAnsiTheme="majorBidi" w:cstheme="majorBidi"/>
+          <w:sz w:val="24"/>
+          <w:szCs w:val="24"/>
+        </w:rPr>
+        <w:t xml:space="preserve"> interference with the opportunity life cycle We will assume from this point that the admin got already notified about the creation of a new opportunity as it shows the previous figure.</w:t>
       </w:r>
     </w:p>
     <w:p>
@@ -12856,7 +13494,25 @@
           <w:sz w:val="24"/>
           <w:szCs w:val="24"/>
         </w:rPr>
-        <w:t>So the decision making refers to the process of admins reading all information about the newly added opportunity , they download all of documents , they check them out then decide to engage or ignore, so that leaves us with 2 main scenarios, first is to ignore the opportunity as it doesn’t fit to the company’s work strategies or for any other reason, the second will be to engage in that opportunity.</w:t>
+        <w:t xml:space="preserve">So the decision making refers to the process of admins reading all information about the newly added </w:t>
+      </w:r>
+      <w:proofErr w:type="gramStart"/>
+      <w:r>
+        <w:rPr>
+          <w:rFonts w:asciiTheme="majorBidi" w:hAnsiTheme="majorBidi" w:cstheme="majorBidi"/>
+          <w:sz w:val="24"/>
+          <w:szCs w:val="24"/>
+        </w:rPr>
+        <w:t>opportunity ,</w:t>
+      </w:r>
+      <w:proofErr w:type="gramEnd"/>
+      <w:r>
+        <w:rPr>
+          <w:rFonts w:asciiTheme="majorBidi" w:hAnsiTheme="majorBidi" w:cstheme="majorBidi"/>
+          <w:sz w:val="24"/>
+          <w:szCs w:val="24"/>
+        </w:rPr>
+        <w:t xml:space="preserve"> they download all of documents , they check them out then decide to engage or ignore, so that leaves us with 2 main scenarios, first is to ignore the opportunity as it doesn’t fit to the company’s work strategies or for any other reason, the second will be to engage in that opportunity.</w:t>
       </w:r>
     </w:p>
     <w:p>
@@ -12937,8 +13593,9 @@
           <w:sz w:val="20"/>
           <w:szCs w:val="20"/>
         </w:rPr>
-        <w:t>Figure 5 : Use case diagram of the deci</w:t>
-      </w:r>
+        <w:t xml:space="preserve">Figure </w:t>
+      </w:r>
+      <w:proofErr w:type="gramStart"/>
       <w:r>
         <w:rPr>
           <w:rFonts w:asciiTheme="majorBidi" w:hAnsiTheme="majorBidi" w:cstheme="majorBidi"/>
@@ -12947,8 +13604,9 @@
           <w:sz w:val="20"/>
           <w:szCs w:val="20"/>
         </w:rPr>
-        <w:t>si</w:t>
-      </w:r>
+        <w:t>5 :</w:t>
+      </w:r>
+      <w:proofErr w:type="gramEnd"/>
       <w:r>
         <w:rPr>
           <w:rFonts w:asciiTheme="majorBidi" w:hAnsiTheme="majorBidi" w:cstheme="majorBidi"/>
@@ -12957,6 +13615,26 @@
           <w:sz w:val="20"/>
           <w:szCs w:val="20"/>
         </w:rPr>
+        <w:t xml:space="preserve"> Use case diagram of the deci</w:t>
+      </w:r>
+      <w:r>
+        <w:rPr>
+          <w:rFonts w:asciiTheme="majorBidi" w:hAnsiTheme="majorBidi" w:cstheme="majorBidi"/>
+          <w:b/>
+          <w:bCs/>
+          <w:sz w:val="20"/>
+          <w:szCs w:val="20"/>
+        </w:rPr>
+        <w:t>si</w:t>
+      </w:r>
+      <w:r>
+        <w:rPr>
+          <w:rFonts w:asciiTheme="majorBidi" w:hAnsiTheme="majorBidi" w:cstheme="majorBidi"/>
+          <w:b/>
+          <w:bCs/>
+          <w:sz w:val="20"/>
+          <w:szCs w:val="20"/>
+        </w:rPr>
         <w:t>on making</w:t>
       </w:r>
     </w:p>
@@ -12976,7 +13654,25 @@
           <w:szCs w:val="24"/>
         </w:rPr>
         <w:lastRenderedPageBreak/>
-        <w:t>We won’t be talking about the first scenario as it is a straight forward one , for any reasons the company ha</w:t>
+        <w:t xml:space="preserve">We won’t be talking about the first scenario as it is a straight forward </w:t>
+      </w:r>
+      <w:proofErr w:type="gramStart"/>
+      <w:r>
+        <w:rPr>
+          <w:rFonts w:asciiTheme="majorBidi" w:hAnsiTheme="majorBidi" w:cstheme="majorBidi"/>
+          <w:sz w:val="24"/>
+          <w:szCs w:val="24"/>
+        </w:rPr>
+        <w:t>one ,</w:t>
+      </w:r>
+      <w:proofErr w:type="gramEnd"/>
+      <w:r>
+        <w:rPr>
+          <w:rFonts w:asciiTheme="majorBidi" w:hAnsiTheme="majorBidi" w:cstheme="majorBidi"/>
+          <w:sz w:val="24"/>
+          <w:szCs w:val="24"/>
+        </w:rPr>
+        <w:t xml:space="preserve"> for any reasons the company ha</w:t>
       </w:r>
       <w:r>
         <w:rPr>
@@ -13072,7 +13768,25 @@
           <w:sz w:val="24"/>
           <w:szCs w:val="24"/>
         </w:rPr>
-        <w:t>The admin will give a value to this opportunity : low, medium, high depending on a lot of factors that the company works upon, and that will update the opportunity value.</w:t>
+        <w:t xml:space="preserve">The admin will give a value to this </w:t>
+      </w:r>
+      <w:proofErr w:type="gramStart"/>
+      <w:r>
+        <w:rPr>
+          <w:rFonts w:asciiTheme="majorBidi" w:hAnsiTheme="majorBidi" w:cstheme="majorBidi"/>
+          <w:sz w:val="24"/>
+          <w:szCs w:val="24"/>
+        </w:rPr>
+        <w:t>opportunity :</w:t>
+      </w:r>
+      <w:proofErr w:type="gramEnd"/>
+      <w:r>
+        <w:rPr>
+          <w:rFonts w:asciiTheme="majorBidi" w:hAnsiTheme="majorBidi" w:cstheme="majorBidi"/>
+          <w:sz w:val="24"/>
+          <w:szCs w:val="24"/>
+        </w:rPr>
+        <w:t xml:space="preserve"> low, medium, high depending on a lot of factors that the company works upon, and that will update the opportunity value.</w:t>
       </w:r>
     </w:p>
     <w:p>
@@ -13113,7 +13827,25 @@
           <w:sz w:val="24"/>
           <w:szCs w:val="24"/>
         </w:rPr>
-        <w:t>The figure below shows the different technical steps for our decision making process.</w:t>
+        <w:t xml:space="preserve">The figure below shows the different technical steps for our </w:t>
+      </w:r>
+      <w:proofErr w:type="gramStart"/>
+      <w:r>
+        <w:rPr>
+          <w:rFonts w:asciiTheme="majorBidi" w:hAnsiTheme="majorBidi" w:cstheme="majorBidi"/>
+          <w:sz w:val="24"/>
+          <w:szCs w:val="24"/>
+        </w:rPr>
+        <w:t>decision making</w:t>
+      </w:r>
+      <w:proofErr w:type="gramEnd"/>
+      <w:r>
+        <w:rPr>
+          <w:rFonts w:asciiTheme="majorBidi" w:hAnsiTheme="majorBidi" w:cstheme="majorBidi"/>
+          <w:sz w:val="24"/>
+          <w:szCs w:val="24"/>
+        </w:rPr>
+        <w:t xml:space="preserve"> process.</w:t>
       </w:r>
     </w:p>
     <w:p>
@@ -13198,7 +13930,29 @@
           <w:sz w:val="20"/>
           <w:szCs w:val="20"/>
         </w:rPr>
-        <w:t>Figure 5 : Sequence diagram of decision making</w:t>
+        <w:t xml:space="preserve">Figure </w:t>
+      </w:r>
+      <w:proofErr w:type="gramStart"/>
+      <w:r>
+        <w:rPr>
+          <w:rFonts w:asciiTheme="majorBidi" w:hAnsiTheme="majorBidi" w:cstheme="majorBidi"/>
+          <w:b/>
+          <w:bCs/>
+          <w:sz w:val="20"/>
+          <w:szCs w:val="20"/>
+        </w:rPr>
+        <w:t>5 :</w:t>
+      </w:r>
+      <w:proofErr w:type="gramEnd"/>
+      <w:r>
+        <w:rPr>
+          <w:rFonts w:asciiTheme="majorBidi" w:hAnsiTheme="majorBidi" w:cstheme="majorBidi"/>
+          <w:b/>
+          <w:bCs/>
+          <w:sz w:val="20"/>
+          <w:szCs w:val="20"/>
+        </w:rPr>
+        <w:t xml:space="preserve"> Sequence diagram of decision making</w:t>
       </w:r>
     </w:p>
     <w:p>
@@ -13315,7 +14069,29 @@
           <w:sz w:val="20"/>
           <w:szCs w:val="20"/>
         </w:rPr>
-        <w:t>Figure 5 : Use Case of Commercial Agent</w:t>
+        <w:t xml:space="preserve">Figure </w:t>
+      </w:r>
+      <w:proofErr w:type="gramStart"/>
+      <w:r>
+        <w:rPr>
+          <w:rFonts w:asciiTheme="majorBidi" w:hAnsiTheme="majorBidi" w:cstheme="majorBidi"/>
+          <w:b/>
+          <w:bCs/>
+          <w:sz w:val="20"/>
+          <w:szCs w:val="20"/>
+        </w:rPr>
+        <w:t>5 :</w:t>
+      </w:r>
+      <w:proofErr w:type="gramEnd"/>
+      <w:r>
+        <w:rPr>
+          <w:rFonts w:asciiTheme="majorBidi" w:hAnsiTheme="majorBidi" w:cstheme="majorBidi"/>
+          <w:b/>
+          <w:bCs/>
+          <w:sz w:val="20"/>
+          <w:szCs w:val="20"/>
+        </w:rPr>
+        <w:t xml:space="preserve"> Use Case of Commercial Agent</w:t>
       </w:r>
     </w:p>
     <w:p>
@@ -13426,10 +14202,118 @@
     </w:p>
     <w:p>
       <w:pPr>
-        <w:rPr>
-          <w:rFonts w:asciiTheme="majorBidi" w:hAnsiTheme="majorBidi" w:cstheme="majorBidi"/>
-          <w:sz w:val="24"/>
-          <w:szCs w:val="24"/>
+        <w:jc w:val="both"/>
+        <w:rPr>
+          <w:rFonts w:asciiTheme="majorBidi" w:hAnsiTheme="majorBidi" w:cstheme="majorBidi"/>
+          <w:sz w:val="24"/>
+          <w:szCs w:val="24"/>
+        </w:rPr>
+      </w:pPr>
+      <w:r>
+        <w:rPr>
+          <w:rFonts w:asciiTheme="majorBidi" w:hAnsiTheme="majorBidi" w:cstheme="majorBidi"/>
+          <w:noProof/>
+          <w:sz w:val="24"/>
+          <w:szCs w:val="24"/>
+        </w:rPr>
+        <w:drawing>
+          <wp:inline distT="0" distB="0" distL="0" distR="0" wp14:anchorId="53975359" wp14:editId="161BE239">
+            <wp:extent cx="5703570" cy="7235126"/>
+            <wp:effectExtent l="19050" t="19050" r="11430" b="23495"/>
+            <wp:docPr id="1961989593" name="Image 2" descr="Une image contenant capture d’écran, texte, noir&#10;&#10;Description générée automatiquement"/>
+            <wp:cNvGraphicFramePr>
+              <a:graphicFrameLocks xmlns:a="http://schemas.openxmlformats.org/drawingml/2006/main" noChangeAspect="1"/>
+            </wp:cNvGraphicFramePr>
+            <a:graphic xmlns:a="http://schemas.openxmlformats.org/drawingml/2006/main">
+              <a:graphicData uri="http://schemas.openxmlformats.org/drawingml/2006/picture">
+                <pic:pic xmlns:pic="http://schemas.openxmlformats.org/drawingml/2006/picture">
+                  <pic:nvPicPr>
+                    <pic:cNvPr id="1961989593" name="Image 2" descr="Une image contenant capture d’écran, texte, noir&#10;&#10;Description générée automatiquement"/>
+                    <pic:cNvPicPr/>
+                  </pic:nvPicPr>
+                  <pic:blipFill>
+                    <a:blip r:embed="rId19" cstate="print">
+                      <a:extLst>
+                        <a:ext uri="{28A0092B-C50C-407E-A947-70E740481C1C}">
+                          <a14:useLocalDpi xmlns:a14="http://schemas.microsoft.com/office/drawing/2010/main" val="0"/>
+                        </a:ext>
+                      </a:extLst>
+                    </a:blip>
+                    <a:stretch>
+                      <a:fillRect/>
+                    </a:stretch>
+                  </pic:blipFill>
+                  <pic:spPr>
+                    <a:xfrm>
+                      <a:off x="0" y="0"/>
+                      <a:ext cx="5723643" cy="7260589"/>
+                    </a:xfrm>
+                    <a:prstGeom prst="rect">
+                      <a:avLst/>
+                    </a:prstGeom>
+                    <a:ln>
+                      <a:solidFill>
+                        <a:schemeClr val="bg2"/>
+                      </a:solidFill>
+                    </a:ln>
+                  </pic:spPr>
+                </pic:pic>
+              </a:graphicData>
+            </a:graphic>
+          </wp:inline>
+        </w:drawing>
+      </w:r>
+    </w:p>
+    <w:p>
+      <w:pPr>
+        <w:jc w:val="center"/>
+        <w:rPr>
+          <w:rFonts w:asciiTheme="majorBidi" w:hAnsiTheme="majorBidi" w:cstheme="majorBidi"/>
+          <w:b/>
+          <w:bCs/>
+          <w:sz w:val="20"/>
+          <w:szCs w:val="20"/>
+        </w:rPr>
+      </w:pPr>
+      <w:r>
+        <w:rPr>
+          <w:rFonts w:asciiTheme="majorBidi" w:hAnsiTheme="majorBidi" w:cstheme="majorBidi"/>
+          <w:b/>
+          <w:bCs/>
+          <w:sz w:val="20"/>
+          <w:szCs w:val="20"/>
+        </w:rPr>
+        <w:t xml:space="preserve">Figure </w:t>
+      </w:r>
+      <w:proofErr w:type="gramStart"/>
+      <w:r>
+        <w:rPr>
+          <w:rFonts w:asciiTheme="majorBidi" w:hAnsiTheme="majorBidi" w:cstheme="majorBidi"/>
+          <w:b/>
+          <w:bCs/>
+          <w:sz w:val="20"/>
+          <w:szCs w:val="20"/>
+        </w:rPr>
+        <w:t>5 :</w:t>
+      </w:r>
+      <w:proofErr w:type="gramEnd"/>
+      <w:r>
+        <w:rPr>
+          <w:rFonts w:asciiTheme="majorBidi" w:hAnsiTheme="majorBidi" w:cstheme="majorBidi"/>
+          <w:b/>
+          <w:bCs/>
+          <w:sz w:val="20"/>
+          <w:szCs w:val="20"/>
+        </w:rPr>
+        <w:t xml:space="preserve"> Sequence Diagram of Commercial Agent handling the Opportunity</w:t>
+      </w:r>
+    </w:p>
+    <w:p>
+      <w:pPr>
+        <w:rPr>
+          <w:rFonts w:asciiTheme="majorBidi" w:hAnsiTheme="majorBidi" w:cstheme="majorBidi"/>
+          <w:sz w:val="26"/>
+          <w:szCs w:val="26"/>
         </w:rPr>
       </w:pPr>
     </w:p>
@@ -13622,7 +14506,17 @@
           <w:kern w:val="0"/>
           <w14:ligatures w14:val="none"/>
         </w:rPr>
-        <w:t>R1:</w:t>
+        <w:t>R</w:t>
+      </w:r>
+      <w:proofErr w:type="gramStart"/>
+      <w:r>
+        <w:rPr>
+          <w:rFonts w:asciiTheme="majorBidi" w:eastAsia="Times New Roman" w:hAnsiTheme="majorBidi" w:cstheme="majorBidi"/>
+          <w:color w:val="000000"/>
+          <w:kern w:val="0"/>
+          <w14:ligatures w14:val="none"/>
+        </w:rPr>
+        <w:t>1:</w:t>
       </w:r>
       <w:r>
         <w:rPr>
@@ -13633,6 +14527,7 @@
         </w:rPr>
         <w:t>https://www.businessnewsdaily.com/4987-what-is-agile-scrum-methodology.html</w:t>
       </w:r>
+      <w:proofErr w:type="gramEnd"/>
     </w:p>
     <w:p>
       <w:pPr>
@@ -13644,7 +14539,7 @@
       </w:pPr>
     </w:p>
     <w:sectPr>
-      <w:footerReference w:type="default" r:id="rId19"/>
+      <w:footerReference w:type="default" r:id="rId20"/>
       <w:pgSz w:w="11906" w:h="16838" w:code="9"/>
       <w:pgMar w:top="1440" w:right="1440" w:bottom="1440" w:left="1440" w:header="720" w:footer="720" w:gutter="0"/>
       <w:cols w:space="720"/>

</xml_diff>

<commit_message>
chapter 4 is done
</commit_message>
<xml_diff>
--- a/Rapport-de-Stage-PFE.docx
+++ b/Rapport-de-Stage-PFE.docx
@@ -13864,7 +13864,7 @@
           <w:szCs w:val="24"/>
         </w:rPr>
         <w:drawing>
-          <wp:inline distT="0" distB="0" distL="0" distR="0" wp14:anchorId="30232AB8" wp14:editId="6942B9C3">
+          <wp:inline distT="0" distB="0" distL="0" distR="0" wp14:anchorId="30232AB8" wp14:editId="1A59A7FB">
             <wp:extent cx="5688330" cy="5396865"/>
             <wp:effectExtent l="19050" t="19050" r="26670" b="13335"/>
             <wp:docPr id="1527407006" name="Image 2" descr="Une image contenant capture d’écran, texte, diagramme&#10;&#10;Description générée automatiquement"/>
@@ -14316,177 +14316,1022 @@
           <w:szCs w:val="26"/>
         </w:rPr>
       </w:pPr>
-    </w:p>
-    <w:p>
-      <w:pPr>
-        <w:rPr>
-          <w:rFonts w:asciiTheme="majorBidi" w:hAnsiTheme="majorBidi" w:cstheme="majorBidi"/>
-          <w:sz w:val="24"/>
-          <w:szCs w:val="24"/>
-        </w:rPr>
-      </w:pPr>
-    </w:p>
-    <w:p>
-      <w:pPr>
-        <w:rPr>
-          <w:rFonts w:asciiTheme="majorBidi" w:hAnsiTheme="majorBidi" w:cstheme="majorBidi"/>
-          <w:sz w:val="24"/>
-          <w:szCs w:val="24"/>
-        </w:rPr>
-      </w:pPr>
-    </w:p>
-    <w:p>
-      <w:pPr>
-        <w:rPr>
-          <w:rFonts w:asciiTheme="majorBidi" w:hAnsiTheme="majorBidi" w:cstheme="majorBidi"/>
-          <w:sz w:val="24"/>
-          <w:szCs w:val="24"/>
-        </w:rPr>
-      </w:pPr>
-    </w:p>
-    <w:p>
-      <w:pPr>
-        <w:rPr>
-          <w:rFonts w:asciiTheme="majorBidi" w:hAnsiTheme="majorBidi" w:cstheme="majorBidi"/>
-          <w:sz w:val="24"/>
-          <w:szCs w:val="24"/>
-        </w:rPr>
-      </w:pPr>
-    </w:p>
-    <w:p>
-      <w:pPr>
-        <w:rPr>
-          <w:rFonts w:asciiTheme="majorBidi" w:hAnsiTheme="majorBidi" w:cstheme="majorBidi"/>
-          <w:sz w:val="24"/>
-          <w:szCs w:val="24"/>
-        </w:rPr>
-      </w:pPr>
-    </w:p>
-    <w:p>
-      <w:pPr>
-        <w:rPr>
-          <w:rFonts w:asciiTheme="majorBidi" w:hAnsiTheme="majorBidi" w:cstheme="majorBidi"/>
-          <w:sz w:val="24"/>
-          <w:szCs w:val="24"/>
-        </w:rPr>
-      </w:pPr>
-    </w:p>
-    <w:p>
-      <w:pPr>
-        <w:rPr>
-          <w:rFonts w:asciiTheme="majorBidi" w:hAnsiTheme="majorBidi" w:cstheme="majorBidi"/>
-          <w:sz w:val="24"/>
-          <w:szCs w:val="24"/>
-        </w:rPr>
-      </w:pPr>
-    </w:p>
-    <w:p>
-      <w:pPr>
-        <w:rPr>
-          <w:rFonts w:asciiTheme="majorBidi" w:hAnsiTheme="majorBidi" w:cstheme="majorBidi"/>
-          <w:sz w:val="24"/>
-          <w:szCs w:val="24"/>
-        </w:rPr>
-      </w:pPr>
-    </w:p>
-    <w:p>
-      <w:pPr>
-        <w:rPr>
-          <w:rFonts w:asciiTheme="majorBidi" w:hAnsiTheme="majorBidi" w:cstheme="majorBidi"/>
-          <w:sz w:val="24"/>
-          <w:szCs w:val="24"/>
-        </w:rPr>
-      </w:pPr>
-    </w:p>
-    <w:p>
-      <w:pPr>
-        <w:rPr>
-          <w:rFonts w:asciiTheme="majorBidi" w:hAnsiTheme="majorBidi" w:cstheme="majorBidi"/>
-          <w:sz w:val="24"/>
-          <w:szCs w:val="24"/>
-        </w:rPr>
-      </w:pPr>
-    </w:p>
-    <w:p>
-      <w:pPr>
-        <w:rPr>
-          <w:rFonts w:asciiTheme="majorBidi" w:hAnsiTheme="majorBidi" w:cstheme="majorBidi"/>
-          <w:sz w:val="24"/>
-          <w:szCs w:val="24"/>
-        </w:rPr>
-      </w:pPr>
-    </w:p>
-    <w:p>
-      <w:pPr>
-        <w:rPr>
-          <w:rFonts w:asciiTheme="majorBidi" w:hAnsiTheme="majorBidi" w:cstheme="majorBidi"/>
-          <w:sz w:val="24"/>
-          <w:szCs w:val="24"/>
-        </w:rPr>
-      </w:pPr>
-    </w:p>
-    <w:p>
-      <w:pPr>
-        <w:rPr>
-          <w:rFonts w:asciiTheme="majorBidi" w:hAnsiTheme="majorBidi" w:cstheme="majorBidi"/>
-          <w:sz w:val="24"/>
-          <w:szCs w:val="24"/>
-        </w:rPr>
-      </w:pPr>
-    </w:p>
-    <w:p>
-      <w:pPr>
-        <w:rPr>
-          <w:rFonts w:asciiTheme="majorBidi" w:hAnsiTheme="majorBidi" w:cstheme="majorBidi"/>
-          <w:sz w:val="24"/>
-          <w:szCs w:val="24"/>
-        </w:rPr>
-      </w:pPr>
-    </w:p>
-    <w:p>
-      <w:pPr>
-        <w:rPr>
-          <w:rFonts w:asciiTheme="majorBidi" w:hAnsiTheme="majorBidi" w:cstheme="majorBidi"/>
-          <w:sz w:val="24"/>
-          <w:szCs w:val="24"/>
-        </w:rPr>
-      </w:pPr>
-    </w:p>
-    <w:p>
-      <w:pPr>
-        <w:rPr>
-          <w:rFonts w:asciiTheme="majorBidi" w:hAnsiTheme="majorBidi" w:cstheme="majorBidi"/>
-          <w:sz w:val="24"/>
-          <w:szCs w:val="24"/>
-        </w:rPr>
-      </w:pPr>
-    </w:p>
-    <w:p>
-      <w:pPr>
-        <w:rPr>
-          <w:rFonts w:asciiTheme="majorBidi" w:hAnsiTheme="majorBidi" w:cstheme="majorBidi"/>
-          <w:sz w:val="24"/>
-          <w:szCs w:val="24"/>
-        </w:rPr>
-      </w:pPr>
-    </w:p>
-    <w:p>
-      <w:pPr>
-        <w:spacing w:after="0" w:line="276" w:lineRule="auto"/>
-        <w:rPr>
-          <w:rFonts w:asciiTheme="majorBidi" w:eastAsia="Times New Roman" w:hAnsiTheme="majorBidi" w:cstheme="majorBidi"/>
-          <w:color w:val="000000"/>
-          <w:kern w:val="0"/>
-          <w14:ligatures w14:val="none"/>
-        </w:rPr>
-      </w:pPr>
-      <w:r>
-        <w:rPr>
-          <w:rFonts w:asciiTheme="majorBidi" w:eastAsia="Times New Roman" w:hAnsiTheme="majorBidi" w:cstheme="majorBidi"/>
-          <w:color w:val="000000"/>
-          <w:kern w:val="0"/>
-          <w14:ligatures w14:val="none"/>
-        </w:rPr>
+      <w:r>
+        <w:rPr>
+          <w:rFonts w:asciiTheme="majorBidi" w:hAnsiTheme="majorBidi" w:cstheme="majorBidi"/>
+          <w:sz w:val="26"/>
+          <w:szCs w:val="26"/>
+        </w:rPr>
+        <w:lastRenderedPageBreak/>
+        <w:t xml:space="preserve">4.3.4-Handling project and </w:t>
+      </w:r>
+      <w:proofErr w:type="gramStart"/>
+      <w:r>
+        <w:rPr>
+          <w:rFonts w:asciiTheme="majorBidi" w:hAnsiTheme="majorBidi" w:cstheme="majorBidi"/>
+          <w:sz w:val="26"/>
+          <w:szCs w:val="26"/>
+        </w:rPr>
+        <w:t>tasks :</w:t>
+      </w:r>
+      <w:proofErr w:type="gramEnd"/>
+    </w:p>
+    <w:p>
+      <w:pPr>
+        <w:jc w:val="both"/>
+        <w:rPr>
+          <w:rFonts w:asciiTheme="majorBidi" w:hAnsiTheme="majorBidi" w:cstheme="majorBidi"/>
+          <w:sz w:val="24"/>
+          <w:szCs w:val="24"/>
+        </w:rPr>
+      </w:pPr>
+      <w:r>
+        <w:rPr>
+          <w:rFonts w:asciiTheme="majorBidi" w:hAnsiTheme="majorBidi" w:cstheme="majorBidi"/>
+          <w:sz w:val="24"/>
+          <w:szCs w:val="24"/>
+        </w:rPr>
+        <w:t>In the previous sections we covered the process from typing an opportunity until that opportunity becomes a valid project, now in this section will be covering how both admin and IT agent can handle the project and the tasks.</w:t>
+      </w:r>
+    </w:p>
+    <w:p>
+      <w:pPr>
+        <w:jc w:val="both"/>
+        <w:rPr>
+          <w:rFonts w:asciiTheme="majorBidi" w:hAnsiTheme="majorBidi" w:cstheme="majorBidi"/>
+          <w:sz w:val="24"/>
+          <w:szCs w:val="24"/>
+        </w:rPr>
+      </w:pPr>
+      <w:r>
+        <w:rPr>
+          <w:rFonts w:asciiTheme="majorBidi" w:hAnsiTheme="majorBidi" w:cstheme="majorBidi"/>
+          <w:noProof/>
+          <w:sz w:val="24"/>
+          <w:szCs w:val="24"/>
+        </w:rPr>
+        <w:drawing>
+          <wp:inline distT="0" distB="0" distL="0" distR="0" wp14:anchorId="61898CE6" wp14:editId="4F334887">
+            <wp:extent cx="5731510" cy="1791970"/>
+            <wp:effectExtent l="0" t="0" r="2540" b="0"/>
+            <wp:docPr id="788035984" name="Image 1" descr="Une image contenant cercle, texte, capture d’écran, lune&#10;&#10;Description générée automatiquement"/>
+            <wp:cNvGraphicFramePr>
+              <a:graphicFrameLocks xmlns:a="http://schemas.openxmlformats.org/drawingml/2006/main" noChangeAspect="1"/>
+            </wp:cNvGraphicFramePr>
+            <a:graphic xmlns:a="http://schemas.openxmlformats.org/drawingml/2006/main">
+              <a:graphicData uri="http://schemas.openxmlformats.org/drawingml/2006/picture">
+                <pic:pic xmlns:pic="http://schemas.openxmlformats.org/drawingml/2006/picture">
+                  <pic:nvPicPr>
+                    <pic:cNvPr id="788035984" name="Image 1" descr="Une image contenant cercle, texte, capture d’écran, lune&#10;&#10;Description générée automatiquement"/>
+                    <pic:cNvPicPr/>
+                  </pic:nvPicPr>
+                  <pic:blipFill>
+                    <a:blip r:embed="rId20">
+                      <a:extLst>
+                        <a:ext uri="{28A0092B-C50C-407E-A947-70E740481C1C}">
+                          <a14:useLocalDpi xmlns:a14="http://schemas.microsoft.com/office/drawing/2010/main" val="0"/>
+                        </a:ext>
+                      </a:extLst>
+                    </a:blip>
+                    <a:stretch>
+                      <a:fillRect/>
+                    </a:stretch>
+                  </pic:blipFill>
+                  <pic:spPr>
+                    <a:xfrm>
+                      <a:off x="0" y="0"/>
+                      <a:ext cx="5731510" cy="1791970"/>
+                    </a:xfrm>
+                    <a:prstGeom prst="rect">
+                      <a:avLst/>
+                    </a:prstGeom>
+                  </pic:spPr>
+                </pic:pic>
+              </a:graphicData>
+            </a:graphic>
+          </wp:inline>
+        </w:drawing>
+      </w:r>
+    </w:p>
+    <w:p>
+      <w:pPr>
+        <w:jc w:val="center"/>
+        <w:rPr>
+          <w:rFonts w:asciiTheme="majorBidi" w:hAnsiTheme="majorBidi" w:cstheme="majorBidi"/>
+          <w:b/>
+          <w:bCs/>
+          <w:sz w:val="20"/>
+          <w:szCs w:val="20"/>
+        </w:rPr>
+      </w:pPr>
+      <w:r>
+        <w:rPr>
+          <w:rFonts w:asciiTheme="majorBidi" w:hAnsiTheme="majorBidi" w:cstheme="majorBidi"/>
+          <w:b/>
+          <w:bCs/>
+          <w:sz w:val="20"/>
+          <w:szCs w:val="20"/>
+        </w:rPr>
+        <w:t xml:space="preserve">Figure </w:t>
+      </w:r>
+      <w:proofErr w:type="gramStart"/>
+      <w:r>
+        <w:rPr>
+          <w:rFonts w:asciiTheme="majorBidi" w:hAnsiTheme="majorBidi" w:cstheme="majorBidi"/>
+          <w:b/>
+          <w:bCs/>
+          <w:sz w:val="20"/>
+          <w:szCs w:val="20"/>
+        </w:rPr>
+        <w:t>5 :</w:t>
+      </w:r>
+      <w:proofErr w:type="gramEnd"/>
+      <w:r>
+        <w:rPr>
+          <w:rFonts w:asciiTheme="majorBidi" w:hAnsiTheme="majorBidi" w:cstheme="majorBidi"/>
+          <w:b/>
+          <w:bCs/>
+          <w:sz w:val="20"/>
+          <w:szCs w:val="20"/>
+        </w:rPr>
+        <w:t xml:space="preserve"> Use case of admin handling projects and tasks</w:t>
+      </w:r>
+    </w:p>
+    <w:p>
+      <w:pPr>
+        <w:jc w:val="both"/>
+        <w:rPr>
+          <w:rFonts w:asciiTheme="majorBidi" w:hAnsiTheme="majorBidi" w:cstheme="majorBidi"/>
+          <w:sz w:val="24"/>
+          <w:szCs w:val="24"/>
+        </w:rPr>
+      </w:pPr>
+      <w:r>
+        <w:rPr>
+          <w:rFonts w:asciiTheme="majorBidi" w:hAnsiTheme="majorBidi" w:cstheme="majorBidi"/>
+          <w:sz w:val="24"/>
+          <w:szCs w:val="24"/>
+        </w:rPr>
+        <w:t xml:space="preserve">After signing the contract between the company and the </w:t>
+      </w:r>
+      <w:proofErr w:type="gramStart"/>
+      <w:r>
+        <w:rPr>
+          <w:rFonts w:asciiTheme="majorBidi" w:hAnsiTheme="majorBidi" w:cstheme="majorBidi"/>
+          <w:sz w:val="24"/>
+          <w:szCs w:val="24"/>
+        </w:rPr>
+        <w:t>customer ,</w:t>
+      </w:r>
+      <w:proofErr w:type="gramEnd"/>
+      <w:r>
+        <w:rPr>
+          <w:rFonts w:asciiTheme="majorBidi" w:hAnsiTheme="majorBidi" w:cstheme="majorBidi"/>
+          <w:sz w:val="24"/>
+          <w:szCs w:val="24"/>
+        </w:rPr>
+        <w:t xml:space="preserve"> now the admin will create a new project and fill it with all of the necessary details such as </w:t>
+      </w:r>
+      <w:r>
+        <w:rPr>
+          <w:rFonts w:asciiTheme="majorBidi" w:hAnsiTheme="majorBidi" w:cstheme="majorBidi"/>
+          <w:sz w:val="24"/>
+          <w:szCs w:val="24"/>
+        </w:rPr>
+        <w:t>the start date , the end date, description etc. …</w:t>
+      </w:r>
+    </w:p>
+    <w:p>
+      <w:pPr>
+        <w:jc w:val="both"/>
+        <w:rPr>
+          <w:rFonts w:asciiTheme="majorBidi" w:hAnsiTheme="majorBidi" w:cstheme="majorBidi"/>
+          <w:sz w:val="24"/>
+          <w:szCs w:val="24"/>
+        </w:rPr>
+      </w:pPr>
+      <w:r>
+        <w:rPr>
+          <w:rFonts w:asciiTheme="majorBidi" w:hAnsiTheme="majorBidi" w:cstheme="majorBidi"/>
+          <w:sz w:val="24"/>
+          <w:szCs w:val="24"/>
+        </w:rPr>
+        <w:t>After that he will create specific tasks related to that project and then assign IT agents to those tasks.</w:t>
+      </w:r>
+    </w:p>
+    <w:p>
+      <w:pPr>
+        <w:rPr>
+          <w:rFonts w:asciiTheme="majorBidi" w:hAnsiTheme="majorBidi" w:cstheme="majorBidi"/>
+          <w:sz w:val="24"/>
+          <w:szCs w:val="24"/>
+        </w:rPr>
+      </w:pPr>
+      <w:r>
+        <w:rPr>
+          <w:rFonts w:asciiTheme="majorBidi" w:hAnsiTheme="majorBidi" w:cstheme="majorBidi"/>
+          <w:noProof/>
+          <w:sz w:val="24"/>
+          <w:szCs w:val="24"/>
+        </w:rPr>
+        <w:drawing>
+          <wp:inline distT="0" distB="0" distL="0" distR="0" wp14:anchorId="7E44EECF" wp14:editId="2915DAE1">
+            <wp:extent cx="5731510" cy="4163060"/>
+            <wp:effectExtent l="19050" t="19050" r="21590" b="27940"/>
+            <wp:docPr id="74933142" name="Image 2" descr="Une image contenant capture d’écran, texte, diagramme, conception&#10;&#10;Description générée automatiquement"/>
+            <wp:cNvGraphicFramePr>
+              <a:graphicFrameLocks xmlns:a="http://schemas.openxmlformats.org/drawingml/2006/main" noChangeAspect="1"/>
+            </wp:cNvGraphicFramePr>
+            <a:graphic xmlns:a="http://schemas.openxmlformats.org/drawingml/2006/main">
+              <a:graphicData uri="http://schemas.openxmlformats.org/drawingml/2006/picture">
+                <pic:pic xmlns:pic="http://schemas.openxmlformats.org/drawingml/2006/picture">
+                  <pic:nvPicPr>
+                    <pic:cNvPr id="74933142" name="Image 2" descr="Une image contenant capture d’écran, texte, diagramme, conception&#10;&#10;Description générée automatiquement"/>
+                    <pic:cNvPicPr/>
+                  </pic:nvPicPr>
+                  <pic:blipFill>
+                    <a:blip r:embed="rId21" cstate="print">
+                      <a:extLst>
+                        <a:ext uri="{28A0092B-C50C-407E-A947-70E740481C1C}">
+                          <a14:useLocalDpi xmlns:a14="http://schemas.microsoft.com/office/drawing/2010/main" val="0"/>
+                        </a:ext>
+                      </a:extLst>
+                    </a:blip>
+                    <a:stretch>
+                      <a:fillRect/>
+                    </a:stretch>
+                  </pic:blipFill>
+                  <pic:spPr>
+                    <a:xfrm>
+                      <a:off x="0" y="0"/>
+                      <a:ext cx="5768882" cy="4190205"/>
+                    </a:xfrm>
+                    <a:prstGeom prst="rect">
+                      <a:avLst/>
+                    </a:prstGeom>
+                    <a:ln>
+                      <a:solidFill>
+                        <a:schemeClr val="bg2"/>
+                      </a:solidFill>
+                    </a:ln>
+                  </pic:spPr>
+                </pic:pic>
+              </a:graphicData>
+            </a:graphic>
+          </wp:inline>
+        </w:drawing>
+      </w:r>
+    </w:p>
+    <w:p>
+      <w:pPr>
+        <w:jc w:val="center"/>
+        <w:rPr>
+          <w:rFonts w:asciiTheme="majorBidi" w:hAnsiTheme="majorBidi" w:cstheme="majorBidi"/>
+          <w:b/>
+          <w:bCs/>
+          <w:sz w:val="20"/>
+          <w:szCs w:val="20"/>
+        </w:rPr>
+      </w:pPr>
+      <w:r>
+        <w:rPr>
+          <w:rFonts w:asciiTheme="majorBidi" w:hAnsiTheme="majorBidi" w:cstheme="majorBidi"/>
+          <w:b/>
+          <w:bCs/>
+          <w:sz w:val="20"/>
+          <w:szCs w:val="20"/>
+        </w:rPr>
+        <w:t xml:space="preserve">Figure </w:t>
+      </w:r>
+      <w:proofErr w:type="gramStart"/>
+      <w:r>
+        <w:rPr>
+          <w:rFonts w:asciiTheme="majorBidi" w:hAnsiTheme="majorBidi" w:cstheme="majorBidi"/>
+          <w:b/>
+          <w:bCs/>
+          <w:sz w:val="20"/>
+          <w:szCs w:val="20"/>
+        </w:rPr>
+        <w:t>5 :</w:t>
+      </w:r>
+      <w:proofErr w:type="gramEnd"/>
+      <w:r>
+        <w:rPr>
+          <w:rFonts w:asciiTheme="majorBidi" w:hAnsiTheme="majorBidi" w:cstheme="majorBidi"/>
+          <w:b/>
+          <w:bCs/>
+          <w:sz w:val="20"/>
+          <w:szCs w:val="20"/>
+        </w:rPr>
+        <w:t xml:space="preserve"> Sequence diagram of creating and assigning tasks</w:t>
+      </w:r>
+    </w:p>
+    <w:p>
+      <w:pPr>
+        <w:jc w:val="both"/>
+        <w:rPr>
+          <w:rFonts w:asciiTheme="majorBidi" w:hAnsiTheme="majorBidi" w:cstheme="majorBidi"/>
+          <w:sz w:val="24"/>
+          <w:szCs w:val="24"/>
+        </w:rPr>
+      </w:pPr>
+      <w:r>
+        <w:rPr>
+          <w:rFonts w:asciiTheme="majorBidi" w:hAnsiTheme="majorBidi" w:cstheme="majorBidi"/>
+          <w:sz w:val="24"/>
+          <w:szCs w:val="24"/>
+        </w:rPr>
+        <w:lastRenderedPageBreak/>
+        <w:t xml:space="preserve">Now the IT agent gets a notification that he is assigned to a new </w:t>
+      </w:r>
+      <w:proofErr w:type="gramStart"/>
+      <w:r>
+        <w:rPr>
+          <w:rFonts w:asciiTheme="majorBidi" w:hAnsiTheme="majorBidi" w:cstheme="majorBidi"/>
+          <w:sz w:val="24"/>
+          <w:szCs w:val="24"/>
+        </w:rPr>
+        <w:t>task</w:t>
+      </w:r>
+      <w:proofErr w:type="gramEnd"/>
+      <w:r>
+        <w:rPr>
+          <w:rFonts w:asciiTheme="majorBidi" w:hAnsiTheme="majorBidi" w:cstheme="majorBidi"/>
+          <w:sz w:val="24"/>
+          <w:szCs w:val="24"/>
+        </w:rPr>
+        <w:t xml:space="preserve"> and we will be discussing his role in the application as follows:</w:t>
+      </w:r>
+    </w:p>
+    <w:p>
+      <w:pPr>
+        <w:pStyle w:val="Paragraphedeliste"/>
+        <w:numPr>
+          <w:ilvl w:val="0"/>
+          <w:numId w:val="41"/>
+        </w:numPr>
+        <w:jc w:val="both"/>
+        <w:rPr>
+          <w:rFonts w:asciiTheme="majorBidi" w:hAnsiTheme="majorBidi" w:cstheme="majorBidi"/>
+          <w:sz w:val="24"/>
+          <w:szCs w:val="24"/>
+        </w:rPr>
+      </w:pPr>
+      <w:r>
+        <w:rPr>
+          <w:rFonts w:asciiTheme="majorBidi" w:hAnsiTheme="majorBidi" w:cstheme="majorBidi"/>
+          <w:sz w:val="24"/>
+          <w:szCs w:val="24"/>
+        </w:rPr>
+        <w:t xml:space="preserve">The agent can update the task when he starts working on it by pressing the “Start Working On” </w:t>
+      </w:r>
+      <w:proofErr w:type="gramStart"/>
+      <w:r>
+        <w:rPr>
+          <w:rFonts w:asciiTheme="majorBidi" w:hAnsiTheme="majorBidi" w:cstheme="majorBidi"/>
+          <w:sz w:val="24"/>
+          <w:szCs w:val="24"/>
+        </w:rPr>
+        <w:t>button ,</w:t>
+      </w:r>
+      <w:proofErr w:type="gramEnd"/>
+      <w:r>
+        <w:rPr>
+          <w:rFonts w:asciiTheme="majorBidi" w:hAnsiTheme="majorBidi" w:cstheme="majorBidi"/>
+          <w:sz w:val="24"/>
+          <w:szCs w:val="24"/>
+        </w:rPr>
+        <w:t xml:space="preserve"> and that will update the status of the task from “Assigned” to “Working On”.</w:t>
+      </w:r>
+    </w:p>
+    <w:p>
+      <w:pPr>
+        <w:pStyle w:val="Paragraphedeliste"/>
+        <w:numPr>
+          <w:ilvl w:val="0"/>
+          <w:numId w:val="41"/>
+        </w:numPr>
+        <w:jc w:val="both"/>
+        <w:rPr>
+          <w:rFonts w:asciiTheme="majorBidi" w:hAnsiTheme="majorBidi" w:cstheme="majorBidi"/>
+          <w:sz w:val="24"/>
+          <w:szCs w:val="24"/>
+        </w:rPr>
+      </w:pPr>
+      <w:r>
+        <w:rPr>
+          <w:rFonts w:asciiTheme="majorBidi" w:hAnsiTheme="majorBidi" w:cstheme="majorBidi"/>
+          <w:sz w:val="24"/>
+          <w:szCs w:val="24"/>
+        </w:rPr>
+        <w:t xml:space="preserve">When he/she finishes that </w:t>
+      </w:r>
+      <w:proofErr w:type="gramStart"/>
+      <w:r>
+        <w:rPr>
+          <w:rFonts w:asciiTheme="majorBidi" w:hAnsiTheme="majorBidi" w:cstheme="majorBidi"/>
+          <w:sz w:val="24"/>
+          <w:szCs w:val="24"/>
+        </w:rPr>
+        <w:t>task ,</w:t>
+      </w:r>
+      <w:proofErr w:type="gramEnd"/>
+      <w:r>
+        <w:rPr>
+          <w:rFonts w:asciiTheme="majorBidi" w:hAnsiTheme="majorBidi" w:cstheme="majorBidi"/>
+          <w:sz w:val="24"/>
+          <w:szCs w:val="24"/>
+        </w:rPr>
+        <w:t xml:space="preserve"> he/she will just drag and drop that task to the “Test” field which will automatically update the status from “Working On” to “Test”.</w:t>
+      </w:r>
+    </w:p>
+    <w:p>
+      <w:pPr>
+        <w:pStyle w:val="Paragraphedeliste"/>
+        <w:numPr>
+          <w:ilvl w:val="0"/>
+          <w:numId w:val="41"/>
+        </w:numPr>
+        <w:jc w:val="both"/>
+        <w:rPr>
+          <w:rFonts w:asciiTheme="majorBidi" w:hAnsiTheme="majorBidi" w:cstheme="majorBidi"/>
+          <w:sz w:val="24"/>
+          <w:szCs w:val="24"/>
+        </w:rPr>
+      </w:pPr>
+      <w:r>
+        <w:rPr>
+          <w:rFonts w:asciiTheme="majorBidi" w:hAnsiTheme="majorBidi" w:cstheme="majorBidi"/>
+          <w:sz w:val="24"/>
+          <w:szCs w:val="24"/>
+        </w:rPr>
+        <w:t xml:space="preserve">After the testing phase the admin will decide whether its done or not, if </w:t>
+      </w:r>
+      <w:proofErr w:type="gramStart"/>
+      <w:r>
+        <w:rPr>
+          <w:rFonts w:asciiTheme="majorBidi" w:hAnsiTheme="majorBidi" w:cstheme="majorBidi"/>
+          <w:sz w:val="24"/>
+          <w:szCs w:val="24"/>
+        </w:rPr>
+        <w:t>its</w:t>
+      </w:r>
+      <w:proofErr w:type="gramEnd"/>
+      <w:r>
+        <w:rPr>
+          <w:rFonts w:asciiTheme="majorBidi" w:hAnsiTheme="majorBidi" w:cstheme="majorBidi"/>
+          <w:sz w:val="24"/>
+          <w:szCs w:val="24"/>
+        </w:rPr>
+        <w:t xml:space="preserve"> done the status will be updated to “Done” else will go back to “Working On”.</w:t>
+      </w:r>
+    </w:p>
+    <w:p>
+      <w:pPr>
+        <w:rPr>
+          <w:rFonts w:asciiTheme="majorBidi" w:hAnsiTheme="majorBidi" w:cstheme="majorBidi"/>
+          <w:sz w:val="24"/>
+          <w:szCs w:val="24"/>
+        </w:rPr>
+      </w:pPr>
+      <w:r>
+        <w:rPr>
+          <w:rFonts w:asciiTheme="majorBidi" w:hAnsiTheme="majorBidi" w:cstheme="majorBidi"/>
+          <w:noProof/>
+          <w:sz w:val="24"/>
+          <w:szCs w:val="24"/>
+        </w:rPr>
+        <w:drawing>
+          <wp:inline distT="0" distB="0" distL="0" distR="0" wp14:anchorId="3F13056D" wp14:editId="54D0CE68">
+            <wp:extent cx="5731510" cy="5603875"/>
+            <wp:effectExtent l="19050" t="19050" r="21590" b="15875"/>
+            <wp:docPr id="1434206010" name="Image 3"/>
+            <wp:cNvGraphicFramePr>
+              <a:graphicFrameLocks xmlns:a="http://schemas.openxmlformats.org/drawingml/2006/main" noChangeAspect="1"/>
+            </wp:cNvGraphicFramePr>
+            <a:graphic xmlns:a="http://schemas.openxmlformats.org/drawingml/2006/main">
+              <a:graphicData uri="http://schemas.openxmlformats.org/drawingml/2006/picture">
+                <pic:pic xmlns:pic="http://schemas.openxmlformats.org/drawingml/2006/picture">
+                  <pic:nvPicPr>
+                    <pic:cNvPr id="1434206010" name="Image 1434206010"/>
+                    <pic:cNvPicPr/>
+                  </pic:nvPicPr>
+                  <pic:blipFill>
+                    <a:blip r:embed="rId22" cstate="print">
+                      <a:extLst>
+                        <a:ext uri="{28A0092B-C50C-407E-A947-70E740481C1C}">
+                          <a14:useLocalDpi xmlns:a14="http://schemas.microsoft.com/office/drawing/2010/main" val="0"/>
+                        </a:ext>
+                      </a:extLst>
+                    </a:blip>
+                    <a:stretch>
+                      <a:fillRect/>
+                    </a:stretch>
+                  </pic:blipFill>
+                  <pic:spPr>
+                    <a:xfrm>
+                      <a:off x="0" y="0"/>
+                      <a:ext cx="5731510" cy="5603875"/>
+                    </a:xfrm>
+                    <a:prstGeom prst="rect">
+                      <a:avLst/>
+                    </a:prstGeom>
+                    <a:ln>
+                      <a:solidFill>
+                        <a:schemeClr val="bg2"/>
+                      </a:solidFill>
+                    </a:ln>
+                  </pic:spPr>
+                </pic:pic>
+              </a:graphicData>
+            </a:graphic>
+          </wp:inline>
+        </w:drawing>
+      </w:r>
+    </w:p>
+    <w:p>
+      <w:pPr>
+        <w:jc w:val="center"/>
+        <w:rPr>
+          <w:rFonts w:asciiTheme="majorBidi" w:hAnsiTheme="majorBidi" w:cstheme="majorBidi"/>
+          <w:b/>
+          <w:bCs/>
+          <w:sz w:val="20"/>
+          <w:szCs w:val="20"/>
+        </w:rPr>
+      </w:pPr>
+      <w:r>
+        <w:rPr>
+          <w:rFonts w:asciiTheme="majorBidi" w:hAnsiTheme="majorBidi" w:cstheme="majorBidi"/>
+          <w:b/>
+          <w:bCs/>
+          <w:sz w:val="20"/>
+          <w:szCs w:val="20"/>
+        </w:rPr>
+        <w:t xml:space="preserve">Figure </w:t>
+      </w:r>
+      <w:proofErr w:type="gramStart"/>
+      <w:r>
+        <w:rPr>
+          <w:rFonts w:asciiTheme="majorBidi" w:hAnsiTheme="majorBidi" w:cstheme="majorBidi"/>
+          <w:b/>
+          <w:bCs/>
+          <w:sz w:val="20"/>
+          <w:szCs w:val="20"/>
+        </w:rPr>
+        <w:t>5 :</w:t>
+      </w:r>
+      <w:proofErr w:type="gramEnd"/>
+      <w:r>
+        <w:rPr>
+          <w:rFonts w:asciiTheme="majorBidi" w:hAnsiTheme="majorBidi" w:cstheme="majorBidi"/>
+          <w:b/>
+          <w:bCs/>
+          <w:sz w:val="20"/>
+          <w:szCs w:val="20"/>
+        </w:rPr>
+        <w:t xml:space="preserve"> Sequence diagram of handling tasks</w:t>
+      </w:r>
+    </w:p>
+    <w:p>
+      <w:pPr>
+        <w:rPr>
+          <w:rFonts w:asciiTheme="majorBidi" w:hAnsiTheme="majorBidi" w:cstheme="majorBidi"/>
+          <w:sz w:val="24"/>
+          <w:szCs w:val="24"/>
+        </w:rPr>
+      </w:pPr>
+    </w:p>
+    <w:p>
+      <w:pPr>
+        <w:rPr>
+          <w:rFonts w:asciiTheme="majorBidi" w:hAnsiTheme="majorBidi" w:cstheme="majorBidi"/>
+          <w:sz w:val="24"/>
+          <w:szCs w:val="24"/>
+        </w:rPr>
+      </w:pPr>
+    </w:p>
+    <w:p>
+      <w:pPr>
+        <w:rPr>
+          <w:rFonts w:asciiTheme="majorBidi" w:hAnsiTheme="majorBidi" w:cstheme="majorBidi"/>
+          <w:sz w:val="24"/>
+          <w:szCs w:val="24"/>
+        </w:rPr>
+      </w:pPr>
+    </w:p>
+    <w:p>
+      <w:pPr>
+        <w:rPr>
+          <w:rFonts w:asciiTheme="majorBidi" w:hAnsiTheme="majorBidi" w:cstheme="majorBidi"/>
+          <w:b/>
+          <w:bCs/>
+          <w:sz w:val="32"/>
+          <w:szCs w:val="32"/>
+        </w:rPr>
+      </w:pPr>
+      <w:proofErr w:type="gramStart"/>
+      <w:r>
+        <w:rPr>
+          <w:rFonts w:asciiTheme="majorBidi" w:hAnsiTheme="majorBidi" w:cstheme="majorBidi"/>
+          <w:b/>
+          <w:bCs/>
+          <w:sz w:val="32"/>
+          <w:szCs w:val="32"/>
+        </w:rPr>
+        <w:lastRenderedPageBreak/>
+        <w:t>Conclusion :</w:t>
+      </w:r>
+      <w:proofErr w:type="gramEnd"/>
+    </w:p>
+    <w:p>
+      <w:pPr>
+        <w:jc w:val="both"/>
+        <w:rPr>
+          <w:rFonts w:asciiTheme="majorBidi" w:hAnsiTheme="majorBidi" w:cstheme="majorBidi"/>
+          <w:sz w:val="24"/>
+          <w:szCs w:val="24"/>
+        </w:rPr>
+      </w:pPr>
+      <w:r>
+        <w:rPr>
+          <w:rFonts w:asciiTheme="majorBidi" w:hAnsiTheme="majorBidi" w:cstheme="majorBidi"/>
+          <w:sz w:val="24"/>
+          <w:szCs w:val="24"/>
+        </w:rPr>
+        <w:t xml:space="preserve">In this </w:t>
+      </w:r>
+      <w:proofErr w:type="gramStart"/>
+      <w:r>
+        <w:rPr>
+          <w:rFonts w:asciiTheme="majorBidi" w:hAnsiTheme="majorBidi" w:cstheme="majorBidi"/>
+          <w:sz w:val="24"/>
+          <w:szCs w:val="24"/>
+        </w:rPr>
+        <w:t>chapter ,</w:t>
+      </w:r>
+      <w:proofErr w:type="gramEnd"/>
+      <w:r>
+        <w:rPr>
+          <w:rFonts w:asciiTheme="majorBidi" w:hAnsiTheme="majorBidi" w:cstheme="majorBidi"/>
+          <w:sz w:val="24"/>
+          <w:szCs w:val="24"/>
+        </w:rPr>
+        <w:t xml:space="preserve"> we talked about everything that deals with the architecture , the design of the database , the different ideas we had to achieve our goals for the application, then we shed light on different scenarios and we focused on the scenarios that take an opportunity from creation till it gets modified and updated through multiple process until it becomes a project.</w:t>
+      </w:r>
+    </w:p>
+    <w:p>
+      <w:pPr>
+        <w:jc w:val="both"/>
+        <w:rPr>
+          <w:rFonts w:asciiTheme="majorBidi" w:hAnsiTheme="majorBidi" w:cstheme="majorBidi"/>
+          <w:sz w:val="24"/>
+          <w:szCs w:val="24"/>
+        </w:rPr>
+      </w:pPr>
+      <w:r>
+        <w:rPr>
+          <w:rFonts w:asciiTheme="majorBidi" w:hAnsiTheme="majorBidi" w:cstheme="majorBidi"/>
+          <w:sz w:val="24"/>
+          <w:szCs w:val="24"/>
+        </w:rPr>
+        <w:t>However we didn’t talk about the other functionalities such as the reminder service that will automatically send emails to remind certain agents that they have 3 days to complete a task or submit an offer for example, we didn’t also talk about the upload and download system but we briefly explained how we deal with it in some scenarios, also we didn’t talk about the agent’s scores and statistics but we will shed some light on it in the next chapter that will be dedicated to the realization of the application.</w:t>
+      </w:r>
+    </w:p>
+    <w:p>
+      <w:pPr>
+        <w:rPr>
+          <w:rFonts w:asciiTheme="majorBidi" w:hAnsiTheme="majorBidi" w:cstheme="majorBidi"/>
+          <w:sz w:val="24"/>
+          <w:szCs w:val="24"/>
+        </w:rPr>
+      </w:pPr>
+    </w:p>
+    <w:p>
+      <w:pPr>
+        <w:rPr>
+          <w:rFonts w:asciiTheme="majorBidi" w:hAnsiTheme="majorBidi" w:cstheme="majorBidi"/>
+          <w:sz w:val="24"/>
+          <w:szCs w:val="24"/>
+        </w:rPr>
+      </w:pPr>
+    </w:p>
+    <w:p>
+      <w:pPr>
+        <w:rPr>
+          <w:rFonts w:asciiTheme="majorBidi" w:hAnsiTheme="majorBidi" w:cstheme="majorBidi"/>
+          <w:sz w:val="24"/>
+          <w:szCs w:val="24"/>
+        </w:rPr>
+      </w:pPr>
+    </w:p>
+    <w:p>
+      <w:pPr>
+        <w:rPr>
+          <w:rFonts w:asciiTheme="majorBidi" w:hAnsiTheme="majorBidi" w:cstheme="majorBidi"/>
+          <w:sz w:val="24"/>
+          <w:szCs w:val="24"/>
+        </w:rPr>
+      </w:pPr>
+    </w:p>
+    <w:p>
+      <w:pPr>
+        <w:rPr>
+          <w:rFonts w:asciiTheme="majorBidi" w:hAnsiTheme="majorBidi" w:cstheme="majorBidi"/>
+          <w:sz w:val="24"/>
+          <w:szCs w:val="24"/>
+        </w:rPr>
+      </w:pPr>
+    </w:p>
+    <w:p>
+      <w:pPr>
+        <w:rPr>
+          <w:rFonts w:asciiTheme="majorBidi" w:hAnsiTheme="majorBidi" w:cstheme="majorBidi"/>
+          <w:sz w:val="24"/>
+          <w:szCs w:val="24"/>
+        </w:rPr>
+      </w:pPr>
+    </w:p>
+    <w:p>
+      <w:pPr>
+        <w:rPr>
+          <w:rFonts w:asciiTheme="majorBidi" w:hAnsiTheme="majorBidi" w:cstheme="majorBidi"/>
+          <w:sz w:val="24"/>
+          <w:szCs w:val="24"/>
+        </w:rPr>
+      </w:pPr>
+    </w:p>
+    <w:p>
+      <w:pPr>
+        <w:spacing w:after="0" w:line="276" w:lineRule="auto"/>
+        <w:rPr>
+          <w:rFonts w:asciiTheme="majorBidi" w:eastAsia="Times New Roman" w:hAnsiTheme="majorBidi" w:cstheme="majorBidi"/>
+          <w:color w:val="000000"/>
+          <w:kern w:val="0"/>
+          <w14:ligatures w14:val="none"/>
+        </w:rPr>
+      </w:pPr>
+    </w:p>
+    <w:p>
+      <w:pPr>
+        <w:spacing w:after="0" w:line="276" w:lineRule="auto"/>
+        <w:rPr>
+          <w:rFonts w:asciiTheme="majorBidi" w:eastAsia="Times New Roman" w:hAnsiTheme="majorBidi" w:cstheme="majorBidi"/>
+          <w:color w:val="000000"/>
+          <w:kern w:val="0"/>
+          <w14:ligatures w14:val="none"/>
+        </w:rPr>
+      </w:pPr>
+    </w:p>
+    <w:p>
+      <w:pPr>
+        <w:spacing w:after="0" w:line="276" w:lineRule="auto"/>
+        <w:rPr>
+          <w:rFonts w:asciiTheme="majorBidi" w:eastAsia="Times New Roman" w:hAnsiTheme="majorBidi" w:cstheme="majorBidi"/>
+          <w:color w:val="000000"/>
+          <w:kern w:val="0"/>
+          <w14:ligatures w14:val="none"/>
+        </w:rPr>
+      </w:pPr>
+    </w:p>
+    <w:p>
+      <w:pPr>
+        <w:spacing w:after="0" w:line="276" w:lineRule="auto"/>
+        <w:rPr>
+          <w:rFonts w:asciiTheme="majorBidi" w:eastAsia="Times New Roman" w:hAnsiTheme="majorBidi" w:cstheme="majorBidi"/>
+          <w:color w:val="000000"/>
+          <w:kern w:val="0"/>
+          <w14:ligatures w14:val="none"/>
+        </w:rPr>
+      </w:pPr>
+    </w:p>
+    <w:p>
+      <w:pPr>
+        <w:spacing w:after="0" w:line="276" w:lineRule="auto"/>
+        <w:rPr>
+          <w:rFonts w:asciiTheme="majorBidi" w:eastAsia="Times New Roman" w:hAnsiTheme="majorBidi" w:cstheme="majorBidi"/>
+          <w:color w:val="000000"/>
+          <w:kern w:val="0"/>
+          <w14:ligatures w14:val="none"/>
+        </w:rPr>
+      </w:pPr>
+    </w:p>
+    <w:p>
+      <w:pPr>
+        <w:spacing w:after="0" w:line="276" w:lineRule="auto"/>
+        <w:rPr>
+          <w:rFonts w:asciiTheme="majorBidi" w:eastAsia="Times New Roman" w:hAnsiTheme="majorBidi" w:cstheme="majorBidi"/>
+          <w:color w:val="000000"/>
+          <w:kern w:val="0"/>
+          <w14:ligatures w14:val="none"/>
+        </w:rPr>
+      </w:pPr>
+    </w:p>
+    <w:p>
+      <w:pPr>
+        <w:spacing w:after="0" w:line="276" w:lineRule="auto"/>
+        <w:rPr>
+          <w:rFonts w:asciiTheme="majorBidi" w:eastAsia="Times New Roman" w:hAnsiTheme="majorBidi" w:cstheme="majorBidi"/>
+          <w:color w:val="000000"/>
+          <w:kern w:val="0"/>
+          <w14:ligatures w14:val="none"/>
+        </w:rPr>
+      </w:pPr>
+    </w:p>
+    <w:p>
+      <w:pPr>
+        <w:spacing w:after="0" w:line="276" w:lineRule="auto"/>
+        <w:rPr>
+          <w:rFonts w:asciiTheme="majorBidi" w:eastAsia="Times New Roman" w:hAnsiTheme="majorBidi" w:cstheme="majorBidi"/>
+          <w:color w:val="000000"/>
+          <w:kern w:val="0"/>
+          <w14:ligatures w14:val="none"/>
+        </w:rPr>
+      </w:pPr>
+    </w:p>
+    <w:p>
+      <w:pPr>
+        <w:spacing w:after="0" w:line="276" w:lineRule="auto"/>
+        <w:rPr>
+          <w:rFonts w:asciiTheme="majorBidi" w:eastAsia="Times New Roman" w:hAnsiTheme="majorBidi" w:cstheme="majorBidi"/>
+          <w:color w:val="000000"/>
+          <w:kern w:val="0"/>
+          <w14:ligatures w14:val="none"/>
+        </w:rPr>
+      </w:pPr>
+    </w:p>
+    <w:p>
+      <w:pPr>
+        <w:spacing w:after="0" w:line="276" w:lineRule="auto"/>
+        <w:rPr>
+          <w:rFonts w:asciiTheme="majorBidi" w:eastAsia="Times New Roman" w:hAnsiTheme="majorBidi" w:cstheme="majorBidi"/>
+          <w:color w:val="000000"/>
+          <w:kern w:val="0"/>
+          <w14:ligatures w14:val="none"/>
+        </w:rPr>
+      </w:pPr>
+    </w:p>
+    <w:p>
+      <w:pPr>
+        <w:spacing w:after="0" w:line="276" w:lineRule="auto"/>
+        <w:rPr>
+          <w:rFonts w:asciiTheme="majorBidi" w:eastAsia="Times New Roman" w:hAnsiTheme="majorBidi" w:cstheme="majorBidi"/>
+          <w:color w:val="000000"/>
+          <w:kern w:val="0"/>
+          <w14:ligatures w14:val="none"/>
+        </w:rPr>
+      </w:pPr>
+    </w:p>
+    <w:p>
+      <w:pPr>
+        <w:spacing w:after="0" w:line="276" w:lineRule="auto"/>
+        <w:rPr>
+          <w:rFonts w:asciiTheme="majorBidi" w:eastAsia="Times New Roman" w:hAnsiTheme="majorBidi" w:cstheme="majorBidi"/>
+          <w:color w:val="000000"/>
+          <w:kern w:val="0"/>
+          <w14:ligatures w14:val="none"/>
+        </w:rPr>
+      </w:pPr>
+    </w:p>
+    <w:p>
+      <w:pPr>
+        <w:spacing w:after="0" w:line="276" w:lineRule="auto"/>
+        <w:rPr>
+          <w:rFonts w:asciiTheme="majorBidi" w:eastAsia="Times New Roman" w:hAnsiTheme="majorBidi" w:cstheme="majorBidi"/>
+          <w:color w:val="000000"/>
+          <w:kern w:val="0"/>
+          <w14:ligatures w14:val="none"/>
+        </w:rPr>
+      </w:pPr>
+    </w:p>
+    <w:p>
+      <w:pPr>
+        <w:spacing w:after="0" w:line="276" w:lineRule="auto"/>
+        <w:rPr>
+          <w:rFonts w:asciiTheme="majorBidi" w:eastAsia="Times New Roman" w:hAnsiTheme="majorBidi" w:cstheme="majorBidi"/>
+          <w:color w:val="000000"/>
+          <w:kern w:val="0"/>
+          <w14:ligatures w14:val="none"/>
+        </w:rPr>
+      </w:pPr>
+    </w:p>
+    <w:p>
+      <w:pPr>
+        <w:spacing w:after="0" w:line="276" w:lineRule="auto"/>
+        <w:rPr>
+          <w:rFonts w:asciiTheme="majorBidi" w:eastAsia="Times New Roman" w:hAnsiTheme="majorBidi" w:cstheme="majorBidi"/>
+          <w:color w:val="000000"/>
+          <w:kern w:val="0"/>
+          <w14:ligatures w14:val="none"/>
+        </w:rPr>
+      </w:pPr>
+    </w:p>
+    <w:p>
+      <w:pPr>
+        <w:spacing w:after="0" w:line="276" w:lineRule="auto"/>
+        <w:rPr>
+          <w:rFonts w:asciiTheme="majorBidi" w:eastAsia="Times New Roman" w:hAnsiTheme="majorBidi" w:cstheme="majorBidi"/>
+          <w:color w:val="000000"/>
+          <w:kern w:val="0"/>
+          <w14:ligatures w14:val="none"/>
+        </w:rPr>
+      </w:pPr>
+    </w:p>
+    <w:p>
+      <w:pPr>
+        <w:spacing w:after="0" w:line="276" w:lineRule="auto"/>
+        <w:rPr>
+          <w:rFonts w:asciiTheme="majorBidi" w:eastAsia="Times New Roman" w:hAnsiTheme="majorBidi" w:cstheme="majorBidi"/>
+          <w:color w:val="000000"/>
+          <w:kern w:val="0"/>
+          <w14:ligatures w14:val="none"/>
+        </w:rPr>
+      </w:pPr>
+    </w:p>
+    <w:p>
+      <w:pPr>
+        <w:spacing w:after="0" w:line="276" w:lineRule="auto"/>
+        <w:rPr>
+          <w:rFonts w:asciiTheme="majorBidi" w:eastAsia="Times New Roman" w:hAnsiTheme="majorBidi" w:cstheme="majorBidi"/>
+          <w:color w:val="000000"/>
+          <w:kern w:val="0"/>
+          <w14:ligatures w14:val="none"/>
+        </w:rPr>
+      </w:pPr>
+    </w:p>
+    <w:p>
+      <w:pPr>
+        <w:spacing w:after="0" w:line="276" w:lineRule="auto"/>
+        <w:rPr>
+          <w:rFonts w:asciiTheme="majorBidi" w:eastAsia="Times New Roman" w:hAnsiTheme="majorBidi" w:cstheme="majorBidi"/>
+          <w:color w:val="000000"/>
+          <w:kern w:val="0"/>
+          <w14:ligatures w14:val="none"/>
+        </w:rPr>
+      </w:pPr>
+    </w:p>
+    <w:p>
+      <w:pPr>
+        <w:spacing w:after="0" w:line="276" w:lineRule="auto"/>
+        <w:rPr>
+          <w:rFonts w:asciiTheme="majorBidi" w:eastAsia="Times New Roman" w:hAnsiTheme="majorBidi" w:cstheme="majorBidi"/>
+          <w:color w:val="000000"/>
+          <w:kern w:val="0"/>
+          <w14:ligatures w14:val="none"/>
+        </w:rPr>
+      </w:pPr>
+    </w:p>
+    <w:p>
+      <w:pPr>
+        <w:spacing w:after="0" w:line="276" w:lineRule="auto"/>
+        <w:rPr>
+          <w:rFonts w:asciiTheme="majorBidi" w:eastAsia="Times New Roman" w:hAnsiTheme="majorBidi" w:cstheme="majorBidi"/>
+          <w:color w:val="000000"/>
+          <w:kern w:val="0"/>
+          <w14:ligatures w14:val="none"/>
+        </w:rPr>
+      </w:pPr>
+    </w:p>
+    <w:p>
+      <w:pPr>
+        <w:spacing w:after="0" w:line="276" w:lineRule="auto"/>
+        <w:rPr>
+          <w:rFonts w:asciiTheme="majorBidi" w:eastAsia="Times New Roman" w:hAnsiTheme="majorBidi" w:cstheme="majorBidi"/>
+          <w:color w:val="000000"/>
+          <w:kern w:val="0"/>
+          <w14:ligatures w14:val="none"/>
+        </w:rPr>
+      </w:pPr>
+    </w:p>
+    <w:p>
+      <w:pPr>
+        <w:spacing w:after="0" w:line="276" w:lineRule="auto"/>
+        <w:rPr>
+          <w:rFonts w:asciiTheme="majorBidi" w:eastAsia="Times New Roman" w:hAnsiTheme="majorBidi" w:cstheme="majorBidi"/>
+          <w:color w:val="000000"/>
+          <w:kern w:val="0"/>
+          <w14:ligatures w14:val="none"/>
+        </w:rPr>
+      </w:pPr>
+    </w:p>
+    <w:p>
+      <w:pPr>
+        <w:spacing w:after="0" w:line="276" w:lineRule="auto"/>
+        <w:rPr>
+          <w:rFonts w:asciiTheme="majorBidi" w:eastAsia="Times New Roman" w:hAnsiTheme="majorBidi" w:cstheme="majorBidi"/>
+          <w:color w:val="000000"/>
+          <w:kern w:val="0"/>
+          <w14:ligatures w14:val="none"/>
+        </w:rPr>
+      </w:pPr>
+      <w:r>
+        <w:rPr>
+          <w:rFonts w:asciiTheme="majorBidi" w:eastAsia="Times New Roman" w:hAnsiTheme="majorBidi" w:cstheme="majorBidi"/>
+          <w:color w:val="000000"/>
+          <w:kern w:val="0"/>
+          <w14:ligatures w14:val="none"/>
+        </w:rPr>
+        <w:lastRenderedPageBreak/>
         <w:t>*Reference:</w:t>
       </w:r>
     </w:p>
@@ -14539,7 +15384,7 @@
       </w:pPr>
     </w:p>
     <w:sectPr>
-      <w:footerReference w:type="default" r:id="rId20"/>
+      <w:footerReference w:type="default" r:id="rId23"/>
       <w:pgSz w:w="11906" w:h="16838" w:code="9"/>
       <w:pgMar w:top="1440" w:right="1440" w:bottom="1440" w:left="1440" w:header="720" w:footer="720" w:gutter="0"/>
       <w:cols w:space="720"/>
@@ -17302,6 +18147,92 @@
     </w:lvl>
   </w:abstractNum>
   <w:abstractNum w:abstractNumId="25" w15:restartNumberingAfterBreak="0">
+    <w:nsid w:val="3C5C56DA"/>
+    <w:multiLevelType w:val="hybridMultilevel"/>
+    <w:tmpl w:val="4A6CA55C"/>
+    <w:lvl w:ilvl="0" w:tplc="2000000F">
+      <w:start w:val="1"/>
+      <w:numFmt w:val="decimal"/>
+      <w:lvlText w:val="%1."/>
+      <w:lvlJc w:val="left"/>
+      <w:pPr>
+        <w:ind w:left="720" w:hanging="360"/>
+      </w:pPr>
+    </w:lvl>
+    <w:lvl w:ilvl="1" w:tplc="20000019" w:tentative="1">
+      <w:start w:val="1"/>
+      <w:numFmt w:val="lowerLetter"/>
+      <w:lvlText w:val="%2."/>
+      <w:lvlJc w:val="left"/>
+      <w:pPr>
+        <w:ind w:left="1440" w:hanging="360"/>
+      </w:pPr>
+    </w:lvl>
+    <w:lvl w:ilvl="2" w:tplc="2000001B" w:tentative="1">
+      <w:start w:val="1"/>
+      <w:numFmt w:val="lowerRoman"/>
+      <w:lvlText w:val="%3."/>
+      <w:lvlJc w:val="right"/>
+      <w:pPr>
+        <w:ind w:left="2160" w:hanging="180"/>
+      </w:pPr>
+    </w:lvl>
+    <w:lvl w:ilvl="3" w:tplc="2000000F" w:tentative="1">
+      <w:start w:val="1"/>
+      <w:numFmt w:val="decimal"/>
+      <w:lvlText w:val="%4."/>
+      <w:lvlJc w:val="left"/>
+      <w:pPr>
+        <w:ind w:left="2880" w:hanging="360"/>
+      </w:pPr>
+    </w:lvl>
+    <w:lvl w:ilvl="4" w:tplc="20000019" w:tentative="1">
+      <w:start w:val="1"/>
+      <w:numFmt w:val="lowerLetter"/>
+      <w:lvlText w:val="%5."/>
+      <w:lvlJc w:val="left"/>
+      <w:pPr>
+        <w:ind w:left="3600" w:hanging="360"/>
+      </w:pPr>
+    </w:lvl>
+    <w:lvl w:ilvl="5" w:tplc="2000001B" w:tentative="1">
+      <w:start w:val="1"/>
+      <w:numFmt w:val="lowerRoman"/>
+      <w:lvlText w:val="%6."/>
+      <w:lvlJc w:val="right"/>
+      <w:pPr>
+        <w:ind w:left="4320" w:hanging="180"/>
+      </w:pPr>
+    </w:lvl>
+    <w:lvl w:ilvl="6" w:tplc="2000000F" w:tentative="1">
+      <w:start w:val="1"/>
+      <w:numFmt w:val="decimal"/>
+      <w:lvlText w:val="%7."/>
+      <w:lvlJc w:val="left"/>
+      <w:pPr>
+        <w:ind w:left="5040" w:hanging="360"/>
+      </w:pPr>
+    </w:lvl>
+    <w:lvl w:ilvl="7" w:tplc="20000019" w:tentative="1">
+      <w:start w:val="1"/>
+      <w:numFmt w:val="lowerLetter"/>
+      <w:lvlText w:val="%8."/>
+      <w:lvlJc w:val="left"/>
+      <w:pPr>
+        <w:ind w:left="5760" w:hanging="360"/>
+      </w:pPr>
+    </w:lvl>
+    <w:lvl w:ilvl="8" w:tplc="2000001B" w:tentative="1">
+      <w:start w:val="1"/>
+      <w:numFmt w:val="lowerRoman"/>
+      <w:lvlText w:val="%9."/>
+      <w:lvlJc w:val="right"/>
+      <w:pPr>
+        <w:ind w:left="6480" w:hanging="180"/>
+      </w:pPr>
+    </w:lvl>
+  </w:abstractNum>
+  <w:abstractNum w:abstractNumId="26" w15:restartNumberingAfterBreak="0">
     <w:nsid w:val="3D720F31"/>
     <w:multiLevelType w:val="hybridMultilevel"/>
     <w:tmpl w:val="DE586A58"/>
@@ -17414,7 +18345,7 @@
       </w:rPr>
     </w:lvl>
   </w:abstractNum>
-  <w:abstractNum w:abstractNumId="26" w15:restartNumberingAfterBreak="0">
+  <w:abstractNum w:abstractNumId="27" w15:restartNumberingAfterBreak="0">
     <w:nsid w:val="431A0BA0"/>
     <w:multiLevelType w:val="hybridMultilevel"/>
     <w:tmpl w:val="3D648068"/>
@@ -17527,7 +18458,7 @@
       </w:rPr>
     </w:lvl>
   </w:abstractNum>
-  <w:abstractNum w:abstractNumId="27" w15:restartNumberingAfterBreak="0">
+  <w:abstractNum w:abstractNumId="28" w15:restartNumberingAfterBreak="0">
     <w:nsid w:val="4835612E"/>
     <w:multiLevelType w:val="hybridMultilevel"/>
     <w:tmpl w:val="EF46F80C"/>
@@ -17640,7 +18571,7 @@
       </w:rPr>
     </w:lvl>
   </w:abstractNum>
-  <w:abstractNum w:abstractNumId="28" w15:restartNumberingAfterBreak="0">
+  <w:abstractNum w:abstractNumId="29" w15:restartNumberingAfterBreak="0">
     <w:nsid w:val="484B329F"/>
     <w:multiLevelType w:val="multilevel"/>
     <w:tmpl w:val="0409001F"/>
@@ -17726,7 +18657,7 @@
       </w:pPr>
     </w:lvl>
   </w:abstractNum>
-  <w:abstractNum w:abstractNumId="29" w15:restartNumberingAfterBreak="0">
+  <w:abstractNum w:abstractNumId="30" w15:restartNumberingAfterBreak="0">
     <w:nsid w:val="4A684C2B"/>
     <w:multiLevelType w:val="hybridMultilevel"/>
     <w:tmpl w:val="A0BCF8BC"/>
@@ -17839,7 +18770,7 @@
       </w:rPr>
     </w:lvl>
   </w:abstractNum>
-  <w:abstractNum w:abstractNumId="30" w15:restartNumberingAfterBreak="0">
+  <w:abstractNum w:abstractNumId="31" w15:restartNumberingAfterBreak="0">
     <w:nsid w:val="59D1651A"/>
     <w:multiLevelType w:val="multilevel"/>
     <w:tmpl w:val="1642468A"/>
@@ -17952,7 +18883,7 @@
       </w:rPr>
     </w:lvl>
   </w:abstractNum>
-  <w:abstractNum w:abstractNumId="31" w15:restartNumberingAfterBreak="0">
+  <w:abstractNum w:abstractNumId="32" w15:restartNumberingAfterBreak="0">
     <w:nsid w:val="6681389F"/>
     <w:multiLevelType w:val="hybridMultilevel"/>
     <w:tmpl w:val="F170EC5C"/>
@@ -18038,7 +18969,7 @@
       </w:pPr>
     </w:lvl>
   </w:abstractNum>
-  <w:abstractNum w:abstractNumId="32" w15:restartNumberingAfterBreak="0">
+  <w:abstractNum w:abstractNumId="33" w15:restartNumberingAfterBreak="0">
     <w:nsid w:val="66EF2974"/>
     <w:multiLevelType w:val="hybridMultilevel"/>
     <w:tmpl w:val="26FE6C56"/>
@@ -18151,7 +19082,7 @@
       </w:rPr>
     </w:lvl>
   </w:abstractNum>
-  <w:abstractNum w:abstractNumId="33" w15:restartNumberingAfterBreak="0">
+  <w:abstractNum w:abstractNumId="34" w15:restartNumberingAfterBreak="0">
     <w:nsid w:val="6D970B32"/>
     <w:multiLevelType w:val="multilevel"/>
     <w:tmpl w:val="0409001F"/>
@@ -18237,7 +19168,7 @@
       </w:pPr>
     </w:lvl>
   </w:abstractNum>
-  <w:abstractNum w:abstractNumId="34" w15:restartNumberingAfterBreak="0">
+  <w:abstractNum w:abstractNumId="35" w15:restartNumberingAfterBreak="0">
     <w:nsid w:val="716B7217"/>
     <w:multiLevelType w:val="hybridMultilevel"/>
     <w:tmpl w:val="41D018D0"/>
@@ -18350,7 +19281,7 @@
       </w:rPr>
     </w:lvl>
   </w:abstractNum>
-  <w:abstractNum w:abstractNumId="35" w15:restartNumberingAfterBreak="0">
+  <w:abstractNum w:abstractNumId="36" w15:restartNumberingAfterBreak="0">
     <w:nsid w:val="71D1268C"/>
     <w:multiLevelType w:val="hybridMultilevel"/>
     <w:tmpl w:val="259C4C90"/>
@@ -18436,7 +19367,7 @@
       </w:pPr>
     </w:lvl>
   </w:abstractNum>
-  <w:abstractNum w:abstractNumId="36" w15:restartNumberingAfterBreak="0">
+  <w:abstractNum w:abstractNumId="37" w15:restartNumberingAfterBreak="0">
     <w:nsid w:val="77264F3A"/>
     <w:multiLevelType w:val="hybridMultilevel"/>
     <w:tmpl w:val="4F70CEA4"/>
@@ -18549,7 +19480,7 @@
       </w:rPr>
     </w:lvl>
   </w:abstractNum>
-  <w:abstractNum w:abstractNumId="37" w15:restartNumberingAfterBreak="0">
+  <w:abstractNum w:abstractNumId="38" w15:restartNumberingAfterBreak="0">
     <w:nsid w:val="7C8435B7"/>
     <w:multiLevelType w:val="hybridMultilevel"/>
     <w:tmpl w:val="D0340BC0"/>
@@ -18662,7 +19593,7 @@
       </w:rPr>
     </w:lvl>
   </w:abstractNum>
-  <w:abstractNum w:abstractNumId="38" w15:restartNumberingAfterBreak="0">
+  <w:abstractNum w:abstractNumId="39" w15:restartNumberingAfterBreak="0">
     <w:nsid w:val="7D4A5CF4"/>
     <w:multiLevelType w:val="hybridMultilevel"/>
     <w:tmpl w:val="6C42BB80"/>
@@ -18748,7 +19679,7 @@
       </w:pPr>
     </w:lvl>
   </w:abstractNum>
-  <w:abstractNum w:abstractNumId="39" w15:restartNumberingAfterBreak="0">
+  <w:abstractNum w:abstractNumId="40" w15:restartNumberingAfterBreak="0">
     <w:nsid w:val="7F6C326A"/>
     <w:multiLevelType w:val="hybridMultilevel"/>
     <w:tmpl w:val="B07E4026"/>
@@ -18862,7 +19793,7 @@
     </w:lvl>
   </w:abstractNum>
   <w:num w:numId="1" w16cid:durableId="553855210">
-    <w:abstractNumId w:val="27"/>
+    <w:abstractNumId w:val="28"/>
   </w:num>
   <w:num w:numId="2" w16cid:durableId="120880677">
     <w:abstractNumId w:val="10"/>
@@ -18871,7 +19802,7 @@
     <w:abstractNumId w:val="6"/>
   </w:num>
   <w:num w:numId="4" w16cid:durableId="430978613">
-    <w:abstractNumId w:val="26"/>
+    <w:abstractNumId w:val="27"/>
   </w:num>
   <w:num w:numId="5" w16cid:durableId="672487376">
     <w:abstractNumId w:val="13"/>
@@ -18886,7 +19817,7 @@
     <w:abstractNumId w:val="7"/>
   </w:num>
   <w:num w:numId="9" w16cid:durableId="1199272345">
-    <w:abstractNumId w:val="30"/>
+    <w:abstractNumId w:val="31"/>
   </w:num>
   <w:num w:numId="10" w16cid:durableId="25378743">
     <w:abstractNumId w:val="9"/>
@@ -18901,25 +19832,25 @@
     <w:abstractNumId w:val="14"/>
   </w:num>
   <w:num w:numId="14" w16cid:durableId="1917475588">
-    <w:abstractNumId w:val="34"/>
+    <w:abstractNumId w:val="35"/>
   </w:num>
   <w:num w:numId="15" w16cid:durableId="1474131376">
     <w:abstractNumId w:val="11"/>
   </w:num>
   <w:num w:numId="16" w16cid:durableId="1875653650">
-    <w:abstractNumId w:val="29"/>
+    <w:abstractNumId w:val="30"/>
   </w:num>
   <w:num w:numId="17" w16cid:durableId="1625769456">
-    <w:abstractNumId w:val="25"/>
+    <w:abstractNumId w:val="26"/>
   </w:num>
   <w:num w:numId="18" w16cid:durableId="567881041">
     <w:abstractNumId w:val="24"/>
   </w:num>
   <w:num w:numId="19" w16cid:durableId="1478303208">
-    <w:abstractNumId w:val="39"/>
+    <w:abstractNumId w:val="40"/>
   </w:num>
   <w:num w:numId="20" w16cid:durableId="489449384">
-    <w:abstractNumId w:val="36"/>
+    <w:abstractNumId w:val="37"/>
   </w:num>
   <w:num w:numId="21" w16cid:durableId="890727904">
     <w:abstractNumId w:val="0"/>
@@ -18931,7 +19862,7 @@
     <w:abstractNumId w:val="17"/>
   </w:num>
   <w:num w:numId="24" w16cid:durableId="1648436259">
-    <w:abstractNumId w:val="37"/>
+    <w:abstractNumId w:val="38"/>
   </w:num>
   <w:num w:numId="25" w16cid:durableId="4787148">
     <w:abstractNumId w:val="19"/>
@@ -18943,7 +19874,7 @@
     <w:abstractNumId w:val="12"/>
   </w:num>
   <w:num w:numId="28" w16cid:durableId="2128040114">
-    <w:abstractNumId w:val="38"/>
+    <w:abstractNumId w:val="39"/>
   </w:num>
   <w:num w:numId="29" w16cid:durableId="1890073944">
     <w:abstractNumId w:val="16"/>
@@ -18955,19 +19886,19 @@
     <w:abstractNumId w:val="1"/>
   </w:num>
   <w:num w:numId="32" w16cid:durableId="952516381">
-    <w:abstractNumId w:val="33"/>
+    <w:abstractNumId w:val="34"/>
   </w:num>
   <w:num w:numId="33" w16cid:durableId="190994589">
     <w:abstractNumId w:val="21"/>
   </w:num>
   <w:num w:numId="34" w16cid:durableId="1641183161">
-    <w:abstractNumId w:val="28"/>
+    <w:abstractNumId w:val="29"/>
   </w:num>
   <w:num w:numId="35" w16cid:durableId="57829130">
     <w:abstractNumId w:val="15"/>
   </w:num>
   <w:num w:numId="36" w16cid:durableId="1427966882">
-    <w:abstractNumId w:val="32"/>
+    <w:abstractNumId w:val="33"/>
   </w:num>
   <w:num w:numId="37" w16cid:durableId="1585991436">
     <w:abstractNumId w:val="20"/>
@@ -18976,10 +19907,13 @@
     <w:abstractNumId w:val="4"/>
   </w:num>
   <w:num w:numId="39" w16cid:durableId="946426470">
-    <w:abstractNumId w:val="31"/>
+    <w:abstractNumId w:val="32"/>
   </w:num>
   <w:num w:numId="40" w16cid:durableId="989212117">
-    <w:abstractNumId w:val="35"/>
+    <w:abstractNumId w:val="36"/>
+  </w:num>
+  <w:num w:numId="41" w16cid:durableId="1419598858">
+    <w:abstractNumId w:val="25"/>
   </w:num>
 </w:numbering>
 </file>

</xml_diff>